<commit_message>
Added Freigburg Algorithm jpeg
</commit_message>
<xml_diff>
--- a/SLAMTeamDocs/Algorithms.docx
+++ b/SLAMTeamDocs/Algorithms.docx
@@ -664,8 +664,6 @@
         </w:rPr>
         <w:t>the neighbor search. It can use</w:t>
       </w:r>
-      <w:bookmarkStart w:id="0" w:name="_GoBack"/>
-      <w:bookmarkEnd w:id="0"/>
       <w:r>
         <w:rPr>
           <w:i/>
@@ -879,10 +877,10 @@
         </w:rPr>
         <w:lastRenderedPageBreak/>
         <w:drawing>
-          <wp:inline distT="0" distB="0" distL="0" distR="0" wp14:anchorId="1D923E52" wp14:editId="0E6D8C1C">
-            <wp:extent cx="3924300" cy="5334000"/>
+          <wp:inline distT="0" distB="0" distL="0" distR="0" wp14:anchorId="078DCFA5" wp14:editId="5F27328D">
+            <wp:extent cx="3915223" cy="5600700"/>
             <wp:effectExtent l="0" t="0" r="0" b="0"/>
-            <wp:docPr id="279" name="Picture 279"/>
+            <wp:docPr id="1" name="Picture 1"/>
             <wp:cNvGraphicFramePr>
               <a:graphicFrameLocks xmlns:a="http://schemas.openxmlformats.org/drawingml/2006/main" noChangeAspect="1"/>
             </wp:cNvGraphicFramePr>
@@ -890,10 +888,8 @@
               <a:graphicData uri="http://schemas.openxmlformats.org/drawingml/2006/picture">
                 <pic:pic xmlns:pic="http://schemas.openxmlformats.org/drawingml/2006/picture">
                   <pic:nvPicPr>
-                    <pic:cNvPr id="0" name="Picture 18"/>
-                    <pic:cNvPicPr>
-                      <a:picLocks noChangeAspect="1" noChangeArrowheads="1"/>
-                    </pic:cNvPicPr>
+                    <pic:cNvPr id="0" name="Freiburg.jpg"/>
+                    <pic:cNvPicPr/>
                   </pic:nvPicPr>
                   <pic:blipFill>
                     <a:blip r:embed="rId8">
@@ -903,23 +899,18 @@
                         </a:ext>
                       </a:extLst>
                     </a:blip>
-                    <a:srcRect/>
                     <a:stretch>
                       <a:fillRect/>
                     </a:stretch>
                   </pic:blipFill>
-                  <pic:spPr bwMode="auto">
+                  <pic:spPr>
                     <a:xfrm>
                       <a:off x="0" y="0"/>
-                      <a:ext cx="3924300" cy="5334000"/>
+                      <a:ext cx="3915223" cy="5600700"/>
                     </a:xfrm>
                     <a:prstGeom prst="rect">
                       <a:avLst/>
                     </a:prstGeom>
-                    <a:noFill/>
-                    <a:ln>
-                      <a:noFill/>
-                    </a:ln>
                   </pic:spPr>
                 </pic:pic>
               </a:graphicData>
@@ -927,6 +918,8 @@
           </wp:inline>
         </w:drawing>
       </w:r>
+      <w:bookmarkStart w:id="0" w:name="_GoBack"/>
+      <w:bookmarkEnd w:id="0"/>
     </w:p>
     <w:p>
       <w:r>
@@ -1064,6 +1057,7 @@
         </w:rPr>
       </w:pPr>
       <w:r>
+        <w:lastRenderedPageBreak/>
         <w:t xml:space="preserve">Iterative Closest Point Algorithm – overview. </w:t>
       </w:r>
       <w:hyperlink r:id="rId9" w:history="1">
@@ -1095,7 +1089,6 @@
           <w:color w:val="000000" w:themeColor="text1"/>
           <w:u w:val="none"/>
         </w:rPr>
-        <w:lastRenderedPageBreak/>
         <w:t xml:space="preserve">Kumar, V. </w:t>
       </w:r>
       <w:r>
@@ -2558,7 +2551,7 @@
 </file>
 
 <file path=customXml/itemProps1.xml><?xml version="1.0" encoding="utf-8"?>
-<ds:datastoreItem xmlns:ds="http://schemas.openxmlformats.org/officeDocument/2006/customXml" ds:itemID="{69BAA278-F9DB-6840-A573-BF48E240A2E9}">
+<ds:datastoreItem xmlns:ds="http://schemas.openxmlformats.org/officeDocument/2006/customXml" ds:itemID="{CDDDAF63-7AE4-D24F-A5A3-110ACCB7FA18}">
   <ds:schemaRefs>
     <ds:schemaRef ds:uri="http://schemas.openxmlformats.org/officeDocument/2006/bibliography"/>
   </ds:schemaRefs>

</xml_diff>

<commit_message>
Added some additional algorithm information
</commit_message>
<xml_diff>
--- a/SLAMTeamDocs/Algorithms.docx
+++ b/SLAMTeamDocs/Algorithms.docx
@@ -750,9 +750,12 @@
       <w:r>
         <w:t>Chetverikov</w:t>
       </w:r>
+      <w:r>
+        <w:t>‘s</w:t>
+      </w:r>
       <w:proofErr w:type="spellEnd"/>
       <w:r>
-        <w:t xml:space="preserve"> ‘s paper [4] effectively breaks the point clouds down into regions (boxes). The paper uses squares, but the regions can be rectangles or arbitrary shapes. We can probably use squares or rectangles. This decomposition occurs prior to the neighborhood search. </w:t>
+        <w:t xml:space="preserve"> paper [4] effectively breaks the point clouds down into regions (boxes). The paper uses squares, but the regions can be rectangles or arbitrary shapes. We can probably use squares or rectangles. This decomposition occurs prior to the neighborhood search. </w:t>
       </w:r>
     </w:p>
     <w:p/>
@@ -918,80 +921,205 @@
           </wp:inline>
         </w:drawing>
       </w:r>
+    </w:p>
+    <w:p>
+      <w:r>
+        <w:t xml:space="preserve">Figure 2. The Multilevel-SLAM algorithm from Univ. of </w:t>
+      </w:r>
+      <w:proofErr w:type="spellStart"/>
+      <w:r>
+        <w:t>Frieburg</w:t>
+      </w:r>
+      <w:proofErr w:type="spellEnd"/>
+      <w:r>
+        <w:t xml:space="preserve"> [6] that Penn uses a variant of the </w:t>
+      </w:r>
+      <w:proofErr w:type="spellStart"/>
+      <w:r>
+        <w:t>Kalman</w:t>
+      </w:r>
+      <w:proofErr w:type="spellEnd"/>
+      <w:r>
+        <w:t xml:space="preserve"> Filter, lines 3-11. </w:t>
+      </w:r>
+    </w:p>
+    <w:p/>
+    <w:p>
+      <w:r>
+        <w:t>Penn estimates (</w:t>
+      </w:r>
+      <w:r>
+        <w:rPr>
+          <w:rFonts w:ascii="Cambria" w:hAnsi="Cambria"/>
+        </w:rPr>
+        <w:t>Φ</w:t>
+      </w:r>
+      <w:r>
+        <w:t xml:space="preserve">, </w:t>
+      </w:r>
+      <w:r>
+        <w:rPr>
+          <w:rFonts w:ascii="Cambria" w:hAnsi="Cambria"/>
+        </w:rPr>
+        <w:t>θ</w:t>
+      </w:r>
+      <w:r>
+        <w:t xml:space="preserve">) based solely on the IMU data. </w:t>
+      </w:r>
+    </w:p>
+    <w:p/>
+    <w:p>
+      <w:r>
+        <w:t xml:space="preserve">The </w:t>
+      </w:r>
+      <w:r>
+        <w:rPr>
+          <w:i/>
+        </w:rPr>
+        <w:t>Incremental SLAM</w:t>
+      </w:r>
+      <w:r>
+        <w:t xml:space="preserve"> process completes portions of Freiburg’s algorithm, specifically, the matching (lines 5-10)</w:t>
+      </w:r>
+      <w:r>
+        <w:t xml:space="preserve"> and step 5 of the ICP algorithm</w:t>
+      </w:r>
+      <w:r>
+        <w:t>.</w:t>
+      </w:r>
+      <w:r>
+        <w:t xml:space="preserve">  </w:t>
+      </w:r>
+      <w:r>
+        <w:t xml:space="preserve">The results of the ICP steps prior to step 5 are combined with the IMU data in order to correct the error in the ICP algorithm Step 5. </w:t>
+      </w:r>
+      <w:proofErr w:type="gramStart"/>
+      <w:r>
+        <w:t>The correction is done by aligning the incoming scans wi</w:t>
+      </w:r>
+      <w:r>
+        <w:t>th the map</w:t>
+      </w:r>
+      <w:proofErr w:type="gramEnd"/>
+      <w:r>
+        <w:t xml:space="preserve">. This comparison uses </w:t>
+      </w:r>
+      <w:proofErr w:type="spellStart"/>
+      <w:r>
+        <w:t>Chetverikov‘s</w:t>
+      </w:r>
+      <w:proofErr w:type="spellEnd"/>
+      <w:r>
+        <w:t xml:space="preserve"> </w:t>
+      </w:r>
+      <w:r>
+        <w:t xml:space="preserve">boxing and searching algorithms.  </w:t>
+      </w:r>
+    </w:p>
+    <w:p/>
+    <w:p>
+      <w:r>
+        <w:t xml:space="preserve">This process uses an occupancy grid (as an example of occupancy grids pp. 281-290 of [7]) to track where items are located in the area. </w:t>
+      </w:r>
+      <w:r>
+        <w:t xml:space="preserve">In my quick review of the </w:t>
+      </w:r>
+      <w:r>
+        <w:lastRenderedPageBreak/>
+        <w:t xml:space="preserve">papers, it is not clear from any of the papers which type of occupancy grid they are using. I suspect one that has a square grid with grid squares that are not too small, but also not too large.  We can discuss what we think the grid sizes should be, but I suspect not smaller that the UAV, plus or minus the error in the LRF, and not so large that a window or a door would be missed. </w:t>
+      </w:r>
+    </w:p>
+    <w:p/>
+    <w:p>
+      <w:r>
+        <w:t xml:space="preserve">A new layer of the multi-layered occupancy grid is created when </w:t>
+      </w:r>
+      <w:proofErr w:type="gramStart"/>
+      <w:r>
+        <w:t>a stable floor transition is detected by the pose estimator</w:t>
+      </w:r>
+      <w:proofErr w:type="gramEnd"/>
+      <w:r>
+        <w:t xml:space="preserve">. </w:t>
+      </w:r>
+    </w:p>
+    <w:p/>
+    <w:p>
+      <w:r>
+        <w:t xml:space="preserve">The output of the </w:t>
+      </w:r>
+      <w:r>
+        <w:rPr>
+          <w:i/>
+        </w:rPr>
+        <w:t xml:space="preserve">Incremental SLAM </w:t>
+      </w:r>
+      <w:r>
+        <w:t>process is a Pose Graph. The Pose Graph includes a representation of the robot poses and the transitions between poses. The graph nodes are the individual robot pose positions and the links between nodes are the relationships between the poses. The pose note at time t</w:t>
+      </w:r>
+      <w:r>
+        <w:rPr>
+          <w:vertAlign w:val="subscript"/>
+        </w:rPr>
+        <w:t>0</w:t>
+      </w:r>
+      <w:r>
+        <w:t xml:space="preserve"> is connected to the pose note at time t</w:t>
+      </w:r>
+      <w:r>
+        <w:rPr>
+          <w:vertAlign w:val="subscript"/>
+        </w:rPr>
+        <w:t>1</w:t>
+      </w:r>
+      <w:r>
+        <w:t xml:space="preserve">, and may be connected to a pose node at some later time </w:t>
+      </w:r>
+      <w:proofErr w:type="spellStart"/>
+      <w:r>
+        <w:t>t</w:t>
+      </w:r>
+      <w:r>
+        <w:rPr>
+          <w:vertAlign w:val="subscript"/>
+        </w:rPr>
+        <w:t>x</w:t>
+      </w:r>
+      <w:proofErr w:type="spellEnd"/>
+      <w:r>
+        <w:t xml:space="preserve"> if the UAV has completed a loop and returns to the same position as represented by the node for </w:t>
+      </w:r>
+      <w:r>
+        <w:t>t</w:t>
+      </w:r>
+      <w:r>
+        <w:rPr>
+          <w:vertAlign w:val="subscript"/>
+        </w:rPr>
+        <w:t>0</w:t>
+      </w:r>
+      <w:r>
+        <w:t xml:space="preserve">. </w:t>
+      </w:r>
+      <w:r>
+        <w:t xml:space="preserve"> Figure 3 (in [1]) provides two examples of Pose Graphs that show a single loop (Figure 3.a) or multiple loops (Figure 3.b) through the environment. </w:t>
+      </w:r>
+    </w:p>
+    <w:p/>
+    <w:p>
+      <w:pPr>
+        <w:rPr>
+          <w:color w:val="FF0000"/>
+        </w:rPr>
+      </w:pPr>
+      <w:r>
+        <w:rPr>
+          <w:color w:val="FF0000"/>
+        </w:rPr>
+        <w:t xml:space="preserve">The next step is Loop Closure and the SURF paper. Suspect that they are singling out features from the database for comparison given that they are working in man made environments. </w:t>
+      </w:r>
       <w:bookmarkStart w:id="0" w:name="_GoBack"/>
       <w:bookmarkEnd w:id="0"/>
-    </w:p>
-    <w:p>
-      <w:r>
-        <w:t xml:space="preserve">Figure 2. The Multilevel-SLAM algorithm from Univ. of </w:t>
-      </w:r>
-      <w:proofErr w:type="spellStart"/>
-      <w:r>
-        <w:t>Frieburg</w:t>
-      </w:r>
-      <w:proofErr w:type="spellEnd"/>
-      <w:r>
-        <w:t xml:space="preserve"> [6] that Penn uses a variant of the </w:t>
-      </w:r>
-      <w:proofErr w:type="spellStart"/>
-      <w:r>
-        <w:t>Kalman</w:t>
-      </w:r>
-      <w:proofErr w:type="spellEnd"/>
-      <w:r>
-        <w:t xml:space="preserve"> Filter, lines 3-11. </w:t>
-      </w:r>
-    </w:p>
-    <w:p/>
-    <w:p>
-      <w:r>
-        <w:t>Penn estimates (</w:t>
-      </w:r>
-      <w:r>
-        <w:rPr>
-          <w:rFonts w:ascii="Cambria" w:hAnsi="Cambria"/>
-        </w:rPr>
-        <w:t>Φ</w:t>
-      </w:r>
-      <w:r>
-        <w:t xml:space="preserve">, </w:t>
-      </w:r>
-      <w:r>
-        <w:rPr>
-          <w:rFonts w:ascii="Cambria" w:hAnsi="Cambria"/>
-        </w:rPr>
-        <w:t>θ</w:t>
-      </w:r>
-      <w:r>
-        <w:t xml:space="preserve">) based solely on the IMU data. </w:t>
-      </w:r>
-    </w:p>
-    <w:p/>
-    <w:p>
-      <w:r>
-        <w:t xml:space="preserve">The </w:t>
-      </w:r>
-      <w:r>
-        <w:rPr>
-          <w:i/>
-        </w:rPr>
-        <w:t>Incremental SLAM</w:t>
-      </w:r>
-      <w:r>
-        <w:t xml:space="preserve"> process completes portions of Freiburg’s algorithm, specifically, the matching (lines 5-10)</w:t>
-      </w:r>
-      <w:r>
-        <w:t xml:space="preserve"> and step 5 of the ICP algorithm</w:t>
-      </w:r>
-      <w:r>
-        <w:t>.</w:t>
-      </w:r>
-      <w:r>
-        <w:t xml:space="preserve">  STILL NEED TO FINISH!  </w:t>
-      </w:r>
-      <w:r>
-        <w:t xml:space="preserve"> </w:t>
-      </w:r>
     </w:p>
     <w:p/>
     <w:p>
@@ -1057,7 +1185,6 @@
         </w:rPr>
       </w:pPr>
       <w:r>
-        <w:lastRenderedPageBreak/>
         <w:t xml:space="preserve">Iterative Closest Point Algorithm – overview. </w:t>
       </w:r>
       <w:hyperlink r:id="rId9" w:history="1">
@@ -1309,6 +1436,43 @@
       </w:hyperlink>
       <w:r>
         <w:t xml:space="preserve"> </w:t>
+      </w:r>
+    </w:p>
+    <w:p>
+      <w:pPr>
+        <w:pStyle w:val="ListParagraph"/>
+        <w:numPr>
+          <w:ilvl w:val="0"/>
+          <w:numId w:val="2"/>
+        </w:numPr>
+        <w:ind w:left="360"/>
+      </w:pPr>
+      <w:proofErr w:type="spellStart"/>
+      <w:r>
+        <w:t>Siegwart</w:t>
+      </w:r>
+      <w:proofErr w:type="spellEnd"/>
+      <w:r>
+        <w:t xml:space="preserve">, R., </w:t>
+      </w:r>
+      <w:proofErr w:type="spellStart"/>
+      <w:r>
+        <w:t>Nourbakhsh</w:t>
+      </w:r>
+      <w:proofErr w:type="spellEnd"/>
+      <w:r>
+        <w:t xml:space="preserve">, I. R., and </w:t>
+      </w:r>
+      <w:proofErr w:type="spellStart"/>
+      <w:r>
+        <w:t>Scaramuzza</w:t>
+      </w:r>
+      <w:proofErr w:type="spellEnd"/>
+      <w:r>
+        <w:t xml:space="preserve">, D. (2011) </w:t>
+      </w:r>
+      <w:r>
+        <w:t>Introduction to Autonomous Mobile Robots. Cambridge, MA; The MIT Press.</w:t>
       </w:r>
     </w:p>
     <w:sectPr>
@@ -2551,7 +2715,7 @@
 </file>
 
 <file path=customXml/itemProps1.xml><?xml version="1.0" encoding="utf-8"?>
-<ds:datastoreItem xmlns:ds="http://schemas.openxmlformats.org/officeDocument/2006/customXml" ds:itemID="{CDDDAF63-7AE4-D24F-A5A3-110ACCB7FA18}">
+<ds:datastoreItem xmlns:ds="http://schemas.openxmlformats.org/officeDocument/2006/customXml" ds:itemID="{F84ED504-405C-0146-A822-FB048E778277}">
   <ds:schemaRefs>
     <ds:schemaRef ds:uri="http://schemas.openxmlformats.org/officeDocument/2006/bibliography"/>
   </ds:schemaRefs>

</xml_diff>

<commit_message>
Updated SIFT related items
</commit_message>
<xml_diff>
--- a/SLAMTeamDocs/Algorithms.docx
+++ b/SLAMTeamDocs/Algorithms.docx
@@ -500,7 +500,7 @@
           <v:rect id="rectole0000000000" o:spid="_x0000_s1025" style="width:467.25pt;height:226.5pt;mso-left-percent:-10001;mso-top-percent:-10001;mso-position-horizontal:absolute;mso-position-horizontal-relative:char;mso-position-vertical:absolute;mso-position-vertical-relative:line;mso-left-percent:-10001;mso-top-percent:-10001" o:preferrelative="t" stroked="f">
             <v:imagedata r:id="rId6" o:title=""/>
           </v:rect>
-          <o:OLEObject Type="Embed" ProgID="StaticMetafile" ShapeID="rectole0000000000" DrawAspect="Content" ObjectID="_1327475395" r:id="rId7"/>
+          <o:OLEObject Type="Embed" ProgID="StaticMetafile" ShapeID="rectole0000000000" DrawAspect="Content" ObjectID="_1327567593" r:id="rId7"/>
         </w:pict>
       </w:r>
     </w:p>
@@ -836,51 +836,6 @@
           <w:sz w:val="24"/>
         </w:rPr>
         <w:t xml:space="preserve"> paper [4] effectively breaks the point clouds down into regions (boxes). The paper uses squares, but the regions can be rectangles or arbitrary shapes. We can probably use squares or rectangles. This decomposition occurs prior to the neighborhood search. </w:t>
-      </w:r>
-    </w:p>
-    <w:p>
-      <w:pPr>
-        <w:spacing w:after="0" w:line="240" w:lineRule="auto"/>
-        <w:rPr>
-          <w:rFonts w:ascii="Cambria" w:eastAsia="Cambria" w:hAnsi="Cambria" w:cs="Cambria"/>
-          <w:sz w:val="24"/>
-        </w:rPr>
-      </w:pPr>
-    </w:p>
-    <w:p>
-      <w:pPr>
-        <w:spacing w:after="0" w:line="240" w:lineRule="auto"/>
-        <w:rPr>
-          <w:rFonts w:ascii="Cambria" w:eastAsia="Cambria" w:hAnsi="Cambria" w:cs="Cambria"/>
-          <w:color w:val="FF0000"/>
-          <w:sz w:val="24"/>
-        </w:rPr>
-      </w:pPr>
-      <w:r>
-        <w:rPr>
-          <w:rFonts w:ascii="Cambria" w:eastAsia="Cambria" w:hAnsi="Cambria" w:cs="Cambria"/>
-          <w:color w:val="FF0000"/>
-          <w:sz w:val="24"/>
-        </w:rPr>
-        <w:t xml:space="preserve">SLAM TEAM ADD </w:t>
-      </w:r>
-      <w:proofErr w:type="spellStart"/>
-      <w:r>
-        <w:rPr>
-          <w:rFonts w:ascii="Cambria" w:eastAsia="Cambria" w:hAnsi="Cambria" w:cs="Cambria"/>
-          <w:color w:val="FF0000"/>
-          <w:sz w:val="24"/>
-        </w:rPr>
-        <w:t>Chetverikov’s</w:t>
-      </w:r>
-      <w:proofErr w:type="spellEnd"/>
-      <w:r>
-        <w:rPr>
-          <w:rFonts w:ascii="Cambria" w:eastAsia="Cambria" w:hAnsi="Cambria" w:cs="Cambria"/>
-          <w:color w:val="FF0000"/>
-          <w:sz w:val="24"/>
-        </w:rPr>
-        <w:t xml:space="preserve"> algorithms here… You need both the Boxing and search algorithms.</w:t>
       </w:r>
     </w:p>
     <w:p>
@@ -1233,7 +1188,7 @@
           <v:rect id="rectole0000000001" o:spid="_x0000_s1026" style="width:263.25pt;height:64.5pt;mso-left-percent:-10001;mso-top-percent:-10001;mso-position-horizontal:absolute;mso-position-horizontal-relative:char;mso-position-vertical:absolute;mso-position-vertical-relative:line;mso-left-percent:-10001;mso-top-percent:-10001" o:preferrelative="t" stroked="f">
             <v:imagedata r:id="rId8" o:title=""/>
           </v:rect>
-          <o:OLEObject Type="Embed" ProgID="StaticMetafile" ShapeID="rectole0000000001" DrawAspect="Content" ObjectID="_1327475396" r:id="rId9"/>
+          <o:OLEObject Type="Embed" ProgID="StaticMetafile" ShapeID="rectole0000000001" DrawAspect="Content" ObjectID="_1327567594" r:id="rId9"/>
         </w:pict>
       </w:r>
     </w:p>
@@ -1302,7 +1257,7 @@
           <v:rect id="rectole0000000002" o:spid="_x0000_s1027" style="width:370.5pt;height:132.75pt;mso-left-percent:-10001;mso-top-percent:-10001;mso-position-horizontal:absolute;mso-position-horizontal-relative:char;mso-position-vertical:absolute;mso-position-vertical-relative:line;mso-left-percent:-10001;mso-top-percent:-10001" o:preferrelative="t" stroked="f">
             <v:imagedata r:id="rId10" o:title=""/>
           </v:rect>
-          <o:OLEObject Type="Embed" ProgID="StaticMetafile" ShapeID="rectole0000000002" DrawAspect="Content" ObjectID="_1327475397" r:id="rId11"/>
+          <o:OLEObject Type="Embed" ProgID="StaticMetafile" ShapeID="rectole0000000002" DrawAspect="Content" ObjectID="_1327567595" r:id="rId11"/>
         </w:pict>
       </w:r>
     </w:p>
@@ -1321,7 +1276,6 @@
           <w:i/>
           <w:sz w:val="24"/>
         </w:rPr>
-        <w:lastRenderedPageBreak/>
         <w:t>Pass 2:</w:t>
       </w:r>
     </w:p>
@@ -1406,6 +1360,7 @@
           <w:i/>
           <w:sz w:val="24"/>
         </w:rPr>
+        <w:lastRenderedPageBreak/>
         <w:t>Step 2. Scan L</w:t>
       </w:r>
       <w:r>
@@ -1903,7 +1858,7 @@
           <v:rect id="rectole0000000003" o:spid="_x0000_s1028" style="width:378pt;height:75.75pt;mso-left-percent:-10001;mso-top-percent:-10001;mso-position-horizontal:absolute;mso-position-horizontal-relative:char;mso-position-vertical:absolute;mso-position-vertical-relative:line;mso-left-percent:-10001;mso-top-percent:-10001" o:preferrelative="t" stroked="f">
             <v:imagedata r:id="rId12" o:title=""/>
           </v:rect>
-          <o:OLEObject Type="Embed" ProgID="StaticMetafile" ShapeID="rectole0000000003" DrawAspect="Content" ObjectID="_1327475398" r:id="rId13"/>
+          <o:OLEObject Type="Embed" ProgID="StaticMetafile" ShapeID="rectole0000000003" DrawAspect="Content" ObjectID="_1327567596" r:id="rId13"/>
         </w:pict>
       </w:r>
     </w:p>
@@ -2003,7 +1958,7 @@
           <v:rect id="rectole0000000004" o:spid="_x0000_s1029" style="width:340.5pt;height:32.25pt;mso-left-percent:-10001;mso-top-percent:-10001;mso-position-horizontal:absolute;mso-position-horizontal-relative:char;mso-position-vertical:absolute;mso-position-vertical-relative:line;mso-left-percent:-10001;mso-top-percent:-10001" o:preferrelative="t" stroked="f">
             <v:imagedata r:id="rId14" o:title=""/>
           </v:rect>
-          <o:OLEObject Type="Embed" ProgID="StaticMetafile" ShapeID="rectole0000000004" DrawAspect="Content" ObjectID="_1327475399" r:id="rId15"/>
+          <o:OLEObject Type="Embed" ProgID="StaticMetafile" ShapeID="rectole0000000004" DrawAspect="Content" ObjectID="_1327567597" r:id="rId15"/>
         </w:pict>
       </w:r>
     </w:p>
@@ -2165,10 +2120,10 @@
       </w:pPr>
       <w:r>
         <w:pict w14:anchorId="1F1B7634">
-          <v:rect id="rectole0000000005" o:spid="_x0000_s1030" style="width:444pt;height:635.25pt;mso-left-percent:-10001;mso-top-percent:-10001;mso-position-horizontal:absolute;mso-position-horizontal-relative:char;mso-position-vertical:absolute;mso-position-vertical-relative:line;mso-left-percent:-10001;mso-top-percent:-10001" o:preferrelative="t" stroked="f">
+          <v:rect id="rectole0000000005" o:spid="_x0000_s1030" style="width:444pt;height:570.25pt;mso-left-percent:-10001;mso-top-percent:-10001;mso-position-horizontal:absolute;mso-position-horizontal-relative:char;mso-position-vertical:absolute;mso-position-vertical-relative:line;mso-left-percent:-10001;mso-top-percent:-10001" o:preferrelative="t" stroked="f">
             <v:imagedata r:id="rId16" o:title=""/>
           </v:rect>
-          <o:OLEObject Type="Embed" ProgID="StaticMetafile" ShapeID="rectole0000000005" DrawAspect="Content" ObjectID="_1327475400" r:id="rId17"/>
+          <o:OLEObject Type="Embed" ProgID="StaticMetafile" ShapeID="rectole0000000005" DrawAspect="Content" ObjectID="_1327567598" r:id="rId17"/>
         </w:pict>
       </w:r>
     </w:p>
@@ -2185,8 +2140,123 @@
           <w:rFonts w:ascii="Cambria" w:eastAsia="Cambria" w:hAnsi="Cambria" w:cs="Cambria"/>
           <w:sz w:val="24"/>
         </w:rPr>
+        <w:t xml:space="preserve">Figure 2. The Multilevel-SLAM algorithm from Univ. of </w:t>
+      </w:r>
+      <w:proofErr w:type="spellStart"/>
+      <w:r>
+        <w:rPr>
+          <w:rFonts w:ascii="Cambria" w:eastAsia="Cambria" w:hAnsi="Cambria" w:cs="Cambria"/>
+          <w:sz w:val="24"/>
+        </w:rPr>
+        <w:t>Frieburg</w:t>
+      </w:r>
+      <w:proofErr w:type="spellEnd"/>
+      <w:r>
+        <w:rPr>
+          <w:rFonts w:ascii="Cambria" w:eastAsia="Cambria" w:hAnsi="Cambria" w:cs="Cambria"/>
+          <w:sz w:val="24"/>
+        </w:rPr>
+        <w:t xml:space="preserve"> [6] that Penn uses a variant of the </w:t>
+      </w:r>
+      <w:proofErr w:type="spellStart"/>
+      <w:r>
+        <w:rPr>
+          <w:rFonts w:ascii="Cambria" w:eastAsia="Cambria" w:hAnsi="Cambria" w:cs="Cambria"/>
+          <w:sz w:val="24"/>
+        </w:rPr>
+        <w:t>Kalman</w:t>
+      </w:r>
+      <w:proofErr w:type="spellEnd"/>
+      <w:r>
+        <w:rPr>
+          <w:rFonts w:ascii="Cambria" w:eastAsia="Cambria" w:hAnsi="Cambria" w:cs="Cambria"/>
+          <w:sz w:val="24"/>
+        </w:rPr>
+        <w:t xml:space="preserve"> Filter, lines 3-11. </w:t>
+      </w:r>
+    </w:p>
+    <w:p>
+      <w:pPr>
+        <w:spacing w:after="0" w:line="240" w:lineRule="auto"/>
+        <w:rPr>
+          <w:rFonts w:ascii="Cambria" w:eastAsia="Cambria" w:hAnsi="Cambria" w:cs="Cambria"/>
+          <w:sz w:val="24"/>
+        </w:rPr>
+      </w:pPr>
+    </w:p>
+    <w:p>
+      <w:pPr>
+        <w:spacing w:after="0" w:line="240" w:lineRule="auto"/>
+        <w:rPr>
+          <w:rFonts w:ascii="Cambria" w:eastAsia="Cambria" w:hAnsi="Cambria" w:cs="Cambria"/>
+          <w:sz w:val="24"/>
+        </w:rPr>
+      </w:pPr>
+    </w:p>
+    <w:p>
+      <w:pPr>
+        <w:spacing w:after="0" w:line="240" w:lineRule="auto"/>
+        <w:rPr>
+          <w:rFonts w:ascii="Cambria" w:eastAsia="Cambria" w:hAnsi="Cambria" w:cs="Cambria"/>
+          <w:sz w:val="24"/>
+        </w:rPr>
+      </w:pPr>
+    </w:p>
+    <w:p>
+      <w:pPr>
+        <w:spacing w:after="0" w:line="240" w:lineRule="auto"/>
+        <w:rPr>
+          <w:rFonts w:ascii="Cambria" w:eastAsia="Cambria" w:hAnsi="Cambria" w:cs="Cambria"/>
+          <w:sz w:val="24"/>
+        </w:rPr>
+      </w:pPr>
+      <w:r>
+        <w:rPr>
+          <w:rFonts w:ascii="Cambria" w:eastAsia="Cambria" w:hAnsi="Cambria" w:cs="Cambria"/>
+          <w:sz w:val="24"/>
+        </w:rPr>
         <w:lastRenderedPageBreak/>
-        <w:t xml:space="preserve">Figure 2. The Multilevel-SLAM algorithm from Univ. of </w:t>
+        <w:t xml:space="preserve">Penn estimates (Φ, θ) based solely on the IMU data. </w:t>
+      </w:r>
+    </w:p>
+    <w:p>
+      <w:pPr>
+        <w:spacing w:after="0" w:line="240" w:lineRule="auto"/>
+        <w:rPr>
+          <w:rFonts w:ascii="Cambria" w:eastAsia="Cambria" w:hAnsi="Cambria" w:cs="Cambria"/>
+          <w:sz w:val="24"/>
+        </w:rPr>
+      </w:pPr>
+    </w:p>
+    <w:p>
+      <w:pPr>
+        <w:spacing w:after="0" w:line="240" w:lineRule="auto"/>
+        <w:rPr>
+          <w:rFonts w:ascii="Cambria" w:eastAsia="Cambria" w:hAnsi="Cambria" w:cs="Cambria"/>
+          <w:sz w:val="24"/>
+        </w:rPr>
+      </w:pPr>
+      <w:r>
+        <w:rPr>
+          <w:rFonts w:ascii="Cambria" w:eastAsia="Cambria" w:hAnsi="Cambria" w:cs="Cambria"/>
+          <w:sz w:val="24"/>
+        </w:rPr>
+        <w:t xml:space="preserve">The </w:t>
+      </w:r>
+      <w:r>
+        <w:rPr>
+          <w:rFonts w:ascii="Cambria" w:eastAsia="Cambria" w:hAnsi="Cambria" w:cs="Cambria"/>
+          <w:i/>
+          <w:sz w:val="24"/>
+        </w:rPr>
+        <w:t>Incremental SLAM</w:t>
+      </w:r>
+      <w:r>
+        <w:rPr>
+          <w:rFonts w:ascii="Cambria" w:eastAsia="Cambria" w:hAnsi="Cambria" w:cs="Cambria"/>
+          <w:sz w:val="24"/>
+        </w:rPr>
+        <w:t xml:space="preserve"> process completes portions of Freiburg’s algorithm, specifically, the matching (lines 5-10) and step 5 of the ICP algorithm.  The results of the ICP steps prior to step 5 are combined with the IMU data in order to correct the error in the ICP algorithm Step 5. The correction is done by aligning the incoming scans with the map. This comparison uses </w:t>
       </w:r>
       <w:proofErr w:type="spellStart"/>
       <w:r>
@@ -2194,7 +2264,7 @@
           <w:rFonts w:ascii="Cambria" w:eastAsia="Cambria" w:hAnsi="Cambria" w:cs="Cambria"/>
           <w:sz w:val="24"/>
         </w:rPr>
-        <w:t>Frieburg</w:t>
+        <w:t>Chetverikov‘s</w:t>
       </w:r>
       <w:proofErr w:type="spellEnd"/>
       <w:r>
@@ -2202,7 +2272,127 @@
           <w:rFonts w:ascii="Cambria" w:eastAsia="Cambria" w:hAnsi="Cambria" w:cs="Cambria"/>
           <w:sz w:val="24"/>
         </w:rPr>
-        <w:t xml:space="preserve"> [6] that Penn uses a variant of the </w:t>
+        <w:t xml:space="preserve"> boxing and searching algorithms.  </w:t>
+      </w:r>
+    </w:p>
+    <w:p>
+      <w:pPr>
+        <w:spacing w:after="0" w:line="240" w:lineRule="auto"/>
+        <w:rPr>
+          <w:rFonts w:ascii="Cambria" w:eastAsia="Cambria" w:hAnsi="Cambria" w:cs="Cambria"/>
+          <w:sz w:val="24"/>
+        </w:rPr>
+      </w:pPr>
+    </w:p>
+    <w:p>
+      <w:pPr>
+        <w:spacing w:after="0" w:line="240" w:lineRule="auto"/>
+        <w:rPr>
+          <w:rFonts w:ascii="Cambria" w:eastAsia="Cambria" w:hAnsi="Cambria" w:cs="Cambria"/>
+          <w:sz w:val="24"/>
+        </w:rPr>
+      </w:pPr>
+      <w:r>
+        <w:rPr>
+          <w:rFonts w:ascii="Cambria" w:eastAsia="Cambria" w:hAnsi="Cambria" w:cs="Cambria"/>
+          <w:sz w:val="24"/>
+        </w:rPr>
+        <w:t xml:space="preserve">This process uses an occupancy grid (as an example of occupancy grids pp. 281-290 of [7]) to track where items are located in the area. In my quick review of the papers, it is not clear from any of the papers which type of occupancy grid they are using. I suspect one that has a square grid with grid squares that are not too small, but also not too large.  We can discuss what we think the grid sizes should be, but I suspect not smaller that the UAV, plus or minus the error in the LRF, and not so large that a window or a door would be missed. </w:t>
+      </w:r>
+    </w:p>
+    <w:p>
+      <w:pPr>
+        <w:spacing w:after="0" w:line="240" w:lineRule="auto"/>
+        <w:rPr>
+          <w:rFonts w:ascii="Cambria" w:eastAsia="Cambria" w:hAnsi="Cambria" w:cs="Cambria"/>
+          <w:sz w:val="24"/>
+        </w:rPr>
+      </w:pPr>
+    </w:p>
+    <w:p>
+      <w:pPr>
+        <w:spacing w:after="0" w:line="240" w:lineRule="auto"/>
+        <w:rPr>
+          <w:rFonts w:ascii="Cambria" w:eastAsia="Cambria" w:hAnsi="Cambria" w:cs="Cambria"/>
+          <w:sz w:val="24"/>
+        </w:rPr>
+      </w:pPr>
+      <w:r>
+        <w:rPr>
+          <w:rFonts w:ascii="Cambria" w:eastAsia="Cambria" w:hAnsi="Cambria" w:cs="Cambria"/>
+          <w:sz w:val="24"/>
+        </w:rPr>
+        <w:t xml:space="preserve">A new layer of the multi-layered occupancy grid is created when a stable floor transition is detected by the pose estimator. </w:t>
+      </w:r>
+    </w:p>
+    <w:p>
+      <w:pPr>
+        <w:spacing w:after="0" w:line="240" w:lineRule="auto"/>
+        <w:rPr>
+          <w:rFonts w:ascii="Cambria" w:eastAsia="Cambria" w:hAnsi="Cambria" w:cs="Cambria"/>
+          <w:sz w:val="24"/>
+        </w:rPr>
+      </w:pPr>
+    </w:p>
+    <w:p>
+      <w:pPr>
+        <w:spacing w:after="0" w:line="240" w:lineRule="auto"/>
+        <w:rPr>
+          <w:rFonts w:ascii="Cambria" w:eastAsia="Cambria" w:hAnsi="Cambria" w:cs="Cambria"/>
+          <w:sz w:val="24"/>
+        </w:rPr>
+      </w:pPr>
+      <w:r>
+        <w:rPr>
+          <w:rFonts w:ascii="Cambria" w:eastAsia="Cambria" w:hAnsi="Cambria" w:cs="Cambria"/>
+          <w:sz w:val="24"/>
+        </w:rPr>
+        <w:t xml:space="preserve">The output of the </w:t>
+      </w:r>
+      <w:r>
+        <w:rPr>
+          <w:rFonts w:ascii="Cambria" w:eastAsia="Cambria" w:hAnsi="Cambria" w:cs="Cambria"/>
+          <w:i/>
+          <w:sz w:val="24"/>
+        </w:rPr>
+        <w:t xml:space="preserve">Incremental SLAM </w:t>
+      </w:r>
+      <w:r>
+        <w:rPr>
+          <w:rFonts w:ascii="Cambria" w:eastAsia="Cambria" w:hAnsi="Cambria" w:cs="Cambria"/>
+          <w:sz w:val="24"/>
+        </w:rPr>
+        <w:t>process is a Pose Graph. The Pose Graph includes a representation of the robot poses and the transitions between poses. The graph nodes are the individual robot pose positions and the links between nodes are the relationships between the poses. The pose note at time t</w:t>
+      </w:r>
+      <w:r>
+        <w:rPr>
+          <w:rFonts w:ascii="Cambria" w:eastAsia="Cambria" w:hAnsi="Cambria" w:cs="Cambria"/>
+          <w:sz w:val="24"/>
+          <w:vertAlign w:val="subscript"/>
+        </w:rPr>
+        <w:t>0</w:t>
+      </w:r>
+      <w:r>
+        <w:rPr>
+          <w:rFonts w:ascii="Cambria" w:eastAsia="Cambria" w:hAnsi="Cambria" w:cs="Cambria"/>
+          <w:sz w:val="24"/>
+        </w:rPr>
+        <w:t xml:space="preserve"> is connected to the pose note at time t</w:t>
+      </w:r>
+      <w:r>
+        <w:rPr>
+          <w:rFonts w:ascii="Cambria" w:eastAsia="Cambria" w:hAnsi="Cambria" w:cs="Cambria"/>
+          <w:sz w:val="24"/>
+          <w:vertAlign w:val="subscript"/>
+        </w:rPr>
+        <w:t>1</w:t>
+      </w:r>
+      <w:r>
+        <w:rPr>
+          <w:rFonts w:ascii="Cambria" w:eastAsia="Cambria" w:hAnsi="Cambria" w:cs="Cambria"/>
+          <w:sz w:val="24"/>
+        </w:rPr>
+        <w:t xml:space="preserve">, and may be connected to a pose node at some later time </w:t>
       </w:r>
       <w:proofErr w:type="spellStart"/>
       <w:r>
@@ -2210,7 +2400,15 @@
           <w:rFonts w:ascii="Cambria" w:eastAsia="Cambria" w:hAnsi="Cambria" w:cs="Cambria"/>
           <w:sz w:val="24"/>
         </w:rPr>
-        <w:t>Kalman</w:t>
+        <w:t>t</w:t>
+      </w:r>
+      <w:r>
+        <w:rPr>
+          <w:rFonts w:ascii="Cambria" w:eastAsia="Cambria" w:hAnsi="Cambria" w:cs="Cambria"/>
+          <w:sz w:val="24"/>
+          <w:vertAlign w:val="subscript"/>
+        </w:rPr>
+        <w:t>x</w:t>
       </w:r>
       <w:proofErr w:type="spellEnd"/>
       <w:r>
@@ -2218,54 +2416,46 @@
           <w:rFonts w:ascii="Cambria" w:eastAsia="Cambria" w:hAnsi="Cambria" w:cs="Cambria"/>
           <w:sz w:val="24"/>
         </w:rPr>
-        <w:t xml:space="preserve"> Filter, lines 3-11. </w:t>
-      </w:r>
-    </w:p>
-    <w:p>
-      <w:pPr>
-        <w:spacing w:after="0" w:line="240" w:lineRule="auto"/>
-        <w:rPr>
-          <w:rFonts w:ascii="Cambria" w:eastAsia="Cambria" w:hAnsi="Cambria" w:cs="Cambria"/>
-          <w:sz w:val="24"/>
-        </w:rPr>
-      </w:pPr>
-    </w:p>
-    <w:p>
-      <w:pPr>
-        <w:spacing w:after="0" w:line="240" w:lineRule="auto"/>
-        <w:rPr>
-          <w:rFonts w:ascii="Cambria" w:eastAsia="Cambria" w:hAnsi="Cambria" w:cs="Cambria"/>
-          <w:sz w:val="24"/>
-        </w:rPr>
-      </w:pPr>
-      <w:r>
-        <w:rPr>
-          <w:rFonts w:ascii="Cambria" w:eastAsia="Cambria" w:hAnsi="Cambria" w:cs="Cambria"/>
-          <w:sz w:val="24"/>
-        </w:rPr>
-        <w:t xml:space="preserve">Penn estimates (Φ, θ) based solely on the IMU data. </w:t>
-      </w:r>
-    </w:p>
-    <w:p>
-      <w:pPr>
-        <w:spacing w:after="0" w:line="240" w:lineRule="auto"/>
-        <w:rPr>
-          <w:rFonts w:ascii="Cambria" w:eastAsia="Cambria" w:hAnsi="Cambria" w:cs="Cambria"/>
-          <w:sz w:val="24"/>
-        </w:rPr>
-      </w:pPr>
-    </w:p>
-    <w:p>
-      <w:pPr>
-        <w:spacing w:after="0" w:line="240" w:lineRule="auto"/>
-        <w:rPr>
-          <w:rFonts w:ascii="Cambria" w:eastAsia="Cambria" w:hAnsi="Cambria" w:cs="Cambria"/>
-          <w:sz w:val="24"/>
-        </w:rPr>
-      </w:pPr>
-      <w:r>
-        <w:rPr>
-          <w:rFonts w:ascii="Cambria" w:eastAsia="Cambria" w:hAnsi="Cambria" w:cs="Cambria"/>
+        <w:t xml:space="preserve"> if the UAV has completed a loop and returns to the same position as represented by the node for t</w:t>
+      </w:r>
+      <w:r>
+        <w:rPr>
+          <w:rFonts w:ascii="Cambria" w:eastAsia="Cambria" w:hAnsi="Cambria" w:cs="Cambria"/>
+          <w:sz w:val="24"/>
+          <w:vertAlign w:val="subscript"/>
+        </w:rPr>
+        <w:t>0</w:t>
+      </w:r>
+      <w:r>
+        <w:rPr>
+          <w:rFonts w:ascii="Cambria" w:eastAsia="Cambria" w:hAnsi="Cambria" w:cs="Cambria"/>
+          <w:sz w:val="24"/>
+        </w:rPr>
+        <w:t xml:space="preserve">.  Figure 3 (in [1]) provides two examples of Pose Graphs that show a single loop (Figure 3.a) or multiple loops (Figure 3.b) through the environment. </w:t>
+      </w:r>
+    </w:p>
+    <w:p>
+      <w:pPr>
+        <w:spacing w:after="0" w:line="240" w:lineRule="auto"/>
+        <w:rPr>
+          <w:rFonts w:ascii="Cambria" w:eastAsia="Cambria" w:hAnsi="Cambria" w:cs="Cambria"/>
+          <w:sz w:val="24"/>
+        </w:rPr>
+      </w:pPr>
+    </w:p>
+    <w:p>
+      <w:pPr>
+        <w:spacing w:after="0" w:line="240" w:lineRule="auto"/>
+        <w:rPr>
+          <w:rFonts w:ascii="Cambria" w:eastAsia="Cambria" w:hAnsi="Cambria" w:cs="Cambria"/>
+          <w:color w:val="000000" w:themeColor="text1"/>
+          <w:sz w:val="24"/>
+        </w:rPr>
+      </w:pPr>
+      <w:r>
+        <w:rPr>
+          <w:rFonts w:ascii="Cambria" w:eastAsia="Cambria" w:hAnsi="Cambria" w:cs="Cambria"/>
+          <w:color w:val="000000" w:themeColor="text1"/>
           <w:sz w:val="24"/>
         </w:rPr>
         <w:t xml:space="preserve">The </w:t>
@@ -2274,152 +2464,70 @@
         <w:rPr>
           <w:rFonts w:ascii="Cambria" w:eastAsia="Cambria" w:hAnsi="Cambria" w:cs="Cambria"/>
           <w:i/>
-          <w:sz w:val="24"/>
-        </w:rPr>
-        <w:t>Incremental SLAM</w:t>
-      </w:r>
-      <w:r>
-        <w:rPr>
-          <w:rFonts w:ascii="Cambria" w:eastAsia="Cambria" w:hAnsi="Cambria" w:cs="Cambria"/>
-          <w:sz w:val="24"/>
-        </w:rPr>
-        <w:t xml:space="preserve"> process completes portions of Freiburg’s algorithm, specifically, the matching (lines 5-10) and step 5 of the ICP algorithm.  The results of the ICP steps prior to step 5 are combined with the IMU data in order to correct the error in the ICP algorithm Step 5. The correction is done by aligning the incoming scans with the map. This comparison uses </w:t>
+          <w:color w:val="000000" w:themeColor="text1"/>
+          <w:sz w:val="24"/>
+        </w:rPr>
+        <w:t>Loop Closure</w:t>
+      </w:r>
+      <w:r>
+        <w:rPr>
+          <w:rFonts w:ascii="Cambria" w:eastAsia="Cambria" w:hAnsi="Cambria" w:cs="Cambria"/>
+          <w:color w:val="000000" w:themeColor="text1"/>
+          <w:sz w:val="24"/>
+        </w:rPr>
+        <w:t xml:space="preserve"> relies on SURF to detect features in the environment [</w:t>
+      </w:r>
+      <w:r>
+        <w:rPr>
+          <w:rFonts w:ascii="Cambria" w:eastAsia="Cambria" w:hAnsi="Cambria" w:cs="Cambria"/>
+          <w:color w:val="000000" w:themeColor="text1"/>
+          <w:sz w:val="24"/>
+        </w:rPr>
+        <w:t xml:space="preserve">9, 10]. Open source versions of SURF are available, and that is what we should use, we should not have to </w:t>
       </w:r>
       <w:proofErr w:type="spellStart"/>
       <w:r>
         <w:rPr>
           <w:rFonts w:ascii="Cambria" w:eastAsia="Cambria" w:hAnsi="Cambria" w:cs="Cambria"/>
-          <w:sz w:val="24"/>
-        </w:rPr>
-        <w:t>Chetverikov‘s</w:t>
+          <w:color w:val="000000" w:themeColor="text1"/>
+          <w:sz w:val="24"/>
+        </w:rPr>
+        <w:t>reimplement</w:t>
       </w:r>
       <w:proofErr w:type="spellEnd"/>
       <w:r>
         <w:rPr>
           <w:rFonts w:ascii="Cambria" w:eastAsia="Cambria" w:hAnsi="Cambria" w:cs="Cambria"/>
-          <w:sz w:val="24"/>
-        </w:rPr>
-        <w:t xml:space="preserve"> boxing and searching algorithms.  </w:t>
-      </w:r>
-    </w:p>
-    <w:p>
-      <w:pPr>
-        <w:spacing w:after="0" w:line="240" w:lineRule="auto"/>
-        <w:rPr>
-          <w:rFonts w:ascii="Cambria" w:eastAsia="Cambria" w:hAnsi="Cambria" w:cs="Cambria"/>
-          <w:sz w:val="24"/>
-        </w:rPr>
-      </w:pPr>
-    </w:p>
-    <w:p>
-      <w:pPr>
-        <w:spacing w:after="0" w:line="240" w:lineRule="auto"/>
-        <w:rPr>
-          <w:rFonts w:ascii="Cambria" w:eastAsia="Cambria" w:hAnsi="Cambria" w:cs="Cambria"/>
-          <w:sz w:val="24"/>
-        </w:rPr>
-      </w:pPr>
-      <w:r>
-        <w:rPr>
-          <w:rFonts w:ascii="Cambria" w:eastAsia="Cambria" w:hAnsi="Cambria" w:cs="Cambria"/>
-          <w:sz w:val="24"/>
-        </w:rPr>
-        <w:t xml:space="preserve">This process uses an occupancy grid (as an example of occupancy grids pp. 281-290 of [7]) to track where items are located in the area. In my quick review of the papers, it is not clear from any of the papers which type of occupancy grid they are using. I suspect one that has a square grid with grid squares that are not too small, but also not too large.  We can discuss what we think the grid sizes should be, but I suspect not smaller that the UAV, plus or minus the error in the LRF, and not so large that a window or a door would be missed. </w:t>
-      </w:r>
-    </w:p>
-    <w:p>
-      <w:pPr>
-        <w:spacing w:after="0" w:line="240" w:lineRule="auto"/>
-        <w:rPr>
-          <w:rFonts w:ascii="Cambria" w:eastAsia="Cambria" w:hAnsi="Cambria" w:cs="Cambria"/>
-          <w:sz w:val="24"/>
-        </w:rPr>
-      </w:pPr>
-    </w:p>
-    <w:p>
-      <w:pPr>
-        <w:spacing w:after="0" w:line="240" w:lineRule="auto"/>
-        <w:rPr>
-          <w:rFonts w:ascii="Cambria" w:eastAsia="Cambria" w:hAnsi="Cambria" w:cs="Cambria"/>
-          <w:sz w:val="24"/>
-        </w:rPr>
-      </w:pPr>
-      <w:r>
-        <w:rPr>
-          <w:rFonts w:ascii="Cambria" w:eastAsia="Cambria" w:hAnsi="Cambria" w:cs="Cambria"/>
-          <w:sz w:val="24"/>
-        </w:rPr>
-        <w:t xml:space="preserve">A new layer of the multi-layered occupancy grid is created when a stable floor transition is detected by the pose estimator. </w:t>
-      </w:r>
-    </w:p>
-    <w:p>
-      <w:pPr>
-        <w:spacing w:after="0" w:line="240" w:lineRule="auto"/>
-        <w:rPr>
-          <w:rFonts w:ascii="Cambria" w:eastAsia="Cambria" w:hAnsi="Cambria" w:cs="Cambria"/>
-          <w:sz w:val="24"/>
-        </w:rPr>
-      </w:pPr>
-    </w:p>
-    <w:p>
-      <w:pPr>
-        <w:spacing w:after="0" w:line="240" w:lineRule="auto"/>
-        <w:rPr>
-          <w:rFonts w:ascii="Cambria" w:eastAsia="Cambria" w:hAnsi="Cambria" w:cs="Cambria"/>
-          <w:sz w:val="24"/>
-        </w:rPr>
-      </w:pPr>
-      <w:r>
-        <w:rPr>
-          <w:rFonts w:ascii="Cambria" w:eastAsia="Cambria" w:hAnsi="Cambria" w:cs="Cambria"/>
-          <w:sz w:val="24"/>
-        </w:rPr>
-        <w:t xml:space="preserve">The output of the </w:t>
-      </w:r>
-      <w:r>
-        <w:rPr>
-          <w:rFonts w:ascii="Cambria" w:eastAsia="Cambria" w:hAnsi="Cambria" w:cs="Cambria"/>
-          <w:i/>
-          <w:sz w:val="24"/>
-        </w:rPr>
-        <w:t xml:space="preserve">Incremental SLAM </w:t>
-      </w:r>
-      <w:r>
-        <w:rPr>
-          <w:rFonts w:ascii="Cambria" w:eastAsia="Cambria" w:hAnsi="Cambria" w:cs="Cambria"/>
-          <w:sz w:val="24"/>
-        </w:rPr>
-        <w:t>process is a Pose Graph. The Pose Graph includes a representation of the robot poses and the transitions between poses. The graph nodes are the individual robot pose positions and the links between nodes are the relationships between the poses. The pose note at time t</w:t>
-      </w:r>
-      <w:r>
-        <w:rPr>
-          <w:rFonts w:ascii="Cambria" w:eastAsia="Cambria" w:hAnsi="Cambria" w:cs="Cambria"/>
-          <w:sz w:val="24"/>
-          <w:vertAlign w:val="subscript"/>
-        </w:rPr>
-        <w:t>0</w:t>
-      </w:r>
-      <w:r>
-        <w:rPr>
-          <w:rFonts w:ascii="Cambria" w:eastAsia="Cambria" w:hAnsi="Cambria" w:cs="Cambria"/>
-          <w:sz w:val="24"/>
-        </w:rPr>
-        <w:t xml:space="preserve"> is connected to the pose note at time t</w:t>
-      </w:r>
-      <w:r>
-        <w:rPr>
-          <w:rFonts w:ascii="Cambria" w:eastAsia="Cambria" w:hAnsi="Cambria" w:cs="Cambria"/>
-          <w:sz w:val="24"/>
-          <w:vertAlign w:val="subscript"/>
-        </w:rPr>
-        <w:t>1</w:t>
-      </w:r>
-      <w:r>
-        <w:rPr>
-          <w:rFonts w:ascii="Cambria" w:eastAsia="Cambria" w:hAnsi="Cambria" w:cs="Cambria"/>
-          <w:sz w:val="24"/>
-        </w:rPr>
-        <w:t xml:space="preserve">, and may be connected to a pose node at some later time </w:t>
+          <w:color w:val="000000" w:themeColor="text1"/>
+          <w:sz w:val="24"/>
+        </w:rPr>
+        <w:t xml:space="preserve"> SURF. </w:t>
+      </w:r>
+    </w:p>
+    <w:p>
+      <w:pPr>
+        <w:spacing w:after="0" w:line="240" w:lineRule="auto"/>
+        <w:rPr>
+          <w:rFonts w:ascii="Cambria" w:eastAsia="Cambria" w:hAnsi="Cambria" w:cs="Cambria"/>
+          <w:color w:val="FF0000"/>
+          <w:sz w:val="24"/>
+        </w:rPr>
+      </w:pPr>
+    </w:p>
+    <w:p>
+      <w:pPr>
+        <w:spacing w:after="0" w:line="240" w:lineRule="auto"/>
+        <w:rPr>
+          <w:rFonts w:ascii="Cambria" w:eastAsia="Cambria" w:hAnsi="Cambria" w:cs="Cambria"/>
+          <w:sz w:val="24"/>
+        </w:rPr>
+      </w:pPr>
+      <w:r>
+        <w:rPr>
+          <w:rFonts w:ascii="Cambria" w:eastAsia="Cambria" w:hAnsi="Cambria" w:cs="Cambria"/>
+          <w:sz w:val="24"/>
+        </w:rPr>
+        <w:t xml:space="preserve">SURF is a scale invariant feature detector that uses </w:t>
       </w:r>
       <w:proofErr w:type="spellStart"/>
       <w:r>
@@ -2427,15 +2535,7 @@
           <w:rFonts w:ascii="Cambria" w:eastAsia="Cambria" w:hAnsi="Cambria" w:cs="Cambria"/>
           <w:sz w:val="24"/>
         </w:rPr>
-        <w:t>t</w:t>
-      </w:r>
-      <w:r>
-        <w:rPr>
-          <w:rFonts w:ascii="Cambria" w:eastAsia="Cambria" w:hAnsi="Cambria" w:cs="Cambria"/>
-          <w:sz w:val="24"/>
-          <w:vertAlign w:val="subscript"/>
-        </w:rPr>
-        <w:t>x</w:t>
+        <w:t>Haar</w:t>
       </w:r>
       <w:proofErr w:type="spellEnd"/>
       <w:r>
@@ -2443,50 +2543,786 @@
           <w:rFonts w:ascii="Cambria" w:eastAsia="Cambria" w:hAnsi="Cambria" w:cs="Cambria"/>
           <w:sz w:val="24"/>
         </w:rPr>
-        <w:t xml:space="preserve"> if the UAV has completed a loop and returns to the same position as represented by the node for t</w:t>
-      </w:r>
-      <w:r>
-        <w:rPr>
-          <w:rFonts w:ascii="Cambria" w:eastAsia="Cambria" w:hAnsi="Cambria" w:cs="Cambria"/>
-          <w:sz w:val="24"/>
-          <w:vertAlign w:val="subscript"/>
-        </w:rPr>
-        <w:t>0</w:t>
-      </w:r>
-      <w:r>
-        <w:rPr>
-          <w:rFonts w:ascii="Cambria" w:eastAsia="Cambria" w:hAnsi="Cambria" w:cs="Cambria"/>
-          <w:sz w:val="24"/>
-        </w:rPr>
-        <w:t xml:space="preserve">.  Figure 3 (in [1]) provides two examples of Pose Graphs that show a single loop (Figure 3.a) or multiple loops (Figure 3.b) through the environment. </w:t>
-      </w:r>
-    </w:p>
-    <w:p>
-      <w:pPr>
-        <w:spacing w:after="0" w:line="240" w:lineRule="auto"/>
-        <w:rPr>
-          <w:rFonts w:ascii="Cambria" w:eastAsia="Cambria" w:hAnsi="Cambria" w:cs="Cambria"/>
-          <w:sz w:val="24"/>
-        </w:rPr>
-      </w:pPr>
-    </w:p>
-    <w:p>
-      <w:pPr>
-        <w:spacing w:after="0" w:line="240" w:lineRule="auto"/>
+        <w:t xml:space="preserve"> wavelets to approximate differences of Gaussians filters and integral images, which quickly and efficiently generates the sum of values in a rectangular subset of a grid in the image, for convolution. </w:t>
+      </w:r>
+    </w:p>
+    <w:p>
+      <w:pPr>
+        <w:spacing w:after="0" w:line="240" w:lineRule="auto"/>
+        <w:rPr>
+          <w:rFonts w:ascii="Cambria" w:eastAsia="Cambria" w:hAnsi="Cambria" w:cs="Cambria"/>
+          <w:sz w:val="24"/>
+        </w:rPr>
+      </w:pPr>
+    </w:p>
+    <w:p>
+      <w:pPr>
+        <w:spacing w:after="0" w:line="240" w:lineRule="auto"/>
+        <w:rPr>
+          <w:rFonts w:ascii="Cambria" w:eastAsia="Cambria" w:hAnsi="Cambria" w:cs="Cambria"/>
+          <w:sz w:val="24"/>
+        </w:rPr>
+      </w:pPr>
+      <w:r>
+        <w:rPr>
+          <w:rFonts w:ascii="Cambria" w:eastAsia="Cambria" w:hAnsi="Cambria" w:cs="Cambria"/>
+          <w:sz w:val="24"/>
+        </w:rPr>
+        <w:t xml:space="preserve">The basic algorithm overview is that the algorithm </w:t>
+      </w:r>
+    </w:p>
+    <w:p>
+      <w:pPr>
+        <w:pStyle w:val="ListParagraph"/>
+        <w:numPr>
+          <w:ilvl w:val="0"/>
+          <w:numId w:val="10"/>
+        </w:numPr>
+        <w:spacing w:after="0" w:line="240" w:lineRule="auto"/>
+        <w:rPr>
+          <w:rFonts w:ascii="Cambria" w:eastAsia="Cambria" w:hAnsi="Cambria" w:cs="Cambria"/>
+          <w:sz w:val="24"/>
+        </w:rPr>
+      </w:pPr>
+      <w:r>
+        <w:rPr>
+          <w:rFonts w:ascii="Cambria" w:eastAsia="Cambria" w:hAnsi="Cambria" w:cs="Cambria"/>
+          <w:sz w:val="24"/>
+        </w:rPr>
+        <w:t>Is reduced</w:t>
+      </w:r>
+      <w:r>
+        <w:rPr>
+          <w:rFonts w:ascii="Cambria" w:eastAsia="Cambria" w:hAnsi="Cambria" w:cs="Cambria"/>
+          <w:sz w:val="24"/>
+        </w:rPr>
+        <w:t xml:space="preserve"> into two parts: detector</w:t>
+      </w:r>
+      <w:r>
+        <w:rPr>
+          <w:rFonts w:ascii="Cambria" w:eastAsia="Cambria" w:hAnsi="Cambria" w:cs="Cambria"/>
+          <w:sz w:val="24"/>
+        </w:rPr>
+        <w:t xml:space="preserve"> </w:t>
+      </w:r>
+      <w:r>
+        <w:rPr>
+          <w:rFonts w:ascii="Cambria" w:eastAsia="Cambria" w:hAnsi="Cambria" w:cs="Cambria"/>
+          <w:sz w:val="24"/>
+        </w:rPr>
+        <w:t>(or interest points) and descriptor (feature vector to “neighborhood” of detector)</w:t>
+      </w:r>
+      <w:r>
+        <w:rPr>
+          <w:rFonts w:ascii="Cambria" w:eastAsia="Cambria" w:hAnsi="Cambria" w:cs="Cambria"/>
+          <w:sz w:val="24"/>
+        </w:rPr>
+        <w:t>.</w:t>
+      </w:r>
+    </w:p>
+    <w:p>
+      <w:pPr>
+        <w:pStyle w:val="ListParagraph"/>
+        <w:numPr>
+          <w:ilvl w:val="0"/>
+          <w:numId w:val="10"/>
+        </w:numPr>
+        <w:spacing w:after="0" w:line="240" w:lineRule="auto"/>
+        <w:rPr>
+          <w:rFonts w:ascii="Cambria" w:eastAsia="Cambria" w:hAnsi="Cambria" w:cs="Cambria"/>
+          <w:sz w:val="24"/>
+        </w:rPr>
+      </w:pPr>
+      <w:r>
+        <w:rPr>
+          <w:rFonts w:ascii="Cambria" w:eastAsia="Cambria" w:hAnsi="Cambria" w:cs="Cambria"/>
+          <w:sz w:val="24"/>
+        </w:rPr>
+        <w:t xml:space="preserve">The descriptors are matched </w:t>
+      </w:r>
+      <w:r>
+        <w:rPr>
+          <w:rFonts w:ascii="Cambria" w:eastAsia="Cambria" w:hAnsi="Cambria" w:cs="Cambria"/>
+          <w:sz w:val="24"/>
+        </w:rPr>
+        <w:t>between different images based on distance</w:t>
+      </w:r>
+      <w:r>
+        <w:rPr>
+          <w:rFonts w:ascii="Cambria" w:eastAsia="Cambria" w:hAnsi="Cambria" w:cs="Cambria"/>
+          <w:sz w:val="24"/>
+        </w:rPr>
+        <w:t>, such as Euclidean</w:t>
+      </w:r>
+    </w:p>
+    <w:p>
+      <w:pPr>
+        <w:pStyle w:val="ListParagraph"/>
+        <w:numPr>
+          <w:ilvl w:val="0"/>
+          <w:numId w:val="10"/>
+        </w:numPr>
+        <w:spacing w:after="0" w:line="240" w:lineRule="auto"/>
+        <w:rPr>
+          <w:rFonts w:ascii="Cambria" w:eastAsia="Cambria" w:hAnsi="Cambria" w:cs="Cambria"/>
+          <w:sz w:val="24"/>
+        </w:rPr>
+      </w:pPr>
+      <w:r>
+        <w:rPr>
+          <w:rFonts w:ascii="Cambria" w:eastAsia="Cambria" w:hAnsi="Cambria" w:cs="Cambria"/>
+          <w:sz w:val="24"/>
+        </w:rPr>
+        <w:t>SURF builds upon/combines previously existent detector/descriptor methodologies</w:t>
+      </w:r>
+    </w:p>
+    <w:p>
+      <w:pPr>
+        <w:spacing w:after="0" w:line="240" w:lineRule="auto"/>
+        <w:rPr>
+          <w:rFonts w:ascii="Cambria" w:eastAsia="Cambria" w:hAnsi="Cambria" w:cs="Cambria"/>
+          <w:sz w:val="24"/>
+        </w:rPr>
+      </w:pPr>
+    </w:p>
+    <w:p>
+      <w:pPr>
+        <w:spacing w:after="0" w:line="240" w:lineRule="auto"/>
+        <w:rPr>
+          <w:rFonts w:ascii="Cambria" w:eastAsia="Cambria" w:hAnsi="Cambria" w:cs="Cambria"/>
+          <w:color w:val="000000" w:themeColor="text1"/>
+          <w:sz w:val="24"/>
+        </w:rPr>
+      </w:pPr>
+      <w:r>
+        <w:rPr>
+          <w:rFonts w:ascii="Cambria" w:eastAsia="Cambria" w:hAnsi="Cambria" w:cs="Cambria"/>
+          <w:color w:val="000000" w:themeColor="text1"/>
+          <w:sz w:val="24"/>
+        </w:rPr>
+        <w:t xml:space="preserve">The SURF binary files can be downloaded from the official SURF website [11]. In addition to the </w:t>
+      </w:r>
+      <w:proofErr w:type="spellStart"/>
+      <w:r>
+        <w:rPr>
+          <w:rFonts w:ascii="Cambria" w:eastAsia="Cambria" w:hAnsi="Cambria" w:cs="Cambria"/>
+          <w:color w:val="000000" w:themeColor="text1"/>
+          <w:sz w:val="24"/>
+        </w:rPr>
+        <w:t>OpenSURF</w:t>
+      </w:r>
+      <w:proofErr w:type="spellEnd"/>
+      <w:r>
+        <w:rPr>
+          <w:rFonts w:ascii="Cambria" w:eastAsia="Cambria" w:hAnsi="Cambria" w:cs="Cambria"/>
+          <w:color w:val="000000" w:themeColor="text1"/>
+          <w:sz w:val="24"/>
+        </w:rPr>
+        <w:t xml:space="preserve"> code (C++ or C#) [10], other versions are available [11, 12, 13, 14]. A few tutorials also exist [13, 14].</w:t>
+      </w:r>
+    </w:p>
+    <w:p>
+      <w:pPr>
+        <w:spacing w:after="0" w:line="240" w:lineRule="auto"/>
+        <w:rPr>
+          <w:rFonts w:ascii="Cambria" w:eastAsia="Cambria" w:hAnsi="Cambria" w:cs="Cambria"/>
+          <w:color w:val="000000" w:themeColor="text1"/>
+          <w:sz w:val="24"/>
+        </w:rPr>
+      </w:pPr>
+      <w:r>
+        <w:rPr>
+          <w:rFonts w:ascii="Cambria" w:eastAsia="Cambria" w:hAnsi="Cambria" w:cs="Cambria"/>
+          <w:color w:val="000000" w:themeColor="text1"/>
+          <w:sz w:val="24"/>
+        </w:rPr>
+        <w:lastRenderedPageBreak/>
+        <w:t>What is unclear is what is contained in Penn’s fixed sized visual vocabulary that is constructed off-line. It is not clear from the papers if Penn created their own vocabulary, or if they are using a vocabulary provided by the SURF algorithm</w:t>
+      </w:r>
+      <w:r>
         <w:rPr>
           <w:rFonts w:ascii="Cambria" w:eastAsia="Cambria" w:hAnsi="Cambria" w:cs="Cambria"/>
           <w:color w:val="FF0000"/>
           <w:sz w:val="24"/>
         </w:rPr>
-      </w:pPr>
-      <w:r>
+        <w:t>. We need to investigate this point.</w:t>
+      </w:r>
+      <w:r>
+        <w:rPr>
+          <w:rFonts w:ascii="Cambria" w:eastAsia="Cambria" w:hAnsi="Cambria" w:cs="Cambria"/>
+          <w:color w:val="000000" w:themeColor="text1"/>
+          <w:sz w:val="24"/>
+        </w:rPr>
+        <w:t xml:space="preserve"> </w:t>
+      </w:r>
+    </w:p>
+    <w:p>
+      <w:pPr>
+        <w:spacing w:after="0" w:line="240" w:lineRule="auto"/>
+        <w:rPr>
+          <w:rFonts w:ascii="Cambria" w:eastAsia="Cambria" w:hAnsi="Cambria" w:cs="Cambria"/>
+          <w:color w:val="000000" w:themeColor="text1"/>
+          <w:sz w:val="24"/>
+        </w:rPr>
+      </w:pPr>
+    </w:p>
+    <w:p>
+      <w:pPr>
+        <w:spacing w:after="0" w:line="240" w:lineRule="auto"/>
+        <w:rPr>
+          <w:rFonts w:ascii="Cambria" w:eastAsia="Cambria" w:hAnsi="Cambria" w:cs="Cambria"/>
+          <w:b/>
+          <w:sz w:val="24"/>
+        </w:rPr>
+      </w:pPr>
+      <w:r>
+        <w:rPr>
+          <w:rFonts w:ascii="Cambria" w:eastAsia="Cambria" w:hAnsi="Cambria" w:cs="Cambria"/>
+          <w:b/>
+          <w:sz w:val="24"/>
+        </w:rPr>
+        <w:t>Visual loop closure detection algorithm [8]:</w:t>
+      </w:r>
+    </w:p>
+    <w:p>
+      <w:pPr>
+        <w:spacing w:after="0" w:line="240" w:lineRule="auto"/>
+        <w:rPr>
+          <w:rFonts w:ascii="Cambria" w:eastAsia="Cambria" w:hAnsi="Cambria" w:cs="Cambria"/>
+          <w:sz w:val="24"/>
+        </w:rPr>
+      </w:pPr>
+    </w:p>
+    <w:p>
+      <w:pPr>
+        <w:spacing w:after="0" w:line="240" w:lineRule="auto"/>
+        <w:rPr>
+          <w:rFonts w:ascii="Cambria" w:eastAsia="Cambria" w:hAnsi="Cambria" w:cs="Cambria"/>
+          <w:sz w:val="24"/>
+        </w:rPr>
+      </w:pPr>
+      <w:r>
+        <w:rPr>
+          <w:rFonts w:ascii="Cambria" w:eastAsia="Cambria" w:hAnsi="Cambria" w:cs="Cambria"/>
+          <w:sz w:val="24"/>
+        </w:rPr>
+        <w:t xml:space="preserve"> “Bag of words” representation of sensor data – each word is an attribute from a set (vocabulary) of size </w:t>
+      </w:r>
+    </w:p>
+    <w:p>
+      <w:pPr>
+        <w:spacing w:after="0" w:line="240" w:lineRule="auto"/>
+        <w:rPr>
+          <w:rFonts w:ascii="Cambria" w:eastAsia="Cambria" w:hAnsi="Cambria" w:cs="Cambria"/>
+          <w:sz w:val="24"/>
+        </w:rPr>
+      </w:pPr>
+    </w:p>
+    <w:p>
+      <w:pPr>
+        <w:spacing w:after="0" w:line="240" w:lineRule="auto"/>
+        <w:rPr>
+          <w:rFonts w:ascii="Cambria" w:eastAsia="Cambria" w:hAnsi="Cambria" w:cs="Cambria"/>
+          <w:sz w:val="24"/>
+        </w:rPr>
+      </w:pPr>
+      <w:r>
+        <w:rPr>
+          <w:rFonts w:ascii="Cambria" w:eastAsia="Cambria" w:hAnsi="Cambria" w:cs="Cambria"/>
+          <w:sz w:val="24"/>
+        </w:rPr>
+        <w:t xml:space="preserve">Observation at </w:t>
+      </w:r>
+      <w:proofErr w:type="gramStart"/>
+      <w:r>
+        <w:rPr>
+          <w:rFonts w:ascii="Cambria" w:eastAsia="Cambria" w:hAnsi="Cambria" w:cs="Cambria"/>
+          <w:sz w:val="24"/>
+        </w:rPr>
+        <w:t>time  denoted</w:t>
+      </w:r>
+      <w:proofErr w:type="gramEnd"/>
+      <w:r>
+        <w:rPr>
+          <w:rFonts w:ascii="Cambria" w:eastAsia="Cambria" w:hAnsi="Cambria" w:cs="Cambria"/>
+          <w:sz w:val="24"/>
+        </w:rPr>
+        <w:t xml:space="preserve"> as , where  is a binary variable indicating presence or absence of  word of vocabulary.   </w:t>
+      </w:r>
+      <w:proofErr w:type="gramStart"/>
+      <w:r>
+        <w:rPr>
+          <w:rFonts w:ascii="Cambria" w:eastAsia="Cambria" w:hAnsi="Cambria" w:cs="Cambria"/>
+          <w:sz w:val="24"/>
+        </w:rPr>
+        <w:t>denotes</w:t>
+      </w:r>
+      <w:proofErr w:type="gramEnd"/>
+      <w:r>
+        <w:rPr>
+          <w:rFonts w:ascii="Cambria" w:eastAsia="Cambria" w:hAnsi="Cambria" w:cs="Cambria"/>
+          <w:sz w:val="24"/>
+        </w:rPr>
+        <w:t xml:space="preserve"> set of all observations up to time .</w:t>
+      </w:r>
+    </w:p>
+    <w:p>
+      <w:pPr>
+        <w:spacing w:after="0" w:line="240" w:lineRule="auto"/>
+        <w:rPr>
+          <w:rFonts w:ascii="Cambria" w:eastAsia="Cambria" w:hAnsi="Cambria" w:cs="Cambria"/>
+          <w:sz w:val="24"/>
+        </w:rPr>
+      </w:pPr>
+    </w:p>
+    <w:p>
+      <w:pPr>
+        <w:spacing w:after="0" w:line="240" w:lineRule="auto"/>
+        <w:rPr>
+          <w:rFonts w:ascii="Cambria" w:eastAsia="Cambria" w:hAnsi="Cambria" w:cs="Cambria"/>
+          <w:sz w:val="24"/>
+          <w:u w:val="single"/>
+        </w:rPr>
+      </w:pPr>
+      <w:r>
+        <w:rPr>
+          <w:rFonts w:ascii="Cambria" w:eastAsia="Cambria" w:hAnsi="Cambria" w:cs="Cambria"/>
+          <w:sz w:val="24"/>
+          <w:u w:val="single"/>
+        </w:rPr>
+        <w:t>Learning the observation model (compute once offline using set of training images and chosen features)</w:t>
+      </w:r>
+    </w:p>
+    <w:p>
+      <w:pPr>
+        <w:numPr>
+          <w:ilvl w:val="0"/>
+          <w:numId w:val="5"/>
+        </w:numPr>
+        <w:spacing w:after="200" w:line="276" w:lineRule="auto"/>
+        <w:ind w:left="720" w:hanging="360"/>
+        <w:rPr>
+          <w:rFonts w:ascii="Cambria" w:eastAsia="Cambria" w:hAnsi="Cambria" w:cs="Cambria"/>
+          <w:sz w:val="24"/>
+        </w:rPr>
+      </w:pPr>
+      <w:r>
+        <w:rPr>
+          <w:rFonts w:ascii="Cambria" w:eastAsia="Cambria" w:hAnsi="Cambria" w:cs="Cambria"/>
+          <w:sz w:val="24"/>
+        </w:rPr>
+        <w:t>Construct mutual information graph  from data</w:t>
+      </w:r>
+    </w:p>
+    <w:p>
+      <w:pPr>
+        <w:numPr>
+          <w:ilvl w:val="0"/>
+          <w:numId w:val="5"/>
+        </w:numPr>
+        <w:spacing w:after="200" w:line="276" w:lineRule="auto"/>
+        <w:ind w:left="1440" w:hanging="360"/>
+        <w:rPr>
+          <w:rFonts w:ascii="Cambria" w:eastAsia="Cambria" w:hAnsi="Cambria" w:cs="Cambria"/>
+          <w:sz w:val="24"/>
+        </w:rPr>
+      </w:pPr>
+      <w:r>
+        <w:rPr>
+          <w:rFonts w:ascii="Cambria" w:eastAsia="Cambria" w:hAnsi="Cambria" w:cs="Cambria"/>
+          <w:sz w:val="24"/>
+        </w:rPr>
+        <w:t xml:space="preserve">Construct complete graph of </w:t>
+      </w:r>
+      <w:r>
+        <w:rPr>
+          <w:rFonts w:ascii="Cambria" w:eastAsia="Cambria" w:hAnsi="Cambria" w:cs="Cambria"/>
+          <w:i/>
+          <w:sz w:val="24"/>
+        </w:rPr>
+        <w:t>n</w:t>
+      </w:r>
+      <w:r>
+        <w:rPr>
+          <w:rFonts w:ascii="Cambria" w:eastAsia="Cambria" w:hAnsi="Cambria" w:cs="Cambria"/>
+          <w:sz w:val="24"/>
+        </w:rPr>
+        <w:t xml:space="preserve"> nodes (one for each word  in vocabulary)</w:t>
+      </w:r>
+    </w:p>
+    <w:p>
+      <w:pPr>
+        <w:numPr>
+          <w:ilvl w:val="0"/>
+          <w:numId w:val="5"/>
+        </w:numPr>
+        <w:spacing w:after="200" w:line="276" w:lineRule="auto"/>
+        <w:ind w:left="1440" w:hanging="360"/>
+        <w:rPr>
+          <w:rFonts w:ascii="Cambria" w:eastAsia="Cambria" w:hAnsi="Cambria" w:cs="Cambria"/>
+          <w:sz w:val="24"/>
+        </w:rPr>
+      </w:pPr>
+      <w:r>
+        <w:rPr>
+          <w:rFonts w:ascii="Cambria" w:eastAsia="Cambria" w:hAnsi="Cambria" w:cs="Cambria"/>
+          <w:sz w:val="24"/>
+        </w:rPr>
+        <w:t xml:space="preserve">Set weight of each edge ( to the value of  mutual information </w:t>
+      </w:r>
+    </w:p>
+    <w:p>
+      <w:pPr>
+        <w:numPr>
+          <w:ilvl w:val="0"/>
+          <w:numId w:val="5"/>
+        </w:numPr>
+        <w:spacing w:after="200" w:line="276" w:lineRule="auto"/>
+        <w:ind w:left="1440" w:hanging="360"/>
+        <w:rPr>
+          <w:rFonts w:ascii="Cambria" w:eastAsia="Cambria" w:hAnsi="Cambria" w:cs="Cambria"/>
+          <w:sz w:val="24"/>
+        </w:rPr>
+      </w:pPr>
+      <w:r>
+        <w:rPr>
+          <w:rFonts w:ascii="Cambria" w:eastAsia="Cambria" w:hAnsi="Cambria" w:cs="Cambria"/>
+          <w:sz w:val="24"/>
+        </w:rPr>
+        <w:t xml:space="preserve">, </w:t>
+      </w:r>
+    </w:p>
+    <w:p>
+      <w:pPr>
+        <w:numPr>
+          <w:ilvl w:val="0"/>
+          <w:numId w:val="5"/>
+        </w:numPr>
+        <w:spacing w:after="200" w:line="276" w:lineRule="auto"/>
+        <w:ind w:left="720" w:hanging="360"/>
+        <w:rPr>
+          <w:rFonts w:ascii="Cambria" w:eastAsia="Cambria" w:hAnsi="Cambria" w:cs="Cambria"/>
+          <w:sz w:val="24"/>
+        </w:rPr>
+      </w:pPr>
+      <w:r>
+        <w:rPr>
+          <w:rFonts w:ascii="Cambria" w:eastAsia="Cambria" w:hAnsi="Cambria" w:cs="Cambria"/>
+          <w:sz w:val="24"/>
+        </w:rPr>
+        <w:t xml:space="preserve">Find maximum weight spanning tree of </w:t>
+      </w:r>
+    </w:p>
+    <w:p>
+      <w:pPr>
+        <w:numPr>
+          <w:ilvl w:val="0"/>
+          <w:numId w:val="5"/>
+        </w:numPr>
+        <w:spacing w:after="200" w:line="276" w:lineRule="auto"/>
+        <w:ind w:left="720" w:hanging="360"/>
+        <w:rPr>
+          <w:rFonts w:ascii="Cambria" w:eastAsia="Cambria" w:hAnsi="Cambria" w:cs="Cambria"/>
+          <w:sz w:val="24"/>
+        </w:rPr>
+      </w:pPr>
+      <w:r>
+        <w:rPr>
+          <w:rFonts w:ascii="Cambria" w:eastAsia="Cambria" w:hAnsi="Cambria" w:cs="Cambria"/>
+          <w:sz w:val="24"/>
+        </w:rPr>
+        <w:t>This tree can now be used to approximate  as</w:t>
+      </w:r>
+    </w:p>
+    <w:p>
+      <w:pPr>
+        <w:numPr>
+          <w:ilvl w:val="0"/>
+          <w:numId w:val="5"/>
+        </w:numPr>
+        <w:spacing w:after="200" w:line="276" w:lineRule="auto"/>
+        <w:ind w:left="1440" w:hanging="360"/>
+        <w:rPr>
+          <w:rFonts w:ascii="Cambria" w:eastAsia="Cambria" w:hAnsi="Cambria" w:cs="Cambria"/>
+          <w:sz w:val="24"/>
+        </w:rPr>
+      </w:pPr>
+      <w:r>
+        <w:rPr>
+          <w:rFonts w:ascii="Cambria" w:eastAsia="Cambria" w:hAnsi="Cambria" w:cs="Cambria"/>
+          <w:sz w:val="24"/>
+        </w:rPr>
+        <w:t xml:space="preserve">, where  is root of  and  is parent of  in </w:t>
+      </w:r>
+    </w:p>
+    <w:p>
+      <w:pPr>
+        <w:numPr>
+          <w:ilvl w:val="0"/>
+          <w:numId w:val="5"/>
+        </w:numPr>
+        <w:spacing w:after="200" w:line="276" w:lineRule="auto"/>
+        <w:ind w:left="720" w:hanging="360"/>
+        <w:rPr>
+          <w:rFonts w:ascii="Cambria" w:eastAsia="Cambria" w:hAnsi="Cambria" w:cs="Cambria"/>
+          <w:sz w:val="24"/>
+        </w:rPr>
+      </w:pPr>
+      <w:r>
+        <w:rPr>
+          <w:rFonts w:ascii="Cambria" w:eastAsia="Cambria" w:hAnsi="Cambria" w:cs="Cambria"/>
+          <w:sz w:val="24"/>
+        </w:rPr>
+        <w:t>Compute each probability  in the above expansion of  from co-occurrence frequency in training data; smoothing may be necessary if have limited training data</w:t>
+      </w:r>
+    </w:p>
+    <w:p>
+      <w:pPr>
+        <w:numPr>
+          <w:ilvl w:val="0"/>
+          <w:numId w:val="5"/>
+        </w:numPr>
+        <w:spacing w:after="200" w:line="276" w:lineRule="auto"/>
+        <w:ind w:left="720" w:hanging="360"/>
+        <w:rPr>
+          <w:rFonts w:ascii="Cambria" w:eastAsia="Cambria" w:hAnsi="Cambria" w:cs="Cambria"/>
+          <w:sz w:val="24"/>
+        </w:rPr>
+      </w:pPr>
+      <w:r>
+        <w:rPr>
+          <w:rFonts w:ascii="Cambria" w:eastAsia="Cambria" w:hAnsi="Cambria" w:cs="Cambria"/>
+          <w:sz w:val="24"/>
+        </w:rPr>
+        <w:t xml:space="preserve">Model is now trained and can now calculate </w:t>
+      </w:r>
+    </w:p>
+    <w:p>
+      <w:pPr>
+        <w:spacing w:after="0" w:line="240" w:lineRule="auto"/>
+        <w:rPr>
+          <w:rFonts w:ascii="Cambria" w:eastAsia="Cambria" w:hAnsi="Cambria" w:cs="Cambria"/>
+          <w:sz w:val="24"/>
+          <w:u w:val="single"/>
+        </w:rPr>
+      </w:pPr>
+      <w:r>
+        <w:rPr>
+          <w:rFonts w:ascii="Cambria" w:eastAsia="Cambria" w:hAnsi="Cambria" w:cs="Cambria"/>
+          <w:sz w:val="24"/>
+          <w:u w:val="single"/>
+        </w:rPr>
+        <w:t>Representing Location</w:t>
+      </w:r>
+    </w:p>
+    <w:p>
+      <w:pPr>
+        <w:numPr>
+          <w:ilvl w:val="0"/>
+          <w:numId w:val="6"/>
+        </w:numPr>
+        <w:spacing w:after="200" w:line="276" w:lineRule="auto"/>
+        <w:ind w:left="720" w:hanging="360"/>
+        <w:rPr>
+          <w:rFonts w:ascii="Cambria" w:eastAsia="Cambria" w:hAnsi="Cambria" w:cs="Cambria"/>
+          <w:sz w:val="24"/>
+        </w:rPr>
+      </w:pPr>
+      <w:r>
+        <w:rPr>
+          <w:rFonts w:ascii="Cambria" w:eastAsia="Cambria" w:hAnsi="Cambria" w:cs="Cambria"/>
+          <w:sz w:val="24"/>
+        </w:rPr>
+        <w:t>Inputs</w:t>
+      </w:r>
+    </w:p>
+    <w:p>
+      <w:pPr>
+        <w:numPr>
+          <w:ilvl w:val="0"/>
+          <w:numId w:val="6"/>
+        </w:numPr>
+        <w:spacing w:after="200" w:line="276" w:lineRule="auto"/>
+        <w:ind w:left="1440" w:hanging="360"/>
+        <w:rPr>
+          <w:rFonts w:ascii="Cambria" w:eastAsia="Cambria" w:hAnsi="Cambria" w:cs="Cambria"/>
+          <w:sz w:val="24"/>
+        </w:rPr>
+      </w:pPr>
+      <w:r>
+        <w:rPr>
+          <w:rFonts w:ascii="Cambria" w:eastAsia="Cambria" w:hAnsi="Cambria" w:cs="Cambria"/>
+          <w:sz w:val="24"/>
+        </w:rPr>
+        <w:t>Detector error model (two scalar values):  and  (can be calibrated for the sensor) , where  is the event that the sensor reports that the  word exists and  is the event that the word actually exists</w:t>
+      </w:r>
+    </w:p>
+    <w:p>
+      <w:pPr>
+        <w:numPr>
+          <w:ilvl w:val="0"/>
+          <w:numId w:val="6"/>
+        </w:numPr>
+        <w:spacing w:after="200" w:line="276" w:lineRule="auto"/>
+        <w:ind w:left="1440" w:hanging="360"/>
+        <w:rPr>
+          <w:rFonts w:ascii="Cambria" w:eastAsia="Cambria" w:hAnsi="Cambria" w:cs="Cambria"/>
+          <w:sz w:val="24"/>
+        </w:rPr>
+      </w:pPr>
+      <w:r>
+        <w:rPr>
+          <w:rFonts w:ascii="Cambria" w:eastAsia="Cambria" w:hAnsi="Cambria" w:cs="Cambria"/>
+          <w:sz w:val="24"/>
+        </w:rPr>
+        <w:t>Prior probability that a new observation comes from a new place (used for computing equation 11 below)</w:t>
+      </w:r>
+    </w:p>
+    <w:p>
+      <w:pPr>
+        <w:numPr>
+          <w:ilvl w:val="0"/>
+          <w:numId w:val="6"/>
+        </w:numPr>
+        <w:spacing w:after="200" w:line="276" w:lineRule="auto"/>
+        <w:ind w:left="720" w:hanging="360"/>
+        <w:rPr>
+          <w:rFonts w:ascii="Cambria" w:eastAsia="Cambria" w:hAnsi="Cambria" w:cs="Cambria"/>
+          <w:sz w:val="24"/>
+        </w:rPr>
+      </w:pPr>
+      <w:r>
+        <w:rPr>
+          <w:rFonts w:ascii="Cambria" w:eastAsia="Cambria" w:hAnsi="Cambria" w:cs="Cambria"/>
+          <w:sz w:val="24"/>
+        </w:rPr>
+        <w:t xml:space="preserve">Represent world at </w:t>
+      </w:r>
+      <w:proofErr w:type="gramStart"/>
+      <w:r>
+        <w:rPr>
+          <w:rFonts w:ascii="Cambria" w:eastAsia="Cambria" w:hAnsi="Cambria" w:cs="Cambria"/>
+          <w:sz w:val="24"/>
+        </w:rPr>
+        <w:t>time  as</w:t>
+      </w:r>
+      <w:proofErr w:type="gramEnd"/>
+      <w:r>
+        <w:rPr>
+          <w:rFonts w:ascii="Cambria" w:eastAsia="Cambria" w:hAnsi="Cambria" w:cs="Cambria"/>
+          <w:sz w:val="24"/>
+        </w:rPr>
+        <w:t xml:space="preserve"> collection of  discrete and disjoint locations . Each location  is described by the set , an estimate of the probability that each word exists </w:t>
+      </w:r>
+      <w:r>
+        <w:rPr>
+          <w:rFonts w:ascii="Cambria" w:eastAsia="Cambria" w:hAnsi="Cambria" w:cs="Cambria"/>
+          <w:sz w:val="24"/>
+        </w:rPr>
+        <w:lastRenderedPageBreak/>
+        <w:t>at the location – goal is to compute  for each location and select the location with the maximum likelihood</w:t>
+      </w:r>
+    </w:p>
+    <w:p>
+      <w:pPr>
+        <w:spacing w:after="0" w:line="240" w:lineRule="auto"/>
+        <w:rPr>
+          <w:rFonts w:ascii="Cambria" w:eastAsia="Cambria" w:hAnsi="Cambria" w:cs="Cambria"/>
+          <w:sz w:val="24"/>
+        </w:rPr>
+      </w:pPr>
+      <w:r>
+        <w:pict w14:anchorId="3CE2264C">
+          <v:rect id="rectole0000000006" o:spid="_x0000_s1031" style="width:365.25pt;height:558pt;mso-left-percent:-10001;mso-top-percent:-10001;mso-position-horizontal:absolute;mso-position-horizontal-relative:char;mso-position-vertical:absolute;mso-position-vertical-relative:line;mso-left-percent:-10001;mso-top-percent:-10001" o:preferrelative="t" stroked="f">
+            <v:imagedata r:id="rId18" o:title=""/>
+          </v:rect>
+          <o:OLEObject Type="Embed" ProgID="StaticMetafile" ShapeID="rectole0000000006" DrawAspect="Content" ObjectID="_1327567599" r:id="rId19"/>
+        </w:pict>
+      </w:r>
+      <w:r>
+        <w:pict w14:anchorId="2AA0808E">
+          <v:rect id="rectole0000000007" o:spid="_x0000_s1032" style="width:371.25pt;height:261pt;mso-left-percent:-10001;mso-top-percent:-10001;mso-position-horizontal:absolute;mso-position-horizontal-relative:char;mso-position-vertical:absolute;mso-position-vertical-relative:line;mso-left-percent:-10001;mso-top-percent:-10001" o:preferrelative="t" stroked="f">
+            <v:imagedata r:id="rId20" o:title=""/>
+          </v:rect>
+          <o:OLEObject Type="Embed" ProgID="StaticMetafile" ShapeID="rectole0000000007" DrawAspect="Content" ObjectID="_1327567600" r:id="rId21"/>
+        </w:pict>
+      </w:r>
+      <w:r>
+        <w:pict w14:anchorId="78C91F7F">
+          <v:rect id="rectole0000000008" o:spid="_x0000_s1033" style="width:349.5pt;height:306pt;mso-left-percent:-10001;mso-top-percent:-10001;mso-position-horizontal:absolute;mso-position-horizontal-relative:char;mso-position-vertical:absolute;mso-position-vertical-relative:line;mso-left-percent:-10001;mso-top-percent:-10001" o:preferrelative="t" stroked="f">
+            <v:imagedata r:id="rId22" o:title=""/>
+          </v:rect>
+          <o:OLEObject Type="Embed" ProgID="StaticMetafile" ShapeID="rectole0000000008" DrawAspect="Content" ObjectID="_1327567601" r:id="rId23"/>
+        </w:pict>
+      </w:r>
+    </w:p>
+    <w:p>
+      <w:pPr>
+        <w:spacing w:after="0" w:line="240" w:lineRule="auto"/>
+        <w:rPr>
+          <w:rFonts w:ascii="Calibri" w:eastAsia="Calibri" w:hAnsi="Calibri" w:cs="Calibri"/>
+        </w:rPr>
+      </w:pPr>
+      <w:r>
+        <w:pict w14:anchorId="2ACD0DF0">
+          <v:rect id="rectole0000000009" o:spid="_x0000_s1034" style="width:378.75pt;height:84.75pt;mso-left-percent:-10001;mso-top-percent:-10001;mso-position-horizontal:absolute;mso-position-horizontal-relative:char;mso-position-vertical:absolute;mso-position-vertical-relative:line;mso-left-percent:-10001;mso-top-percent:-10001" o:preferrelative="t" stroked="f">
+            <v:imagedata r:id="rId24" o:title=""/>
+          </v:rect>
+          <o:OLEObject Type="Embed" ProgID="StaticMetafile" ShapeID="rectole0000000009" DrawAspect="Content" ObjectID="_1327567602" r:id="rId25"/>
+        </w:pict>
+      </w:r>
+    </w:p>
+    <w:p>
+      <w:pPr>
+        <w:spacing w:after="0" w:line="240" w:lineRule="auto"/>
+        <w:rPr>
+          <w:rFonts w:ascii="Calibri" w:eastAsia="Calibri" w:hAnsi="Calibri" w:cs="Calibri"/>
+        </w:rPr>
+      </w:pPr>
+    </w:p>
+    <w:p>
+      <w:pPr>
+        <w:spacing w:after="0" w:line="240" w:lineRule="auto"/>
+        <w:rPr>
+          <w:rFonts w:ascii="Cambria" w:eastAsia="Cambria" w:hAnsi="Cambria" w:cs="Cambria"/>
+          <w:sz w:val="24"/>
+        </w:rPr>
+      </w:pPr>
+    </w:p>
+    <w:p>
+      <w:pPr>
+        <w:spacing w:after="0" w:line="240" w:lineRule="auto"/>
+        <w:rPr>
+          <w:rFonts w:ascii="Cambria" w:eastAsia="Cambria" w:hAnsi="Cambria" w:cs="Cambria"/>
+          <w:sz w:val="24"/>
+        </w:rPr>
+      </w:pPr>
+      <w:r>
+        <w:pict w14:anchorId="6A9629A7">
+          <v:rect id="rectole0000000010" o:spid="_x0000_s1035" style="width:354pt;height:75.75pt;mso-left-percent:-10001;mso-top-percent:-10001;mso-position-horizontal:absolute;mso-position-horizontal-relative:char;mso-position-vertical:absolute;mso-position-vertical-relative:line;mso-left-percent:-10001;mso-top-percent:-10001" o:preferrelative="t" stroked="f">
+            <v:imagedata r:id="rId26" o:title=""/>
+          </v:rect>
+          <o:OLEObject Type="Embed" ProgID="StaticMetafile" ShapeID="rectole0000000010" DrawAspect="Content" ObjectID="_1327567603" r:id="rId27"/>
+        </w:pict>
+      </w:r>
+      <w:r>
+        <w:pict w14:anchorId="3F1386EF">
+          <v:rect id="rectole0000000011" o:spid="_x0000_s1036" style="width:349.5pt;height:138.75pt;mso-left-percent:-10001;mso-top-percent:-10001;mso-position-horizontal:absolute;mso-position-horizontal-relative:char;mso-position-vertical:absolute;mso-position-vertical-relative:line;mso-left-percent:-10001;mso-top-percent:-10001" o:preferrelative="t" stroked="f">
+            <v:imagedata r:id="rId28" o:title=""/>
+          </v:rect>
+          <o:OLEObject Type="Embed" ProgID="StaticMetafile" ShapeID="rectole0000000011" DrawAspect="Content" ObjectID="_1327567604" r:id="rId29"/>
+        </w:pict>
+      </w:r>
+    </w:p>
+    <w:p>
+      <w:pPr>
+        <w:spacing w:after="0" w:line="240" w:lineRule="auto"/>
         <w:rPr>
           <w:rFonts w:ascii="Cambria" w:eastAsia="Cambria" w:hAnsi="Cambria" w:cs="Cambria"/>
           <w:color w:val="FF0000"/>
           <w:sz w:val="24"/>
         </w:rPr>
-        <w:t xml:space="preserve">The next step is Loop Closure and the SURF paper. Suspect that they are singling out features from the database for comparison given that they are working in man made environments. </w:t>
-      </w:r>
+      </w:pPr>
     </w:p>
     <w:p>
       <w:pPr>
@@ -2502,200 +3338,694 @@
       <w:pPr>
         <w:spacing w:after="0" w:line="240" w:lineRule="auto"/>
         <w:rPr>
-          <w:rFonts w:ascii="Cambria" w:eastAsia="Cambria" w:hAnsi="Cambria" w:cs="Cambria"/>
-          <w:sz w:val="24"/>
-        </w:rPr>
-      </w:pPr>
-      <w:r>
-        <w:rPr>
-          <w:rFonts w:ascii="Cambria" w:eastAsia="Cambria" w:hAnsi="Cambria" w:cs="Cambria"/>
-          <w:sz w:val="24"/>
-        </w:rPr>
-        <w:t xml:space="preserve">Newest </w:t>
-      </w:r>
-      <w:commentRangeStart w:id="0"/>
-      <w:r>
-        <w:rPr>
-          <w:rFonts w:ascii="Cambria" w:eastAsia="Cambria" w:hAnsi="Cambria" w:cs="Cambria"/>
-          <w:sz w:val="24"/>
-        </w:rPr>
-        <w:t>publication of the paper:</w:t>
-      </w:r>
-      <w:commentRangeEnd w:id="0"/>
-      <w:r>
-        <w:rPr>
-          <w:rStyle w:val="CommentReference"/>
-        </w:rPr>
-        <w:commentReference w:id="0"/>
-      </w:r>
-    </w:p>
-    <w:p>
-      <w:pPr>
-        <w:spacing w:after="0" w:line="240" w:lineRule="auto"/>
-        <w:rPr>
-          <w:rFonts w:ascii="Cambria" w:eastAsia="Cambria" w:hAnsi="Cambria" w:cs="Cambria"/>
-          <w:sz w:val="24"/>
-        </w:rPr>
-      </w:pPr>
-      <w:hyperlink r:id="rId19" w:history="1">
+          <w:rFonts w:ascii="Calibri" w:eastAsia="Calibri" w:hAnsi="Calibri" w:cs="Calibri"/>
+        </w:rPr>
+      </w:pPr>
+      <w:r>
+        <w:pict w14:anchorId="213DCD51">
+          <v:rect id="rectole0000000012" o:spid="_x0000_s1037" style="width:260.25pt;height:379.5pt;mso-left-percent:-10001;mso-top-percent:-10001;mso-position-horizontal:absolute;mso-position-horizontal-relative:char;mso-position-vertical:absolute;mso-position-vertical-relative:line;mso-left-percent:-10001;mso-top-percent:-10001" o:preferrelative="t" stroked="f">
+            <v:imagedata r:id="rId30" o:title=""/>
+          </v:rect>
+          <o:OLEObject Type="Embed" ProgID="StaticMetafile" ShapeID="rectole0000000012" DrawAspect="Content" ObjectID="_1327567605" r:id="rId31"/>
+        </w:pict>
+      </w:r>
+    </w:p>
+    <w:p>
+      <w:pPr>
+        <w:spacing w:after="0" w:line="240" w:lineRule="auto"/>
+        <w:rPr>
+          <w:rFonts w:ascii="Calibri" w:eastAsia="Calibri" w:hAnsi="Calibri" w:cs="Calibri"/>
+        </w:rPr>
+      </w:pPr>
+    </w:p>
+    <w:p>
+      <w:pPr>
+        <w:spacing w:after="0" w:line="240" w:lineRule="auto"/>
+        <w:rPr>
+          <w:rFonts w:ascii="Cambria" w:eastAsia="Cambria" w:hAnsi="Cambria" w:cs="Cambria"/>
+          <w:sz w:val="24"/>
+        </w:rPr>
+      </w:pPr>
+    </w:p>
+    <w:p>
+      <w:pPr>
+        <w:spacing w:after="0" w:line="240" w:lineRule="auto"/>
+        <w:rPr>
+          <w:rFonts w:ascii="Cambria" w:eastAsia="Cambria" w:hAnsi="Cambria" w:cs="Cambria"/>
+          <w:b/>
+          <w:sz w:val="24"/>
+        </w:rPr>
+      </w:pPr>
+      <w:r>
+        <w:rPr>
+          <w:rFonts w:ascii="Cambria" w:eastAsia="Cambria" w:hAnsi="Cambria" w:cs="Cambria"/>
+          <w:b/>
+          <w:sz w:val="24"/>
+        </w:rPr>
+        <w:t>References</w:t>
+      </w:r>
+    </w:p>
+    <w:p>
+      <w:pPr>
+        <w:pStyle w:val="ListParagraph"/>
+        <w:numPr>
+          <w:ilvl w:val="0"/>
+          <w:numId w:val="9"/>
+        </w:numPr>
+        <w:spacing w:after="0" w:line="240" w:lineRule="auto"/>
+        <w:rPr>
+          <w:rFonts w:ascii="Cambria" w:eastAsia="Cambria" w:hAnsi="Cambria" w:cs="Cambria"/>
+          <w:sz w:val="24"/>
+        </w:rPr>
+      </w:pPr>
+      <w:r>
+        <w:rPr>
+          <w:rFonts w:ascii="Cambria" w:eastAsia="Cambria" w:hAnsi="Cambria" w:cs="Cambria"/>
+          <w:sz w:val="24"/>
+        </w:rPr>
+        <w:t xml:space="preserve">Shen, S., Michael, N., and Kumar, V. (2013) Obtaining liftoff Indoors: Autonomous Navigation in Confined Indoor Environments. </w:t>
+      </w:r>
+      <w:r>
+        <w:rPr>
+          <w:rFonts w:ascii="Cambria" w:eastAsia="Cambria" w:hAnsi="Cambria" w:cs="Cambria"/>
+          <w:i/>
+          <w:sz w:val="24"/>
+        </w:rPr>
+        <w:t>IEEE Robotics and Automation Magazine</w:t>
+      </w:r>
+      <w:r>
+        <w:rPr>
+          <w:rFonts w:ascii="Cambria" w:eastAsia="Cambria" w:hAnsi="Cambria" w:cs="Cambria"/>
+          <w:sz w:val="24"/>
+        </w:rPr>
+        <w:t>, 20(4)</w:t>
+      </w:r>
+      <w:proofErr w:type="gramStart"/>
+      <w:r>
+        <w:rPr>
+          <w:rFonts w:ascii="Cambria" w:eastAsia="Cambria" w:hAnsi="Cambria" w:cs="Cambria"/>
+          <w:sz w:val="24"/>
+        </w:rPr>
+        <w:t>:40</w:t>
+      </w:r>
+      <w:proofErr w:type="gramEnd"/>
+      <w:r>
+        <w:rPr>
+          <w:rFonts w:ascii="Cambria" w:eastAsia="Cambria" w:hAnsi="Cambria" w:cs="Cambria"/>
+          <w:sz w:val="24"/>
+        </w:rPr>
+        <w:t>-48.</w:t>
+      </w:r>
+    </w:p>
+    <w:p>
+      <w:pPr>
+        <w:pStyle w:val="ListParagraph"/>
+        <w:numPr>
+          <w:ilvl w:val="0"/>
+          <w:numId w:val="9"/>
+        </w:numPr>
+        <w:spacing w:after="0" w:line="240" w:lineRule="auto"/>
+        <w:rPr>
+          <w:rFonts w:ascii="Cambria" w:eastAsia="Cambria" w:hAnsi="Cambria" w:cs="Cambria"/>
+          <w:sz w:val="24"/>
+          <w:u w:val="single"/>
+        </w:rPr>
+      </w:pPr>
+      <w:r>
+        <w:rPr>
+          <w:rFonts w:ascii="Cambria" w:eastAsia="Cambria" w:hAnsi="Cambria" w:cs="Cambria"/>
+          <w:sz w:val="24"/>
+        </w:rPr>
+        <w:t xml:space="preserve">Iterative Closest Point Algorithm – overview. </w:t>
+      </w:r>
+      <w:hyperlink r:id="rId32">
+        <w:r>
+          <w:rPr>
+            <w:rFonts w:ascii="Cambria" w:eastAsia="Cambria" w:hAnsi="Cambria" w:cs="Cambria"/>
+            <w:color w:val="0000FF"/>
+            <w:sz w:val="24"/>
+            <w:u w:val="single"/>
+          </w:rPr>
+          <w:t>http://en.wikipedia.org/wiki/Iterative_closest_point</w:t>
+        </w:r>
+      </w:hyperlink>
+    </w:p>
+    <w:p>
+      <w:pPr>
+        <w:pStyle w:val="ListParagraph"/>
+        <w:numPr>
+          <w:ilvl w:val="0"/>
+          <w:numId w:val="9"/>
+        </w:numPr>
+        <w:spacing w:after="0" w:line="240" w:lineRule="auto"/>
+        <w:rPr>
+          <w:rFonts w:ascii="Cambria" w:eastAsia="Cambria" w:hAnsi="Cambria" w:cs="Cambria"/>
+          <w:color w:val="000000"/>
+          <w:sz w:val="24"/>
+          <w:u w:val="single"/>
+        </w:rPr>
+      </w:pPr>
+      <w:r>
+        <w:rPr>
+          <w:rFonts w:ascii="Cambria" w:eastAsia="Cambria" w:hAnsi="Cambria" w:cs="Cambria"/>
+          <w:color w:val="000000"/>
+          <w:sz w:val="24"/>
+          <w:u w:val="single"/>
+        </w:rPr>
+        <w:t xml:space="preserve">Kumar, V. (2014) Phase 2 MEAM 620 Project notes </w:t>
+      </w:r>
+      <w:proofErr w:type="gramStart"/>
+      <w:r>
+        <w:rPr>
+          <w:rFonts w:ascii="Cambria" w:eastAsia="Cambria" w:hAnsi="Cambria" w:cs="Cambria"/>
+          <w:color w:val="000000"/>
+          <w:sz w:val="24"/>
+          <w:u w:val="single"/>
+        </w:rPr>
+        <w:t>slides :</w:t>
+      </w:r>
+      <w:proofErr w:type="gramEnd"/>
+      <w:r>
+        <w:rPr>
+          <w:rFonts w:ascii="Cambria" w:eastAsia="Cambria" w:hAnsi="Cambria" w:cs="Cambria"/>
+          <w:color w:val="000000"/>
+          <w:sz w:val="24"/>
+          <w:u w:val="single"/>
+        </w:rPr>
+        <w:t xml:space="preserve"> </w:t>
+      </w:r>
+      <w:hyperlink r:id="rId33">
+        <w:r>
+          <w:rPr>
+            <w:rFonts w:ascii="Cambria" w:eastAsia="Cambria" w:hAnsi="Cambria" w:cs="Cambria"/>
+            <w:color w:val="0000FF"/>
+            <w:sz w:val="24"/>
+            <w:u w:val="single"/>
+          </w:rPr>
+          <w:t>https://alliance.seas.upenn.edu/~meam620/wiki/index.php?n=Main.Projects?action=download HYPERLINK "https://alliance.seas.upenn.edu/~meam620/wiki/index.php?n=Main.Projects?action=download&amp;upname=2014_proj1_phase2_slides.pdf"&amp; HYPERLINK "https://alliance.seas.upenn.edu/~meam620/wiki/index.php?n=Main.Projects?action=download&amp;upname=2014_proj1_phase2_slides.pdf"upname=2014_proj1_phase2_slides.pdf</w:t>
+        </w:r>
+      </w:hyperlink>
+      <w:r>
+        <w:rPr>
+          <w:rFonts w:ascii="Cambria" w:eastAsia="Cambria" w:hAnsi="Cambria" w:cs="Cambria"/>
+          <w:color w:val="000000"/>
+          <w:sz w:val="24"/>
+          <w:u w:val="single"/>
+        </w:rPr>
+        <w:t xml:space="preserve"> </w:t>
+      </w:r>
+    </w:p>
+    <w:p>
+      <w:pPr>
+        <w:pStyle w:val="ListParagraph"/>
+        <w:numPr>
+          <w:ilvl w:val="0"/>
+          <w:numId w:val="9"/>
+        </w:numPr>
+        <w:spacing w:after="0" w:line="240" w:lineRule="auto"/>
+        <w:rPr>
+          <w:rFonts w:ascii="Cambria" w:eastAsia="Cambria" w:hAnsi="Cambria" w:cs="Cambria"/>
+          <w:color w:val="000000"/>
+          <w:sz w:val="24"/>
+        </w:rPr>
+      </w:pPr>
+      <w:proofErr w:type="spellStart"/>
+      <w:r>
+        <w:rPr>
+          <w:rFonts w:ascii="Cambria" w:eastAsia="Cambria" w:hAnsi="Cambria" w:cs="Cambria"/>
+          <w:color w:val="000000"/>
+          <w:sz w:val="24"/>
+          <w:u w:val="single"/>
+        </w:rPr>
+        <w:t>Cherverikov</w:t>
+      </w:r>
+      <w:proofErr w:type="spellEnd"/>
+      <w:r>
+        <w:rPr>
+          <w:rFonts w:ascii="Cambria" w:eastAsia="Cambria" w:hAnsi="Cambria" w:cs="Cambria"/>
+          <w:color w:val="000000"/>
+          <w:sz w:val="24"/>
+          <w:u w:val="single"/>
+        </w:rPr>
+        <w:t>, D.</w:t>
+      </w:r>
+      <w:r>
+        <w:rPr>
+          <w:rFonts w:ascii="Cambria" w:eastAsia="Cambria" w:hAnsi="Cambria" w:cs="Cambria"/>
+          <w:color w:val="000000"/>
+          <w:sz w:val="24"/>
+        </w:rPr>
+        <w:t xml:space="preserve"> (1991) Fast neighborhood search in planar point sets. </w:t>
+      </w:r>
+      <w:r>
+        <w:rPr>
+          <w:rFonts w:ascii="Cambria" w:eastAsia="Cambria" w:hAnsi="Cambria" w:cs="Cambria"/>
+          <w:i/>
+          <w:color w:val="000000"/>
+          <w:sz w:val="24"/>
+        </w:rPr>
+        <w:t xml:space="preserve">Pattern Recognition Letters, </w:t>
+      </w:r>
+      <w:r>
+        <w:rPr>
+          <w:rFonts w:ascii="Cambria" w:eastAsia="Cambria" w:hAnsi="Cambria" w:cs="Cambria"/>
+          <w:color w:val="000000"/>
+          <w:sz w:val="24"/>
+        </w:rPr>
+        <w:t>12(7)</w:t>
+      </w:r>
+      <w:proofErr w:type="gramStart"/>
+      <w:r>
+        <w:rPr>
+          <w:rFonts w:ascii="Cambria" w:eastAsia="Cambria" w:hAnsi="Cambria" w:cs="Cambria"/>
+          <w:color w:val="000000"/>
+          <w:sz w:val="24"/>
+        </w:rPr>
+        <w:t>:409</w:t>
+      </w:r>
+      <w:proofErr w:type="gramEnd"/>
+      <w:r>
+        <w:rPr>
+          <w:rFonts w:ascii="Cambria" w:eastAsia="Cambria" w:hAnsi="Cambria" w:cs="Cambria"/>
+          <w:color w:val="000000"/>
+          <w:sz w:val="24"/>
+        </w:rPr>
+        <w:t xml:space="preserve">-412. </w:t>
+      </w:r>
+    </w:p>
+    <w:p>
+      <w:pPr>
+        <w:pStyle w:val="ListParagraph"/>
+        <w:numPr>
+          <w:ilvl w:val="0"/>
+          <w:numId w:val="9"/>
+        </w:numPr>
+        <w:spacing w:after="0" w:line="240" w:lineRule="auto"/>
+        <w:rPr>
+          <w:rFonts w:ascii="Cambria" w:eastAsia="Cambria" w:hAnsi="Cambria" w:cs="Cambria"/>
+          <w:sz w:val="24"/>
+        </w:rPr>
+      </w:pPr>
+      <w:proofErr w:type="spellStart"/>
+      <w:r>
+        <w:rPr>
+          <w:rFonts w:ascii="Cambria" w:eastAsia="Cambria" w:hAnsi="Cambria" w:cs="Cambria"/>
+          <w:sz w:val="24"/>
+        </w:rPr>
+        <w:lastRenderedPageBreak/>
+        <w:t>Rusinkiewicz</w:t>
+      </w:r>
+      <w:proofErr w:type="spellEnd"/>
+      <w:r>
+        <w:rPr>
+          <w:rFonts w:ascii="Cambria" w:eastAsia="Cambria" w:hAnsi="Cambria" w:cs="Cambria"/>
+          <w:sz w:val="24"/>
+        </w:rPr>
+        <w:t xml:space="preserve">, S. and </w:t>
+      </w:r>
+      <w:proofErr w:type="spellStart"/>
+      <w:r>
+        <w:rPr>
+          <w:rFonts w:ascii="Cambria" w:eastAsia="Cambria" w:hAnsi="Cambria" w:cs="Cambria"/>
+          <w:sz w:val="24"/>
+        </w:rPr>
+        <w:t>Levoy</w:t>
+      </w:r>
+      <w:proofErr w:type="spellEnd"/>
+      <w:r>
+        <w:rPr>
+          <w:rFonts w:ascii="Cambria" w:eastAsia="Cambria" w:hAnsi="Cambria" w:cs="Cambria"/>
+          <w:sz w:val="24"/>
+        </w:rPr>
+        <w:t xml:space="preserve">, M. (2001) Efficient Variants of the ICP Algorithm, </w:t>
+      </w:r>
+      <w:r>
+        <w:rPr>
+          <w:rFonts w:ascii="Cambria" w:eastAsia="Cambria" w:hAnsi="Cambria" w:cs="Cambria"/>
+          <w:i/>
+          <w:sz w:val="24"/>
+        </w:rPr>
+        <w:t xml:space="preserve">Proceedings of the Third International Conference on 3D Digital Imaging and Modeling. </w:t>
+      </w:r>
+      <w:hyperlink r:id="rId34">
+        <w:r>
+          <w:rPr>
+            <w:rFonts w:ascii="Cambria" w:eastAsia="Cambria" w:hAnsi="Cambria" w:cs="Cambria"/>
+            <w:color w:val="0000FF"/>
+            <w:sz w:val="24"/>
+            <w:u w:val="single"/>
+          </w:rPr>
+          <w:t>http://www.cs.princeton.edu/~smr/papers/fasticp/</w:t>
+        </w:r>
+      </w:hyperlink>
+    </w:p>
+    <w:p>
+      <w:pPr>
+        <w:pStyle w:val="ListParagraph"/>
+        <w:numPr>
+          <w:ilvl w:val="0"/>
+          <w:numId w:val="9"/>
+        </w:numPr>
+        <w:spacing w:after="0" w:line="240" w:lineRule="auto"/>
+        <w:rPr>
+          <w:rFonts w:ascii="Cambria" w:eastAsia="Cambria" w:hAnsi="Cambria" w:cs="Cambria"/>
+          <w:sz w:val="24"/>
+        </w:rPr>
+      </w:pPr>
+      <w:proofErr w:type="spellStart"/>
+      <w:r>
+        <w:rPr>
+          <w:rFonts w:ascii="Cambria" w:eastAsia="Cambria" w:hAnsi="Cambria" w:cs="Cambria"/>
+          <w:sz w:val="24"/>
+        </w:rPr>
+        <w:t>Grzona</w:t>
+      </w:r>
+      <w:proofErr w:type="spellEnd"/>
+      <w:r>
+        <w:rPr>
+          <w:rFonts w:ascii="Cambria" w:eastAsia="Cambria" w:hAnsi="Cambria" w:cs="Cambria"/>
+          <w:sz w:val="24"/>
+        </w:rPr>
+        <w:t xml:space="preserve">, S., </w:t>
+      </w:r>
+      <w:proofErr w:type="spellStart"/>
+      <w:r>
+        <w:rPr>
+          <w:rFonts w:ascii="Cambria" w:eastAsia="Cambria" w:hAnsi="Cambria" w:cs="Cambria"/>
+          <w:sz w:val="24"/>
+        </w:rPr>
+        <w:t>Grisetti</w:t>
+      </w:r>
+      <w:proofErr w:type="spellEnd"/>
+      <w:r>
+        <w:rPr>
+          <w:rFonts w:ascii="Cambria" w:eastAsia="Cambria" w:hAnsi="Cambria" w:cs="Cambria"/>
+          <w:sz w:val="24"/>
+        </w:rPr>
+        <w:t xml:space="preserve">, G. and </w:t>
+      </w:r>
+      <w:proofErr w:type="spellStart"/>
+      <w:r>
+        <w:rPr>
+          <w:rFonts w:ascii="Cambria" w:eastAsia="Cambria" w:hAnsi="Cambria" w:cs="Cambria"/>
+          <w:sz w:val="24"/>
+        </w:rPr>
+        <w:t>Burgard</w:t>
+      </w:r>
+      <w:proofErr w:type="spellEnd"/>
+      <w:r>
+        <w:rPr>
+          <w:rFonts w:ascii="Cambria" w:eastAsia="Cambria" w:hAnsi="Cambria" w:cs="Cambria"/>
+          <w:sz w:val="24"/>
+        </w:rPr>
+        <w:t xml:space="preserve">, W. (2012) A fully autonomous indoor </w:t>
+      </w:r>
+      <w:proofErr w:type="spellStart"/>
+      <w:r>
+        <w:rPr>
+          <w:rFonts w:ascii="Cambria" w:eastAsia="Cambria" w:hAnsi="Cambria" w:cs="Cambria"/>
+          <w:sz w:val="24"/>
+        </w:rPr>
+        <w:t>quadrotor</w:t>
+      </w:r>
+      <w:proofErr w:type="spellEnd"/>
+      <w:r>
+        <w:rPr>
+          <w:rFonts w:ascii="Cambria" w:eastAsia="Cambria" w:hAnsi="Cambria" w:cs="Cambria"/>
+          <w:sz w:val="24"/>
+        </w:rPr>
+        <w:t xml:space="preserve">. </w:t>
+      </w:r>
+      <w:r>
+        <w:rPr>
+          <w:rFonts w:ascii="Cambria" w:eastAsia="Cambria" w:hAnsi="Cambria" w:cs="Cambria"/>
+          <w:i/>
+          <w:sz w:val="24"/>
+        </w:rPr>
+        <w:t>IEEE Transactions on Robotics</w:t>
+      </w:r>
+      <w:r>
+        <w:rPr>
+          <w:rFonts w:ascii="Cambria" w:eastAsia="Cambria" w:hAnsi="Cambria" w:cs="Cambria"/>
+          <w:sz w:val="24"/>
+        </w:rPr>
+        <w:t xml:space="preserve">, 28(1): 90-100. </w:t>
+      </w:r>
+      <w:hyperlink r:id="rId35">
+        <w:r>
+          <w:rPr>
+            <w:rFonts w:ascii="Cambria" w:eastAsia="Cambria" w:hAnsi="Cambria" w:cs="Cambria"/>
+            <w:color w:val="0000FF"/>
+            <w:sz w:val="24"/>
+            <w:u w:val="single"/>
+          </w:rPr>
+          <w:t>http://ieeexplore.ieee.org/xpls/abs_all.jsp?arnumber=6004839 HYPERLINK "http://ieeexplore.ieee.org/xpls/abs_all.jsp?arnumber=6004839&amp;tag=1"&amp; HYPERLINK "http://ieeexplore.ieee.org/xpls/abs_all.jsp?arnumber=6004839&amp;tag=1"tag=1</w:t>
+        </w:r>
+      </w:hyperlink>
+      <w:r>
+        <w:rPr>
+          <w:rFonts w:ascii="Cambria" w:eastAsia="Cambria" w:hAnsi="Cambria" w:cs="Cambria"/>
+          <w:sz w:val="24"/>
+        </w:rPr>
+        <w:t xml:space="preserve"> </w:t>
+      </w:r>
+    </w:p>
+    <w:p>
+      <w:pPr>
+        <w:pStyle w:val="ListParagraph"/>
+        <w:numPr>
+          <w:ilvl w:val="0"/>
+          <w:numId w:val="9"/>
+        </w:numPr>
+        <w:spacing w:after="0" w:line="240" w:lineRule="auto"/>
+        <w:rPr>
+          <w:rFonts w:ascii="Cambria" w:eastAsia="Cambria" w:hAnsi="Cambria" w:cs="Cambria"/>
+          <w:sz w:val="24"/>
+        </w:rPr>
+      </w:pPr>
+      <w:proofErr w:type="spellStart"/>
+      <w:r>
+        <w:rPr>
+          <w:rFonts w:ascii="Cambria" w:eastAsia="Cambria" w:hAnsi="Cambria" w:cs="Cambria"/>
+          <w:sz w:val="24"/>
+        </w:rPr>
+        <w:t>Siegwart</w:t>
+      </w:r>
+      <w:proofErr w:type="spellEnd"/>
+      <w:r>
+        <w:rPr>
+          <w:rFonts w:ascii="Cambria" w:eastAsia="Cambria" w:hAnsi="Cambria" w:cs="Cambria"/>
+          <w:sz w:val="24"/>
+        </w:rPr>
+        <w:t xml:space="preserve">, R., </w:t>
+      </w:r>
+      <w:proofErr w:type="spellStart"/>
+      <w:r>
+        <w:rPr>
+          <w:rFonts w:ascii="Cambria" w:eastAsia="Cambria" w:hAnsi="Cambria" w:cs="Cambria"/>
+          <w:sz w:val="24"/>
+        </w:rPr>
+        <w:t>Nourbakhsh</w:t>
+      </w:r>
+      <w:proofErr w:type="spellEnd"/>
+      <w:r>
+        <w:rPr>
+          <w:rFonts w:ascii="Cambria" w:eastAsia="Cambria" w:hAnsi="Cambria" w:cs="Cambria"/>
+          <w:sz w:val="24"/>
+        </w:rPr>
+        <w:t xml:space="preserve">, I. R., and </w:t>
+      </w:r>
+      <w:proofErr w:type="spellStart"/>
+      <w:r>
+        <w:rPr>
+          <w:rFonts w:ascii="Cambria" w:eastAsia="Cambria" w:hAnsi="Cambria" w:cs="Cambria"/>
+          <w:sz w:val="24"/>
+        </w:rPr>
+        <w:t>Scaramuzza</w:t>
+      </w:r>
+      <w:proofErr w:type="spellEnd"/>
+      <w:r>
+        <w:rPr>
+          <w:rFonts w:ascii="Cambria" w:eastAsia="Cambria" w:hAnsi="Cambria" w:cs="Cambria"/>
+          <w:sz w:val="24"/>
+        </w:rPr>
+        <w:t>, D. (2011) Introduction to Autonomous Mobile Robots. Cambridge, MA; The MIT Press.</w:t>
+      </w:r>
+    </w:p>
+    <w:p>
+      <w:pPr>
+        <w:pStyle w:val="ListParagraph"/>
+        <w:numPr>
+          <w:ilvl w:val="0"/>
+          <w:numId w:val="9"/>
+        </w:numPr>
+        <w:spacing w:after="0" w:line="240" w:lineRule="auto"/>
+        <w:rPr>
+          <w:rFonts w:ascii="Cambria" w:eastAsia="Cambria" w:hAnsi="Cambria" w:cs="Cambria"/>
+          <w:sz w:val="24"/>
+        </w:rPr>
+      </w:pPr>
+      <w:r>
+        <w:rPr>
+          <w:rFonts w:ascii="Cambria" w:eastAsia="Cambria" w:hAnsi="Cambria" w:cs="Cambria"/>
+          <w:sz w:val="24"/>
+        </w:rPr>
+        <w:t>Cummins, M.; Newman, P., "</w:t>
+      </w:r>
+      <w:bookmarkStart w:id="0" w:name="_GoBack"/>
+      <w:r>
+        <w:rPr>
+          <w:rFonts w:ascii="Cambria" w:eastAsia="Cambria" w:hAnsi="Cambria" w:cs="Cambria"/>
+          <w:sz w:val="24"/>
+        </w:rPr>
+        <w:t>Probabilistic Appearance Based Navigation and Loop Closing</w:t>
+      </w:r>
+      <w:bookmarkEnd w:id="0"/>
+      <w:r>
+        <w:rPr>
+          <w:rFonts w:ascii="Cambria" w:eastAsia="Cambria" w:hAnsi="Cambria" w:cs="Cambria"/>
+          <w:sz w:val="24"/>
+        </w:rPr>
+        <w:t xml:space="preserve">," </w:t>
+      </w:r>
+      <w:r>
+        <w:rPr>
+          <w:rFonts w:ascii="Cambria" w:eastAsia="Cambria" w:hAnsi="Cambria" w:cs="Cambria"/>
+          <w:i/>
+          <w:sz w:val="24"/>
+        </w:rPr>
+        <w:t xml:space="preserve">Robotics and Automation, 2007 IEEE International Conference </w:t>
+      </w:r>
+      <w:proofErr w:type="gramStart"/>
+      <w:r>
+        <w:rPr>
+          <w:rFonts w:ascii="Cambria" w:eastAsia="Cambria" w:hAnsi="Cambria" w:cs="Cambria"/>
+          <w:i/>
+          <w:sz w:val="24"/>
+        </w:rPr>
+        <w:t>on</w:t>
+      </w:r>
+      <w:r>
+        <w:rPr>
+          <w:rFonts w:ascii="Cambria" w:eastAsia="Cambria" w:hAnsi="Cambria" w:cs="Cambria"/>
+          <w:sz w:val="24"/>
+        </w:rPr>
+        <w:t xml:space="preserve"> ,</w:t>
+      </w:r>
+      <w:proofErr w:type="gramEnd"/>
+      <w:r>
+        <w:rPr>
+          <w:rFonts w:ascii="Cambria" w:eastAsia="Cambria" w:hAnsi="Cambria" w:cs="Cambria"/>
+          <w:sz w:val="24"/>
+        </w:rPr>
+        <w:t xml:space="preserve"> vol., no., pp.2042,2048, 10-14 April 2007.</w:t>
+      </w:r>
+    </w:p>
+    <w:p>
+      <w:pPr>
+        <w:pStyle w:val="ListParagraph"/>
+        <w:numPr>
+          <w:ilvl w:val="0"/>
+          <w:numId w:val="9"/>
+        </w:numPr>
+        <w:spacing w:after="0" w:line="240" w:lineRule="auto"/>
+        <w:rPr>
+          <w:rFonts w:ascii="Cambria" w:eastAsia="Cambria" w:hAnsi="Cambria" w:cs="Cambria"/>
+          <w:sz w:val="24"/>
+        </w:rPr>
+      </w:pPr>
+      <w:r>
+        <w:rPr>
+          <w:rFonts w:ascii="Cambria" w:eastAsia="Cambria" w:hAnsi="Cambria" w:cs="Cambria"/>
+          <w:sz w:val="24"/>
+        </w:rPr>
+        <w:t xml:space="preserve">Bay, H., </w:t>
+      </w:r>
+      <w:proofErr w:type="spellStart"/>
+      <w:r>
+        <w:rPr>
+          <w:rFonts w:ascii="Cambria" w:eastAsia="Cambria" w:hAnsi="Cambria" w:cs="Cambria"/>
+          <w:sz w:val="24"/>
+        </w:rPr>
+        <w:t>Ess</w:t>
+      </w:r>
+      <w:proofErr w:type="spellEnd"/>
+      <w:r>
+        <w:rPr>
+          <w:rFonts w:ascii="Cambria" w:eastAsia="Cambria" w:hAnsi="Cambria" w:cs="Cambria"/>
+          <w:sz w:val="24"/>
+        </w:rPr>
+        <w:t xml:space="preserve">, A., </w:t>
+      </w:r>
+      <w:proofErr w:type="spellStart"/>
+      <w:r>
+        <w:rPr>
+          <w:rFonts w:ascii="Cambria" w:eastAsia="Cambria" w:hAnsi="Cambria" w:cs="Cambria"/>
+          <w:sz w:val="24"/>
+        </w:rPr>
+        <w:t>Tuytelaars</w:t>
+      </w:r>
+      <w:proofErr w:type="spellEnd"/>
+      <w:r>
+        <w:rPr>
+          <w:rFonts w:ascii="Cambria" w:eastAsia="Cambria" w:hAnsi="Cambria" w:cs="Cambria"/>
+          <w:sz w:val="24"/>
+        </w:rPr>
+        <w:t xml:space="preserve">. T., and Van </w:t>
+      </w:r>
+      <w:proofErr w:type="spellStart"/>
+      <w:r>
+        <w:rPr>
+          <w:rFonts w:ascii="Cambria" w:eastAsia="Cambria" w:hAnsi="Cambria" w:cs="Cambria"/>
+          <w:sz w:val="24"/>
+        </w:rPr>
+        <w:t>Gool</w:t>
+      </w:r>
+      <w:proofErr w:type="spellEnd"/>
+      <w:r>
+        <w:rPr>
+          <w:rFonts w:ascii="Cambria" w:eastAsia="Cambria" w:hAnsi="Cambria" w:cs="Cambria"/>
+          <w:sz w:val="24"/>
+        </w:rPr>
+        <w:t xml:space="preserve">, L. </w:t>
+      </w:r>
+      <w:r>
+        <w:rPr>
+          <w:rFonts w:ascii="Cambria" w:eastAsia="Cambria" w:hAnsi="Cambria" w:cs="Cambria"/>
+          <w:sz w:val="24"/>
+        </w:rPr>
+        <w:t xml:space="preserve">(2008) </w:t>
+      </w:r>
+      <w:r>
+        <w:rPr>
+          <w:rFonts w:ascii="Cambria" w:eastAsia="Cambria" w:hAnsi="Cambria" w:cs="Cambria"/>
+          <w:sz w:val="24"/>
+        </w:rPr>
+        <w:t xml:space="preserve">Speeded-up Robust Features (SURF). </w:t>
+      </w:r>
+      <w:r>
+        <w:rPr>
+          <w:rFonts w:ascii="Cambria" w:eastAsia="Cambria" w:hAnsi="Cambria" w:cs="Cambria"/>
+          <w:i/>
+          <w:sz w:val="24"/>
+        </w:rPr>
+        <w:t>Computer vision and Image Understanding</w:t>
+      </w:r>
+      <w:r>
+        <w:rPr>
+          <w:rFonts w:ascii="Cambria" w:eastAsia="Cambria" w:hAnsi="Cambria" w:cs="Cambria"/>
+          <w:sz w:val="24"/>
+        </w:rPr>
+        <w:t xml:space="preserve">, 110: 346-359. </w:t>
+      </w:r>
+      <w:hyperlink r:id="rId36" w:history="1">
         <w:r>
           <w:rPr>
             <w:rStyle w:val="Hyperlink"/>
             <w:rFonts w:ascii="Cambria" w:eastAsia="Cambria" w:hAnsi="Cambria" w:cs="Cambria"/>
             <w:sz w:val="24"/>
           </w:rPr>
-          <w:t>http://glorfindel.mavrinac.com/~aaron/school/pdf/bay06_surf.pdf</w:t>
-        </w:r>
-      </w:hyperlink>
-    </w:p>
-    <w:p>
-      <w:pPr>
-        <w:spacing w:after="0" w:line="240" w:lineRule="auto"/>
-        <w:rPr>
-          <w:rFonts w:ascii="Cambria" w:eastAsia="Cambria" w:hAnsi="Cambria" w:cs="Cambria"/>
-          <w:color w:val="FF0000"/>
-          <w:sz w:val="24"/>
-        </w:rPr>
-      </w:pPr>
-    </w:p>
-    <w:p>
-      <w:pPr>
-        <w:spacing w:after="0" w:line="240" w:lineRule="auto"/>
-        <w:rPr>
-          <w:rFonts w:ascii="Cambria" w:eastAsia="Cambria" w:hAnsi="Cambria" w:cs="Cambria"/>
-          <w:sz w:val="24"/>
-        </w:rPr>
-      </w:pPr>
-      <w:r>
-        <w:rPr>
-          <w:rFonts w:ascii="Cambria" w:eastAsia="Cambria" w:hAnsi="Cambria" w:cs="Cambria"/>
-          <w:sz w:val="24"/>
-        </w:rPr>
-        <w:t xml:space="preserve">Basic Overview: </w:t>
-      </w:r>
-    </w:p>
-    <w:p>
-      <w:pPr>
-        <w:spacing w:after="0" w:line="240" w:lineRule="auto"/>
-        <w:rPr>
-          <w:rFonts w:ascii="Cambria" w:eastAsia="Cambria" w:hAnsi="Cambria" w:cs="Cambria"/>
-          <w:sz w:val="24"/>
-        </w:rPr>
-      </w:pPr>
-      <w:r>
-        <w:rPr>
-          <w:rFonts w:ascii="Cambria" w:eastAsia="Cambria" w:hAnsi="Cambria" w:cs="Cambria"/>
-          <w:sz w:val="24"/>
-        </w:rPr>
-        <w:t xml:space="preserve">-Can be reduced into two parts: </w:t>
-      </w:r>
-      <w:proofErr w:type="gramStart"/>
-      <w:r>
-        <w:rPr>
-          <w:rFonts w:ascii="Cambria" w:eastAsia="Cambria" w:hAnsi="Cambria" w:cs="Cambria"/>
-          <w:sz w:val="24"/>
-        </w:rPr>
-        <w:t>detector(</w:t>
-      </w:r>
-      <w:proofErr w:type="gramEnd"/>
-      <w:r>
-        <w:rPr>
-          <w:rFonts w:ascii="Cambria" w:eastAsia="Cambria" w:hAnsi="Cambria" w:cs="Cambria"/>
-          <w:sz w:val="24"/>
-        </w:rPr>
-        <w:t>or interest points) and descriptor (feature vector to “neighborhood” of detector)</w:t>
-      </w:r>
-    </w:p>
-    <w:p>
-      <w:pPr>
-        <w:spacing w:after="0" w:line="240" w:lineRule="auto"/>
-        <w:rPr>
-          <w:rFonts w:ascii="Cambria" w:eastAsia="Cambria" w:hAnsi="Cambria" w:cs="Cambria"/>
-          <w:sz w:val="24"/>
-        </w:rPr>
-      </w:pPr>
-      <w:r>
-        <w:rPr>
-          <w:rFonts w:ascii="Cambria" w:eastAsia="Cambria" w:hAnsi="Cambria" w:cs="Cambria"/>
-          <w:sz w:val="24"/>
-        </w:rPr>
-        <w:t>-Match descriptors between different images based on distance</w:t>
-      </w:r>
-    </w:p>
-    <w:p>
-      <w:pPr>
-        <w:spacing w:after="0" w:line="240" w:lineRule="auto"/>
-        <w:rPr>
-          <w:rFonts w:ascii="Cambria" w:eastAsia="Cambria" w:hAnsi="Cambria" w:cs="Cambria"/>
-          <w:sz w:val="24"/>
-        </w:rPr>
-      </w:pPr>
-      <w:r>
-        <w:rPr>
-          <w:rFonts w:ascii="Cambria" w:eastAsia="Cambria" w:hAnsi="Cambria" w:cs="Cambria"/>
-          <w:sz w:val="24"/>
-        </w:rPr>
-        <w:t>-SURF builds upon/combines previously existent detector/descriptor methodologies</w:t>
-      </w:r>
-    </w:p>
-    <w:p>
-      <w:pPr>
-        <w:spacing w:after="0" w:line="240" w:lineRule="auto"/>
-        <w:rPr>
-          <w:rFonts w:ascii="Cambria" w:eastAsia="Cambria" w:hAnsi="Cambria" w:cs="Cambria"/>
-          <w:sz w:val="24"/>
-        </w:rPr>
-      </w:pPr>
-    </w:p>
-    <w:p>
-      <w:pPr>
-        <w:spacing w:after="0" w:line="240" w:lineRule="auto"/>
-        <w:rPr>
-          <w:rFonts w:ascii="Cambria" w:eastAsia="Cambria" w:hAnsi="Cambria" w:cs="Cambria"/>
-          <w:sz w:val="24"/>
-        </w:rPr>
-      </w:pPr>
-      <w:r>
-        <w:rPr>
-          <w:rFonts w:ascii="Cambria" w:eastAsia="Cambria" w:hAnsi="Cambria" w:cs="Cambria"/>
-          <w:sz w:val="24"/>
-        </w:rPr>
-        <w:t>Specifics:</w:t>
-      </w:r>
-    </w:p>
-    <w:p>
-      <w:pPr>
-        <w:spacing w:after="0" w:line="240" w:lineRule="auto"/>
-        <w:rPr>
-          <w:rFonts w:ascii="Cambria" w:eastAsia="Cambria" w:hAnsi="Cambria" w:cs="Cambria"/>
-          <w:sz w:val="24"/>
-        </w:rPr>
-      </w:pPr>
-      <w:r>
-        <w:rPr>
-          <w:rFonts w:ascii="Cambria" w:eastAsia="Cambria" w:hAnsi="Cambria" w:cs="Cambria"/>
-          <w:sz w:val="24"/>
-        </w:rPr>
-        <w:t>-Finding Detectors: employs a Hessian matrix-based measure (</w:t>
-      </w:r>
-      <w:hyperlink r:id="rId20" w:history="1">
-        <w:r>
-          <w:rPr>
-            <w:rStyle w:val="Hyperlink"/>
-            <w:rFonts w:ascii="Cambria" w:eastAsia="Cambria" w:hAnsi="Cambria" w:cs="Cambria"/>
-            <w:sz w:val="24"/>
-          </w:rPr>
-          <w:t>http://en.wikipedia.org/wiki/Hessia</w:t>
-        </w:r>
-        <w:bookmarkStart w:id="1" w:name="_GoBack"/>
-        <w:bookmarkEnd w:id="1"/>
-        <w:r>
-          <w:rPr>
-            <w:rStyle w:val="Hyperlink"/>
-            <w:rFonts w:ascii="Cambria" w:eastAsia="Cambria" w:hAnsi="Cambria" w:cs="Cambria"/>
-            <w:sz w:val="24"/>
-          </w:rPr>
-          <w:t>n</w:t>
+          <w:t>http://glorfindel.mavrinac.com/~aaron/school/pd</w:t>
         </w:r>
         <w:r>
           <w:rPr>
@@ -2703,15 +4033,498 @@
             <w:rFonts w:ascii="Cambria" w:eastAsia="Cambria" w:hAnsi="Cambria" w:cs="Cambria"/>
             <w:sz w:val="24"/>
           </w:rPr>
-          <w:t>_matrix</w:t>
+          <w:t>f</w:t>
+        </w:r>
+        <w:r>
+          <w:rPr>
+            <w:rStyle w:val="Hyperlink"/>
+            <w:rFonts w:ascii="Cambria" w:eastAsia="Cambria" w:hAnsi="Cambria" w:cs="Cambria"/>
+            <w:sz w:val="24"/>
+          </w:rPr>
+          <w:t>/bay06_surf.pdf</w:t>
         </w:r>
       </w:hyperlink>
-      <w:r>
-        <w:rPr>
-          <w:rFonts w:ascii="Cambria" w:eastAsia="Cambria" w:hAnsi="Cambria" w:cs="Cambria"/>
-          <w:sz w:val="24"/>
-        </w:rPr>
-        <w:t xml:space="preserve">). This is big because it uses integral images </w:t>
+    </w:p>
+    <w:p>
+      <w:pPr>
+        <w:pStyle w:val="ListParagraph"/>
+        <w:numPr>
+          <w:ilvl w:val="0"/>
+          <w:numId w:val="9"/>
+        </w:numPr>
+        <w:spacing w:after="0" w:line="240" w:lineRule="auto"/>
+        <w:rPr>
+          <w:rFonts w:eastAsia="Cambria" w:cs="Cambria"/>
+          <w:sz w:val="24"/>
+          <w:szCs w:val="24"/>
+        </w:rPr>
+      </w:pPr>
+      <w:r>
+        <w:rPr>
+          <w:rFonts w:ascii="Cambria" w:eastAsia="Cambria" w:hAnsi="Cambria" w:cs="Cambria"/>
+          <w:sz w:val="24"/>
+        </w:rPr>
+        <w:t xml:space="preserve">Evans, C. (2014) </w:t>
+      </w:r>
+      <w:proofErr w:type="spellStart"/>
+      <w:r>
+        <w:rPr>
+          <w:rFonts w:ascii="Cambria" w:eastAsia="Cambria" w:hAnsi="Cambria" w:cs="Cambria"/>
+          <w:sz w:val="24"/>
+        </w:rPr>
+        <w:t>OpenSURF</w:t>
+      </w:r>
+      <w:proofErr w:type="spellEnd"/>
+      <w:r>
+        <w:rPr>
+          <w:rFonts w:ascii="Cambria" w:eastAsia="Cambria" w:hAnsi="Cambria" w:cs="Cambria"/>
+          <w:sz w:val="24"/>
+        </w:rPr>
+        <w:t xml:space="preserve">. Downloaded Feb 12. 2014. </w:t>
+      </w:r>
+      <w:hyperlink r:id="rId37" w:history="1">
+        <w:r>
+          <w:rPr>
+            <w:rStyle w:val="Hyperlink"/>
+            <w:rFonts w:eastAsia="Cambria" w:cs="Cambria"/>
+            <w:i/>
+            <w:sz w:val="24"/>
+            <w:szCs w:val="24"/>
+          </w:rPr>
+          <w:t>http://</w:t>
+        </w:r>
+        <w:r>
+          <w:rPr>
+            <w:rStyle w:val="Hyperlink"/>
+            <w:rFonts w:eastAsia="Times New Roman" w:cs="Times New Roman"/>
+            <w:sz w:val="24"/>
+            <w:szCs w:val="24"/>
+          </w:rPr>
+          <w:t>www.chrisevansdev.com/computer-vision-</w:t>
+        </w:r>
+        <w:r>
+          <w:rPr>
+            <w:rStyle w:val="Hyperlink"/>
+            <w:rFonts w:eastAsia="Times New Roman" w:cs="Times New Roman"/>
+            <w:b/>
+            <w:bCs/>
+            <w:sz w:val="24"/>
+            <w:szCs w:val="24"/>
+          </w:rPr>
+          <w:t>opensurf</w:t>
+        </w:r>
+        <w:r>
+          <w:rPr>
+            <w:rStyle w:val="Hyperlink"/>
+            <w:rFonts w:eastAsia="Times New Roman" w:cs="Times New Roman"/>
+            <w:sz w:val="24"/>
+            <w:szCs w:val="24"/>
+          </w:rPr>
+          <w:t>.html</w:t>
+        </w:r>
+      </w:hyperlink>
+      <w:r>
+        <w:rPr>
+          <w:rStyle w:val="HTMLCite"/>
+          <w:rFonts w:eastAsia="Times New Roman" w:cs="Times New Roman"/>
+          <w:i w:val="0"/>
+          <w:sz w:val="24"/>
+          <w:szCs w:val="24"/>
+        </w:rPr>
+        <w:t xml:space="preserve"> </w:t>
+      </w:r>
+      <w:r>
+        <w:rPr>
+          <w:rFonts w:eastAsia="Times New Roman" w:cs="Times New Roman"/>
+          <w:i/>
+          <w:sz w:val="24"/>
+          <w:szCs w:val="24"/>
+        </w:rPr>
+        <w:t>‎</w:t>
+      </w:r>
+      <w:r>
+        <w:rPr>
+          <w:rFonts w:eastAsia="Times New Roman" w:cs="Times New Roman"/>
+          <w:sz w:val="24"/>
+          <w:szCs w:val="24"/>
+        </w:rPr>
+        <w:t xml:space="preserve">  </w:t>
+      </w:r>
+    </w:p>
+    <w:p>
+      <w:pPr>
+        <w:pStyle w:val="ListParagraph"/>
+        <w:numPr>
+          <w:ilvl w:val="0"/>
+          <w:numId w:val="9"/>
+        </w:numPr>
+        <w:spacing w:after="0" w:line="240" w:lineRule="auto"/>
+        <w:rPr>
+          <w:rFonts w:eastAsia="Cambria" w:cs="Cambria"/>
+          <w:sz w:val="24"/>
+          <w:szCs w:val="24"/>
+        </w:rPr>
+      </w:pPr>
+      <w:r>
+        <w:rPr>
+          <w:rFonts w:eastAsia="Times New Roman" w:cs="Times New Roman"/>
+          <w:sz w:val="24"/>
+          <w:szCs w:val="24"/>
+        </w:rPr>
+        <w:t xml:space="preserve">ETH SURF Website (2014) </w:t>
+      </w:r>
+      <w:hyperlink r:id="rId38" w:history="1">
+        <w:r>
+          <w:rPr>
+            <w:rStyle w:val="Hyperlink"/>
+            <w:rFonts w:eastAsia="Times New Roman" w:cs="Times New Roman"/>
+            <w:sz w:val="24"/>
+            <w:szCs w:val="24"/>
+          </w:rPr>
+          <w:t>http://www.vision.ee.ethz.ch/~surf/index.html</w:t>
+        </w:r>
+      </w:hyperlink>
+      <w:r>
+        <w:rPr>
+          <w:rFonts w:eastAsia="Times New Roman" w:cs="Times New Roman"/>
+          <w:sz w:val="24"/>
+          <w:szCs w:val="24"/>
+        </w:rPr>
+        <w:t xml:space="preserve">. </w:t>
+      </w:r>
+    </w:p>
+    <w:p>
+      <w:pPr>
+        <w:pStyle w:val="ListParagraph"/>
+        <w:numPr>
+          <w:ilvl w:val="0"/>
+          <w:numId w:val="9"/>
+        </w:numPr>
+        <w:spacing w:after="0" w:line="240" w:lineRule="auto"/>
+        <w:rPr>
+          <w:rFonts w:eastAsia="Cambria" w:cs="Cambria"/>
+          <w:sz w:val="24"/>
+          <w:szCs w:val="24"/>
+        </w:rPr>
+      </w:pPr>
+      <w:proofErr w:type="spellStart"/>
+      <w:r>
+        <w:rPr>
+          <w:rFonts w:eastAsia="Times New Roman" w:cs="Times New Roman"/>
+          <w:sz w:val="24"/>
+          <w:szCs w:val="24"/>
+        </w:rPr>
+        <w:t>GitHub</w:t>
+      </w:r>
+      <w:proofErr w:type="spellEnd"/>
+      <w:r>
+        <w:rPr>
+          <w:rFonts w:eastAsia="Times New Roman" w:cs="Times New Roman"/>
+          <w:sz w:val="24"/>
+          <w:szCs w:val="24"/>
+        </w:rPr>
+        <w:t xml:space="preserve"> </w:t>
+      </w:r>
+      <w:proofErr w:type="spellStart"/>
+      <w:r>
+        <w:rPr>
+          <w:rFonts w:eastAsia="Times New Roman" w:cs="Times New Roman"/>
+          <w:sz w:val="24"/>
+          <w:szCs w:val="24"/>
+        </w:rPr>
+        <w:t>OpenSURF</w:t>
+      </w:r>
+      <w:proofErr w:type="spellEnd"/>
+      <w:r>
+        <w:rPr>
+          <w:rFonts w:eastAsia="Times New Roman" w:cs="Times New Roman"/>
+          <w:sz w:val="24"/>
+          <w:szCs w:val="24"/>
+        </w:rPr>
+        <w:t xml:space="preserve"> (2014) </w:t>
+      </w:r>
+      <w:hyperlink r:id="rId39" w:history="1">
+        <w:r>
+          <w:rPr>
+            <w:rStyle w:val="Hyperlink"/>
+            <w:rFonts w:eastAsia="Times New Roman" w:cs="Times New Roman"/>
+            <w:sz w:val="24"/>
+            <w:szCs w:val="24"/>
+          </w:rPr>
+          <w:t>https://github.com/amarburg/opencv-ffi-ext/tree/master/ext/opensurf</w:t>
+        </w:r>
+      </w:hyperlink>
+    </w:p>
+    <w:p>
+      <w:pPr>
+        <w:pStyle w:val="ListParagraph"/>
+        <w:numPr>
+          <w:ilvl w:val="0"/>
+          <w:numId w:val="9"/>
+        </w:numPr>
+        <w:spacing w:after="0" w:line="240" w:lineRule="auto"/>
+        <w:rPr>
+          <w:rFonts w:eastAsia="Cambria" w:cs="Cambria"/>
+          <w:sz w:val="24"/>
+          <w:szCs w:val="24"/>
+        </w:rPr>
+      </w:pPr>
+      <w:r>
+        <w:rPr>
+          <w:rFonts w:eastAsia="Times New Roman" w:cs="Times New Roman"/>
+          <w:sz w:val="24"/>
+          <w:szCs w:val="24"/>
+        </w:rPr>
+        <w:t xml:space="preserve">MORF.LV (2014) </w:t>
+      </w:r>
+      <w:hyperlink r:id="rId40" w:history="1">
+        <w:r>
+          <w:rPr>
+            <w:rStyle w:val="Hyperlink"/>
+            <w:rFonts w:eastAsia="Times New Roman" w:cs="Times New Roman"/>
+            <w:sz w:val="24"/>
+            <w:szCs w:val="24"/>
+          </w:rPr>
+          <w:t>http://morf.lv/modules.php?name=tutorials&amp;lasit=2</w:t>
+        </w:r>
+      </w:hyperlink>
+      <w:r>
+        <w:rPr>
+          <w:rFonts w:eastAsia="Times New Roman" w:cs="Times New Roman"/>
+          <w:sz w:val="24"/>
+          <w:szCs w:val="24"/>
+        </w:rPr>
+        <w:t xml:space="preserve"> </w:t>
+      </w:r>
+    </w:p>
+    <w:p>
+      <w:pPr>
+        <w:pStyle w:val="ListParagraph"/>
+        <w:numPr>
+          <w:ilvl w:val="0"/>
+          <w:numId w:val="9"/>
+        </w:numPr>
+        <w:spacing w:after="0" w:line="240" w:lineRule="auto"/>
+        <w:rPr>
+          <w:rFonts w:eastAsia="Cambria" w:cs="Cambria"/>
+          <w:sz w:val="24"/>
+          <w:szCs w:val="24"/>
+        </w:rPr>
+      </w:pPr>
+      <w:proofErr w:type="spellStart"/>
+      <w:r>
+        <w:rPr>
+          <w:rFonts w:eastAsia="Times New Roman" w:cs="Times New Roman"/>
+          <w:sz w:val="24"/>
+          <w:szCs w:val="24"/>
+        </w:rPr>
+        <w:t>OpenCV</w:t>
+      </w:r>
+      <w:proofErr w:type="spellEnd"/>
+      <w:r>
+        <w:rPr>
+          <w:rFonts w:eastAsia="Times New Roman" w:cs="Times New Roman"/>
+          <w:sz w:val="24"/>
+          <w:szCs w:val="24"/>
+        </w:rPr>
+        <w:t xml:space="preserve"> SURF (2014) </w:t>
+      </w:r>
+      <w:hyperlink r:id="rId41" w:history="1">
+        <w:r>
+          <w:rPr>
+            <w:rStyle w:val="Hyperlink"/>
+            <w:rFonts w:eastAsia="Times New Roman" w:cs="Times New Roman"/>
+            <w:sz w:val="24"/>
+            <w:szCs w:val="24"/>
+          </w:rPr>
+          <w:t>http://docs.opencv.org/trunk/doc/py_tutorials/py_feature2d/py_surf_intro/py_surf_intro.html#surf-in-opencv</w:t>
+        </w:r>
+      </w:hyperlink>
+      <w:r>
+        <w:rPr>
+          <w:rFonts w:eastAsia="Times New Roman" w:cs="Times New Roman"/>
+          <w:sz w:val="24"/>
+          <w:szCs w:val="24"/>
+        </w:rPr>
+        <w:t xml:space="preserve"> </w:t>
+      </w:r>
+    </w:p>
+    <w:p>
+      <w:pPr>
+        <w:pStyle w:val="ListParagraph"/>
+        <w:spacing w:after="0" w:line="240" w:lineRule="auto"/>
+        <w:rPr>
+          <w:rFonts w:eastAsia="Cambria" w:cs="Cambria"/>
+        </w:rPr>
+      </w:pPr>
+    </w:p>
+    <w:p>
+      <w:pPr>
+        <w:pStyle w:val="ListParagraph"/>
+        <w:spacing w:after="0" w:line="240" w:lineRule="auto"/>
+        <w:rPr>
+          <w:rFonts w:eastAsia="Cambria" w:cs="Cambria"/>
+        </w:rPr>
+      </w:pPr>
+    </w:p>
+    <w:p>
+      <w:pPr>
+        <w:pStyle w:val="ListParagraph"/>
+        <w:spacing w:after="0" w:line="240" w:lineRule="auto"/>
+        <w:ind w:left="0"/>
+        <w:rPr>
+          <w:rFonts w:eastAsia="Cambria" w:cs="Cambria"/>
+          <w:b/>
+        </w:rPr>
+      </w:pPr>
+      <w:r>
+        <w:rPr>
+          <w:rFonts w:eastAsia="Cambria" w:cs="Cambria"/>
+          <w:b/>
+        </w:rPr>
+        <w:t>APPENDIX: SURF Details</w:t>
+      </w:r>
+    </w:p>
+    <w:p>
+      <w:pPr>
+        <w:pStyle w:val="ListParagraph"/>
+        <w:spacing w:after="0" w:line="240" w:lineRule="auto"/>
+        <w:ind w:left="0"/>
+        <w:rPr>
+          <w:rFonts w:eastAsia="Cambria" w:cs="Cambria"/>
+          <w:b/>
+        </w:rPr>
+      </w:pPr>
+    </w:p>
+    <w:p>
+      <w:pPr>
+        <w:spacing w:after="0" w:line="240" w:lineRule="auto"/>
+        <w:rPr>
+          <w:rFonts w:ascii="Cambria" w:eastAsia="Cambria" w:hAnsi="Cambria" w:cs="Cambria"/>
+          <w:sz w:val="24"/>
+        </w:rPr>
+      </w:pPr>
+      <w:r>
+        <w:rPr>
+          <w:rFonts w:ascii="Cambria" w:eastAsia="Cambria" w:hAnsi="Cambria" w:cs="Cambria"/>
+          <w:sz w:val="24"/>
+        </w:rPr>
+        <w:t>Specifics:</w:t>
+      </w:r>
+    </w:p>
+    <w:p>
+      <w:pPr>
+        <w:spacing w:after="0" w:line="240" w:lineRule="auto"/>
+        <w:rPr>
+          <w:rFonts w:ascii="Cambria" w:eastAsia="Cambria" w:hAnsi="Cambria" w:cs="Cambria"/>
+          <w:sz w:val="24"/>
+        </w:rPr>
+      </w:pPr>
+      <w:r>
+        <w:rPr>
+          <w:rFonts w:ascii="Cambria" w:eastAsia="Cambria" w:hAnsi="Cambria" w:cs="Cambria"/>
+          <w:sz w:val="24"/>
+        </w:rPr>
+        <w:t>-Finding Detectors: employs a Hessian matrix-based measure (</w:t>
+      </w:r>
+      <w:hyperlink r:id="rId42" w:history="1">
+        <w:r>
+          <w:rPr>
+            <w:rStyle w:val="Hyperlink"/>
+            <w:rFonts w:ascii="Cambria" w:eastAsia="Cambria" w:hAnsi="Cambria" w:cs="Cambria"/>
+            <w:sz w:val="24"/>
+          </w:rPr>
+          <w:t>http://en.wikipedia.org/wiki/Hessian_matrix</w:t>
+        </w:r>
+      </w:hyperlink>
+      <w:r>
+        <w:rPr>
+          <w:rFonts w:ascii="Cambria" w:eastAsia="Cambria" w:hAnsi="Cambria" w:cs="Cambria"/>
+          <w:sz w:val="24"/>
+        </w:rPr>
+        <w:t xml:space="preserve">). This is big because it uses integral images (also known as a summed area table) to represent the pictures they take, which allows for extremely fast computations over large areas of the image (using a box type convolution filter) for interest point detection. Very basically, this allows SURF to calculate pixel intensities over large areas using just 3 sums (after the initial integral image has been computed). </w:t>
+      </w:r>
+    </w:p>
+    <w:p>
+      <w:pPr>
+        <w:spacing w:after="0" w:line="240" w:lineRule="auto"/>
+        <w:ind w:left="720"/>
+        <w:rPr>
+          <w:rFonts w:ascii="Cambria" w:eastAsia="Cambria" w:hAnsi="Cambria" w:cs="Cambria"/>
+          <w:sz w:val="24"/>
+        </w:rPr>
+      </w:pPr>
+      <w:r>
+        <w:rPr>
+          <w:rFonts w:ascii="Cambria" w:eastAsia="Cambria" w:hAnsi="Cambria" w:cs="Cambria"/>
+          <w:sz w:val="24"/>
+        </w:rPr>
+        <w:t>-Once the Hessian matrix is calculated, its determinant for various coordinates on the image can be approximated, and this will give a blob response, and for multiple locations, a blob map can be constructed. From what I understand, blobs are interesting features…</w:t>
+      </w:r>
+    </w:p>
+    <w:p>
+      <w:pPr>
+        <w:spacing w:after="0" w:line="240" w:lineRule="auto"/>
+        <w:ind w:left="720"/>
+        <w:rPr>
+          <w:rFonts w:ascii="Cambria" w:eastAsia="Cambria" w:hAnsi="Cambria" w:cs="Cambria"/>
+          <w:sz w:val="24"/>
+        </w:rPr>
+      </w:pPr>
+      <w:r>
+        <w:rPr>
+          <w:rFonts w:ascii="Cambria" w:eastAsia="Cambria" w:hAnsi="Cambria" w:cs="Cambria"/>
+          <w:sz w:val="24"/>
+        </w:rPr>
+        <w:t>-They then sample the image with differently sized filters such as a Difference of Gaussians (</w:t>
+      </w:r>
+      <w:proofErr w:type="spellStart"/>
+      <w:r>
+        <w:rPr>
+          <w:rFonts w:ascii="Cambria" w:eastAsia="Cambria" w:hAnsi="Cambria" w:cs="Cambria"/>
+          <w:sz w:val="24"/>
+        </w:rPr>
+        <w:t>DoG</w:t>
+      </w:r>
+      <w:proofErr w:type="spellEnd"/>
+      <w:r>
+        <w:rPr>
+          <w:rFonts w:ascii="Cambria" w:eastAsia="Cambria" w:hAnsi="Cambria" w:cs="Cambria"/>
+          <w:sz w:val="24"/>
+        </w:rPr>
+        <w:t xml:space="preserve">) filter to approx. the </w:t>
+      </w:r>
+      <w:proofErr w:type="spellStart"/>
+      <w:r>
+        <w:rPr>
+          <w:rFonts w:ascii="Cambria" w:eastAsia="Cambria" w:hAnsi="Cambria" w:cs="Cambria"/>
+          <w:sz w:val="24"/>
+        </w:rPr>
+        <w:t>Laplacian</w:t>
+      </w:r>
+      <w:proofErr w:type="spellEnd"/>
+      <w:r>
+        <w:rPr>
+          <w:rFonts w:ascii="Cambria" w:eastAsia="Cambria" w:hAnsi="Cambria" w:cs="Cambria"/>
+          <w:sz w:val="24"/>
+        </w:rPr>
+        <w:t xml:space="preserve"> of Gaussians (</w:t>
+      </w:r>
+      <w:proofErr w:type="spellStart"/>
+      <w:r>
+        <w:rPr>
+          <w:rFonts w:ascii="Cambria" w:eastAsia="Cambria" w:hAnsi="Cambria" w:cs="Cambria"/>
+          <w:sz w:val="24"/>
+        </w:rPr>
+        <w:t>LoG</w:t>
+      </w:r>
+      <w:proofErr w:type="spellEnd"/>
+      <w:r>
+        <w:rPr>
+          <w:rFonts w:ascii="Cambria" w:eastAsia="Cambria" w:hAnsi="Cambria" w:cs="Cambria"/>
+          <w:sz w:val="24"/>
+        </w:rPr>
+        <w:t xml:space="preserve">). This brings speed </w:t>
       </w:r>
       <w:r>
         <w:rPr>
@@ -2719,89 +4532,7 @@
           <w:sz w:val="24"/>
         </w:rPr>
         <w:lastRenderedPageBreak/>
-        <w:t xml:space="preserve">(also known as a summed area table) to represent the pictures they take, which allows for extremely fast computations over large areas of the image (using a box type convolution filter) for interest point detection. Very basically, this allows SURF to calculate pixel intensities over large areas using just 3 sums (after the initial integral image has been computed). </w:t>
-      </w:r>
-    </w:p>
-    <w:p>
-      <w:pPr>
-        <w:spacing w:after="0" w:line="240" w:lineRule="auto"/>
-        <w:ind w:left="720"/>
-        <w:rPr>
-          <w:rFonts w:ascii="Cambria" w:eastAsia="Cambria" w:hAnsi="Cambria" w:cs="Cambria"/>
-          <w:sz w:val="24"/>
-        </w:rPr>
-      </w:pPr>
-      <w:r>
-        <w:rPr>
-          <w:rFonts w:ascii="Cambria" w:eastAsia="Cambria" w:hAnsi="Cambria" w:cs="Cambria"/>
-          <w:sz w:val="24"/>
-        </w:rPr>
-        <w:t>-Once the Hessian matrix is calculated, its determinant for various coordinates on the image can be approximated, and this will give a blob response, and for multiple locations, a blob map can be constructed. From what I understand, blobs are interesting features…</w:t>
-      </w:r>
-    </w:p>
-    <w:p>
-      <w:pPr>
-        <w:spacing w:after="0" w:line="240" w:lineRule="auto"/>
-        <w:ind w:left="720"/>
-        <w:rPr>
-          <w:rFonts w:ascii="Cambria" w:eastAsia="Cambria" w:hAnsi="Cambria" w:cs="Cambria"/>
-          <w:sz w:val="24"/>
-        </w:rPr>
-      </w:pPr>
-      <w:r>
-        <w:rPr>
-          <w:rFonts w:ascii="Cambria" w:eastAsia="Cambria" w:hAnsi="Cambria" w:cs="Cambria"/>
-          <w:sz w:val="24"/>
-        </w:rPr>
-        <w:t>-They then sample the image with differently sized filters such as a Difference of Gaussians (</w:t>
-      </w:r>
-      <w:proofErr w:type="spellStart"/>
-      <w:r>
-        <w:rPr>
-          <w:rFonts w:ascii="Cambria" w:eastAsia="Cambria" w:hAnsi="Cambria" w:cs="Cambria"/>
-          <w:sz w:val="24"/>
-        </w:rPr>
-        <w:t>DoG</w:t>
-      </w:r>
-      <w:proofErr w:type="spellEnd"/>
-      <w:r>
-        <w:rPr>
-          <w:rFonts w:ascii="Cambria" w:eastAsia="Cambria" w:hAnsi="Cambria" w:cs="Cambria"/>
-          <w:sz w:val="24"/>
-        </w:rPr>
-        <w:t xml:space="preserve">) filter to approx. the </w:t>
-      </w:r>
-      <w:proofErr w:type="spellStart"/>
-      <w:r>
-        <w:rPr>
-          <w:rFonts w:ascii="Cambria" w:eastAsia="Cambria" w:hAnsi="Cambria" w:cs="Cambria"/>
-          <w:sz w:val="24"/>
-        </w:rPr>
-        <w:t>Laplacian</w:t>
-      </w:r>
-      <w:proofErr w:type="spellEnd"/>
-      <w:r>
-        <w:rPr>
-          <w:rFonts w:ascii="Cambria" w:eastAsia="Cambria" w:hAnsi="Cambria" w:cs="Cambria"/>
-          <w:sz w:val="24"/>
-        </w:rPr>
-        <w:t xml:space="preserve"> of Gaussians (</w:t>
-      </w:r>
-      <w:proofErr w:type="spellStart"/>
-      <w:r>
-        <w:rPr>
-          <w:rFonts w:ascii="Cambria" w:eastAsia="Cambria" w:hAnsi="Cambria" w:cs="Cambria"/>
-          <w:sz w:val="24"/>
-        </w:rPr>
-        <w:t>LoG</w:t>
-      </w:r>
-      <w:proofErr w:type="spellEnd"/>
-      <w:r>
-        <w:rPr>
-          <w:rFonts w:ascii="Cambria" w:eastAsia="Cambria" w:hAnsi="Cambria" w:cs="Cambria"/>
-          <w:sz w:val="24"/>
-        </w:rPr>
-        <w:t xml:space="preserve">). This brings speed at low costs to accuracy. It sounds like </w:t>
+        <w:t xml:space="preserve">at low costs to accuracy. It sounds like </w:t>
       </w:r>
       <w:proofErr w:type="gramStart"/>
       <w:r>
@@ -2817,22 +4548,7 @@
           <w:rFonts w:ascii="Cambria" w:eastAsia="Cambria" w:hAnsi="Cambria" w:cs="Cambria"/>
           <w:sz w:val="24"/>
         </w:rPr>
-        <w:t xml:space="preserve"> you further divide the field into mor</w:t>
-      </w:r>
-      <w:commentRangeStart w:id="2"/>
-      <w:r>
-        <w:rPr>
-          <w:rFonts w:ascii="Cambria" w:eastAsia="Cambria" w:hAnsi="Cambria" w:cs="Cambria"/>
-          <w:sz w:val="24"/>
-        </w:rPr>
-        <w:t>e filtering boxes by at least a factor of 2.</w:t>
-      </w:r>
-      <w:commentRangeEnd w:id="2"/>
-      <w:r>
-        <w:rPr>
-          <w:rStyle w:val="CommentReference"/>
-        </w:rPr>
-        <w:commentReference w:id="2"/>
+        <w:t xml:space="preserve"> you further divide the field into more filtering boxes by at least a factor of 2.</w:t>
       </w:r>
     </w:p>
     <w:p>
@@ -2994,7 +4710,7 @@
         </w:rPr>
         <w:t xml:space="preserve"> wavelet responses (</w:t>
       </w:r>
-      <w:hyperlink r:id="rId21" w:history="1">
+      <w:hyperlink r:id="rId43" w:history="1">
         <w:r>
           <w:rPr>
             <w:rStyle w:val="Hyperlink"/>
@@ -3129,7 +4845,15 @@
           <w:rFonts w:ascii="Cambria" w:eastAsia="Cambria" w:hAnsi="Cambria" w:cs="Cambria"/>
           <w:sz w:val="24"/>
         </w:rPr>
-        <w:t xml:space="preserve">-Matching: Indexing during the matching stage is sped up by including the sign of the </w:t>
+        <w:t xml:space="preserve">-Matching: </w:t>
+      </w:r>
+      <w:proofErr w:type="gramStart"/>
+      <w:r>
+        <w:rPr>
+          <w:rFonts w:ascii="Cambria" w:eastAsia="Cambria" w:hAnsi="Cambria" w:cs="Cambria"/>
+          <w:sz w:val="24"/>
+        </w:rPr>
+        <w:t xml:space="preserve">Indexing during the matching stage is sped up by including the sign of the </w:t>
       </w:r>
       <w:proofErr w:type="spellStart"/>
       <w:r>
@@ -3145,9 +4869,17 @@
           <w:rFonts w:ascii="Cambria" w:eastAsia="Cambria" w:hAnsi="Cambria" w:cs="Cambria"/>
           <w:sz w:val="24"/>
         </w:rPr>
-        <w:t xml:space="preserve"> (the trace of the original Hessian Matrix) for each interest point. This is a free gain, because that sign can instantly rule out a mismatching of interest points that might otherwise appeared to match. Otherwise, matching is generally done by calculating distance between descriptor vectors on two different images relative to position (that came from the older paper, this one: </w:t>
-      </w:r>
-      <w:hyperlink r:id="rId22" w:history="1">
+        <w:t xml:space="preserve"> (the trace of the original Hessian Matrix) for each interest point</w:t>
+      </w:r>
+      <w:proofErr w:type="gramEnd"/>
+      <w:r>
+        <w:rPr>
+          <w:rFonts w:ascii="Cambria" w:eastAsia="Cambria" w:hAnsi="Cambria" w:cs="Cambria"/>
+          <w:sz w:val="24"/>
+        </w:rPr>
+        <w:t xml:space="preserve">. This is a free gain, because that sign can instantly rule out a mismatching of interest points that might otherwise appeared to match. Otherwise, matching is generally done by calculating distance between descriptor vectors on two different images relative to position (that came from the older paper, this one: </w:t>
+      </w:r>
+      <w:hyperlink r:id="rId44" w:history="1">
         <w:r>
           <w:rPr>
             <w:rStyle w:val="Hyperlink"/>
@@ -3157,6 +4889,7 @@
           <w:t>http://www.vision.ee.ethz.ch/~surf/eccv06.pdf</w:t>
         </w:r>
       </w:hyperlink>
+      <w:proofErr w:type="gramStart"/>
       <w:r>
         <w:rPr>
           <w:rFonts w:ascii="Cambria" w:eastAsia="Cambria" w:hAnsi="Cambria" w:cs="Cambria"/>
@@ -3164,26 +4897,26 @@
         </w:rPr>
         <w:t xml:space="preserve"> )</w:t>
       </w:r>
-    </w:p>
-    <w:p>
-      <w:pPr>
-        <w:spacing w:after="0" w:line="240" w:lineRule="auto"/>
-        <w:rPr>
-          <w:rFonts w:ascii="Cambria" w:eastAsia="Cambria" w:hAnsi="Cambria" w:cs="Cambria"/>
-          <w:sz w:val="24"/>
-        </w:rPr>
-      </w:pPr>
-    </w:p>
-    <w:p>
-      <w:pPr>
-        <w:spacing w:after="0" w:line="240" w:lineRule="auto"/>
-      </w:pPr>
-      <w:r>
-        <w:rPr>
-          <w:rFonts w:ascii="Cambria" w:eastAsia="Cambria" w:hAnsi="Cambria" w:cs="Cambria"/>
-          <w:sz w:val="24"/>
-        </w:rPr>
-        <w:lastRenderedPageBreak/>
+      <w:proofErr w:type="gramEnd"/>
+    </w:p>
+    <w:p>
+      <w:pPr>
+        <w:spacing w:after="0" w:line="240" w:lineRule="auto"/>
+        <w:rPr>
+          <w:rFonts w:ascii="Cambria" w:eastAsia="Cambria" w:hAnsi="Cambria" w:cs="Cambria"/>
+          <w:sz w:val="24"/>
+        </w:rPr>
+      </w:pPr>
+    </w:p>
+    <w:p>
+      <w:pPr>
+        <w:spacing w:after="0" w:line="240" w:lineRule="auto"/>
+      </w:pPr>
+      <w:r>
+        <w:rPr>
+          <w:rFonts w:ascii="Cambria" w:eastAsia="Cambria" w:hAnsi="Cambria" w:cs="Cambria"/>
+          <w:sz w:val="24"/>
+        </w:rPr>
         <w:t xml:space="preserve">The SURF papers were pretty tough to swallow. I did the best I could to reduce the information into something feasible to understand, but I also cut out some formulas they mentioned that I didn’t understand. It appears you can get SURF binaries here: </w:t>
       </w:r>
       <w:r>
@@ -3238,7 +4971,7 @@
       <w:r>
         <w:t xml:space="preserve"> has implemented SURF (+other resources): </w:t>
       </w:r>
-      <w:hyperlink r:id="rId23" w:anchor="additional-resources" w:history="1">
+      <w:hyperlink r:id="rId45" w:anchor="additional-resources" w:history="1">
         <w:r>
           <w:rPr>
             <w:rStyle w:val="Hyperlink"/>
@@ -3264,7 +4997,7 @@
           <w:sz w:val="24"/>
         </w:rPr>
       </w:pPr>
-      <w:hyperlink r:id="rId24" w:anchor="svn%2Fbranches%2FFastHessianDev%2FOpenSURF" w:history="1">
+      <w:hyperlink r:id="rId46" w:anchor="svn%2Fbranches%2FFastHessianDev%2FOpenSURF" w:history="1">
         <w:r>
           <w:rPr>
             <w:rStyle w:val="Hyperlink"/>
@@ -3290,7 +5023,7 @@
           <w:sz w:val="24"/>
         </w:rPr>
       </w:pPr>
-      <w:hyperlink r:id="rId25" w:history="1">
+      <w:hyperlink r:id="rId47" w:history="1">
         <w:r>
           <w:rPr>
             <w:rStyle w:val="Hyperlink"/>
@@ -3310,1074 +5043,14 @@
     </w:p>
     <w:p>
       <w:pPr>
-        <w:spacing w:after="0" w:line="240" w:lineRule="auto"/>
-        <w:rPr>
-          <w:rFonts w:ascii="Cambria" w:eastAsia="Cambria" w:hAnsi="Cambria" w:cs="Cambria"/>
-          <w:color w:val="FF0000"/>
-          <w:sz w:val="24"/>
-        </w:rPr>
-      </w:pPr>
-    </w:p>
-    <w:p>
-      <w:pPr>
-        <w:spacing w:after="0" w:line="240" w:lineRule="auto"/>
-        <w:rPr>
-          <w:rFonts w:ascii="Cambria" w:eastAsia="Cambria" w:hAnsi="Cambria" w:cs="Cambria"/>
+        <w:pStyle w:val="ListParagraph"/>
+        <w:spacing w:after="0" w:line="240" w:lineRule="auto"/>
+        <w:ind w:left="0"/>
+        <w:rPr>
+          <w:rFonts w:eastAsia="Cambria" w:cs="Cambria"/>
           <w:b/>
-          <w:sz w:val="24"/>
-        </w:rPr>
-      </w:pPr>
-      <w:r>
-        <w:rPr>
-          <w:rFonts w:ascii="Cambria" w:eastAsia="Cambria" w:hAnsi="Cambria" w:cs="Cambria"/>
-          <w:b/>
-          <w:sz w:val="24"/>
-        </w:rPr>
-        <w:t>Visual loop closure detection algorithm [8]:</w:t>
-      </w:r>
-    </w:p>
-    <w:p>
-      <w:pPr>
-        <w:spacing w:after="0" w:line="240" w:lineRule="auto"/>
-        <w:rPr>
-          <w:rFonts w:ascii="Cambria" w:eastAsia="Cambria" w:hAnsi="Cambria" w:cs="Cambria"/>
-          <w:sz w:val="24"/>
-        </w:rPr>
-      </w:pPr>
-    </w:p>
-    <w:p>
-      <w:pPr>
-        <w:spacing w:after="0" w:line="240" w:lineRule="auto"/>
-        <w:rPr>
-          <w:rFonts w:ascii="Cambria" w:eastAsia="Cambria" w:hAnsi="Cambria" w:cs="Cambria"/>
-          <w:sz w:val="24"/>
-        </w:rPr>
-      </w:pPr>
-      <w:r>
-        <w:rPr>
-          <w:rFonts w:ascii="Cambria" w:eastAsia="Cambria" w:hAnsi="Cambria" w:cs="Cambria"/>
-          <w:sz w:val="24"/>
-        </w:rPr>
-        <w:t xml:space="preserve"> “Bag of words” representation of sensor data – each word is an attribute from a set (vocabulary) of size </w:t>
-      </w:r>
-    </w:p>
-    <w:p>
-      <w:pPr>
-        <w:spacing w:after="0" w:line="240" w:lineRule="auto"/>
-        <w:rPr>
-          <w:rFonts w:ascii="Cambria" w:eastAsia="Cambria" w:hAnsi="Cambria" w:cs="Cambria"/>
-          <w:sz w:val="24"/>
-        </w:rPr>
-      </w:pPr>
-    </w:p>
-    <w:p>
-      <w:pPr>
-        <w:spacing w:after="0" w:line="240" w:lineRule="auto"/>
-        <w:rPr>
-          <w:rFonts w:ascii="Cambria" w:eastAsia="Cambria" w:hAnsi="Cambria" w:cs="Cambria"/>
-          <w:sz w:val="24"/>
-        </w:rPr>
-      </w:pPr>
-      <w:r>
-        <w:rPr>
-          <w:rFonts w:ascii="Cambria" w:eastAsia="Cambria" w:hAnsi="Cambria" w:cs="Cambria"/>
-          <w:sz w:val="24"/>
-        </w:rPr>
-        <w:t xml:space="preserve">Observation at </w:t>
-      </w:r>
-      <w:proofErr w:type="gramStart"/>
-      <w:r>
-        <w:rPr>
-          <w:rFonts w:ascii="Cambria" w:eastAsia="Cambria" w:hAnsi="Cambria" w:cs="Cambria"/>
-          <w:sz w:val="24"/>
-        </w:rPr>
-        <w:t>time  denoted</w:t>
-      </w:r>
-      <w:proofErr w:type="gramEnd"/>
-      <w:r>
-        <w:rPr>
-          <w:rFonts w:ascii="Cambria" w:eastAsia="Cambria" w:hAnsi="Cambria" w:cs="Cambria"/>
-          <w:sz w:val="24"/>
-        </w:rPr>
-        <w:t xml:space="preserve"> as , where  is a binary variable indicating presence or absence of  word of vocabulary.   </w:t>
-      </w:r>
-      <w:proofErr w:type="gramStart"/>
-      <w:r>
-        <w:rPr>
-          <w:rFonts w:ascii="Cambria" w:eastAsia="Cambria" w:hAnsi="Cambria" w:cs="Cambria"/>
-          <w:sz w:val="24"/>
-        </w:rPr>
-        <w:t>denotes</w:t>
-      </w:r>
-      <w:proofErr w:type="gramEnd"/>
-      <w:r>
-        <w:rPr>
-          <w:rFonts w:ascii="Cambria" w:eastAsia="Cambria" w:hAnsi="Cambria" w:cs="Cambria"/>
-          <w:sz w:val="24"/>
-        </w:rPr>
-        <w:t xml:space="preserve"> set of all observations up to time .</w:t>
-      </w:r>
-    </w:p>
-    <w:p>
-      <w:pPr>
-        <w:spacing w:after="0" w:line="240" w:lineRule="auto"/>
-        <w:rPr>
-          <w:rFonts w:ascii="Cambria" w:eastAsia="Cambria" w:hAnsi="Cambria" w:cs="Cambria"/>
-          <w:sz w:val="24"/>
-        </w:rPr>
-      </w:pPr>
-    </w:p>
-    <w:p>
-      <w:pPr>
-        <w:spacing w:after="0" w:line="240" w:lineRule="auto"/>
-        <w:rPr>
-          <w:rFonts w:ascii="Cambria" w:eastAsia="Cambria" w:hAnsi="Cambria" w:cs="Cambria"/>
-          <w:sz w:val="24"/>
-          <w:u w:val="single"/>
-        </w:rPr>
-      </w:pPr>
-      <w:r>
-        <w:rPr>
-          <w:rFonts w:ascii="Cambria" w:eastAsia="Cambria" w:hAnsi="Cambria" w:cs="Cambria"/>
-          <w:sz w:val="24"/>
-          <w:u w:val="single"/>
-        </w:rPr>
-        <w:t>Learning the observation model (compute once offline using set of training images and chosen features)</w:t>
-      </w:r>
-    </w:p>
-    <w:p>
-      <w:pPr>
-        <w:numPr>
-          <w:ilvl w:val="0"/>
-          <w:numId w:val="5"/>
-        </w:numPr>
-        <w:spacing w:after="200" w:line="276" w:lineRule="auto"/>
-        <w:ind w:left="720" w:hanging="360"/>
-        <w:rPr>
-          <w:rFonts w:ascii="Cambria" w:eastAsia="Cambria" w:hAnsi="Cambria" w:cs="Cambria"/>
-          <w:sz w:val="24"/>
-        </w:rPr>
-      </w:pPr>
-      <w:r>
-        <w:rPr>
-          <w:rFonts w:ascii="Cambria" w:eastAsia="Cambria" w:hAnsi="Cambria" w:cs="Cambria"/>
-          <w:sz w:val="24"/>
-        </w:rPr>
-        <w:t>Construct mutual information graph  from data</w:t>
-      </w:r>
-    </w:p>
-    <w:p>
-      <w:pPr>
-        <w:numPr>
-          <w:ilvl w:val="0"/>
-          <w:numId w:val="5"/>
-        </w:numPr>
-        <w:spacing w:after="200" w:line="276" w:lineRule="auto"/>
-        <w:ind w:left="1440" w:hanging="360"/>
-        <w:rPr>
-          <w:rFonts w:ascii="Cambria" w:eastAsia="Cambria" w:hAnsi="Cambria" w:cs="Cambria"/>
-          <w:sz w:val="24"/>
-        </w:rPr>
-      </w:pPr>
-      <w:r>
-        <w:rPr>
-          <w:rFonts w:ascii="Cambria" w:eastAsia="Cambria" w:hAnsi="Cambria" w:cs="Cambria"/>
-          <w:sz w:val="24"/>
-        </w:rPr>
-        <w:t xml:space="preserve">Construct complete graph of </w:t>
-      </w:r>
-      <w:r>
-        <w:rPr>
-          <w:rFonts w:ascii="Cambria" w:eastAsia="Cambria" w:hAnsi="Cambria" w:cs="Cambria"/>
-          <w:i/>
-          <w:sz w:val="24"/>
-        </w:rPr>
-        <w:t>n</w:t>
-      </w:r>
-      <w:r>
-        <w:rPr>
-          <w:rFonts w:ascii="Cambria" w:eastAsia="Cambria" w:hAnsi="Cambria" w:cs="Cambria"/>
-          <w:sz w:val="24"/>
-        </w:rPr>
-        <w:t xml:space="preserve"> nodes (one for each word  in vocabulary)</w:t>
-      </w:r>
-    </w:p>
-    <w:p>
-      <w:pPr>
-        <w:numPr>
-          <w:ilvl w:val="0"/>
-          <w:numId w:val="5"/>
-        </w:numPr>
-        <w:spacing w:after="200" w:line="276" w:lineRule="auto"/>
-        <w:ind w:left="1440" w:hanging="360"/>
-        <w:rPr>
-          <w:rFonts w:ascii="Cambria" w:eastAsia="Cambria" w:hAnsi="Cambria" w:cs="Cambria"/>
-          <w:sz w:val="24"/>
-        </w:rPr>
-      </w:pPr>
-      <w:r>
-        <w:rPr>
-          <w:rFonts w:ascii="Cambria" w:eastAsia="Cambria" w:hAnsi="Cambria" w:cs="Cambria"/>
-          <w:sz w:val="24"/>
-        </w:rPr>
-        <w:t xml:space="preserve">Set weight of each edge ( to the value of  mutual information </w:t>
-      </w:r>
-    </w:p>
-    <w:p>
-      <w:pPr>
-        <w:numPr>
-          <w:ilvl w:val="0"/>
-          <w:numId w:val="5"/>
-        </w:numPr>
-        <w:spacing w:after="200" w:line="276" w:lineRule="auto"/>
-        <w:ind w:left="1440" w:hanging="360"/>
-        <w:rPr>
-          <w:rFonts w:ascii="Cambria" w:eastAsia="Cambria" w:hAnsi="Cambria" w:cs="Cambria"/>
-          <w:sz w:val="24"/>
-        </w:rPr>
-      </w:pPr>
-      <w:r>
-        <w:rPr>
-          <w:rFonts w:ascii="Cambria" w:eastAsia="Cambria" w:hAnsi="Cambria" w:cs="Cambria"/>
-          <w:sz w:val="24"/>
-        </w:rPr>
-        <w:t xml:space="preserve">, </w:t>
-      </w:r>
-    </w:p>
-    <w:p>
-      <w:pPr>
-        <w:numPr>
-          <w:ilvl w:val="0"/>
-          <w:numId w:val="5"/>
-        </w:numPr>
-        <w:spacing w:after="200" w:line="276" w:lineRule="auto"/>
-        <w:ind w:left="720" w:hanging="360"/>
-        <w:rPr>
-          <w:rFonts w:ascii="Cambria" w:eastAsia="Cambria" w:hAnsi="Cambria" w:cs="Cambria"/>
-          <w:sz w:val="24"/>
-        </w:rPr>
-      </w:pPr>
-      <w:r>
-        <w:rPr>
-          <w:rFonts w:ascii="Cambria" w:eastAsia="Cambria" w:hAnsi="Cambria" w:cs="Cambria"/>
-          <w:sz w:val="24"/>
-        </w:rPr>
-        <w:t xml:space="preserve">Find maximum weight spanning tree of </w:t>
-      </w:r>
-    </w:p>
-    <w:p>
-      <w:pPr>
-        <w:numPr>
-          <w:ilvl w:val="0"/>
-          <w:numId w:val="5"/>
-        </w:numPr>
-        <w:spacing w:after="200" w:line="276" w:lineRule="auto"/>
-        <w:ind w:left="720" w:hanging="360"/>
-        <w:rPr>
-          <w:rFonts w:ascii="Cambria" w:eastAsia="Cambria" w:hAnsi="Cambria" w:cs="Cambria"/>
-          <w:sz w:val="24"/>
-        </w:rPr>
-      </w:pPr>
-      <w:r>
-        <w:rPr>
-          <w:rFonts w:ascii="Cambria" w:eastAsia="Cambria" w:hAnsi="Cambria" w:cs="Cambria"/>
-          <w:sz w:val="24"/>
-        </w:rPr>
-        <w:t>This tree can now be used to approximate  as</w:t>
-      </w:r>
-    </w:p>
-    <w:p>
-      <w:pPr>
-        <w:numPr>
-          <w:ilvl w:val="0"/>
-          <w:numId w:val="5"/>
-        </w:numPr>
-        <w:spacing w:after="200" w:line="276" w:lineRule="auto"/>
-        <w:ind w:left="1440" w:hanging="360"/>
-        <w:rPr>
-          <w:rFonts w:ascii="Cambria" w:eastAsia="Cambria" w:hAnsi="Cambria" w:cs="Cambria"/>
-          <w:sz w:val="24"/>
-        </w:rPr>
-      </w:pPr>
-      <w:r>
-        <w:rPr>
-          <w:rFonts w:ascii="Cambria" w:eastAsia="Cambria" w:hAnsi="Cambria" w:cs="Cambria"/>
-          <w:sz w:val="24"/>
-        </w:rPr>
-        <w:t xml:space="preserve">, where  is root of  and  is parent of  in </w:t>
-      </w:r>
-    </w:p>
-    <w:p>
-      <w:pPr>
-        <w:numPr>
-          <w:ilvl w:val="0"/>
-          <w:numId w:val="5"/>
-        </w:numPr>
-        <w:spacing w:after="200" w:line="276" w:lineRule="auto"/>
-        <w:ind w:left="720" w:hanging="360"/>
-        <w:rPr>
-          <w:rFonts w:ascii="Cambria" w:eastAsia="Cambria" w:hAnsi="Cambria" w:cs="Cambria"/>
-          <w:sz w:val="24"/>
-        </w:rPr>
-      </w:pPr>
-      <w:r>
-        <w:rPr>
-          <w:rFonts w:ascii="Cambria" w:eastAsia="Cambria" w:hAnsi="Cambria" w:cs="Cambria"/>
-          <w:sz w:val="24"/>
-        </w:rPr>
-        <w:t>Compute each probability  in the above expansion of  from co-occurrence frequency in training data; smoothing may be necessary if have limited training data</w:t>
-      </w:r>
-    </w:p>
-    <w:p>
-      <w:pPr>
-        <w:numPr>
-          <w:ilvl w:val="0"/>
-          <w:numId w:val="5"/>
-        </w:numPr>
-        <w:spacing w:after="200" w:line="276" w:lineRule="auto"/>
-        <w:ind w:left="720" w:hanging="360"/>
-        <w:rPr>
-          <w:rFonts w:ascii="Cambria" w:eastAsia="Cambria" w:hAnsi="Cambria" w:cs="Cambria"/>
-          <w:sz w:val="24"/>
-        </w:rPr>
-      </w:pPr>
-      <w:r>
-        <w:rPr>
-          <w:rFonts w:ascii="Cambria" w:eastAsia="Cambria" w:hAnsi="Cambria" w:cs="Cambria"/>
-          <w:sz w:val="24"/>
-        </w:rPr>
-        <w:t xml:space="preserve">Model is now trained and can now calculate </w:t>
-      </w:r>
-    </w:p>
-    <w:p>
-      <w:pPr>
-        <w:spacing w:after="0" w:line="240" w:lineRule="auto"/>
-        <w:rPr>
-          <w:rFonts w:ascii="Cambria" w:eastAsia="Cambria" w:hAnsi="Cambria" w:cs="Cambria"/>
-          <w:sz w:val="24"/>
-          <w:u w:val="single"/>
-        </w:rPr>
-      </w:pPr>
-      <w:r>
-        <w:rPr>
-          <w:rFonts w:ascii="Cambria" w:eastAsia="Cambria" w:hAnsi="Cambria" w:cs="Cambria"/>
-          <w:sz w:val="24"/>
-          <w:u w:val="single"/>
-        </w:rPr>
-        <w:t>Representing Location</w:t>
-      </w:r>
-    </w:p>
-    <w:p>
-      <w:pPr>
-        <w:numPr>
-          <w:ilvl w:val="0"/>
-          <w:numId w:val="6"/>
-        </w:numPr>
-        <w:spacing w:after="200" w:line="276" w:lineRule="auto"/>
-        <w:ind w:left="720" w:hanging="360"/>
-        <w:rPr>
-          <w:rFonts w:ascii="Cambria" w:eastAsia="Cambria" w:hAnsi="Cambria" w:cs="Cambria"/>
-          <w:sz w:val="24"/>
-        </w:rPr>
-      </w:pPr>
-      <w:r>
-        <w:rPr>
-          <w:rFonts w:ascii="Cambria" w:eastAsia="Cambria" w:hAnsi="Cambria" w:cs="Cambria"/>
-          <w:sz w:val="24"/>
-        </w:rPr>
-        <w:t>Inputs</w:t>
-      </w:r>
-    </w:p>
-    <w:p>
-      <w:pPr>
-        <w:numPr>
-          <w:ilvl w:val="0"/>
-          <w:numId w:val="6"/>
-        </w:numPr>
-        <w:spacing w:after="200" w:line="276" w:lineRule="auto"/>
-        <w:ind w:left="1440" w:hanging="360"/>
-        <w:rPr>
-          <w:rFonts w:ascii="Cambria" w:eastAsia="Cambria" w:hAnsi="Cambria" w:cs="Cambria"/>
-          <w:sz w:val="24"/>
-        </w:rPr>
-      </w:pPr>
-      <w:r>
-        <w:rPr>
-          <w:rFonts w:ascii="Cambria" w:eastAsia="Cambria" w:hAnsi="Cambria" w:cs="Cambria"/>
-          <w:sz w:val="24"/>
-        </w:rPr>
-        <w:t>Detector error model (two scalar values):  and  (can be calibrated for the sensor) , where  is the event that the sensor reports that the  word exists and  is the event that the word actually exists</w:t>
-      </w:r>
-    </w:p>
-    <w:p>
-      <w:pPr>
-        <w:numPr>
-          <w:ilvl w:val="0"/>
-          <w:numId w:val="6"/>
-        </w:numPr>
-        <w:spacing w:after="200" w:line="276" w:lineRule="auto"/>
-        <w:ind w:left="1440" w:hanging="360"/>
-        <w:rPr>
-          <w:rFonts w:ascii="Cambria" w:eastAsia="Cambria" w:hAnsi="Cambria" w:cs="Cambria"/>
-          <w:sz w:val="24"/>
-        </w:rPr>
-      </w:pPr>
-      <w:r>
-        <w:rPr>
-          <w:rFonts w:ascii="Cambria" w:eastAsia="Cambria" w:hAnsi="Cambria" w:cs="Cambria"/>
-          <w:sz w:val="24"/>
-        </w:rPr>
-        <w:lastRenderedPageBreak/>
-        <w:t>Prior probability that a new observation comes from a new place (used for computing equation 11 below)</w:t>
-      </w:r>
-    </w:p>
-    <w:p>
-      <w:pPr>
-        <w:numPr>
-          <w:ilvl w:val="0"/>
-          <w:numId w:val="6"/>
-        </w:numPr>
-        <w:spacing w:after="200" w:line="276" w:lineRule="auto"/>
-        <w:ind w:left="720" w:hanging="360"/>
-        <w:rPr>
-          <w:rFonts w:ascii="Cambria" w:eastAsia="Cambria" w:hAnsi="Cambria" w:cs="Cambria"/>
-          <w:sz w:val="24"/>
-        </w:rPr>
-      </w:pPr>
-      <w:r>
-        <w:rPr>
-          <w:rFonts w:ascii="Cambria" w:eastAsia="Cambria" w:hAnsi="Cambria" w:cs="Cambria"/>
-          <w:sz w:val="24"/>
-        </w:rPr>
-        <w:t xml:space="preserve">Represent world at </w:t>
-      </w:r>
-      <w:proofErr w:type="gramStart"/>
-      <w:r>
-        <w:rPr>
-          <w:rFonts w:ascii="Cambria" w:eastAsia="Cambria" w:hAnsi="Cambria" w:cs="Cambria"/>
-          <w:sz w:val="24"/>
-        </w:rPr>
-        <w:t>time  as</w:t>
-      </w:r>
-      <w:proofErr w:type="gramEnd"/>
-      <w:r>
-        <w:rPr>
-          <w:rFonts w:ascii="Cambria" w:eastAsia="Cambria" w:hAnsi="Cambria" w:cs="Cambria"/>
-          <w:sz w:val="24"/>
-        </w:rPr>
-        <w:t xml:space="preserve"> collection of  discrete and disjoint locations . Each location  is described by the set , an estimate of the probability that each word exists at the location – goal is to compute  for each location and select the location with the maximum likelihood</w:t>
-      </w:r>
-    </w:p>
-    <w:p>
-      <w:pPr>
-        <w:spacing w:after="0" w:line="240" w:lineRule="auto"/>
-        <w:rPr>
-          <w:rFonts w:ascii="Cambria" w:eastAsia="Cambria" w:hAnsi="Cambria" w:cs="Cambria"/>
-          <w:sz w:val="24"/>
-        </w:rPr>
-      </w:pPr>
-      <w:r>
-        <w:pict w14:anchorId="3CE2264C">
-          <v:rect id="rectole0000000006" o:spid="_x0000_s1031" style="width:365.25pt;height:558pt;mso-left-percent:-10001;mso-top-percent:-10001;mso-position-horizontal:absolute;mso-position-horizontal-relative:char;mso-position-vertical:absolute;mso-position-vertical-relative:line;mso-left-percent:-10001;mso-top-percent:-10001" o:preferrelative="t" stroked="f">
-            <v:imagedata r:id="rId26" o:title=""/>
-          </v:rect>
-          <o:OLEObject Type="Embed" ProgID="StaticMetafile" ShapeID="rectole0000000006" DrawAspect="Content" ObjectID="_1327475401" r:id="rId27"/>
-        </w:pict>
-      </w:r>
-      <w:r>
-        <w:pict w14:anchorId="2AA0808E">
-          <v:rect id="rectole0000000007" o:spid="_x0000_s1032" style="width:371.25pt;height:261pt;mso-left-percent:-10001;mso-top-percent:-10001;mso-position-horizontal:absolute;mso-position-horizontal-relative:char;mso-position-vertical:absolute;mso-position-vertical-relative:line;mso-left-percent:-10001;mso-top-percent:-10001" o:preferrelative="t" stroked="f">
-            <v:imagedata r:id="rId28" o:title=""/>
-          </v:rect>
-          <o:OLEObject Type="Embed" ProgID="StaticMetafile" ShapeID="rectole0000000007" DrawAspect="Content" ObjectID="_1327475402" r:id="rId29"/>
-        </w:pict>
-      </w:r>
-      <w:r>
-        <w:pict w14:anchorId="78C91F7F">
-          <v:rect id="rectole0000000008" o:spid="_x0000_s1033" style="width:349.5pt;height:306pt;mso-left-percent:-10001;mso-top-percent:-10001;mso-position-horizontal:absolute;mso-position-horizontal-relative:char;mso-position-vertical:absolute;mso-position-vertical-relative:line;mso-left-percent:-10001;mso-top-percent:-10001" o:preferrelative="t" stroked="f">
-            <v:imagedata r:id="rId30" o:title=""/>
-          </v:rect>
-          <o:OLEObject Type="Embed" ProgID="StaticMetafile" ShapeID="rectole0000000008" DrawAspect="Content" ObjectID="_1327475403" r:id="rId31"/>
-        </w:pict>
-      </w:r>
-    </w:p>
-    <w:p>
-      <w:pPr>
-        <w:spacing w:after="0" w:line="240" w:lineRule="auto"/>
-        <w:rPr>
-          <w:rFonts w:ascii="Calibri" w:eastAsia="Calibri" w:hAnsi="Calibri" w:cs="Calibri"/>
-        </w:rPr>
-      </w:pPr>
-      <w:r>
-        <w:pict w14:anchorId="2ACD0DF0">
-          <v:rect id="rectole0000000009" o:spid="_x0000_s1034" style="width:378.75pt;height:84.75pt;mso-left-percent:-10001;mso-top-percent:-10001;mso-position-horizontal:absolute;mso-position-horizontal-relative:char;mso-position-vertical:absolute;mso-position-vertical-relative:line;mso-left-percent:-10001;mso-top-percent:-10001" o:preferrelative="t" stroked="f">
-            <v:imagedata r:id="rId32" o:title=""/>
-          </v:rect>
-          <o:OLEObject Type="Embed" ProgID="StaticMetafile" ShapeID="rectole0000000009" DrawAspect="Content" ObjectID="_1327475404" r:id="rId33"/>
-        </w:pict>
-      </w:r>
-    </w:p>
-    <w:p>
-      <w:pPr>
-        <w:spacing w:after="0" w:line="240" w:lineRule="auto"/>
-        <w:rPr>
-          <w:rFonts w:ascii="Calibri" w:eastAsia="Calibri" w:hAnsi="Calibri" w:cs="Calibri"/>
-        </w:rPr>
-      </w:pPr>
-    </w:p>
-    <w:p>
-      <w:pPr>
-        <w:spacing w:after="0" w:line="240" w:lineRule="auto"/>
-        <w:rPr>
-          <w:rFonts w:ascii="Cambria" w:eastAsia="Cambria" w:hAnsi="Cambria" w:cs="Cambria"/>
-          <w:sz w:val="24"/>
-        </w:rPr>
-      </w:pPr>
-    </w:p>
-    <w:p>
-      <w:pPr>
-        <w:spacing w:after="0" w:line="240" w:lineRule="auto"/>
-        <w:rPr>
-          <w:rFonts w:ascii="Cambria" w:eastAsia="Cambria" w:hAnsi="Cambria" w:cs="Cambria"/>
-          <w:sz w:val="24"/>
-        </w:rPr>
-      </w:pPr>
-      <w:r>
-        <w:pict w14:anchorId="6A9629A7">
-          <v:rect id="rectole0000000010" o:spid="_x0000_s1035" style="width:354pt;height:75.75pt;mso-left-percent:-10001;mso-top-percent:-10001;mso-position-horizontal:absolute;mso-position-horizontal-relative:char;mso-position-vertical:absolute;mso-position-vertical-relative:line;mso-left-percent:-10001;mso-top-percent:-10001" o:preferrelative="t" stroked="f">
-            <v:imagedata r:id="rId34" o:title=""/>
-          </v:rect>
-          <o:OLEObject Type="Embed" ProgID="StaticMetafile" ShapeID="rectole0000000010" DrawAspect="Content" ObjectID="_1327475405" r:id="rId35"/>
-        </w:pict>
-      </w:r>
-      <w:r>
-        <w:pict w14:anchorId="3F1386EF">
-          <v:rect id="rectole0000000011" o:spid="_x0000_s1036" style="width:349.5pt;height:138.75pt;mso-left-percent:-10001;mso-top-percent:-10001;mso-position-horizontal:absolute;mso-position-horizontal-relative:char;mso-position-vertical:absolute;mso-position-vertical-relative:line;mso-left-percent:-10001;mso-top-percent:-10001" o:preferrelative="t" stroked="f">
-            <v:imagedata r:id="rId36" o:title=""/>
-          </v:rect>
-          <o:OLEObject Type="Embed" ProgID="StaticMetafile" ShapeID="rectole0000000011" DrawAspect="Content" ObjectID="_1327475406" r:id="rId37"/>
-        </w:pict>
-      </w:r>
-    </w:p>
-    <w:p>
-      <w:pPr>
-        <w:spacing w:after="0" w:line="240" w:lineRule="auto"/>
-        <w:rPr>
-          <w:rFonts w:ascii="Cambria" w:eastAsia="Cambria" w:hAnsi="Cambria" w:cs="Cambria"/>
-          <w:color w:val="FF0000"/>
-          <w:sz w:val="24"/>
-        </w:rPr>
-      </w:pPr>
-    </w:p>
-    <w:p>
-      <w:pPr>
-        <w:spacing w:after="0" w:line="240" w:lineRule="auto"/>
-        <w:rPr>
-          <w:rFonts w:ascii="Cambria" w:eastAsia="Cambria" w:hAnsi="Cambria" w:cs="Cambria"/>
-          <w:color w:val="FF0000"/>
-          <w:sz w:val="24"/>
-        </w:rPr>
-      </w:pPr>
-    </w:p>
-    <w:p>
-      <w:pPr>
-        <w:spacing w:after="0" w:line="240" w:lineRule="auto"/>
-        <w:rPr>
-          <w:rFonts w:ascii="Calibri" w:eastAsia="Calibri" w:hAnsi="Calibri" w:cs="Calibri"/>
-        </w:rPr>
-      </w:pPr>
-      <w:r>
-        <w:pict w14:anchorId="213DCD51">
-          <v:rect id="rectole0000000012" o:spid="_x0000_s1037" style="width:260.25pt;height:379.5pt;mso-left-percent:-10001;mso-top-percent:-10001;mso-position-horizontal:absolute;mso-position-horizontal-relative:char;mso-position-vertical:absolute;mso-position-vertical-relative:line;mso-left-percent:-10001;mso-top-percent:-10001" o:preferrelative="t" stroked="f">
-            <v:imagedata r:id="rId38" o:title=""/>
-          </v:rect>
-          <o:OLEObject Type="Embed" ProgID="StaticMetafile" ShapeID="rectole0000000012" DrawAspect="Content" ObjectID="_1327475407" r:id="rId39"/>
-        </w:pict>
-      </w:r>
-    </w:p>
-    <w:p>
-      <w:pPr>
-        <w:spacing w:after="0" w:line="240" w:lineRule="auto"/>
-        <w:rPr>
-          <w:rFonts w:ascii="Calibri" w:eastAsia="Calibri" w:hAnsi="Calibri" w:cs="Calibri"/>
-        </w:rPr>
-      </w:pPr>
-    </w:p>
-    <w:p>
-      <w:pPr>
-        <w:spacing w:after="0" w:line="240" w:lineRule="auto"/>
-        <w:rPr>
-          <w:rFonts w:ascii="Cambria" w:eastAsia="Cambria" w:hAnsi="Cambria" w:cs="Cambria"/>
-          <w:sz w:val="24"/>
-        </w:rPr>
-      </w:pPr>
-    </w:p>
-    <w:p>
-      <w:pPr>
-        <w:spacing w:after="0" w:line="240" w:lineRule="auto"/>
-        <w:rPr>
-          <w:rFonts w:ascii="Cambria" w:eastAsia="Cambria" w:hAnsi="Cambria" w:cs="Cambria"/>
-          <w:b/>
-          <w:sz w:val="24"/>
-        </w:rPr>
-      </w:pPr>
-      <w:r>
-        <w:rPr>
-          <w:rFonts w:ascii="Cambria" w:eastAsia="Cambria" w:hAnsi="Cambria" w:cs="Cambria"/>
-          <w:b/>
-          <w:sz w:val="24"/>
-        </w:rPr>
-        <w:t>References</w:t>
-      </w:r>
-    </w:p>
-    <w:p>
-      <w:pPr>
-        <w:numPr>
-          <w:ilvl w:val="0"/>
-          <w:numId w:val="7"/>
-        </w:numPr>
-        <w:spacing w:after="0" w:line="240" w:lineRule="auto"/>
-        <w:ind w:left="360" w:hanging="360"/>
-        <w:rPr>
-          <w:rFonts w:ascii="Cambria" w:eastAsia="Cambria" w:hAnsi="Cambria" w:cs="Cambria"/>
-          <w:sz w:val="24"/>
-        </w:rPr>
-      </w:pPr>
-      <w:r>
-        <w:rPr>
-          <w:rFonts w:ascii="Cambria" w:eastAsia="Cambria" w:hAnsi="Cambria" w:cs="Cambria"/>
-          <w:sz w:val="24"/>
-        </w:rPr>
-        <w:t xml:space="preserve">Shen, S., Michael, N., and Kumar, V. (2013) Obtaining liftoff Indoors: Autonomous Navigation in Confined Indoor Environments. </w:t>
-      </w:r>
-      <w:r>
-        <w:rPr>
-          <w:rFonts w:ascii="Cambria" w:eastAsia="Cambria" w:hAnsi="Cambria" w:cs="Cambria"/>
-          <w:i/>
-          <w:sz w:val="24"/>
-        </w:rPr>
-        <w:t>IEEE Robotics and Automation Magazine</w:t>
-      </w:r>
-      <w:r>
-        <w:rPr>
-          <w:rFonts w:ascii="Cambria" w:eastAsia="Cambria" w:hAnsi="Cambria" w:cs="Cambria"/>
-          <w:sz w:val="24"/>
-        </w:rPr>
-        <w:t>, 20(4):40-48.</w:t>
-      </w:r>
-    </w:p>
-    <w:p>
-      <w:pPr>
-        <w:numPr>
-          <w:ilvl w:val="0"/>
-          <w:numId w:val="7"/>
-        </w:numPr>
-        <w:spacing w:after="0" w:line="240" w:lineRule="auto"/>
-        <w:ind w:left="360" w:hanging="360"/>
-        <w:rPr>
-          <w:rFonts w:ascii="Cambria" w:eastAsia="Cambria" w:hAnsi="Cambria" w:cs="Cambria"/>
-          <w:sz w:val="24"/>
-          <w:u w:val="single"/>
-        </w:rPr>
-      </w:pPr>
-      <w:r>
-        <w:rPr>
-          <w:rFonts w:ascii="Cambria" w:eastAsia="Cambria" w:hAnsi="Cambria" w:cs="Cambria"/>
-          <w:sz w:val="24"/>
-        </w:rPr>
-        <w:t xml:space="preserve">Iterative Closest Point Algorithm – overview. </w:t>
-      </w:r>
-      <w:hyperlink r:id="rId40">
-        <w:r>
-          <w:rPr>
-            <w:rFonts w:ascii="Cambria" w:eastAsia="Cambria" w:hAnsi="Cambria" w:cs="Cambria"/>
-            <w:color w:val="0000FF"/>
-            <w:sz w:val="24"/>
-            <w:u w:val="single"/>
-          </w:rPr>
-          <w:t>http://en.wikipedia.org/wiki/Iterative_closest_point</w:t>
-        </w:r>
-      </w:hyperlink>
-    </w:p>
-    <w:p>
-      <w:pPr>
-        <w:numPr>
-          <w:ilvl w:val="0"/>
-          <w:numId w:val="7"/>
-        </w:numPr>
-        <w:spacing w:after="0" w:line="240" w:lineRule="auto"/>
-        <w:ind w:left="360" w:hanging="360"/>
-        <w:rPr>
-          <w:rFonts w:ascii="Cambria" w:eastAsia="Cambria" w:hAnsi="Cambria" w:cs="Cambria"/>
-          <w:color w:val="000000"/>
-          <w:sz w:val="24"/>
-          <w:u w:val="single"/>
-        </w:rPr>
-      </w:pPr>
-      <w:r>
-        <w:rPr>
-          <w:rFonts w:ascii="Cambria" w:eastAsia="Cambria" w:hAnsi="Cambria" w:cs="Cambria"/>
-          <w:color w:val="000000"/>
-          <w:sz w:val="24"/>
-          <w:u w:val="single"/>
-        </w:rPr>
-        <w:t xml:space="preserve">Kumar, V. (2014) Phase 2 MEAM 620 Project notes slides : </w:t>
-      </w:r>
-      <w:hyperlink r:id="rId41">
-        <w:r>
-          <w:rPr>
-            <w:rFonts w:ascii="Cambria" w:eastAsia="Cambria" w:hAnsi="Cambria" w:cs="Cambria"/>
-            <w:color w:val="0000FF"/>
-            <w:sz w:val="24"/>
-            <w:u w:val="single"/>
-          </w:rPr>
-          <w:t>https://alliance.seas.upenn.edu/~meam620/wiki/index.php?n=Main.Projects?action=download HYPERLINK "https://alliance.seas.upenn.edu/~meam620/wiki/index.php?n=Main.Projects?action=download&amp;upname=2014_proj1_phase2_slides.pdf"&amp; HYPERLINK "https://alliance.seas.upenn.edu/~meam620/wiki/index.php?n=Main.Projects?action=download&amp;upname=2014_proj1_phase2_slides.pdf"upname=2014_proj1_phase2_slides.pdf</w:t>
-        </w:r>
-      </w:hyperlink>
-      <w:r>
-        <w:rPr>
-          <w:rFonts w:ascii="Cambria" w:eastAsia="Cambria" w:hAnsi="Cambria" w:cs="Cambria"/>
-          <w:color w:val="000000"/>
-          <w:sz w:val="24"/>
-          <w:u w:val="single"/>
-        </w:rPr>
-        <w:t xml:space="preserve"> </w:t>
-      </w:r>
-    </w:p>
-    <w:p>
-      <w:pPr>
-        <w:numPr>
-          <w:ilvl w:val="0"/>
-          <w:numId w:val="7"/>
-        </w:numPr>
-        <w:spacing w:after="0" w:line="240" w:lineRule="auto"/>
-        <w:ind w:left="360" w:hanging="360"/>
-        <w:rPr>
-          <w:rFonts w:ascii="Cambria" w:eastAsia="Cambria" w:hAnsi="Cambria" w:cs="Cambria"/>
-          <w:color w:val="000000"/>
-          <w:sz w:val="24"/>
-        </w:rPr>
-      </w:pPr>
-      <w:proofErr w:type="spellStart"/>
-      <w:r>
-        <w:rPr>
-          <w:rFonts w:ascii="Cambria" w:eastAsia="Cambria" w:hAnsi="Cambria" w:cs="Cambria"/>
-          <w:color w:val="000000"/>
-          <w:sz w:val="24"/>
-          <w:u w:val="single"/>
-        </w:rPr>
-        <w:t>Cherverikov</w:t>
-      </w:r>
-      <w:proofErr w:type="spellEnd"/>
-      <w:r>
-        <w:rPr>
-          <w:rFonts w:ascii="Cambria" w:eastAsia="Cambria" w:hAnsi="Cambria" w:cs="Cambria"/>
-          <w:color w:val="000000"/>
-          <w:sz w:val="24"/>
-          <w:u w:val="single"/>
-        </w:rPr>
-        <w:t>, D.</w:t>
-      </w:r>
-      <w:r>
-        <w:rPr>
-          <w:rFonts w:ascii="Cambria" w:eastAsia="Cambria" w:hAnsi="Cambria" w:cs="Cambria"/>
-          <w:color w:val="000000"/>
-          <w:sz w:val="24"/>
-        </w:rPr>
-        <w:t xml:space="preserve"> (1991) Fast neighborhood search in planar point sets. </w:t>
-      </w:r>
-      <w:r>
-        <w:rPr>
-          <w:rFonts w:ascii="Cambria" w:eastAsia="Cambria" w:hAnsi="Cambria" w:cs="Cambria"/>
-          <w:i/>
-          <w:color w:val="000000"/>
-          <w:sz w:val="24"/>
-        </w:rPr>
-        <w:t xml:space="preserve">Pattern Recognition Letters, </w:t>
-      </w:r>
-      <w:r>
-        <w:rPr>
-          <w:rFonts w:ascii="Cambria" w:eastAsia="Cambria" w:hAnsi="Cambria" w:cs="Cambria"/>
-          <w:color w:val="000000"/>
-          <w:sz w:val="24"/>
-        </w:rPr>
-        <w:t xml:space="preserve">12(7):409-412. </w:t>
-      </w:r>
-    </w:p>
-    <w:p>
-      <w:pPr>
-        <w:numPr>
-          <w:ilvl w:val="0"/>
-          <w:numId w:val="7"/>
-        </w:numPr>
-        <w:spacing w:after="0" w:line="240" w:lineRule="auto"/>
-        <w:ind w:left="360" w:hanging="360"/>
-        <w:rPr>
-          <w:rFonts w:ascii="Cambria" w:eastAsia="Cambria" w:hAnsi="Cambria" w:cs="Cambria"/>
-          <w:sz w:val="24"/>
-        </w:rPr>
-      </w:pPr>
-      <w:proofErr w:type="spellStart"/>
-      <w:r>
-        <w:rPr>
-          <w:rFonts w:ascii="Cambria" w:eastAsia="Cambria" w:hAnsi="Cambria" w:cs="Cambria"/>
-          <w:sz w:val="24"/>
-        </w:rPr>
-        <w:lastRenderedPageBreak/>
-        <w:t>Rusinkiewicz</w:t>
-      </w:r>
-      <w:proofErr w:type="spellEnd"/>
-      <w:r>
-        <w:rPr>
-          <w:rFonts w:ascii="Cambria" w:eastAsia="Cambria" w:hAnsi="Cambria" w:cs="Cambria"/>
-          <w:sz w:val="24"/>
-        </w:rPr>
-        <w:t xml:space="preserve">, S. and </w:t>
-      </w:r>
-      <w:proofErr w:type="spellStart"/>
-      <w:r>
-        <w:rPr>
-          <w:rFonts w:ascii="Cambria" w:eastAsia="Cambria" w:hAnsi="Cambria" w:cs="Cambria"/>
-          <w:sz w:val="24"/>
-        </w:rPr>
-        <w:t>Levoy</w:t>
-      </w:r>
-      <w:proofErr w:type="spellEnd"/>
-      <w:r>
-        <w:rPr>
-          <w:rFonts w:ascii="Cambria" w:eastAsia="Cambria" w:hAnsi="Cambria" w:cs="Cambria"/>
-          <w:sz w:val="24"/>
-        </w:rPr>
-        <w:t xml:space="preserve">, M. (2001) Efficient Variants of the ICP Algorithm, </w:t>
-      </w:r>
-      <w:r>
-        <w:rPr>
-          <w:rFonts w:ascii="Cambria" w:eastAsia="Cambria" w:hAnsi="Cambria" w:cs="Cambria"/>
-          <w:i/>
-          <w:sz w:val="24"/>
-        </w:rPr>
-        <w:t xml:space="preserve">Proceedings of the Third International Conference on 3D Digital Imaging and Modeling. </w:t>
-      </w:r>
-      <w:hyperlink r:id="rId42">
-        <w:r>
-          <w:rPr>
-            <w:rFonts w:ascii="Cambria" w:eastAsia="Cambria" w:hAnsi="Cambria" w:cs="Cambria"/>
-            <w:color w:val="0000FF"/>
-            <w:sz w:val="24"/>
-            <w:u w:val="single"/>
-          </w:rPr>
-          <w:t>http://www.cs.princeton.edu/~smr/papers/fasticp/</w:t>
-        </w:r>
-      </w:hyperlink>
-    </w:p>
-    <w:p>
-      <w:pPr>
-        <w:numPr>
-          <w:ilvl w:val="0"/>
-          <w:numId w:val="7"/>
-        </w:numPr>
-        <w:spacing w:after="0" w:line="240" w:lineRule="auto"/>
-        <w:ind w:left="360" w:hanging="360"/>
-        <w:rPr>
-          <w:rFonts w:ascii="Cambria" w:eastAsia="Cambria" w:hAnsi="Cambria" w:cs="Cambria"/>
-          <w:sz w:val="24"/>
-        </w:rPr>
-      </w:pPr>
-      <w:proofErr w:type="spellStart"/>
-      <w:r>
-        <w:rPr>
-          <w:rFonts w:ascii="Cambria" w:eastAsia="Cambria" w:hAnsi="Cambria" w:cs="Cambria"/>
-          <w:sz w:val="24"/>
-        </w:rPr>
-        <w:t>Grzona</w:t>
-      </w:r>
-      <w:proofErr w:type="spellEnd"/>
-      <w:r>
-        <w:rPr>
-          <w:rFonts w:ascii="Cambria" w:eastAsia="Cambria" w:hAnsi="Cambria" w:cs="Cambria"/>
-          <w:sz w:val="24"/>
-        </w:rPr>
-        <w:t xml:space="preserve">, S., </w:t>
-      </w:r>
-      <w:proofErr w:type="spellStart"/>
-      <w:r>
-        <w:rPr>
-          <w:rFonts w:ascii="Cambria" w:eastAsia="Cambria" w:hAnsi="Cambria" w:cs="Cambria"/>
-          <w:sz w:val="24"/>
-        </w:rPr>
-        <w:t>Grisetti</w:t>
-      </w:r>
-      <w:proofErr w:type="spellEnd"/>
-      <w:r>
-        <w:rPr>
-          <w:rFonts w:ascii="Cambria" w:eastAsia="Cambria" w:hAnsi="Cambria" w:cs="Cambria"/>
-          <w:sz w:val="24"/>
-        </w:rPr>
-        <w:t xml:space="preserve">, G. and </w:t>
-      </w:r>
-      <w:proofErr w:type="spellStart"/>
-      <w:r>
-        <w:rPr>
-          <w:rFonts w:ascii="Cambria" w:eastAsia="Cambria" w:hAnsi="Cambria" w:cs="Cambria"/>
-          <w:sz w:val="24"/>
-        </w:rPr>
-        <w:t>Burgard</w:t>
-      </w:r>
-      <w:proofErr w:type="spellEnd"/>
-      <w:r>
-        <w:rPr>
-          <w:rFonts w:ascii="Cambria" w:eastAsia="Cambria" w:hAnsi="Cambria" w:cs="Cambria"/>
-          <w:sz w:val="24"/>
-        </w:rPr>
-        <w:t xml:space="preserve">, W. (2012) A fully autonomous indoor </w:t>
-      </w:r>
-      <w:proofErr w:type="spellStart"/>
-      <w:r>
-        <w:rPr>
-          <w:rFonts w:ascii="Cambria" w:eastAsia="Cambria" w:hAnsi="Cambria" w:cs="Cambria"/>
-          <w:sz w:val="24"/>
-        </w:rPr>
-        <w:t>quadrotor</w:t>
-      </w:r>
-      <w:proofErr w:type="spellEnd"/>
-      <w:r>
-        <w:rPr>
-          <w:rFonts w:ascii="Cambria" w:eastAsia="Cambria" w:hAnsi="Cambria" w:cs="Cambria"/>
-          <w:sz w:val="24"/>
-        </w:rPr>
-        <w:t xml:space="preserve">. </w:t>
-      </w:r>
-      <w:r>
-        <w:rPr>
-          <w:rFonts w:ascii="Cambria" w:eastAsia="Cambria" w:hAnsi="Cambria" w:cs="Cambria"/>
-          <w:i/>
-          <w:sz w:val="24"/>
-        </w:rPr>
-        <w:t>IEEE Transactions on Robotics</w:t>
-      </w:r>
-      <w:r>
-        <w:rPr>
-          <w:rFonts w:ascii="Cambria" w:eastAsia="Cambria" w:hAnsi="Cambria" w:cs="Cambria"/>
-          <w:sz w:val="24"/>
-        </w:rPr>
-        <w:t xml:space="preserve">, 28(1): 90-100. </w:t>
-      </w:r>
-      <w:hyperlink r:id="rId43">
-        <w:r>
-          <w:rPr>
-            <w:rFonts w:ascii="Cambria" w:eastAsia="Cambria" w:hAnsi="Cambria" w:cs="Cambria"/>
-            <w:color w:val="0000FF"/>
-            <w:sz w:val="24"/>
-            <w:u w:val="single"/>
-          </w:rPr>
-          <w:t>http://ieeexplore.ieee.org/xpls/abs_all.jsp?arnumber=6004839 HYPERLINK "http://ieeexplore.ieee.org/xpls/abs_all.jsp?arnumber=6004839&amp;tag=1"&amp; HYPERLINK "http://ieeexplore.ieee.org/xpls/abs_all.jsp?arnumber=6004839&amp;tag=1"tag=1</w:t>
-        </w:r>
-      </w:hyperlink>
-      <w:r>
-        <w:rPr>
-          <w:rFonts w:ascii="Cambria" w:eastAsia="Cambria" w:hAnsi="Cambria" w:cs="Cambria"/>
-          <w:sz w:val="24"/>
-        </w:rPr>
-        <w:t xml:space="preserve"> </w:t>
-      </w:r>
-    </w:p>
-    <w:p>
-      <w:pPr>
-        <w:numPr>
-          <w:ilvl w:val="0"/>
-          <w:numId w:val="7"/>
-        </w:numPr>
-        <w:spacing w:after="0" w:line="240" w:lineRule="auto"/>
-        <w:ind w:left="360" w:hanging="360"/>
-        <w:rPr>
-          <w:rFonts w:ascii="Cambria" w:eastAsia="Cambria" w:hAnsi="Cambria" w:cs="Cambria"/>
-          <w:sz w:val="24"/>
-        </w:rPr>
-      </w:pPr>
-      <w:proofErr w:type="spellStart"/>
-      <w:r>
-        <w:rPr>
-          <w:rFonts w:ascii="Cambria" w:eastAsia="Cambria" w:hAnsi="Cambria" w:cs="Cambria"/>
-          <w:sz w:val="24"/>
-        </w:rPr>
-        <w:t>Siegwart</w:t>
-      </w:r>
-      <w:proofErr w:type="spellEnd"/>
-      <w:r>
-        <w:rPr>
-          <w:rFonts w:ascii="Cambria" w:eastAsia="Cambria" w:hAnsi="Cambria" w:cs="Cambria"/>
-          <w:sz w:val="24"/>
-        </w:rPr>
-        <w:t xml:space="preserve">, R., </w:t>
-      </w:r>
-      <w:proofErr w:type="spellStart"/>
-      <w:r>
-        <w:rPr>
-          <w:rFonts w:ascii="Cambria" w:eastAsia="Cambria" w:hAnsi="Cambria" w:cs="Cambria"/>
-          <w:sz w:val="24"/>
-        </w:rPr>
-        <w:t>Nourbakhsh</w:t>
-      </w:r>
-      <w:proofErr w:type="spellEnd"/>
-      <w:r>
-        <w:rPr>
-          <w:rFonts w:ascii="Cambria" w:eastAsia="Cambria" w:hAnsi="Cambria" w:cs="Cambria"/>
-          <w:sz w:val="24"/>
-        </w:rPr>
-        <w:t xml:space="preserve">, I. R., and </w:t>
-      </w:r>
-      <w:proofErr w:type="spellStart"/>
-      <w:r>
-        <w:rPr>
-          <w:rFonts w:ascii="Cambria" w:eastAsia="Cambria" w:hAnsi="Cambria" w:cs="Cambria"/>
-          <w:sz w:val="24"/>
-        </w:rPr>
-        <w:t>Scaramuzza</w:t>
-      </w:r>
-      <w:proofErr w:type="spellEnd"/>
-      <w:r>
-        <w:rPr>
-          <w:rFonts w:ascii="Cambria" w:eastAsia="Cambria" w:hAnsi="Cambria" w:cs="Cambria"/>
-          <w:sz w:val="24"/>
-        </w:rPr>
-        <w:t>, D. (2011) Introduction to Autonomous Mobile Robots. Cambridge, MA; The MIT Press.</w:t>
-      </w:r>
-    </w:p>
-    <w:p>
-      <w:pPr>
-        <w:numPr>
-          <w:ilvl w:val="0"/>
-          <w:numId w:val="7"/>
-        </w:numPr>
-        <w:spacing w:after="0" w:line="240" w:lineRule="auto"/>
-        <w:ind w:left="360" w:hanging="360"/>
-        <w:rPr>
-          <w:rFonts w:ascii="Cambria" w:eastAsia="Cambria" w:hAnsi="Cambria" w:cs="Cambria"/>
-          <w:sz w:val="24"/>
-        </w:rPr>
-      </w:pPr>
-      <w:r>
-        <w:rPr>
-          <w:rFonts w:ascii="Cambria" w:eastAsia="Cambria" w:hAnsi="Cambria" w:cs="Cambria"/>
-          <w:sz w:val="24"/>
-        </w:rPr>
-        <w:t xml:space="preserve">Cummins, M.; Newman, P., "Probabilistic Appearance Based Navigation and Loop Closing," </w:t>
-      </w:r>
-      <w:r>
-        <w:rPr>
-          <w:rFonts w:ascii="Cambria" w:eastAsia="Cambria" w:hAnsi="Cambria" w:cs="Cambria"/>
-          <w:i/>
-          <w:sz w:val="24"/>
-        </w:rPr>
-        <w:t>Robotics and Automation, 2007 IEEE International Conference on</w:t>
-      </w:r>
-      <w:r>
-        <w:rPr>
-          <w:rFonts w:ascii="Cambria" w:eastAsia="Cambria" w:hAnsi="Cambria" w:cs="Cambria"/>
-          <w:sz w:val="24"/>
-        </w:rPr>
-        <w:t xml:space="preserve"> , vol., no., pp.2042,2048, 10-14 April 2007.</w:t>
-      </w:r>
+        </w:rPr>
+      </w:pPr>
     </w:p>
     <w:sectPr>
       <w:pgSz w:w="12240" w:h="15840"/>
@@ -4387,43 +5060,6 @@
     </w:sectPr>
   </w:body>
 </w:document>
-</file>
-
-<file path=word/comments.xml><?xml version="1.0" encoding="utf-8"?>
-<w:comments xmlns:wpc="http://schemas.microsoft.com/office/word/2010/wordprocessingCanvas" xmlns:mo="http://schemas.microsoft.com/office/mac/office/2008/main" xmlns:mc="http://schemas.openxmlformats.org/markup-compatibility/2006" xmlns:mv="urn:schemas-microsoft-com:mac:vml" xmlns:o="urn:schemas-microsoft-com:office:office" xmlns:r="http://schemas.openxmlformats.org/officeDocument/2006/relationships" xmlns:m="http://schemas.openxmlformats.org/officeDocument/2006/math" xmlns:v="urn:schemas-microsoft-com:vml" xmlns:wp14="http://schemas.microsoft.com/office/word/2010/wordprocessingDrawing" xmlns:wp="http://schemas.openxmlformats.org/drawingml/2006/wordprocessingDrawing" xmlns:w10="urn:schemas-microsoft-com:office:word" xmlns:w="http://schemas.openxmlformats.org/wordprocessingml/2006/main" xmlns:w14="http://schemas.microsoft.com/office/word/2010/wordml" xmlns:wpg="http://schemas.microsoft.com/office/word/2010/wordprocessingGroup" xmlns:wpi="http://schemas.microsoft.com/office/word/2010/wordprocessingInk" xmlns:wne="http://schemas.microsoft.com/office/word/2006/wordml" xmlns:wps="http://schemas.microsoft.com/office/word/2010/wordprocessingShape" mc:Ignorable="w14 wp14 mv">
-  <w:comment w:id="0" w:author="Julie A. Adams" w:date="2014-02-11T09:51:00Z" w:initials="JA">
-    <w:p>
-      <w:pPr>
-        <w:pStyle w:val="CommentText"/>
-      </w:pPr>
-      <w:r>
-        <w:rPr>
-          <w:rStyle w:val="CommentReference"/>
-        </w:rPr>
-        <w:annotationRef/>
-      </w:r>
-      <w:r>
-        <w:t xml:space="preserve">The team has general questions on the SURF algorithm stuff. Perhaps ask Alan to look at it. </w:t>
-      </w:r>
-    </w:p>
-  </w:comment>
-  <w:comment w:id="2" w:author="Julie A. Adams" w:date="2014-02-11T09:50:00Z" w:initials="JA">
-    <w:p>
-      <w:pPr>
-        <w:pStyle w:val="CommentText"/>
-      </w:pPr>
-      <w:r>
-        <w:rPr>
-          <w:rStyle w:val="CommentReference"/>
-        </w:rPr>
-        <w:annotationRef/>
-      </w:r>
-      <w:r>
-        <w:t xml:space="preserve">Rebecca is wondering why they continue to increase it by 2. Julie needs to look at this. </w:t>
-      </w:r>
-    </w:p>
-  </w:comment>
-</w:comments>
 </file>
 
 <file path=word/numbering.xml><?xml version="1.0" encoding="utf-8"?>
@@ -4633,6 +5269,119 @@
     </w:lvl>
   </w:abstractNum>
   <w:abstractNum w:abstractNumId="4">
+    <w:nsid w:val="296531B8"/>
+    <w:multiLevelType w:val="hybridMultilevel"/>
+    <w:tmpl w:val="523AF1A8"/>
+    <w:lvl w:ilvl="0" w:tplc="04090001">
+      <w:start w:val="1"/>
+      <w:numFmt w:val="bullet"/>
+      <w:lvlText w:val=""/>
+      <w:lvlJc w:val="left"/>
+      <w:pPr>
+        <w:ind w:left="720" w:hanging="360"/>
+      </w:pPr>
+      <w:rPr>
+        <w:rFonts w:ascii="Symbol" w:hAnsi="Symbol" w:hint="default"/>
+      </w:rPr>
+    </w:lvl>
+    <w:lvl w:ilvl="1" w:tplc="04090003" w:tentative="1">
+      <w:start w:val="1"/>
+      <w:numFmt w:val="bullet"/>
+      <w:lvlText w:val="o"/>
+      <w:lvlJc w:val="left"/>
+      <w:pPr>
+        <w:ind w:left="1440" w:hanging="360"/>
+      </w:pPr>
+      <w:rPr>
+        <w:rFonts w:ascii="Courier New" w:hAnsi="Courier New" w:hint="default"/>
+      </w:rPr>
+    </w:lvl>
+    <w:lvl w:ilvl="2" w:tplc="04090005" w:tentative="1">
+      <w:start w:val="1"/>
+      <w:numFmt w:val="bullet"/>
+      <w:lvlText w:val=""/>
+      <w:lvlJc w:val="left"/>
+      <w:pPr>
+        <w:ind w:left="2160" w:hanging="360"/>
+      </w:pPr>
+      <w:rPr>
+        <w:rFonts w:ascii="Wingdings" w:hAnsi="Wingdings" w:hint="default"/>
+      </w:rPr>
+    </w:lvl>
+    <w:lvl w:ilvl="3" w:tplc="04090001" w:tentative="1">
+      <w:start w:val="1"/>
+      <w:numFmt w:val="bullet"/>
+      <w:lvlText w:val=""/>
+      <w:lvlJc w:val="left"/>
+      <w:pPr>
+        <w:ind w:left="2880" w:hanging="360"/>
+      </w:pPr>
+      <w:rPr>
+        <w:rFonts w:ascii="Symbol" w:hAnsi="Symbol" w:hint="default"/>
+      </w:rPr>
+    </w:lvl>
+    <w:lvl w:ilvl="4" w:tplc="04090003" w:tentative="1">
+      <w:start w:val="1"/>
+      <w:numFmt w:val="bullet"/>
+      <w:lvlText w:val="o"/>
+      <w:lvlJc w:val="left"/>
+      <w:pPr>
+        <w:ind w:left="3600" w:hanging="360"/>
+      </w:pPr>
+      <w:rPr>
+        <w:rFonts w:ascii="Courier New" w:hAnsi="Courier New" w:hint="default"/>
+      </w:rPr>
+    </w:lvl>
+    <w:lvl w:ilvl="5" w:tplc="04090005" w:tentative="1">
+      <w:start w:val="1"/>
+      <w:numFmt w:val="bullet"/>
+      <w:lvlText w:val=""/>
+      <w:lvlJc w:val="left"/>
+      <w:pPr>
+        <w:ind w:left="4320" w:hanging="360"/>
+      </w:pPr>
+      <w:rPr>
+        <w:rFonts w:ascii="Wingdings" w:hAnsi="Wingdings" w:hint="default"/>
+      </w:rPr>
+    </w:lvl>
+    <w:lvl w:ilvl="6" w:tplc="04090001" w:tentative="1">
+      <w:start w:val="1"/>
+      <w:numFmt w:val="bullet"/>
+      <w:lvlText w:val=""/>
+      <w:lvlJc w:val="left"/>
+      <w:pPr>
+        <w:ind w:left="5040" w:hanging="360"/>
+      </w:pPr>
+      <w:rPr>
+        <w:rFonts w:ascii="Symbol" w:hAnsi="Symbol" w:hint="default"/>
+      </w:rPr>
+    </w:lvl>
+    <w:lvl w:ilvl="7" w:tplc="04090003" w:tentative="1">
+      <w:start w:val="1"/>
+      <w:numFmt w:val="bullet"/>
+      <w:lvlText w:val="o"/>
+      <w:lvlJc w:val="left"/>
+      <w:pPr>
+        <w:ind w:left="5760" w:hanging="360"/>
+      </w:pPr>
+      <w:rPr>
+        <w:rFonts w:ascii="Courier New" w:hAnsi="Courier New" w:hint="default"/>
+      </w:rPr>
+    </w:lvl>
+    <w:lvl w:ilvl="8" w:tplc="04090005" w:tentative="1">
+      <w:start w:val="1"/>
+      <w:numFmt w:val="bullet"/>
+      <w:lvlText w:val=""/>
+      <w:lvlJc w:val="left"/>
+      <w:pPr>
+        <w:ind w:left="6480" w:hanging="360"/>
+      </w:pPr>
+      <w:rPr>
+        <w:rFonts w:ascii="Wingdings" w:hAnsi="Wingdings" w:hint="default"/>
+      </w:rPr>
+    </w:lvl>
+  </w:abstractNum>
+  <w:abstractNum w:abstractNumId="5">
     <w:nsid w:val="2D0A0C36"/>
     <w:multiLevelType w:val="multilevel"/>
     <w:tmpl w:val="67C6A64E"/>
@@ -4683,7 +5432,7 @@
       <w:lvlJc w:val="left"/>
     </w:lvl>
   </w:abstractNum>
-  <w:abstractNum w:abstractNumId="5">
+  <w:abstractNum w:abstractNumId="6">
     <w:nsid w:val="34EC01B9"/>
     <w:multiLevelType w:val="multilevel"/>
     <w:tmpl w:val="6FB6F9BC"/>
@@ -4734,7 +5483,7 @@
       <w:lvlJc w:val="left"/>
     </w:lvl>
   </w:abstractNum>
-  <w:abstractNum w:abstractNumId="6">
+  <w:abstractNum w:abstractNumId="7">
     <w:nsid w:val="5EC45EFC"/>
     <w:multiLevelType w:val="multilevel"/>
     <w:tmpl w:val="62F23750"/>
@@ -4785,7 +5534,93 @@
       <w:lvlJc w:val="left"/>
     </w:lvl>
   </w:abstractNum>
-  <w:abstractNum w:abstractNumId="7">
+  <w:abstractNum w:abstractNumId="8">
+    <w:nsid w:val="6BB13717"/>
+    <w:multiLevelType w:val="hybridMultilevel"/>
+    <w:tmpl w:val="2854808A"/>
+    <w:lvl w:ilvl="0" w:tplc="0409000F">
+      <w:start w:val="1"/>
+      <w:numFmt w:val="decimal"/>
+      <w:lvlText w:val="%1."/>
+      <w:lvlJc w:val="left"/>
+      <w:pPr>
+        <w:ind w:left="720" w:hanging="360"/>
+      </w:pPr>
+    </w:lvl>
+    <w:lvl w:ilvl="1" w:tplc="04090019" w:tentative="1">
+      <w:start w:val="1"/>
+      <w:numFmt w:val="lowerLetter"/>
+      <w:lvlText w:val="%2."/>
+      <w:lvlJc w:val="left"/>
+      <w:pPr>
+        <w:ind w:left="1440" w:hanging="360"/>
+      </w:pPr>
+    </w:lvl>
+    <w:lvl w:ilvl="2" w:tplc="0409001B" w:tentative="1">
+      <w:start w:val="1"/>
+      <w:numFmt w:val="lowerRoman"/>
+      <w:lvlText w:val="%3."/>
+      <w:lvlJc w:val="right"/>
+      <w:pPr>
+        <w:ind w:left="2160" w:hanging="180"/>
+      </w:pPr>
+    </w:lvl>
+    <w:lvl w:ilvl="3" w:tplc="0409000F" w:tentative="1">
+      <w:start w:val="1"/>
+      <w:numFmt w:val="decimal"/>
+      <w:lvlText w:val="%4."/>
+      <w:lvlJc w:val="left"/>
+      <w:pPr>
+        <w:ind w:left="2880" w:hanging="360"/>
+      </w:pPr>
+    </w:lvl>
+    <w:lvl w:ilvl="4" w:tplc="04090019" w:tentative="1">
+      <w:start w:val="1"/>
+      <w:numFmt w:val="lowerLetter"/>
+      <w:lvlText w:val="%5."/>
+      <w:lvlJc w:val="left"/>
+      <w:pPr>
+        <w:ind w:left="3600" w:hanging="360"/>
+      </w:pPr>
+    </w:lvl>
+    <w:lvl w:ilvl="5" w:tplc="0409001B" w:tentative="1">
+      <w:start w:val="1"/>
+      <w:numFmt w:val="lowerRoman"/>
+      <w:lvlText w:val="%6."/>
+      <w:lvlJc w:val="right"/>
+      <w:pPr>
+        <w:ind w:left="4320" w:hanging="180"/>
+      </w:pPr>
+    </w:lvl>
+    <w:lvl w:ilvl="6" w:tplc="0409000F" w:tentative="1">
+      <w:start w:val="1"/>
+      <w:numFmt w:val="decimal"/>
+      <w:lvlText w:val="%7."/>
+      <w:lvlJc w:val="left"/>
+      <w:pPr>
+        <w:ind w:left="5040" w:hanging="360"/>
+      </w:pPr>
+    </w:lvl>
+    <w:lvl w:ilvl="7" w:tplc="04090019" w:tentative="1">
+      <w:start w:val="1"/>
+      <w:numFmt w:val="lowerLetter"/>
+      <w:lvlText w:val="%8."/>
+      <w:lvlJc w:val="left"/>
+      <w:pPr>
+        <w:ind w:left="5760" w:hanging="360"/>
+      </w:pPr>
+    </w:lvl>
+    <w:lvl w:ilvl="8" w:tplc="0409001B" w:tentative="1">
+      <w:start w:val="1"/>
+      <w:numFmt w:val="lowerRoman"/>
+      <w:lvlText w:val="%9."/>
+      <w:lvlJc w:val="right"/>
+      <w:pPr>
+        <w:ind w:left="6480" w:hanging="180"/>
+      </w:pPr>
+    </w:lvl>
+  </w:abstractNum>
+  <w:abstractNum w:abstractNumId="9">
     <w:nsid w:val="6D2D3188"/>
     <w:multiLevelType w:val="hybridMultilevel"/>
     <w:tmpl w:val="D4DECE0C"/>
@@ -4901,7 +5736,7 @@
     <w:abstractNumId w:val="2"/>
   </w:num>
   <w:num w:numId="2">
-    <w:abstractNumId w:val="6"/>
+    <w:abstractNumId w:val="7"/>
   </w:num>
   <w:num w:numId="3">
     <w:abstractNumId w:val="0"/>
@@ -4913,13 +5748,19 @@
     <w:abstractNumId w:val="1"/>
   </w:num>
   <w:num w:numId="6">
+    <w:abstractNumId w:val="6"/>
+  </w:num>
+  <w:num w:numId="7">
     <w:abstractNumId w:val="5"/>
   </w:num>
-  <w:num w:numId="7">
+  <w:num w:numId="8">
+    <w:abstractNumId w:val="9"/>
+  </w:num>
+  <w:num w:numId="9">
+    <w:abstractNumId w:val="8"/>
+  </w:num>
+  <w:num w:numId="10">
     <w:abstractNumId w:val="4"/>
-  </w:num>
-  <w:num w:numId="8">
-    <w:abstractNumId w:val="7"/>
   </w:num>
 </w:numbering>
 </file>
@@ -5253,6 +6094,18 @@
     <w:rPr>
       <w:color w:val="954F72" w:themeColor="followedHyperlink"/>
       <w:u w:val="single"/>
+    </w:rPr>
+  </w:style>
+  <w:style w:type="character" w:styleId="HTMLCite">
+    <w:name w:val="HTML Cite"/>
+    <w:basedOn w:val="DefaultParagraphFont"/>
+    <w:uiPriority w:val="99"/>
+    <w:semiHidden/>
+    <w:unhideWhenUsed/>
+    <w:rsid w:val="00A63109"/>
+    <w:rPr>
+      <w:i/>
+      <w:iCs/>
     </w:rPr>
   </w:style>
 </w:styles>
@@ -5699,7 +6552,7 @@
   <a:extraClrSchemeLst/>
   <a:extLst>
     <a:ext uri="{05A4C25C-085E-4340-85A3-A5531E510DB2}">
-      <thm15:themeFamily xmlns:thm15="http://schemas.microsoft.com/office/thememl/2012/main" xmlns="" name="Office Theme" id="{62F939B6-93AF-4DB8-9C6B-D6C7DFDC589F}" vid="{4A3C46E8-61CC-4603-A589-7422A47A8E4A}"/>
+      <thm15:themeFamily xmlns="" xmlns:thm15="http://schemas.microsoft.com/office/thememl/2012/main" name="Office Theme" id="{62F939B6-93AF-4DB8-9C6B-D6C7DFDC589F}" vid="{4A3C46E8-61CC-4603-A589-7422A47A8E4A}"/>
     </a:ext>
   </a:extLst>
 </a:theme>

</xml_diff>

<commit_message>
Updated 2.5D projection and Altitude algorithm details
</commit_message>
<xml_diff>
--- a/SLAMTeamDocs/Algorithms.docx
+++ b/SLAMTeamDocs/Algorithms.docx
@@ -500,7 +500,7 @@
           <v:rect id="rectole0000000000" o:spid="_x0000_s1025" style="width:467.25pt;height:226.5pt;mso-left-percent:-10001;mso-top-percent:-10001;mso-position-horizontal:absolute;mso-position-horizontal-relative:char;mso-position-vertical:absolute;mso-position-vertical-relative:line;mso-left-percent:-10001;mso-top-percent:-10001" o:preferrelative="t" stroked="f">
             <v:imagedata r:id="rId6" o:title=""/>
           </v:rect>
-          <o:OLEObject Type="Embed" ProgID="StaticMetafile" ShapeID="rectole0000000000" DrawAspect="Content" ObjectID="_1328099905"/>
+          <o:OLEObject Type="Embed" ProgID="StaticMetafile" ShapeID="rectole0000000000" DrawAspect="Content" ObjectID="_1328103986"/>
         </w:pict>
       </w:r>
     </w:p>
@@ -2700,236 +2700,370 @@
           <w:sz w:val="24"/>
         </w:rPr>
       </w:pPr>
-      <m:oMathPara>
-        <m:oMathParaPr>
-          <m:jc m:val="left"/>
-        </m:oMathParaPr>
-        <m:oMath>
-          <m:sSubSup>
-            <m:sSubSupPr>
-              <m:ctrlPr>
-                <w:rPr>
-                  <w:rFonts w:ascii="Cambria Math" w:eastAsia="Cambria" w:hAnsi="Cambria Math" w:cs="Courier New"/>
-                  <w:b/>
-                  <w:i/>
-                  <w:sz w:val="24"/>
-                </w:rPr>
-              </m:ctrlPr>
-            </m:sSubSupPr>
-            <m:e>
-              <m:r>
-                <m:rPr>
-                  <m:sty m:val="bi"/>
-                </m:rPr>
-                <w:rPr>
-                  <w:rFonts w:ascii="Cambria Math" w:eastAsia="Cambria" w:hAnsi="Cambria Math" w:cs="Courier New"/>
-                  <w:sz w:val="24"/>
-                </w:rPr>
-                <m:t>h</m:t>
-              </m:r>
-            </m:e>
-            <m:sub>
-              <m:r>
-                <m:rPr>
-                  <m:sty m:val="bi"/>
-                </m:rPr>
-                <w:rPr>
-                  <w:rFonts w:ascii="Cambria Math" w:eastAsia="Cambria" w:hAnsi="Cambria Math" w:cs="Courier New"/>
-                  <w:sz w:val="24"/>
-                </w:rPr>
-                <m:t>i</m:t>
-              </m:r>
-            </m:sub>
-            <m:sup>
-              <m:r>
-                <m:rPr>
-                  <m:sty m:val="bi"/>
-                </m:rPr>
-                <w:rPr>
-                  <w:rFonts w:ascii="Cambria Math" w:eastAsia="Cambria" w:hAnsi="Cambria Math" w:cs="Courier New"/>
-                  <w:sz w:val="24"/>
-                </w:rPr>
-                <m:t>d</m:t>
-              </m:r>
-            </m:sup>
-          </m:sSubSup>
-          <m:r>
-            <m:rPr>
-              <m:sty m:val="bi"/>
-            </m:rPr>
-            <w:rPr>
-              <w:rFonts w:ascii="Cambria Math" w:eastAsia="Cambria" w:hAnsi="Cambria Math" w:cs="Courier New"/>
-              <w:sz w:val="24"/>
-            </w:rPr>
-            <m:t xml:space="preserve">= </m:t>
-          </m:r>
-          <m:sSubSup>
-            <m:sSubSupPr>
-              <m:ctrlPr>
-                <w:rPr>
-                  <w:rFonts w:ascii="Cambria Math" w:eastAsia="Cambria" w:hAnsi="Cambria Math" w:cs="Courier New"/>
-                  <w:b/>
-                  <w:i/>
-                  <w:sz w:val="24"/>
-                </w:rPr>
-              </m:ctrlPr>
-            </m:sSubSupPr>
-            <m:e>
-              <m:r>
-                <w:rPr>
-                  <w:rFonts w:ascii="Cambria Math" w:eastAsia="Cambria" w:hAnsi="Cambria Math" w:cs="Courier New"/>
-                  <w:sz w:val="24"/>
-                </w:rPr>
-                <m:t>T</m:t>
-              </m:r>
-            </m:e>
-            <m:sub>
-              <m:r>
-                <m:rPr>
-                  <m:sty m:val="bi"/>
-                </m:rPr>
-                <w:rPr>
-                  <w:rFonts w:ascii="Cambria Math" w:eastAsia="Cambria" w:hAnsi="Cambria Math" w:cs="Courier New"/>
-                  <w:sz w:val="24"/>
-                </w:rPr>
-                <m:t>world</m:t>
-              </m:r>
-            </m:sub>
-            <m:sup>
-              <m:r>
-                <m:rPr>
-                  <m:sty m:val="bi"/>
-                </m:rPr>
-                <w:rPr>
-                  <w:rFonts w:ascii="Cambria Math" w:eastAsia="Cambria" w:hAnsi="Cambria Math" w:cs="Courier New"/>
-                  <w:sz w:val="24"/>
-                </w:rPr>
-                <m:t>IMU</m:t>
-              </m:r>
-            </m:sup>
-          </m:sSubSup>
-          <m:r>
-            <m:rPr>
-              <m:sty m:val="bi"/>
-            </m:rPr>
-            <w:rPr>
-              <w:rFonts w:ascii="Cambria Math" w:eastAsia="Cambria" w:hAnsi="Cambria Math" w:cs="Courier New"/>
-              <w:sz w:val="24"/>
-            </w:rPr>
-            <m:t xml:space="preserve"> ∙ </m:t>
-          </m:r>
-          <m:sSubSup>
-            <m:sSubSupPr>
-              <m:ctrlPr>
-                <w:rPr>
-                  <w:rFonts w:ascii="Cambria Math" w:eastAsia="Cambria" w:hAnsi="Cambria Math" w:cs="Courier New"/>
-                  <w:b/>
-                  <w:i/>
-                  <w:sz w:val="24"/>
-                </w:rPr>
-              </m:ctrlPr>
-            </m:sSubSupPr>
-            <m:e>
-              <m:r>
-                <w:rPr>
-                  <w:rFonts w:ascii="Cambria Math" w:eastAsia="Cambria" w:hAnsi="Cambria Math" w:cs="Courier New"/>
-                  <w:sz w:val="24"/>
-                </w:rPr>
-                <m:t>T</m:t>
-              </m:r>
-            </m:e>
-            <m:sub>
-              <m:r>
-                <m:rPr>
-                  <m:sty m:val="bi"/>
-                </m:rPr>
-                <w:rPr>
-                  <w:rFonts w:ascii="Cambria Math" w:eastAsia="Cambria" w:hAnsi="Cambria Math" w:cs="Courier New"/>
-                  <w:sz w:val="24"/>
-                </w:rPr>
-                <m:t>IMU</m:t>
-              </m:r>
-            </m:sub>
-            <m:sup>
-              <m:r>
-                <m:rPr>
-                  <m:sty m:val="bi"/>
-                </m:rPr>
-                <w:rPr>
-                  <w:rFonts w:ascii="Cambria Math" w:eastAsia="Cambria" w:hAnsi="Cambria Math" w:cs="Courier New"/>
-                  <w:sz w:val="24"/>
-                </w:rPr>
-                <m:t>Down</m:t>
-              </m:r>
-              <m:r>
-                <m:rPr>
-                  <m:sty m:val="bi"/>
-                </m:rPr>
-                <w:rPr>
-                  <w:rFonts w:ascii="Cambria Math" w:eastAsia="Cambria" w:hAnsi="Cambria Math" w:cs="Courier New"/>
-                  <w:sz w:val="24"/>
-                </w:rPr>
-                <m:t>Mirror</m:t>
-              </m:r>
-            </m:sup>
-          </m:sSubSup>
-          <m:r>
-            <m:rPr>
-              <m:sty m:val="bi"/>
-            </m:rPr>
-            <w:rPr>
-              <w:rFonts w:ascii="Cambria Math" w:eastAsia="Cambria" w:hAnsi="Cambria Math" w:cs="Courier New"/>
-              <w:sz w:val="24"/>
-            </w:rPr>
-            <m:t xml:space="preserve"> ∙ </m:t>
-          </m:r>
-          <m:sSubSup>
-            <m:sSubSupPr>
-              <m:ctrlPr>
-                <w:rPr>
-                  <w:rFonts w:ascii="Cambria Math" w:eastAsia="Cambria" w:hAnsi="Cambria Math" w:cs="Courier New"/>
-                  <w:b/>
-                  <w:i/>
-                  <w:sz w:val="24"/>
-                </w:rPr>
-              </m:ctrlPr>
-            </m:sSubSupPr>
-            <m:e>
-              <m:r>
-                <w:rPr>
-                  <w:rFonts w:ascii="Cambria Math" w:eastAsia="Cambria" w:hAnsi="Cambria Math" w:cs="Courier New"/>
-                  <w:sz w:val="24"/>
-                </w:rPr>
-                <m:t>b</m:t>
-              </m:r>
-            </m:e>
-            <m:sub>
-              <m:r>
-                <m:rPr>
-                  <m:sty m:val="bi"/>
-                </m:rPr>
-                <w:rPr>
-                  <w:rFonts w:ascii="Cambria Math" w:eastAsia="Cambria" w:hAnsi="Cambria Math" w:cs="Courier New"/>
-                  <w:sz w:val="24"/>
-                </w:rPr>
-                <m:t>i</m:t>
-              </m:r>
-            </m:sub>
-            <m:sup>
-              <m:r>
-                <m:rPr>
-                  <m:sty m:val="bi"/>
-                </m:rPr>
-                <w:rPr>
-                  <w:rFonts w:ascii="Cambria Math" w:eastAsia="Cambria" w:hAnsi="Cambria Math" w:cs="Courier New"/>
-                  <w:sz w:val="24"/>
-                </w:rPr>
-                <m:t>d</m:t>
-              </m:r>
-            </m:sup>
-          </m:sSubSup>
-        </m:oMath>
-      </m:oMathPara>
+      <w:r>
+        <w:rPr>
+          <w:rFonts w:ascii="Courier New" w:eastAsia="Cambria" w:hAnsi="Courier New" w:cs="Courier New"/>
+          <w:b/>
+          <w:sz w:val="24"/>
+        </w:rPr>
+        <w:t>%</w:t>
+      </w:r>
+      <m:oMath>
+        <m:sSubSup>
+          <m:sSubSupPr>
+            <m:ctrlPr>
+              <w:rPr>
+                <w:rFonts w:ascii="Cambria Math" w:eastAsia="Cambria" w:hAnsi="Cambria Math" w:cs="Courier New"/>
+                <w:b/>
+                <w:i/>
+                <w:sz w:val="24"/>
+              </w:rPr>
+            </m:ctrlPr>
+          </m:sSubSupPr>
+          <m:e>
+            <m:r>
+              <m:rPr>
+                <m:sty m:val="bi"/>
+              </m:rPr>
+              <w:rPr>
+                <w:rFonts w:ascii="Cambria Math" w:eastAsia="Cambria" w:hAnsi="Cambria Math" w:cs="Courier New"/>
+                <w:sz w:val="24"/>
+              </w:rPr>
+              <m:t>h</m:t>
+            </m:r>
+          </m:e>
+          <m:sub>
+            <m:r>
+              <m:rPr>
+                <m:sty m:val="bi"/>
+              </m:rPr>
+              <w:rPr>
+                <w:rFonts w:ascii="Cambria Math" w:eastAsia="Cambria" w:hAnsi="Cambria Math" w:cs="Courier New"/>
+                <w:sz w:val="24"/>
+              </w:rPr>
+              <m:t>i</m:t>
+            </m:r>
+          </m:sub>
+          <m:sup>
+            <m:r>
+              <m:rPr>
+                <m:sty m:val="bi"/>
+              </m:rPr>
+              <w:rPr>
+                <w:rFonts w:ascii="Cambria Math" w:eastAsia="Cambria" w:hAnsi="Cambria Math" w:cs="Courier New"/>
+                <w:sz w:val="24"/>
+              </w:rPr>
+              <m:t>d</m:t>
+            </m:r>
+          </m:sup>
+        </m:sSubSup>
+        <m:r>
+          <m:rPr>
+            <m:sty m:val="bi"/>
+          </m:rPr>
+          <w:rPr>
+            <w:rFonts w:ascii="Cambria Math" w:eastAsia="Cambria" w:hAnsi="Cambria Math" w:cs="Courier New"/>
+            <w:sz w:val="24"/>
+          </w:rPr>
+          <m:t xml:space="preserve">= </m:t>
+        </m:r>
+        <m:sSubSup>
+          <m:sSubSupPr>
+            <m:ctrlPr>
+              <w:rPr>
+                <w:rFonts w:ascii="Cambria Math" w:eastAsia="Cambria" w:hAnsi="Cambria Math" w:cs="Courier New"/>
+                <w:b/>
+                <w:i/>
+                <w:sz w:val="24"/>
+              </w:rPr>
+            </m:ctrlPr>
+          </m:sSubSupPr>
+          <m:e>
+            <m:r>
+              <w:rPr>
+                <w:rFonts w:ascii="Cambria Math" w:eastAsia="Cambria" w:hAnsi="Cambria Math" w:cs="Courier New"/>
+                <w:sz w:val="24"/>
+              </w:rPr>
+              <m:t>T</m:t>
+            </m:r>
+          </m:e>
+          <m:sub>
+            <m:r>
+              <m:rPr>
+                <m:sty m:val="bi"/>
+              </m:rPr>
+              <w:rPr>
+                <w:rFonts w:ascii="Cambria Math" w:eastAsia="Cambria" w:hAnsi="Cambria Math" w:cs="Courier New"/>
+                <w:sz w:val="24"/>
+              </w:rPr>
+              <m:t>world</m:t>
+            </m:r>
+          </m:sub>
+          <m:sup>
+            <m:r>
+              <m:rPr>
+                <m:sty m:val="bi"/>
+              </m:rPr>
+              <w:rPr>
+                <w:rFonts w:ascii="Cambria Math" w:eastAsia="Cambria" w:hAnsi="Cambria Math" w:cs="Courier New"/>
+                <w:sz w:val="24"/>
+              </w:rPr>
+              <m:t>IMU</m:t>
+            </m:r>
+          </m:sup>
+        </m:sSubSup>
+        <m:r>
+          <m:rPr>
+            <m:sty m:val="bi"/>
+          </m:rPr>
+          <w:rPr>
+            <w:rFonts w:ascii="Cambria Math" w:eastAsia="Cambria" w:hAnsi="Cambria Math" w:cs="Courier New"/>
+            <w:sz w:val="24"/>
+          </w:rPr>
+          <m:t xml:space="preserve"> ∙ </m:t>
+        </m:r>
+        <m:sSubSup>
+          <m:sSubSupPr>
+            <m:ctrlPr>
+              <w:rPr>
+                <w:rFonts w:ascii="Cambria Math" w:eastAsia="Cambria" w:hAnsi="Cambria Math" w:cs="Courier New"/>
+                <w:b/>
+                <w:i/>
+                <w:sz w:val="24"/>
+              </w:rPr>
+            </m:ctrlPr>
+          </m:sSubSupPr>
+          <m:e>
+            <m:r>
+              <w:rPr>
+                <w:rFonts w:ascii="Cambria Math" w:eastAsia="Cambria" w:hAnsi="Cambria Math" w:cs="Courier New"/>
+                <w:sz w:val="24"/>
+              </w:rPr>
+              <m:t>T</m:t>
+            </m:r>
+          </m:e>
+          <m:sub>
+            <m:r>
+              <m:rPr>
+                <m:sty m:val="bi"/>
+              </m:rPr>
+              <w:rPr>
+                <w:rFonts w:ascii="Cambria Math" w:eastAsia="Cambria" w:hAnsi="Cambria Math" w:cs="Courier New"/>
+                <w:sz w:val="24"/>
+              </w:rPr>
+              <m:t>IMU</m:t>
+            </m:r>
+          </m:sub>
+          <m:sup>
+            <m:r>
+              <m:rPr>
+                <m:sty m:val="bi"/>
+              </m:rPr>
+              <w:rPr>
+                <w:rFonts w:ascii="Cambria Math" w:eastAsia="Cambria" w:hAnsi="Cambria Math" w:cs="Courier New"/>
+                <w:sz w:val="24"/>
+              </w:rPr>
+              <m:t>Down</m:t>
+            </m:r>
+            <m:r>
+              <m:rPr>
+                <m:sty m:val="bi"/>
+              </m:rPr>
+              <w:rPr>
+                <w:rFonts w:ascii="Cambria Math" w:eastAsia="Cambria" w:hAnsi="Cambria Math" w:cs="Courier New"/>
+                <w:sz w:val="24"/>
+              </w:rPr>
+              <m:t>Mirror</m:t>
+            </m:r>
+          </m:sup>
+        </m:sSubSup>
+        <m:r>
+          <m:rPr>
+            <m:sty m:val="bi"/>
+          </m:rPr>
+          <w:rPr>
+            <w:rFonts w:ascii="Cambria Math" w:eastAsia="Cambria" w:hAnsi="Cambria Math" w:cs="Courier New"/>
+            <w:sz w:val="24"/>
+          </w:rPr>
+          <m:t xml:space="preserve"> ∙ </m:t>
+        </m:r>
+        <m:sSubSup>
+          <m:sSubSupPr>
+            <m:ctrlPr>
+              <w:rPr>
+                <w:rFonts w:ascii="Cambria Math" w:eastAsia="Cambria" w:hAnsi="Cambria Math" w:cs="Courier New"/>
+                <w:b/>
+                <w:i/>
+                <w:sz w:val="24"/>
+              </w:rPr>
+            </m:ctrlPr>
+          </m:sSubSupPr>
+          <m:e>
+            <m:r>
+              <w:rPr>
+                <w:rFonts w:ascii="Cambria Math" w:eastAsia="Cambria" w:hAnsi="Cambria Math" w:cs="Courier New"/>
+                <w:sz w:val="24"/>
+              </w:rPr>
+              <m:t>b</m:t>
+            </m:r>
+          </m:e>
+          <m:sub>
+            <m:r>
+              <m:rPr>
+                <m:sty m:val="bi"/>
+              </m:rPr>
+              <w:rPr>
+                <w:rFonts w:ascii="Cambria Math" w:eastAsia="Cambria" w:hAnsi="Cambria Math" w:cs="Courier New"/>
+                <w:sz w:val="24"/>
+              </w:rPr>
+              <m:t>i</m:t>
+            </m:r>
+          </m:sub>
+          <m:sup>
+            <m:r>
+              <m:rPr>
+                <m:sty m:val="bi"/>
+              </m:rPr>
+              <w:rPr>
+                <w:rFonts w:ascii="Cambria Math" w:eastAsia="Cambria" w:hAnsi="Cambria Math" w:cs="Courier New"/>
+                <w:sz w:val="24"/>
+              </w:rPr>
+              <m:t>d</m:t>
+            </m:r>
+          </m:sup>
+        </m:sSubSup>
+      </m:oMath>
+      <w:r>
+        <w:rPr>
+          <w:rFonts w:ascii="Courier New" w:eastAsia="Cambria" w:hAnsi="Courier New" w:cs="Courier New"/>
+          <w:b/>
+          <w:sz w:val="24"/>
+        </w:rPr>
+        <w:t xml:space="preserve"> – </w:t>
+      </w:r>
+      <w:r>
+        <w:rPr>
+          <w:rFonts w:ascii="Courier New" w:eastAsia="Cambria" w:hAnsi="Courier New" w:cs="Courier New"/>
+          <w:sz w:val="24"/>
+        </w:rPr>
+        <w:t xml:space="preserve">this calculation is only correct if %the vehicle only moves on a single floor level. </w:t>
+      </w:r>
+    </w:p>
+    <w:p>
+      <w:pPr>
+        <w:spacing w:after="0" w:line="240" w:lineRule="auto"/>
+        <w:rPr>
+          <w:rFonts w:ascii="Courier New" w:eastAsia="Cambria" w:hAnsi="Courier New" w:cs="Courier New"/>
+          <w:sz w:val="24"/>
+        </w:rPr>
+      </w:pPr>
+      <w:r>
+        <w:rPr>
+          <w:rFonts w:ascii="Courier New" w:eastAsia="Cambria" w:hAnsi="Courier New" w:cs="Courier New"/>
+          <w:sz w:val="24"/>
+        </w:rPr>
+        <w:t xml:space="preserve">%Assume that the floor is piecewise constant and use </w:t>
+      </w:r>
+      <w:proofErr w:type="spellStart"/>
+      <w:r>
+        <w:rPr>
+          <w:rFonts w:ascii="Courier New" w:eastAsia="Cambria" w:hAnsi="Courier New" w:cs="Courier New"/>
+          <w:sz w:val="24"/>
+        </w:rPr>
+        <w:t>Kalman</w:t>
+      </w:r>
+      <w:proofErr w:type="spellEnd"/>
+      <w:r>
+        <w:rPr>
+          <w:rFonts w:ascii="Courier New" w:eastAsia="Cambria" w:hAnsi="Courier New" w:cs="Courier New"/>
+          <w:sz w:val="24"/>
+        </w:rPr>
+        <w:t xml:space="preserve"> </w:t>
+      </w:r>
+    </w:p>
+    <w:p>
+      <w:pPr>
+        <w:spacing w:after="0" w:line="240" w:lineRule="auto"/>
+        <w:rPr>
+          <w:rFonts w:ascii="Courier New" w:eastAsia="Cambria" w:hAnsi="Courier New" w:cs="Courier New"/>
+          <w:b/>
+          <w:sz w:val="24"/>
+        </w:rPr>
+      </w:pPr>
+      <w:r>
+        <w:rPr>
+          <w:rFonts w:ascii="Courier New" w:eastAsia="Cambria" w:hAnsi="Courier New" w:cs="Courier New"/>
+          <w:sz w:val="24"/>
+        </w:rPr>
+        <w:t xml:space="preserve">%Filter to calculate </w:t>
+      </w:r>
+      <m:oMath>
+        <m:sSubSup>
+          <m:sSubSupPr>
+            <m:ctrlPr>
+              <w:rPr>
+                <w:rFonts w:ascii="Cambria Math" w:eastAsia="Cambria" w:hAnsi="Cambria Math" w:cs="Courier New"/>
+                <w:b/>
+                <w:i/>
+                <w:sz w:val="24"/>
+              </w:rPr>
+            </m:ctrlPr>
+          </m:sSubSupPr>
+          <m:e>
+            <m:r>
+              <m:rPr>
+                <m:sty m:val="bi"/>
+              </m:rPr>
+              <w:rPr>
+                <w:rFonts w:ascii="Cambria Math" w:eastAsia="Cambria" w:hAnsi="Cambria Math" w:cs="Courier New"/>
+                <w:sz w:val="24"/>
+              </w:rPr>
+              <m:t>h</m:t>
+            </m:r>
+          </m:e>
+          <m:sub>
+            <m:r>
+              <m:rPr>
+                <m:sty m:val="bi"/>
+              </m:rPr>
+              <w:rPr>
+                <w:rFonts w:ascii="Cambria Math" w:eastAsia="Cambria" w:hAnsi="Cambria Math" w:cs="Courier New"/>
+                <w:sz w:val="24"/>
+              </w:rPr>
+              <m:t>i</m:t>
+            </m:r>
+          </m:sub>
+          <m:sup>
+            <m:r>
+              <m:rPr>
+                <m:sty m:val="bi"/>
+              </m:rPr>
+              <w:rPr>
+                <w:rFonts w:ascii="Cambria Math" w:eastAsia="Cambria" w:hAnsi="Cambria Math" w:cs="Courier New"/>
+                <w:sz w:val="24"/>
+              </w:rPr>
+              <m:t>d</m:t>
+            </m:r>
+          </m:sup>
+        </m:sSubSup>
+      </m:oMath>
+    </w:p>
+    <w:p>
+      <w:pPr>
+        <w:spacing w:after="0" w:line="240" w:lineRule="auto"/>
+        <w:rPr>
+          <w:rFonts w:ascii="Courier New" w:eastAsia="Cambria" w:hAnsi="Courier New" w:cs="Courier New"/>
+          <w:sz w:val="24"/>
+        </w:rPr>
+      </w:pPr>
+      <w:r>
+        <w:rPr>
+          <w:rFonts w:ascii="Courier New" w:eastAsia="Cambria" w:hAnsi="Courier New" w:cs="Courier New"/>
+          <w:b/>
+          <w:sz w:val="24"/>
+        </w:rPr>
+        <w:t>% Got interrupted and didn’t get rest in – See Section V.E of [18].</w:t>
+      </w:r>
     </w:p>
     <w:p>
       <w:pPr>
@@ -3080,7 +3214,6 @@
           <w:rFonts w:ascii="Courier New" w:eastAsia="Cambria" w:hAnsi="Courier New" w:cs="Courier New"/>
           <w:sz w:val="24"/>
         </w:rPr>
-        <w:lastRenderedPageBreak/>
         <w:tab/>
         <w:t>Disregard downward scan</w:t>
       </w:r>
@@ -3490,17 +3623,17 @@
         <w:spacing w:after="0" w:line="240" w:lineRule="auto"/>
         <w:rPr>
           <w:rFonts w:ascii="Courier New" w:eastAsia="Cambria" w:hAnsi="Courier New" w:cs="Courier New"/>
+          <w:sz w:val="24"/>
+        </w:rPr>
+      </w:pPr>
+      <w:r>
+        <w:rPr>
+          <w:rFonts w:ascii="Courier New" w:eastAsia="Cambria" w:hAnsi="Courier New" w:cs="Courier New"/>
           <w:b/>
           <w:sz w:val="24"/>
         </w:rPr>
-      </w:pPr>
-      <w:r>
-        <w:rPr>
-          <w:rFonts w:ascii="Courier New" w:eastAsia="Cambria" w:hAnsi="Courier New" w:cs="Courier New"/>
-          <w:b/>
-          <w:sz w:val="24"/>
-        </w:rPr>
         <w:tab/>
+        <w:t>%</w:t>
       </w:r>
       <m:oMath>
         <m:sSubSup>
@@ -3717,6 +3850,267 @@
           </m:sup>
         </m:sSubSup>
       </m:oMath>
+      <w:r>
+        <w:rPr>
+          <w:rFonts w:ascii="Courier New" w:eastAsia="Cambria" w:hAnsi="Courier New" w:cs="Courier New"/>
+          <w:b/>
+          <w:sz w:val="24"/>
+        </w:rPr>
+        <w:t xml:space="preserve"> </w:t>
+      </w:r>
+      <w:r>
+        <w:rPr>
+          <w:rFonts w:ascii="Courier New" w:eastAsia="Cambria" w:hAnsi="Courier New" w:cs="Courier New"/>
+          <w:b/>
+          <w:sz w:val="24"/>
+        </w:rPr>
+        <w:t xml:space="preserve">– </w:t>
+      </w:r>
+      <w:r>
+        <w:rPr>
+          <w:rFonts w:ascii="Courier New" w:eastAsia="Cambria" w:hAnsi="Courier New" w:cs="Courier New"/>
+          <w:sz w:val="24"/>
+        </w:rPr>
+        <w:t xml:space="preserve">this calculation is only correct if </w:t>
+      </w:r>
+    </w:p>
+    <w:p>
+      <w:pPr>
+        <w:tabs>
+          <w:tab w:val="left" w:pos="360"/>
+        </w:tabs>
+        <w:spacing w:after="0" w:line="240" w:lineRule="auto"/>
+        <w:rPr>
+          <w:rFonts w:ascii="Courier New" w:eastAsia="Cambria" w:hAnsi="Courier New" w:cs="Courier New"/>
+          <w:sz w:val="24"/>
+        </w:rPr>
+      </w:pPr>
+      <w:r>
+        <w:rPr>
+          <w:rFonts w:ascii="Courier New" w:eastAsia="Cambria" w:hAnsi="Courier New" w:cs="Courier New"/>
+          <w:sz w:val="24"/>
+        </w:rPr>
+        <w:tab/>
+      </w:r>
+      <w:r>
+        <w:rPr>
+          <w:rFonts w:ascii="Courier New" w:eastAsia="Cambria" w:hAnsi="Courier New" w:cs="Courier New"/>
+          <w:sz w:val="24"/>
+        </w:rPr>
+        <w:t>%</w:t>
+      </w:r>
+      <w:proofErr w:type="gramStart"/>
+      <w:r>
+        <w:rPr>
+          <w:rFonts w:ascii="Courier New" w:eastAsia="Cambria" w:hAnsi="Courier New" w:cs="Courier New"/>
+          <w:sz w:val="24"/>
+        </w:rPr>
+        <w:t>the</w:t>
+      </w:r>
+      <w:proofErr w:type="gramEnd"/>
+      <w:r>
+        <w:rPr>
+          <w:rFonts w:ascii="Courier New" w:eastAsia="Cambria" w:hAnsi="Courier New" w:cs="Courier New"/>
+          <w:sz w:val="24"/>
+        </w:rPr>
+        <w:t xml:space="preserve"> vehicle only moves on a single floor level</w:t>
+      </w:r>
+      <w:r>
+        <w:rPr>
+          <w:rFonts w:ascii="Courier New" w:eastAsia="Cambria" w:hAnsi="Courier New" w:cs="Courier New"/>
+          <w:sz w:val="24"/>
+        </w:rPr>
+        <w:t xml:space="preserve">, with a level </w:t>
+      </w:r>
+    </w:p>
+    <w:p>
+      <w:pPr>
+        <w:tabs>
+          <w:tab w:val="left" w:pos="360"/>
+        </w:tabs>
+        <w:spacing w:after="0" w:line="240" w:lineRule="auto"/>
+        <w:rPr>
+          <w:rFonts w:ascii="Courier New" w:eastAsia="Cambria" w:hAnsi="Courier New" w:cs="Courier New"/>
+          <w:sz w:val="24"/>
+        </w:rPr>
+      </w:pPr>
+      <w:r>
+        <w:rPr>
+          <w:rFonts w:ascii="Courier New" w:eastAsia="Cambria" w:hAnsi="Courier New" w:cs="Courier New"/>
+          <w:sz w:val="24"/>
+        </w:rPr>
+        <w:tab/>
+        <w:t>%</w:t>
+      </w:r>
+      <w:proofErr w:type="gramStart"/>
+      <w:r>
+        <w:rPr>
+          <w:rFonts w:ascii="Courier New" w:eastAsia="Cambria" w:hAnsi="Courier New" w:cs="Courier New"/>
+          <w:sz w:val="24"/>
+        </w:rPr>
+        <w:t>ceiling</w:t>
+      </w:r>
+      <w:proofErr w:type="gramEnd"/>
+      <w:r>
+        <w:rPr>
+          <w:rFonts w:ascii="Courier New" w:eastAsia="Cambria" w:hAnsi="Courier New" w:cs="Courier New"/>
+          <w:sz w:val="24"/>
+        </w:rPr>
+        <w:t xml:space="preserve">. </w:t>
+      </w:r>
+    </w:p>
+    <w:p>
+      <w:pPr>
+        <w:tabs>
+          <w:tab w:val="left" w:pos="360"/>
+        </w:tabs>
+        <w:spacing w:after="0" w:line="240" w:lineRule="auto"/>
+        <w:rPr>
+          <w:rFonts w:ascii="Courier New" w:eastAsia="Cambria" w:hAnsi="Courier New" w:cs="Courier New"/>
+          <w:sz w:val="24"/>
+        </w:rPr>
+      </w:pPr>
+      <w:r>
+        <w:rPr>
+          <w:rFonts w:ascii="Courier New" w:eastAsia="Cambria" w:hAnsi="Courier New" w:cs="Courier New"/>
+          <w:sz w:val="24"/>
+        </w:rPr>
+        <w:t xml:space="preserve">  </w:t>
+      </w:r>
+      <w:r>
+        <w:rPr>
+          <w:rFonts w:ascii="Courier New" w:eastAsia="Cambria" w:hAnsi="Courier New" w:cs="Courier New"/>
+          <w:sz w:val="24"/>
+        </w:rPr>
+        <w:tab/>
+      </w:r>
+      <w:r>
+        <w:rPr>
+          <w:rFonts w:ascii="Courier New" w:eastAsia="Cambria" w:hAnsi="Courier New" w:cs="Courier New"/>
+          <w:sz w:val="24"/>
+        </w:rPr>
+        <w:t xml:space="preserve">%Assume that the </w:t>
+      </w:r>
+      <w:r>
+        <w:rPr>
+          <w:rFonts w:ascii="Courier New" w:eastAsia="Cambria" w:hAnsi="Courier New" w:cs="Courier New"/>
+          <w:sz w:val="24"/>
+        </w:rPr>
+        <w:t>ceiling</w:t>
+      </w:r>
+      <w:r>
+        <w:rPr>
+          <w:rFonts w:ascii="Courier New" w:eastAsia="Cambria" w:hAnsi="Courier New" w:cs="Courier New"/>
+          <w:sz w:val="24"/>
+        </w:rPr>
+        <w:t xml:space="preserve"> is piecewise constant and use </w:t>
+      </w:r>
+      <w:proofErr w:type="spellStart"/>
+      <w:r>
+        <w:rPr>
+          <w:rFonts w:ascii="Courier New" w:eastAsia="Cambria" w:hAnsi="Courier New" w:cs="Courier New"/>
+          <w:sz w:val="24"/>
+        </w:rPr>
+        <w:t>Kalman</w:t>
+      </w:r>
+      <w:proofErr w:type="spellEnd"/>
+      <w:r>
+        <w:rPr>
+          <w:rFonts w:ascii="Courier New" w:eastAsia="Cambria" w:hAnsi="Courier New" w:cs="Courier New"/>
+          <w:sz w:val="24"/>
+        </w:rPr>
+        <w:t xml:space="preserve"> </w:t>
+      </w:r>
+    </w:p>
+    <w:p>
+      <w:pPr>
+        <w:tabs>
+          <w:tab w:val="left" w:pos="360"/>
+        </w:tabs>
+        <w:spacing w:after="0" w:line="240" w:lineRule="auto"/>
+        <w:rPr>
+          <w:rFonts w:ascii="Courier New" w:eastAsia="Cambria" w:hAnsi="Courier New" w:cs="Courier New"/>
+          <w:b/>
+          <w:sz w:val="24"/>
+        </w:rPr>
+      </w:pPr>
+      <w:r>
+        <w:rPr>
+          <w:rFonts w:ascii="Courier New" w:eastAsia="Cambria" w:hAnsi="Courier New" w:cs="Courier New"/>
+          <w:sz w:val="24"/>
+        </w:rPr>
+        <w:tab/>
+      </w:r>
+      <w:r>
+        <w:rPr>
+          <w:rFonts w:ascii="Courier New" w:eastAsia="Cambria" w:hAnsi="Courier New" w:cs="Courier New"/>
+          <w:sz w:val="24"/>
+        </w:rPr>
+        <w:t xml:space="preserve">%Filter to calculate </w:t>
+      </w:r>
+      <m:oMath>
+        <m:sSubSup>
+          <m:sSubSupPr>
+            <m:ctrlPr>
+              <w:rPr>
+                <w:rFonts w:ascii="Cambria Math" w:eastAsia="Cambria" w:hAnsi="Cambria Math" w:cs="Courier New"/>
+                <w:b/>
+                <w:i/>
+                <w:sz w:val="24"/>
+              </w:rPr>
+            </m:ctrlPr>
+          </m:sSubSupPr>
+          <m:e>
+            <m:r>
+              <m:rPr>
+                <m:sty m:val="bi"/>
+              </m:rPr>
+              <w:rPr>
+                <w:rFonts w:ascii="Cambria Math" w:eastAsia="Cambria" w:hAnsi="Cambria Math" w:cs="Courier New"/>
+                <w:sz w:val="24"/>
+              </w:rPr>
+              <m:t>h</m:t>
+            </m:r>
+          </m:e>
+          <m:sub>
+            <m:r>
+              <m:rPr>
+                <m:sty m:val="bi"/>
+              </m:rPr>
+              <w:rPr>
+                <w:rFonts w:ascii="Cambria Math" w:eastAsia="Cambria" w:hAnsi="Cambria Math" w:cs="Courier New"/>
+                <w:sz w:val="24"/>
+              </w:rPr>
+              <m:t>i</m:t>
+            </m:r>
+          </m:sub>
+          <m:sup>
+            <m:r>
+              <m:rPr>
+                <m:sty m:val="bi"/>
+              </m:rPr>
+              <w:rPr>
+                <w:rFonts w:ascii="Cambria Math" w:eastAsia="Cambria" w:hAnsi="Cambria Math" w:cs="Courier New"/>
+                <w:sz w:val="24"/>
+              </w:rPr>
+              <m:t>u</m:t>
+            </m:r>
+          </m:sup>
+        </m:sSubSup>
+      </m:oMath>
+    </w:p>
+    <w:p>
+      <w:pPr>
+        <w:tabs>
+          <w:tab w:val="left" w:pos="360"/>
+        </w:tabs>
+        <w:spacing w:after="0" w:line="240" w:lineRule="auto"/>
+        <w:rPr>
+          <w:rFonts w:ascii="Courier New" w:eastAsia="Cambria" w:hAnsi="Courier New" w:cs="Courier New"/>
+          <w:b/>
+          <w:sz w:val="24"/>
+        </w:rPr>
+      </w:pPr>
     </w:p>
     <w:p>
       <w:pPr>
@@ -4102,8 +4496,6 @@
         </w:rPr>
         <w:t>return</w:t>
       </w:r>
-      <w:bookmarkStart w:id="0" w:name="_GoBack"/>
-      <w:bookmarkEnd w:id="0"/>
       <w:proofErr w:type="gramEnd"/>
       <w:r>
         <w:rPr>
@@ -4431,18 +4823,6 @@
         <w:spacing w:after="0" w:line="240" w:lineRule="auto"/>
         <w:rPr>
           <w:rFonts w:ascii="Courier New" w:eastAsia="Cambria" w:hAnsi="Courier New" w:cs="Courier New"/>
-          <w:sz w:val="24"/>
-        </w:rPr>
-      </w:pPr>
-    </w:p>
-    <w:p>
-      <w:pPr>
-        <w:tabs>
-          <w:tab w:val="left" w:pos="360"/>
-        </w:tabs>
-        <w:spacing w:after="0" w:line="240" w:lineRule="auto"/>
-        <w:rPr>
-          <w:rFonts w:ascii="Courier New" w:eastAsia="Cambria" w:hAnsi="Courier New" w:cs="Courier New"/>
           <w:i/>
           <w:sz w:val="24"/>
         </w:rPr>
@@ -4454,14 +4834,56 @@
         </w:rPr>
         <w:t xml:space="preserve">Return </w:t>
       </w:r>
-      <w:r>
-        <w:rPr>
-          <w:rFonts w:ascii="Courier New" w:eastAsia="Cambria" w:hAnsi="Courier New" w:cs="Courier New"/>
-          <w:i/>
-          <w:sz w:val="24"/>
-        </w:rPr>
-        <w:t>Altitude</w:t>
-      </w:r>
+      <m:oMath>
+        <m:sSubSup>
+          <m:sSubSupPr>
+            <m:ctrlPr>
+              <w:rPr>
+                <w:rFonts w:ascii="Cambria Math" w:eastAsia="Cambria" w:hAnsi="Cambria Math" w:cs="Courier New"/>
+                <w:b/>
+                <w:i/>
+                <w:sz w:val="24"/>
+              </w:rPr>
+            </m:ctrlPr>
+          </m:sSubSupPr>
+          <m:e>
+            <m:r>
+              <m:rPr>
+                <m:sty m:val="bi"/>
+              </m:rPr>
+              <w:rPr>
+                <w:rFonts w:ascii="Cambria Math" w:eastAsia="Cambria" w:hAnsi="Cambria Math" w:cs="Courier New"/>
+                <w:sz w:val="24"/>
+              </w:rPr>
+              <m:t>h</m:t>
+            </m:r>
+          </m:e>
+          <m:sub>
+            <m:r>
+              <m:rPr>
+                <m:sty m:val="bi"/>
+              </m:rPr>
+              <w:rPr>
+                <w:rFonts w:ascii="Cambria Math" w:eastAsia="Cambria" w:hAnsi="Cambria Math" w:cs="Courier New"/>
+                <w:sz w:val="24"/>
+              </w:rPr>
+              <m:t>i</m:t>
+            </m:r>
+          </m:sub>
+          <m:sup>
+            <m:r>
+              <m:rPr>
+                <m:sty m:val="bi"/>
+              </m:rPr>
+              <w:rPr>
+                <w:rFonts w:ascii="Cambria Math" w:eastAsia="Cambria" w:hAnsi="Cambria Math" w:cs="Courier New"/>
+                <w:sz w:val="24"/>
+              </w:rPr>
+              <m:t>d</m:t>
+            </m:r>
+          </m:sup>
+        </m:sSubSup>
+      </m:oMath>
     </w:p>
     <w:p>
       <w:pPr>
@@ -5138,6 +5560,7 @@
           <w:rFonts w:ascii="Courier New" w:eastAsia="Cambria" w:hAnsi="Courier New" w:cs="Courier New"/>
           <w:sz w:val="24"/>
         </w:rPr>
+        <w:lastRenderedPageBreak/>
         <w:t xml:space="preserve">  </w:t>
       </w:r>
       <w:r>
@@ -5953,7 +6376,6 @@
           <w:b/>
           <w:sz w:val="24"/>
         </w:rPr>
-        <w:lastRenderedPageBreak/>
         <w:t>Pose Estimator</w:t>
       </w:r>
     </w:p>
@@ -5986,6 +6408,7 @@
         </w:rPr>
         <w:t xml:space="preserve">tep </w:t>
       </w:r>
+      <w:proofErr w:type="gramStart"/>
       <w:r>
         <w:rPr>
           <w:rFonts w:ascii="Cambria" w:eastAsia="Cambria" w:hAnsi="Cambria" w:cs="Cambria"/>
@@ -6007,12 +6430,29 @@
         </w:rPr>
         <w:t>s</w:t>
       </w:r>
-      <w:r>
-        <w:rPr>
-          <w:rFonts w:ascii="Cambria" w:eastAsia="Cambria" w:hAnsi="Cambria" w:cs="Cambria"/>
-          <w:sz w:val="24"/>
-        </w:rPr>
-        <w:t xml:space="preserve"> (x, y, ψ) using the ICP algorithm and the second step determines the height using </w:t>
+      <w:proofErr w:type="gramEnd"/>
+      <w:r>
+        <w:rPr>
+          <w:rFonts w:ascii="Cambria" w:eastAsia="Cambria" w:hAnsi="Cambria" w:cs="Cambria"/>
+          <w:sz w:val="24"/>
+        </w:rPr>
+        <w:t xml:space="preserve"> (x, y, ψ) using the ICP algorithm and the second step d</w:t>
+      </w:r>
+      <w:r>
+        <w:rPr>
+          <w:rFonts w:ascii="Cambria" w:eastAsia="Cambria" w:hAnsi="Cambria" w:cs="Cambria"/>
+          <w:sz w:val="24"/>
+        </w:rPr>
+        <w:t>etermines the height/altitude</w:t>
+      </w:r>
+      <w:bookmarkStart w:id="0" w:name="_GoBack"/>
+      <w:bookmarkEnd w:id="0"/>
+      <w:r>
+        <w:rPr>
+          <w:rFonts w:ascii="Cambria" w:eastAsia="Cambria" w:hAnsi="Cambria" w:cs="Cambria"/>
+          <w:sz w:val="24"/>
+        </w:rPr>
+        <w:t xml:space="preserve"> using </w:t>
       </w:r>
       <w:proofErr w:type="spellStart"/>
       <w:r>
@@ -6020,7 +6460,14 @@
           <w:rFonts w:ascii="Cambria" w:eastAsia="Cambria" w:hAnsi="Cambria" w:cs="Cambria"/>
           <w:sz w:val="24"/>
         </w:rPr>
-        <w:t>Friegburg’s</w:t>
+        <w:t>Frie</w:t>
+      </w:r>
+      <w:r>
+        <w:rPr>
+          <w:rFonts w:ascii="Cambria" w:eastAsia="Cambria" w:hAnsi="Cambria" w:cs="Cambria"/>
+          <w:sz w:val="24"/>
+        </w:rPr>
+        <w:t>burg’s</w:t>
       </w:r>
       <w:proofErr w:type="spellEnd"/>
       <w:r>
@@ -6726,7 +7173,7 @@
           <v:rect id="rectole0000000001" o:spid="_x0000_s1026" style="width:263.25pt;height:64.5pt;mso-left-percent:-10001;mso-top-percent:-10001;mso-position-horizontal:absolute;mso-position-horizontal-relative:char;mso-position-vertical:absolute;mso-position-vertical-relative:line;mso-left-percent:-10001;mso-top-percent:-10001" o:preferrelative="t" stroked="f">
             <v:imagedata r:id="rId8" o:title=""/>
           </v:rect>
-          <o:OLEObject Type="Embed" ProgID="StaticMetafile" ShapeID="rectole0000000001" DrawAspect="Content" ObjectID="_1328099906"/>
+          <o:OLEObject Type="Embed" ProgID="StaticMetafile" ShapeID="rectole0000000001" DrawAspect="Content" ObjectID="_1328103987"/>
         </w:pict>
       </w:r>
     </w:p>
@@ -6795,7 +7242,7 @@
           <v:rect id="rectole0000000002" o:spid="_x0000_s1027" style="width:370.5pt;height:132.75pt;mso-left-percent:-10001;mso-top-percent:-10001;mso-position-horizontal:absolute;mso-position-horizontal-relative:char;mso-position-vertical:absolute;mso-position-vertical-relative:line;mso-left-percent:-10001;mso-top-percent:-10001" o:preferrelative="t" stroked="f">
             <v:imagedata r:id="rId10" o:title=""/>
           </v:rect>
-          <o:OLEObject Type="Embed" ProgID="StaticMetafile" ShapeID="rectole0000000002" DrawAspect="Content" ObjectID="_1328099907"/>
+          <o:OLEObject Type="Embed" ProgID="StaticMetafile" ShapeID="rectole0000000002" DrawAspect="Content" ObjectID="_1328103988"/>
         </w:pict>
       </w:r>
     </w:p>
@@ -7395,7 +7842,7 @@
           <v:rect id="rectole0000000003" o:spid="_x0000_s1028" style="width:378pt;height:75.75pt;mso-left-percent:-10001;mso-top-percent:-10001;mso-position-horizontal:absolute;mso-position-horizontal-relative:char;mso-position-vertical:absolute;mso-position-vertical-relative:line;mso-left-percent:-10001;mso-top-percent:-10001" o:preferrelative="t" stroked="f">
             <v:imagedata r:id="rId12" o:title=""/>
           </v:rect>
-          <o:OLEObject Type="Embed" ProgID="StaticMetafile" ShapeID="rectole0000000003" DrawAspect="Content" ObjectID="_1328099908"/>
+          <o:OLEObject Type="Embed" ProgID="StaticMetafile" ShapeID="rectole0000000003" DrawAspect="Content" ObjectID="_1328103989"/>
         </w:pict>
       </w:r>
     </w:p>
@@ -7495,7 +7942,7 @@
           <v:rect id="rectole0000000004" o:spid="_x0000_s1029" style="width:340.5pt;height:32.25pt;mso-left-percent:-10001;mso-top-percent:-10001;mso-position-horizontal:absolute;mso-position-horizontal-relative:char;mso-position-vertical:absolute;mso-position-vertical-relative:line;mso-left-percent:-10001;mso-top-percent:-10001" o:preferrelative="t" stroked="f">
             <v:imagedata r:id="rId14" o:title=""/>
           </v:rect>
-          <o:OLEObject Type="Embed" ProgID="StaticMetafile" ShapeID="rectole0000000004" DrawAspect="Content" ObjectID="_1328099909"/>
+          <o:OLEObject Type="Embed" ProgID="StaticMetafile" ShapeID="rectole0000000004" DrawAspect="Content" ObjectID="_1328103990"/>
         </w:pict>
       </w:r>
     </w:p>
@@ -7542,7 +7989,7 @@
           <v:rect id="rectole0000000005" o:spid="_x0000_s1030" style="width:293.05pt;height:426.25pt;mso-left-percent:-10001;mso-top-percent:-10001;mso-position-horizontal:absolute;mso-position-horizontal-relative:char;mso-position-vertical:absolute;mso-position-vertical-relative:line;mso-left-percent:-10001;mso-top-percent:-10001" o:preferrelative="t" stroked="f">
             <v:imagedata r:id="rId16" o:title=""/>
           </v:rect>
-          <o:OLEObject Type="Embed" ProgID="StaticMetafile" ShapeID="rectole0000000005" DrawAspect="Content" ObjectID="_1328099910"/>
+          <o:OLEObject Type="Embed" ProgID="StaticMetafile" ShapeID="rectole0000000005" DrawAspect="Content" ObjectID="_1328103991"/>
         </w:pict>
       </w:r>
     </w:p>
@@ -7790,7 +8237,6 @@
           <w:color w:val="FF0000"/>
           <w:sz w:val="24"/>
         </w:rPr>
-        <w:lastRenderedPageBreak/>
         <w:t xml:space="preserve">The input to the variant of the </w:t>
       </w:r>
       <w:proofErr w:type="spellStart"/>
@@ -8330,7 +8776,6 @@
           <w:color w:val="000000" w:themeColor="text1"/>
           <w:sz w:val="24"/>
         </w:rPr>
-        <w:lastRenderedPageBreak/>
         <w:t xml:space="preserve">The SURF binary files can be downloaded from the official SURF website [11]. In addition to the </w:t>
       </w:r>
       <w:proofErr w:type="spellStart"/>
@@ -8885,6 +9330,7 @@
           <w:rFonts w:ascii="Cambria" w:eastAsia="Cambria" w:hAnsi="Cambria" w:cs="Cambria"/>
           <w:sz w:val="24"/>
         </w:rPr>
+        <w:lastRenderedPageBreak/>
         <w:t>Compute each probability  in the above expansion of  from co-occurrence frequency in training data; smoothing may be necessary if have limited training data</w:t>
       </w:r>
     </w:p>
@@ -8906,7 +9352,6 @@
           <w:rFonts w:ascii="Cambria" w:eastAsia="Cambria" w:hAnsi="Cambria" w:cs="Cambria"/>
           <w:sz w:val="24"/>
         </w:rPr>
-        <w:lastRenderedPageBreak/>
         <w:t xml:space="preserve">Model is now trained and can now calculate </w:t>
       </w:r>
     </w:p>
@@ -9041,7 +9486,7 @@
           <v:rect id="rectole0000000006" o:spid="_x0000_s1031" style="width:365.25pt;height:558pt;mso-left-percent:-10001;mso-top-percent:-10001;mso-position-horizontal:absolute;mso-position-horizontal-relative:char;mso-position-vertical:absolute;mso-position-vertical-relative:line;mso-left-percent:-10001;mso-top-percent:-10001" o:preferrelative="t" stroked="f">
             <v:imagedata r:id="rId18" o:title=""/>
           </v:rect>
-          <o:OLEObject Type="Embed" ProgID="StaticMetafile" ShapeID="rectole0000000006" DrawAspect="Content" ObjectID="_1328099911"/>
+          <o:OLEObject Type="Embed" ProgID="StaticMetafile" ShapeID="rectole0000000006" DrawAspect="Content" ObjectID="_1328103992"/>
         </w:pict>
       </w:r>
       <w:r>
@@ -9049,7 +9494,7 @@
           <v:rect id="rectole0000000007" o:spid="_x0000_s1032" style="width:371.25pt;height:261pt;mso-left-percent:-10001;mso-top-percent:-10001;mso-position-horizontal:absolute;mso-position-horizontal-relative:char;mso-position-vertical:absolute;mso-position-vertical-relative:line;mso-left-percent:-10001;mso-top-percent:-10001" o:preferrelative="t" stroked="f">
             <v:imagedata r:id="rId20" o:title=""/>
           </v:rect>
-          <o:OLEObject Type="Embed" ProgID="StaticMetafile" ShapeID="rectole0000000007" DrawAspect="Content" ObjectID="_1328099912"/>
+          <o:OLEObject Type="Embed" ProgID="StaticMetafile" ShapeID="rectole0000000007" DrawAspect="Content" ObjectID="_1328103993"/>
         </w:pict>
       </w:r>
       <w:r>
@@ -9057,7 +9502,7 @@
           <v:rect id="rectole0000000008" o:spid="_x0000_s1033" style="width:349.5pt;height:306pt;mso-left-percent:-10001;mso-top-percent:-10001;mso-position-horizontal:absolute;mso-position-horizontal-relative:char;mso-position-vertical:absolute;mso-position-vertical-relative:line;mso-left-percent:-10001;mso-top-percent:-10001" o:preferrelative="t" stroked="f">
             <v:imagedata r:id="rId22" o:title=""/>
           </v:rect>
-          <o:OLEObject Type="Embed" ProgID="StaticMetafile" ShapeID="rectole0000000008" DrawAspect="Content" ObjectID="_1328099913"/>
+          <o:OLEObject Type="Embed" ProgID="StaticMetafile" ShapeID="rectole0000000008" DrawAspect="Content" ObjectID="_1328103994"/>
         </w:pict>
       </w:r>
     </w:p>
@@ -9073,7 +9518,7 @@
           <v:rect id="rectole0000000009" o:spid="_x0000_s1034" style="width:378.75pt;height:84.75pt;mso-left-percent:-10001;mso-top-percent:-10001;mso-position-horizontal:absolute;mso-position-horizontal-relative:char;mso-position-vertical:absolute;mso-position-vertical-relative:line;mso-left-percent:-10001;mso-top-percent:-10001" o:preferrelative="t" stroked="f">
             <v:imagedata r:id="rId24" o:title=""/>
           </v:rect>
-          <o:OLEObject Type="Embed" ProgID="StaticMetafile" ShapeID="rectole0000000009" DrawAspect="Content" ObjectID="_1328099914"/>
+          <o:OLEObject Type="Embed" ProgID="StaticMetafile" ShapeID="rectole0000000009" DrawAspect="Content" ObjectID="_1328103995"/>
         </w:pict>
       </w:r>
     </w:p>
@@ -9107,7 +9552,7 @@
           <v:rect id="rectole0000000010" o:spid="_x0000_s1035" style="width:354pt;height:75.75pt;mso-left-percent:-10001;mso-top-percent:-10001;mso-position-horizontal:absolute;mso-position-horizontal-relative:char;mso-position-vertical:absolute;mso-position-vertical-relative:line;mso-left-percent:-10001;mso-top-percent:-10001" o:preferrelative="t" stroked="f">
             <v:imagedata r:id="rId26" o:title=""/>
           </v:rect>
-          <o:OLEObject Type="Embed" ProgID="StaticMetafile" ShapeID="rectole0000000010" DrawAspect="Content" ObjectID="_1328099915"/>
+          <o:OLEObject Type="Embed" ProgID="StaticMetafile" ShapeID="rectole0000000010" DrawAspect="Content" ObjectID="_1328103996"/>
         </w:pict>
       </w:r>
       <w:r>
@@ -9115,7 +9560,7 @@
           <v:rect id="rectole0000000011" o:spid="_x0000_s1036" style="width:349.5pt;height:138.75pt;mso-left-percent:-10001;mso-top-percent:-10001;mso-position-horizontal:absolute;mso-position-horizontal-relative:char;mso-position-vertical:absolute;mso-position-vertical-relative:line;mso-left-percent:-10001;mso-top-percent:-10001" o:preferrelative="t" stroked="f">
             <v:imagedata r:id="rId28" o:title=""/>
           </v:rect>
-          <o:OLEObject Type="Embed" ProgID="StaticMetafile" ShapeID="rectole0000000011" DrawAspect="Content" ObjectID="_1328099916"/>
+          <o:OLEObject Type="Embed" ProgID="StaticMetafile" ShapeID="rectole0000000011" DrawAspect="Content" ObjectID="_1328103997"/>
         </w:pict>
       </w:r>
     </w:p>
@@ -9151,7 +9596,7 @@
           <v:rect id="rectole0000000012" o:spid="_x0000_s1037" style="width:260.25pt;height:379.5pt;mso-left-percent:-10001;mso-top-percent:-10001;mso-position-horizontal:absolute;mso-position-horizontal-relative:char;mso-position-vertical:absolute;mso-position-vertical-relative:line;mso-left-percent:-10001;mso-top-percent:-10001" o:preferrelative="t" stroked="f">
             <v:imagedata r:id="rId30" o:title=""/>
           </v:rect>
-          <o:OLEObject Type="Embed" ProgID="StaticMetafile" ShapeID="rectole0000000012" DrawAspect="Content" ObjectID="_1328099917"/>
+          <o:OLEObject Type="Embed" ProgID="StaticMetafile" ShapeID="rectole0000000012" DrawAspect="Content" ObjectID="_1328103998"/>
         </w:pict>
       </w:r>
     </w:p>
@@ -12339,12 +12784,16 @@
     <w:rPrDefault>
       <w:rPr>
         <w:rFonts w:asciiTheme="minorHAnsi" w:eastAsiaTheme="minorEastAsia" w:hAnsiTheme="minorHAnsi" w:cstheme="minorBidi"/>
-        <w:sz w:val="24"/>
-        <w:szCs w:val="24"/>
-        <w:lang w:val="en-US" w:eastAsia="ja-JP" w:bidi="ar-SA"/>
+        <w:sz w:val="22"/>
+        <w:szCs w:val="22"/>
+        <w:lang w:val="en-US" w:eastAsia="en-US" w:bidi="ar-SA"/>
       </w:rPr>
     </w:rPrDefault>
-    <w:pPrDefault/>
+    <w:pPrDefault>
+      <w:pPr>
+        <w:spacing w:after="160" w:line="259" w:lineRule="auto"/>
+      </w:pPr>
+    </w:pPrDefault>
   </w:docDefaults>
   <w:latentStyles w:defLockedState="0" w:defUIPriority="99" w:defSemiHidden="1" w:defUnhideWhenUsed="1" w:defQFormat="0" w:count="276">
     <w:lsdException w:name="Normal" w:semiHidden="0" w:uiPriority="0" w:unhideWhenUsed="0" w:qFormat="1"/>
@@ -12372,7 +12821,16 @@
     <w:lsdException w:name="Subtitle" w:semiHidden="0" w:uiPriority="11" w:unhideWhenUsed="0" w:qFormat="1"/>
     <w:lsdException w:name="Strong" w:semiHidden="0" w:uiPriority="22" w:unhideWhenUsed="0" w:qFormat="1"/>
     <w:lsdException w:name="Emphasis" w:semiHidden="0" w:uiPriority="20" w:unhideWhenUsed="0" w:qFormat="1"/>
-    <w:lsdException w:name="Table Grid" w:semiHidden="0" w:uiPriority="59" w:unhideWhenUsed="0"/>
+    <w:lsdException w:name="Table Grid" w:semiHidden="0" w:uiPriority="39" w:unhideWhenUsed="0"/>
+    <w:lsdException w:name="Note Level 1" w:semiHidden="0" w:unhideWhenUsed="0"/>
+    <w:lsdException w:name="Note Level 2" w:semiHidden="0" w:unhideWhenUsed="0"/>
+    <w:lsdException w:name="Note Level 3" w:semiHidden="0" w:unhideWhenUsed="0"/>
+    <w:lsdException w:name="Note Level 4" w:semiHidden="0" w:unhideWhenUsed="0"/>
+    <w:lsdException w:name="Note Level 5" w:semiHidden="0" w:unhideWhenUsed="0"/>
+    <w:lsdException w:name="Note Level 6" w:semiHidden="0" w:unhideWhenUsed="0"/>
+    <w:lsdException w:name="Note Level 7" w:semiHidden="0" w:unhideWhenUsed="0"/>
+    <w:lsdException w:name="Note Level 8" w:semiHidden="0" w:unhideWhenUsed="0"/>
+    <w:lsdException w:name="Note Level 9" w:semiHidden="0" w:unhideWhenUsed="0"/>
     <w:lsdException w:name="Placeholder Text" w:unhideWhenUsed="0"/>
     <w:lsdException w:name="No Spacing" w:semiHidden="0" w:uiPriority="1" w:unhideWhenUsed="0" w:qFormat="1"/>
     <w:lsdException w:name="Light Shading" w:semiHidden="0" w:uiPriority="60" w:unhideWhenUsed="0"/>
@@ -12515,6 +12973,163 @@
     <w:uiPriority w:val="99"/>
     <w:semiHidden/>
     <w:unhideWhenUsed/>
+  </w:style>
+  <w:style w:type="character" w:styleId="Hyperlink">
+    <w:name w:val="Hyperlink"/>
+    <w:basedOn w:val="DefaultParagraphFont"/>
+    <w:uiPriority w:val="99"/>
+    <w:unhideWhenUsed/>
+    <w:rsid w:val="00E0645A"/>
+    <w:rPr>
+      <w:color w:val="0563C1" w:themeColor="hyperlink"/>
+      <w:u w:val="single"/>
+    </w:rPr>
+  </w:style>
+  <w:style w:type="paragraph" w:styleId="ListParagraph">
+    <w:name w:val="List Paragraph"/>
+    <w:basedOn w:val="Normal"/>
+    <w:uiPriority w:val="34"/>
+    <w:qFormat/>
+    <w:rsid w:val="00E0645A"/>
+    <w:pPr>
+      <w:spacing w:after="200" w:line="276" w:lineRule="auto"/>
+      <w:ind w:left="720"/>
+      <w:contextualSpacing/>
+    </w:pPr>
+  </w:style>
+  <w:style w:type="character" w:styleId="CommentReference">
+    <w:name w:val="annotation reference"/>
+    <w:basedOn w:val="DefaultParagraphFont"/>
+    <w:uiPriority w:val="99"/>
+    <w:semiHidden/>
+    <w:unhideWhenUsed/>
+    <w:rsid w:val="00C93C87"/>
+    <w:rPr>
+      <w:sz w:val="18"/>
+      <w:szCs w:val="18"/>
+    </w:rPr>
+  </w:style>
+  <w:style w:type="paragraph" w:styleId="CommentText">
+    <w:name w:val="annotation text"/>
+    <w:basedOn w:val="Normal"/>
+    <w:link w:val="CommentTextChar"/>
+    <w:uiPriority w:val="99"/>
+    <w:semiHidden/>
+    <w:unhideWhenUsed/>
+    <w:rsid w:val="00C93C87"/>
+    <w:pPr>
+      <w:spacing w:line="240" w:lineRule="auto"/>
+    </w:pPr>
+    <w:rPr>
+      <w:sz w:val="24"/>
+      <w:szCs w:val="24"/>
+    </w:rPr>
+  </w:style>
+  <w:style w:type="character" w:customStyle="1" w:styleId="CommentTextChar">
+    <w:name w:val="Comment Text Char"/>
+    <w:basedOn w:val="DefaultParagraphFont"/>
+    <w:link w:val="CommentText"/>
+    <w:uiPriority w:val="99"/>
+    <w:semiHidden/>
+    <w:rsid w:val="00C93C87"/>
+    <w:rPr>
+      <w:sz w:val="24"/>
+      <w:szCs w:val="24"/>
+    </w:rPr>
+  </w:style>
+  <w:style w:type="paragraph" w:styleId="CommentSubject">
+    <w:name w:val="annotation subject"/>
+    <w:basedOn w:val="CommentText"/>
+    <w:next w:val="CommentText"/>
+    <w:link w:val="CommentSubjectChar"/>
+    <w:uiPriority w:val="99"/>
+    <w:semiHidden/>
+    <w:unhideWhenUsed/>
+    <w:rsid w:val="00C93C87"/>
+    <w:rPr>
+      <w:b/>
+      <w:bCs/>
+      <w:sz w:val="20"/>
+      <w:szCs w:val="20"/>
+    </w:rPr>
+  </w:style>
+  <w:style w:type="character" w:customStyle="1" w:styleId="CommentSubjectChar">
+    <w:name w:val="Comment Subject Char"/>
+    <w:basedOn w:val="CommentTextChar"/>
+    <w:link w:val="CommentSubject"/>
+    <w:uiPriority w:val="99"/>
+    <w:semiHidden/>
+    <w:rsid w:val="00C93C87"/>
+    <w:rPr>
+      <w:b/>
+      <w:bCs/>
+      <w:sz w:val="20"/>
+      <w:szCs w:val="20"/>
+    </w:rPr>
+  </w:style>
+  <w:style w:type="paragraph" w:styleId="BalloonText">
+    <w:name w:val="Balloon Text"/>
+    <w:basedOn w:val="Normal"/>
+    <w:link w:val="BalloonTextChar"/>
+    <w:uiPriority w:val="99"/>
+    <w:semiHidden/>
+    <w:unhideWhenUsed/>
+    <w:rsid w:val="00C93C87"/>
+    <w:pPr>
+      <w:spacing w:after="0" w:line="240" w:lineRule="auto"/>
+    </w:pPr>
+    <w:rPr>
+      <w:rFonts w:ascii="Lucida Grande" w:hAnsi="Lucida Grande" w:cs="Lucida Grande"/>
+      <w:sz w:val="18"/>
+      <w:szCs w:val="18"/>
+    </w:rPr>
+  </w:style>
+  <w:style w:type="character" w:customStyle="1" w:styleId="BalloonTextChar">
+    <w:name w:val="Balloon Text Char"/>
+    <w:basedOn w:val="DefaultParagraphFont"/>
+    <w:link w:val="BalloonText"/>
+    <w:uiPriority w:val="99"/>
+    <w:semiHidden/>
+    <w:rsid w:val="00C93C87"/>
+    <w:rPr>
+      <w:rFonts w:ascii="Lucida Grande" w:hAnsi="Lucida Grande" w:cs="Lucida Grande"/>
+      <w:sz w:val="18"/>
+      <w:szCs w:val="18"/>
+    </w:rPr>
+  </w:style>
+  <w:style w:type="character" w:styleId="FollowedHyperlink">
+    <w:name w:val="FollowedHyperlink"/>
+    <w:basedOn w:val="DefaultParagraphFont"/>
+    <w:uiPriority w:val="99"/>
+    <w:semiHidden/>
+    <w:unhideWhenUsed/>
+    <w:rsid w:val="00C93C87"/>
+    <w:rPr>
+      <w:color w:val="954F72" w:themeColor="followedHyperlink"/>
+      <w:u w:val="single"/>
+    </w:rPr>
+  </w:style>
+  <w:style w:type="character" w:styleId="HTMLCite">
+    <w:name w:val="HTML Cite"/>
+    <w:basedOn w:val="DefaultParagraphFont"/>
+    <w:uiPriority w:val="99"/>
+    <w:semiHidden/>
+    <w:unhideWhenUsed/>
+    <w:rsid w:val="00A63109"/>
+    <w:rPr>
+      <w:i/>
+      <w:iCs/>
+    </w:rPr>
+  </w:style>
+  <w:style w:type="character" w:styleId="PlaceholderText">
+    <w:name w:val="Placeholder Text"/>
+    <w:basedOn w:val="DefaultParagraphFont"/>
+    <w:uiPriority w:val="99"/>
+    <w:semiHidden/>
+    <w:rsid w:val="003B1C48"/>
+    <w:rPr>
+      <w:color w:val="808080"/>
+    </w:rPr>
   </w:style>
 </w:styles>
 </file>

</xml_diff>

<commit_message>
Added comment about EKF models
</commit_message>
<xml_diff>
--- a/SLAMTeamDocs/Algorithms.docx
+++ b/SLAMTeamDocs/Algorithms.docx
@@ -59,8 +59,6 @@
         </w:rPr>
         <w:t xml:space="preserve">Body frame is the center of mass of the UAV. </w:t>
       </w:r>
-      <w:proofErr w:type="spellStart"/>
-      <w:proofErr w:type="gramStart"/>
       <w:r>
         <w:rPr>
           <w:rFonts w:ascii="Times New Roman" w:eastAsia="Times New Roman" w:hAnsi="Times New Roman" w:cs="Times New Roman"/>
@@ -76,8 +74,6 @@
         </w:rPr>
         <w:t>b</w:t>
       </w:r>
-      <w:proofErr w:type="spellEnd"/>
-      <w:proofErr w:type="gramEnd"/>
       <w:r>
         <w:rPr>
           <w:rFonts w:ascii="Cambria" w:eastAsia="Cambria" w:hAnsi="Cambria" w:cs="Cambria"/>
@@ -85,7 +81,6 @@
         </w:rPr>
         <w:t xml:space="preserve"> is the preferred forward direction and </w:t>
       </w:r>
-      <w:proofErr w:type="spellStart"/>
       <w:r>
         <w:rPr>
           <w:rFonts w:ascii="Times New Roman" w:eastAsia="Times New Roman" w:hAnsi="Times New Roman" w:cs="Times New Roman"/>
@@ -101,7 +96,6 @@
         </w:rPr>
         <w:t>b</w:t>
       </w:r>
-      <w:proofErr w:type="spellEnd"/>
       <w:r>
         <w:rPr>
           <w:rFonts w:ascii="Cambria" w:eastAsia="Cambria" w:hAnsi="Cambria" w:cs="Cambria"/>
@@ -155,7 +149,6 @@
         </w:rPr>
         <w:t xml:space="preserve">rotate about the </w:t>
       </w:r>
-      <w:proofErr w:type="spellStart"/>
       <w:r>
         <w:rPr>
           <w:rFonts w:ascii="Times New Roman" w:eastAsia="Times New Roman" w:hAnsi="Times New Roman" w:cs="Times New Roman"/>
@@ -171,7 +164,6 @@
         </w:rPr>
         <w:t>w</w:t>
       </w:r>
-      <w:proofErr w:type="spellEnd"/>
       <w:r>
         <w:rPr>
           <w:rFonts w:ascii="Cambria" w:eastAsia="Cambria" w:hAnsi="Cambria" w:cs="Cambria"/>
@@ -235,7 +227,6 @@
         </w:rPr>
         <w:t xml:space="preserve">rotate about the </w:t>
       </w:r>
-      <w:proofErr w:type="spellStart"/>
       <w:r>
         <w:rPr>
           <w:rFonts w:ascii="Times New Roman" w:eastAsia="Times New Roman" w:hAnsi="Times New Roman" w:cs="Times New Roman"/>
@@ -249,194 +240,177 @@
           <w:sz w:val="24"/>
           <w:vertAlign w:val="subscript"/>
         </w:rPr>
+        <w:t xml:space="preserve">b </w:t>
+      </w:r>
+      <w:r>
+        <w:rPr>
+          <w:rFonts w:ascii="Times New Roman" w:eastAsia="Times New Roman" w:hAnsi="Times New Roman" w:cs="Times New Roman"/>
+          <w:sz w:val="24"/>
+        </w:rPr>
+        <w:t xml:space="preserve">axis by the roll angle, </w:t>
+      </w:r>
+      <w:r>
+        <w:rPr>
+          <w:rFonts w:ascii="Cambria" w:eastAsia="Cambria" w:hAnsi="Cambria" w:cs="Cambria"/>
+          <w:sz w:val="24"/>
+        </w:rPr>
+        <w:t>Φ</w:t>
+      </w:r>
+    </w:p>
+    <w:p>
+      <w:pPr>
+        <w:spacing w:after="0" w:line="240" w:lineRule="auto"/>
+        <w:rPr>
+          <w:rFonts w:ascii="Cambria" w:eastAsia="Cambria" w:hAnsi="Cambria" w:cs="Cambria"/>
+          <w:sz w:val="24"/>
+        </w:rPr>
+      </w:pPr>
+    </w:p>
+    <w:p>
+      <w:pPr>
+        <w:spacing w:after="0" w:line="240" w:lineRule="auto"/>
+        <w:rPr>
+          <w:rFonts w:ascii="Cambria" w:eastAsia="Cambria" w:hAnsi="Cambria" w:cs="Cambria"/>
+          <w:sz w:val="24"/>
+        </w:rPr>
+      </w:pPr>
+      <w:r>
+        <w:rPr>
+          <w:rFonts w:ascii="Cambria" w:eastAsia="Cambria" w:hAnsi="Cambria" w:cs="Cambria"/>
+          <w:sz w:val="24"/>
+        </w:rPr>
+        <w:t xml:space="preserve">Rotation matrix to transform from body frame to world frame is </w:t>
+      </w:r>
+    </w:p>
+    <w:p>
+      <w:pPr>
+        <w:spacing w:after="0" w:line="240" w:lineRule="auto"/>
+        <w:rPr>
+          <w:rFonts w:ascii="Cambria" w:eastAsia="Cambria" w:hAnsi="Cambria" w:cs="Cambria"/>
+          <w:sz w:val="24"/>
+        </w:rPr>
+      </w:pPr>
+      <w:r>
+        <w:rPr>
+          <w:rFonts w:ascii="Times New Roman" w:eastAsia="Times New Roman" w:hAnsi="Times New Roman" w:cs="Times New Roman"/>
+          <w:sz w:val="24"/>
+        </w:rPr>
+        <w:t>R</w:t>
+      </w:r>
+      <w:r>
+        <w:rPr>
+          <w:rFonts w:ascii="Cambria" w:eastAsia="Cambria" w:hAnsi="Cambria" w:cs="Cambria"/>
+          <w:sz w:val="24"/>
+        </w:rPr>
+        <w:t xml:space="preserve"> = </w:t>
+      </w:r>
+      <w:r>
+        <w:rPr>
+          <w:rFonts w:ascii="Times New Roman" w:eastAsia="Times New Roman" w:hAnsi="Times New Roman" w:cs="Times New Roman"/>
+          <w:sz w:val="24"/>
+        </w:rPr>
+        <w:t>R</w:t>
+      </w:r>
+      <w:r>
+        <w:rPr>
+          <w:rFonts w:ascii="Cambria" w:eastAsia="Cambria" w:hAnsi="Cambria" w:cs="Cambria"/>
+          <w:sz w:val="24"/>
+        </w:rPr>
+        <w:t>(</w:t>
+      </w:r>
+      <w:r>
+        <w:rPr>
+          <w:rFonts w:ascii="Times New Roman" w:eastAsia="Times New Roman" w:hAnsi="Times New Roman" w:cs="Times New Roman"/>
+          <w:sz w:val="24"/>
+        </w:rPr>
+        <w:t>z</w:t>
+      </w:r>
+      <w:r>
+        <w:rPr>
+          <w:rFonts w:ascii="Times New Roman" w:eastAsia="Times New Roman" w:hAnsi="Times New Roman" w:cs="Times New Roman"/>
+          <w:sz w:val="24"/>
+          <w:vertAlign w:val="subscript"/>
+        </w:rPr>
+        <w:t>w</w:t>
+      </w:r>
+      <w:r>
+        <w:rPr>
+          <w:rFonts w:ascii="Cambria" w:eastAsia="Cambria" w:hAnsi="Cambria" w:cs="Cambria"/>
+          <w:sz w:val="24"/>
+        </w:rPr>
+        <w:t>, ψ)</w:t>
+      </w:r>
+      <w:r>
+        <w:rPr>
+          <w:rFonts w:ascii="Times New Roman" w:eastAsia="Times New Roman" w:hAnsi="Times New Roman" w:cs="Times New Roman"/>
+          <w:sz w:val="24"/>
+        </w:rPr>
+        <w:t>R</w:t>
+      </w:r>
+      <w:r>
+        <w:rPr>
+          <w:rFonts w:ascii="Cambria" w:eastAsia="Cambria" w:hAnsi="Cambria" w:cs="Cambria"/>
+          <w:sz w:val="24"/>
+        </w:rPr>
+        <w:t xml:space="preserve"> (</w:t>
+      </w:r>
+      <w:r>
+        <w:rPr>
+          <w:rFonts w:ascii="Times New Roman" w:eastAsia="Times New Roman" w:hAnsi="Times New Roman" w:cs="Times New Roman"/>
+          <w:sz w:val="24"/>
+        </w:rPr>
+        <w:t>y</w:t>
+      </w:r>
+      <w:r>
+        <w:rPr>
+          <w:rFonts w:ascii="Cambria" w:eastAsia="Cambria" w:hAnsi="Cambria" w:cs="Cambria"/>
+          <w:sz w:val="24"/>
+        </w:rPr>
+        <w:t xml:space="preserve">, θ) </w:t>
+      </w:r>
+      <w:r>
+        <w:rPr>
+          <w:rFonts w:ascii="Times New Roman" w:eastAsia="Times New Roman" w:hAnsi="Times New Roman" w:cs="Times New Roman"/>
+          <w:sz w:val="24"/>
+        </w:rPr>
+        <w:t>R</w:t>
+      </w:r>
+      <w:r>
+        <w:rPr>
+          <w:rFonts w:ascii="Cambria" w:eastAsia="Cambria" w:hAnsi="Cambria" w:cs="Cambria"/>
+          <w:sz w:val="24"/>
+        </w:rPr>
+        <w:t>(</w:t>
+      </w:r>
+      <w:r>
+        <w:rPr>
+          <w:rFonts w:ascii="Times New Roman" w:eastAsia="Times New Roman" w:hAnsi="Times New Roman" w:cs="Times New Roman"/>
+          <w:sz w:val="24"/>
+        </w:rPr>
+        <w:t>x</w:t>
+      </w:r>
+      <w:r>
+        <w:rPr>
+          <w:rFonts w:ascii="Times New Roman" w:eastAsia="Times New Roman" w:hAnsi="Times New Roman" w:cs="Times New Roman"/>
+          <w:sz w:val="24"/>
+          <w:vertAlign w:val="subscript"/>
+        </w:rPr>
         <w:t>b</w:t>
       </w:r>
-      <w:proofErr w:type="spellEnd"/>
+      <w:r>
+        <w:rPr>
+          <w:rFonts w:ascii="Cambria" w:eastAsia="Cambria" w:hAnsi="Cambria" w:cs="Cambria"/>
+          <w:sz w:val="24"/>
+        </w:rPr>
+        <w:t xml:space="preserve">, Φ), where the </w:t>
+      </w:r>
       <w:r>
         <w:rPr>
           <w:rFonts w:ascii="Times New Roman" w:eastAsia="Times New Roman" w:hAnsi="Times New Roman" w:cs="Times New Roman"/>
           <w:sz w:val="24"/>
-          <w:vertAlign w:val="subscript"/>
-        </w:rPr>
-        <w:t xml:space="preserve"> </w:t>
-      </w:r>
-      <w:r>
-        <w:rPr>
-          <w:rFonts w:ascii="Times New Roman" w:eastAsia="Times New Roman" w:hAnsi="Times New Roman" w:cs="Times New Roman"/>
-          <w:sz w:val="24"/>
-        </w:rPr>
-        <w:t xml:space="preserve">axis by the roll angle, </w:t>
-      </w:r>
-      <w:r>
-        <w:rPr>
-          <w:rFonts w:ascii="Cambria" w:eastAsia="Cambria" w:hAnsi="Cambria" w:cs="Cambria"/>
-          <w:sz w:val="24"/>
-        </w:rPr>
-        <w:t>Φ</w:t>
-      </w:r>
-    </w:p>
-    <w:p>
-      <w:pPr>
-        <w:spacing w:after="0" w:line="240" w:lineRule="auto"/>
-        <w:rPr>
-          <w:rFonts w:ascii="Cambria" w:eastAsia="Cambria" w:hAnsi="Cambria" w:cs="Cambria"/>
-          <w:sz w:val="24"/>
-        </w:rPr>
-      </w:pPr>
-    </w:p>
-    <w:p>
-      <w:pPr>
-        <w:spacing w:after="0" w:line="240" w:lineRule="auto"/>
-        <w:rPr>
-          <w:rFonts w:ascii="Cambria" w:eastAsia="Cambria" w:hAnsi="Cambria" w:cs="Cambria"/>
-          <w:sz w:val="24"/>
-        </w:rPr>
-      </w:pPr>
-      <w:r>
-        <w:rPr>
-          <w:rFonts w:ascii="Cambria" w:eastAsia="Cambria" w:hAnsi="Cambria" w:cs="Cambria"/>
-          <w:sz w:val="24"/>
-        </w:rPr>
-        <w:t xml:space="preserve">Rotation matrix to transform from body frame to world frame is </w:t>
-      </w:r>
-    </w:p>
-    <w:p>
-      <w:pPr>
-        <w:spacing w:after="0" w:line="240" w:lineRule="auto"/>
-        <w:rPr>
-          <w:rFonts w:ascii="Cambria" w:eastAsia="Cambria" w:hAnsi="Cambria" w:cs="Cambria"/>
-          <w:sz w:val="24"/>
-        </w:rPr>
-      </w:pPr>
-      <w:r>
-        <w:rPr>
-          <w:rFonts w:ascii="Times New Roman" w:eastAsia="Times New Roman" w:hAnsi="Times New Roman" w:cs="Times New Roman"/>
-          <w:sz w:val="24"/>
-        </w:rPr>
-        <w:t>R</w:t>
-      </w:r>
-      <w:r>
-        <w:rPr>
-          <w:rFonts w:ascii="Cambria" w:eastAsia="Cambria" w:hAnsi="Cambria" w:cs="Cambria"/>
-          <w:sz w:val="24"/>
-        </w:rPr>
-        <w:t xml:space="preserve"> = </w:t>
-      </w:r>
-      <w:proofErr w:type="gramStart"/>
-      <w:r>
-        <w:rPr>
-          <w:rFonts w:ascii="Times New Roman" w:eastAsia="Times New Roman" w:hAnsi="Times New Roman" w:cs="Times New Roman"/>
-          <w:sz w:val="24"/>
-        </w:rPr>
-        <w:t>R</w:t>
-      </w:r>
-      <w:r>
-        <w:rPr>
-          <w:rFonts w:ascii="Cambria" w:eastAsia="Cambria" w:hAnsi="Cambria" w:cs="Cambria"/>
-          <w:sz w:val="24"/>
-        </w:rPr>
-        <w:t>(</w:t>
-      </w:r>
-      <w:proofErr w:type="spellStart"/>
-      <w:proofErr w:type="gramEnd"/>
-      <w:r>
-        <w:rPr>
-          <w:rFonts w:ascii="Times New Roman" w:eastAsia="Times New Roman" w:hAnsi="Times New Roman" w:cs="Times New Roman"/>
-          <w:sz w:val="24"/>
-        </w:rPr>
-        <w:t>z</w:t>
-      </w:r>
-      <w:r>
-        <w:rPr>
-          <w:rFonts w:ascii="Times New Roman" w:eastAsia="Times New Roman" w:hAnsi="Times New Roman" w:cs="Times New Roman"/>
-          <w:sz w:val="24"/>
-          <w:vertAlign w:val="subscript"/>
-        </w:rPr>
-        <w:t>w</w:t>
-      </w:r>
-      <w:proofErr w:type="spellEnd"/>
-      <w:r>
-        <w:rPr>
-          <w:rFonts w:ascii="Cambria" w:eastAsia="Cambria" w:hAnsi="Cambria" w:cs="Cambria"/>
-          <w:sz w:val="24"/>
-        </w:rPr>
-        <w:t>, ψ)</w:t>
-      </w:r>
-      <w:r>
-        <w:rPr>
-          <w:rFonts w:ascii="Times New Roman" w:eastAsia="Times New Roman" w:hAnsi="Times New Roman" w:cs="Times New Roman"/>
-          <w:sz w:val="24"/>
-        </w:rPr>
-        <w:t>R</w:t>
-      </w:r>
-      <w:r>
-        <w:rPr>
-          <w:rFonts w:ascii="Cambria" w:eastAsia="Cambria" w:hAnsi="Cambria" w:cs="Cambria"/>
-          <w:sz w:val="24"/>
-        </w:rPr>
-        <w:t xml:space="preserve"> (</w:t>
-      </w:r>
-      <w:r>
-        <w:rPr>
-          <w:rFonts w:ascii="Times New Roman" w:eastAsia="Times New Roman" w:hAnsi="Times New Roman" w:cs="Times New Roman"/>
-          <w:sz w:val="24"/>
-        </w:rPr>
-        <w:t>y</w:t>
-      </w:r>
-      <w:r>
-        <w:rPr>
-          <w:rFonts w:ascii="Cambria" w:eastAsia="Cambria" w:hAnsi="Cambria" w:cs="Cambria"/>
-          <w:sz w:val="24"/>
-        </w:rPr>
-        <w:t xml:space="preserve">, θ) </w:t>
-      </w:r>
-      <w:r>
-        <w:rPr>
-          <w:rFonts w:ascii="Times New Roman" w:eastAsia="Times New Roman" w:hAnsi="Times New Roman" w:cs="Times New Roman"/>
-          <w:sz w:val="24"/>
-        </w:rPr>
-        <w:t>R</w:t>
-      </w:r>
-      <w:r>
-        <w:rPr>
-          <w:rFonts w:ascii="Cambria" w:eastAsia="Cambria" w:hAnsi="Cambria" w:cs="Cambria"/>
-          <w:sz w:val="24"/>
-        </w:rPr>
-        <w:t>(</w:t>
-      </w:r>
-      <w:proofErr w:type="spellStart"/>
-      <w:r>
-        <w:rPr>
-          <w:rFonts w:ascii="Times New Roman" w:eastAsia="Times New Roman" w:hAnsi="Times New Roman" w:cs="Times New Roman"/>
-          <w:sz w:val="24"/>
-        </w:rPr>
-        <w:t>x</w:t>
-      </w:r>
-      <w:r>
-        <w:rPr>
-          <w:rFonts w:ascii="Times New Roman" w:eastAsia="Times New Roman" w:hAnsi="Times New Roman" w:cs="Times New Roman"/>
-          <w:sz w:val="24"/>
-          <w:vertAlign w:val="subscript"/>
-        </w:rPr>
-        <w:t>b</w:t>
-      </w:r>
-      <w:proofErr w:type="spellEnd"/>
-      <w:r>
-        <w:rPr>
-          <w:rFonts w:ascii="Cambria" w:eastAsia="Cambria" w:hAnsi="Cambria" w:cs="Cambria"/>
-          <w:sz w:val="24"/>
-        </w:rPr>
-        <w:t xml:space="preserve">, Φ), where the </w:t>
-      </w:r>
-      <w:proofErr w:type="spellStart"/>
-      <w:r>
-        <w:rPr>
-          <w:rFonts w:ascii="Times New Roman" w:eastAsia="Times New Roman" w:hAnsi="Times New Roman" w:cs="Times New Roman"/>
-          <w:sz w:val="24"/>
         </w:rPr>
         <w:t>Rs</w:t>
       </w:r>
-      <w:proofErr w:type="spellEnd"/>
       <w:r>
         <w:rPr>
           <w:rFonts w:ascii="Cambria" w:eastAsia="Cambria" w:hAnsi="Cambria" w:cs="Cambria"/>
@@ -500,7 +474,6 @@
           <v:rect id="rectole0000000000" o:spid="_x0000_s1025" style="width:467.25pt;height:226.5pt;mso-left-percent:-10001;mso-top-percent:-10001;mso-position-horizontal:absolute;mso-position-horizontal-relative:char;mso-position-vertical:absolute;mso-position-vertical-relative:line;mso-left-percent:-10001;mso-top-percent:-10001" o:preferrelative="t" stroked="f">
             <v:imagedata r:id="rId6" o:title=""/>
           </v:rect>
-          <o:OLEObject Type="Embed" ProgID="StaticMetafile" ShapeID="rectole0000000000" DrawAspect="Content" ObjectID="_1328103986"/>
         </w:pict>
       </w:r>
     </w:p>
@@ -568,23 +541,7 @@
           <w:rFonts w:ascii="Cambria" w:eastAsia="Cambria" w:hAnsi="Cambria" w:cs="Cambria"/>
           <w:sz w:val="24"/>
         </w:rPr>
-        <w:t xml:space="preserve">The altitude sensing relies on the upward and downward deflected laser scans and the pressure sensor from the IMU on the </w:t>
-      </w:r>
-      <w:proofErr w:type="spellStart"/>
-      <w:r>
-        <w:rPr>
-          <w:rFonts w:ascii="Cambria" w:eastAsia="Cambria" w:hAnsi="Cambria" w:cs="Cambria"/>
-          <w:sz w:val="24"/>
-        </w:rPr>
-        <w:t>Ardupilot</w:t>
-      </w:r>
-      <w:proofErr w:type="spellEnd"/>
-      <w:r>
-        <w:rPr>
-          <w:rFonts w:ascii="Cambria" w:eastAsia="Cambria" w:hAnsi="Cambria" w:cs="Cambria"/>
-          <w:sz w:val="24"/>
-        </w:rPr>
-        <w:t>, in our case.</w:t>
+        <w:t>The altitude sensing relies on the upward and downward deflected laser scans and the pressure sensor from the IMU on the Ardupilot, in our case.</w:t>
       </w:r>
       <w:r>
         <w:rPr>
@@ -598,55 +555,7 @@
           <w:rFonts w:ascii="Cambria" w:eastAsia="Cambria" w:hAnsi="Cambria" w:cs="Cambria"/>
           <w:sz w:val="24"/>
         </w:rPr>
-        <w:t xml:space="preserve"> [18] </w:t>
-      </w:r>
-      <w:proofErr w:type="gramStart"/>
-      <w:r>
-        <w:rPr>
-          <w:rFonts w:ascii="Cambria" w:eastAsia="Cambria" w:hAnsi="Cambria" w:cs="Cambria"/>
-          <w:sz w:val="24"/>
-        </w:rPr>
-        <w:t>and</w:t>
-      </w:r>
-      <w:proofErr w:type="gramEnd"/>
-      <w:r>
-        <w:rPr>
-          <w:rFonts w:ascii="Cambria" w:eastAsia="Cambria" w:hAnsi="Cambria" w:cs="Cambria"/>
-          <w:sz w:val="24"/>
-        </w:rPr>
-        <w:t xml:space="preserve"> the OpenQuadrotor.org code /</w:t>
-      </w:r>
-      <w:proofErr w:type="spellStart"/>
-      <w:r>
-        <w:rPr>
-          <w:rFonts w:ascii="Cambria" w:eastAsia="Cambria" w:hAnsi="Cambria" w:cs="Cambria"/>
-          <w:sz w:val="24"/>
-        </w:rPr>
-        <w:t>Odometry</w:t>
-      </w:r>
-      <w:proofErr w:type="spellEnd"/>
-      <w:r>
-        <w:rPr>
-          <w:rFonts w:ascii="Cambria" w:eastAsia="Cambria" w:hAnsi="Cambria" w:cs="Cambria"/>
-          <w:sz w:val="24"/>
-        </w:rPr>
-        <w:t>/</w:t>
-      </w:r>
-      <w:proofErr w:type="spellStart"/>
-      <w:r>
-        <w:rPr>
-          <w:rFonts w:ascii="Cambria" w:eastAsia="Cambria" w:hAnsi="Cambria" w:cs="Cambria"/>
-          <w:sz w:val="24"/>
-        </w:rPr>
-        <w:t>Lasertransformater</w:t>
-      </w:r>
-      <w:proofErr w:type="spellEnd"/>
-      <w:r>
-        <w:rPr>
-          <w:rFonts w:ascii="Cambria" w:eastAsia="Cambria" w:hAnsi="Cambria" w:cs="Cambria"/>
-          <w:sz w:val="24"/>
-        </w:rPr>
-        <w:t xml:space="preserve">* do this for a single downward facing mirror. We need to do it for both downward and upward facing mirrors. </w:t>
+        <w:t xml:space="preserve"> [18] and the OpenQuadrotor.org code /Odometry/Lasertransformater* do this for a single downward facing mirror. We need to do it for both downward and upward facing mirrors. </w:t>
       </w:r>
     </w:p>
     <w:p>
@@ -919,30 +828,7 @@
           <w:rFonts w:ascii="Courier New" w:eastAsia="Cambria" w:hAnsi="Courier New" w:cs="Courier New"/>
           <w:sz w:val="24"/>
         </w:rPr>
-        <w:t xml:space="preserve">: </w:t>
-      </w:r>
-      <w:proofErr w:type="gramStart"/>
-      <w:r>
-        <w:rPr>
-          <w:rFonts w:ascii="Courier New" w:eastAsia="Cambria" w:hAnsi="Courier New" w:cs="Courier New"/>
-          <w:sz w:val="24"/>
-        </w:rPr>
-        <w:t>homogeneous</w:t>
-      </w:r>
-      <w:proofErr w:type="gramEnd"/>
-      <w:r>
-        <w:rPr>
-          <w:rFonts w:ascii="Courier New" w:eastAsia="Cambria" w:hAnsi="Courier New" w:cs="Courier New"/>
-          <w:sz w:val="24"/>
-        </w:rPr>
-        <w:t xml:space="preserve"> transformation matrix form the IMU reference frame to the LRF reference frame, kno</w:t>
-      </w:r>
-      <w:r>
-        <w:rPr>
-          <w:rFonts w:ascii="Courier New" w:eastAsia="Cambria" w:hAnsi="Courier New" w:cs="Courier New"/>
-          <w:sz w:val="24"/>
-        </w:rPr>
-        <w:t>wn from calibration measurement.</w:t>
+        <w:t>: homogeneous transformation matrix form the IMU reference frame to the LRF reference frame, known from calibration measurement.</w:t>
       </w:r>
     </w:p>
     <w:p>
@@ -1044,14 +930,7 @@
             <w:rFonts w:ascii="Cambria Math" w:eastAsia="Cambria" w:hAnsi="Cambria Math" w:cs="Courier New"/>
             <w:sz w:val="24"/>
           </w:rPr>
-          <m:t>co</m:t>
-        </m:r>
-        <m:r>
-          <w:rPr>
-            <w:rFonts w:ascii="Cambria Math" w:eastAsia="Cambria" w:hAnsi="Cambria Math" w:cs="Courier New"/>
-            <w:sz w:val="24"/>
-          </w:rPr>
-          <m:t>s</m:t>
+          <m:t>cos</m:t>
         </m:r>
         <m:sSubSup>
           <m:sSubSupPr>
@@ -1199,23 +1078,7 @@
           <w:rFonts w:ascii="Courier New" w:eastAsia="Cambria" w:hAnsi="Courier New" w:cs="Courier New"/>
           <w:sz w:val="24"/>
         </w:rPr>
-        <w:t xml:space="preserve">, </w:t>
-      </w:r>
-      <w:proofErr w:type="gramStart"/>
-      <w:r>
-        <w:rPr>
-          <w:rFonts w:ascii="Courier New" w:eastAsia="Cambria" w:hAnsi="Courier New" w:cs="Courier New"/>
-          <w:sz w:val="24"/>
-        </w:rPr>
-        <w:t>where</w:t>
-      </w:r>
-      <w:proofErr w:type="gramEnd"/>
-      <w:r>
-        <w:rPr>
-          <w:rFonts w:ascii="Courier New" w:eastAsia="Cambria" w:hAnsi="Courier New" w:cs="Courier New"/>
-          <w:sz w:val="24"/>
-        </w:rPr>
-        <w:t xml:space="preserve"> </w:t>
+        <w:t xml:space="preserve">, where </w:t>
       </w:r>
       <m:oMath>
         <m:sSubSup>
@@ -1453,23 +1316,7 @@
           <w:rFonts w:ascii="Courier New" w:eastAsia="Cambria" w:hAnsi="Courier New" w:cs="Courier New"/>
           <w:sz w:val="24"/>
         </w:rPr>
-        <w:t xml:space="preserve">, </w:t>
-      </w:r>
-      <w:proofErr w:type="gramStart"/>
-      <w:r>
-        <w:rPr>
-          <w:rFonts w:ascii="Courier New" w:eastAsia="Cambria" w:hAnsi="Courier New" w:cs="Courier New"/>
-          <w:sz w:val="24"/>
-        </w:rPr>
-        <w:t>where</w:t>
-      </w:r>
-      <w:proofErr w:type="gramEnd"/>
-      <w:r>
-        <w:rPr>
-          <w:rFonts w:ascii="Courier New" w:eastAsia="Cambria" w:hAnsi="Courier New" w:cs="Courier New"/>
-          <w:sz w:val="24"/>
-        </w:rPr>
-        <w:t xml:space="preserve"> </w:t>
+        <w:t xml:space="preserve">, where </w:t>
       </w:r>
       <m:oMath>
         <m:sSub>
@@ -1883,21 +1730,7 @@
           <w:rFonts w:ascii="Courier New" w:eastAsia="Cambria" w:hAnsi="Courier New" w:cs="Courier New"/>
           <w:sz w:val="24"/>
         </w:rPr>
-        <w:t xml:space="preserve">: The point in the world frame for beams deflected by </w:t>
-      </w:r>
-      <w:r>
-        <w:rPr>
-          <w:rFonts w:ascii="Courier New" w:eastAsia="Cambria" w:hAnsi="Courier New" w:cs="Courier New"/>
-          <w:sz w:val="24"/>
-        </w:rPr>
-        <w:t>upward mirror</w:t>
-      </w:r>
-      <w:r>
-        <w:rPr>
-          <w:rFonts w:ascii="Courier New" w:eastAsia="Cambria" w:hAnsi="Courier New" w:cs="Courier New"/>
-          <w:sz w:val="24"/>
-        </w:rPr>
-        <w:t>.</w:t>
+        <w:t>: The point in the world frame for beams deflected by upward mirror.</w:t>
       </w:r>
     </w:p>
     <w:p>
@@ -1963,21 +1796,7 @@
           <w:rFonts w:ascii="Courier New" w:eastAsia="Cambria" w:hAnsi="Courier New" w:cs="Courier New"/>
           <w:sz w:val="24"/>
         </w:rPr>
-        <w:t xml:space="preserve">: The point in the world frame for beams deflected by </w:t>
-      </w:r>
-      <w:r>
-        <w:rPr>
-          <w:rFonts w:ascii="Courier New" w:eastAsia="Cambria" w:hAnsi="Courier New" w:cs="Courier New"/>
-          <w:sz w:val="24"/>
-        </w:rPr>
-        <w:t>down</w:t>
-      </w:r>
-      <w:r>
-        <w:rPr>
-          <w:rFonts w:ascii="Courier New" w:eastAsia="Cambria" w:hAnsi="Courier New" w:cs="Courier New"/>
-          <w:sz w:val="24"/>
-        </w:rPr>
-        <w:t>ward mirror.</w:t>
+        <w:t>: The point in the world frame for beams deflected by downward mirror.</w:t>
       </w:r>
     </w:p>
     <w:p>
@@ -2033,30 +1852,7 @@
           <w:rFonts w:ascii="Courier New" w:eastAsia="Cambria" w:hAnsi="Courier New" w:cs="Courier New"/>
           <w:sz w:val="24"/>
         </w:rPr>
-        <w:t>:</w:t>
-      </w:r>
-      <w:r>
-        <w:rPr>
-          <w:rFonts w:ascii="Courier New" w:eastAsia="Cambria" w:hAnsi="Courier New" w:cs="Courier New"/>
-          <w:sz w:val="24"/>
-        </w:rPr>
-        <w:t xml:space="preserve"> </w:t>
-      </w:r>
-      <w:proofErr w:type="gramStart"/>
-      <w:r>
-        <w:rPr>
-          <w:rFonts w:ascii="Courier New" w:eastAsia="Cambria" w:hAnsi="Courier New" w:cs="Courier New"/>
-          <w:sz w:val="24"/>
-        </w:rPr>
-        <w:t>transformation</w:t>
-      </w:r>
-      <w:proofErr w:type="gramEnd"/>
-      <w:r>
-        <w:rPr>
-          <w:rFonts w:ascii="Courier New" w:eastAsia="Cambria" w:hAnsi="Courier New" w:cs="Courier New"/>
-          <w:sz w:val="24"/>
-        </w:rPr>
-        <w:t xml:space="preserve"> matrix from the IMU reference frame to the virtual laser position that accounts for the effect of the upward mirror.</w:t>
+        <w:t>: transformation matrix from the IMU reference frame to the virtual laser position that accounts for the effect of the upward mirror.</w:t>
       </w:r>
     </w:p>
     <w:p>
@@ -2102,14 +1898,7 @@
                 <w:rFonts w:ascii="Cambria Math" w:eastAsia="Cambria" w:hAnsi="Cambria Math" w:cs="Courier New"/>
                 <w:sz w:val="24"/>
               </w:rPr>
-              <m:t>Down</m:t>
-            </m:r>
-            <m:r>
-              <w:rPr>
-                <w:rFonts w:ascii="Cambria Math" w:eastAsia="Cambria" w:hAnsi="Cambria Math" w:cs="Courier New"/>
-                <w:sz w:val="24"/>
-              </w:rPr>
-              <m:t>Mirror</m:t>
+              <m:t>DownMirror</m:t>
             </m:r>
           </m:sup>
         </m:sSubSup>
@@ -2119,37 +1908,7 @@
           <w:rFonts w:ascii="Courier New" w:eastAsia="Cambria" w:hAnsi="Courier New" w:cs="Courier New"/>
           <w:sz w:val="24"/>
         </w:rPr>
-        <w:t xml:space="preserve">: </w:t>
-      </w:r>
-      <w:proofErr w:type="gramStart"/>
-      <w:r>
-        <w:rPr>
-          <w:rFonts w:ascii="Courier New" w:eastAsia="Cambria" w:hAnsi="Courier New" w:cs="Courier New"/>
-          <w:sz w:val="24"/>
-        </w:rPr>
-        <w:t>transformation</w:t>
-      </w:r>
-      <w:proofErr w:type="gramEnd"/>
-      <w:r>
-        <w:rPr>
-          <w:rFonts w:ascii="Courier New" w:eastAsia="Cambria" w:hAnsi="Courier New" w:cs="Courier New"/>
-          <w:sz w:val="24"/>
-        </w:rPr>
-        <w:t xml:space="preserve"> matrix from the IMU reference frame to the virtual laser position that accounts for the effect of the </w:t>
-      </w:r>
-      <w:r>
-        <w:rPr>
-          <w:rFonts w:ascii="Courier New" w:eastAsia="Cambria" w:hAnsi="Courier New" w:cs="Courier New"/>
-          <w:sz w:val="24"/>
-        </w:rPr>
-        <w:t>down</w:t>
-      </w:r>
-      <w:r>
-        <w:rPr>
-          <w:rFonts w:ascii="Courier New" w:eastAsia="Cambria" w:hAnsi="Courier New" w:cs="Courier New"/>
-          <w:sz w:val="24"/>
-        </w:rPr>
-        <w:t>ward mirror.</w:t>
+        <w:t>: transformation matrix from the IMU reference frame to the virtual laser position that accounts for the effect of the downward mirror.</w:t>
       </w:r>
     </w:p>
     <w:p>
@@ -2205,107 +1964,56 @@
           <w:rFonts w:ascii="Courier New" w:eastAsia="Cambria" w:hAnsi="Courier New" w:cs="Courier New"/>
           <w:sz w:val="24"/>
         </w:rPr>
-        <w:t>:</w:t>
-      </w:r>
-      <w:r>
-        <w:rPr>
-          <w:rFonts w:ascii="Courier New" w:eastAsia="Cambria" w:hAnsi="Courier New" w:cs="Courier New"/>
-          <w:sz w:val="24"/>
-        </w:rPr>
-        <w:t xml:space="preserve"> </w:t>
-      </w:r>
-      <w:proofErr w:type="gramStart"/>
-      <w:r>
-        <w:rPr>
-          <w:rFonts w:ascii="Courier New" w:eastAsia="Cambria" w:hAnsi="Courier New" w:cs="Courier New"/>
-          <w:sz w:val="24"/>
-        </w:rPr>
-        <w:t>time</w:t>
-      </w:r>
-      <w:proofErr w:type="gramEnd"/>
-      <w:r>
-        <w:rPr>
-          <w:rFonts w:ascii="Courier New" w:eastAsia="Cambria" w:hAnsi="Courier New" w:cs="Courier New"/>
-          <w:sz w:val="24"/>
-        </w:rPr>
-        <w:t xml:space="preserve"> dependent transformation from the world to the IMU, only computed from pitch and roll.</w:t>
-      </w:r>
-    </w:p>
-    <w:p>
-      <w:pPr>
-        <w:spacing w:after="0" w:line="240" w:lineRule="auto"/>
-        <w:rPr>
-          <w:rFonts w:ascii="Courier New" w:eastAsia="Cambria" w:hAnsi="Courier New" w:cs="Courier New"/>
-          <w:sz w:val="24"/>
-        </w:rPr>
-      </w:pPr>
-      <w:proofErr w:type="spellStart"/>
+        <w:t>: time dependent transformation from the world to the IMU, only computed from pitch and roll.</w:t>
+      </w:r>
+    </w:p>
+    <w:p>
+      <w:pPr>
+        <w:spacing w:after="0" w:line="240" w:lineRule="auto"/>
+        <w:rPr>
+          <w:rFonts w:ascii="Courier New" w:eastAsia="Cambria" w:hAnsi="Courier New" w:cs="Courier New"/>
+          <w:sz w:val="24"/>
+        </w:rPr>
+      </w:pPr>
       <w:r>
         <w:rPr>
           <w:rFonts w:ascii="Courier New" w:eastAsia="Cambria" w:hAnsi="Courier New" w:cs="Courier New"/>
           <w:i/>
           <w:sz w:val="24"/>
         </w:rPr>
-        <w:t>PressureReading</w:t>
-      </w:r>
-      <w:proofErr w:type="spellEnd"/>
+        <w:t xml:space="preserve">PressureReading: </w:t>
+      </w:r>
+      <w:r>
+        <w:rPr>
+          <w:rFonts w:ascii="Courier New" w:eastAsia="Cambria" w:hAnsi="Courier New" w:cs="Courier New"/>
+          <w:sz w:val="24"/>
+        </w:rPr>
+        <w:t>Pressure sensor output</w:t>
+      </w:r>
+      <w:r>
+        <w:rPr>
+          <w:rFonts w:ascii="Courier New" w:eastAsia="Cambria" w:hAnsi="Courier New" w:cs="Courier New"/>
+          <w:sz w:val="24"/>
+        </w:rPr>
+        <w:t xml:space="preserve"> from ArduPilot IMU</w:t>
+      </w:r>
+    </w:p>
+    <w:p>
+      <w:pPr>
+        <w:spacing w:after="0" w:line="240" w:lineRule="auto"/>
+        <w:rPr>
+          <w:rFonts w:ascii="Courier New" w:eastAsia="Cambria" w:hAnsi="Courier New" w:cs="Courier New"/>
+          <w:sz w:val="24"/>
+        </w:rPr>
+      </w:pPr>
       <w:r>
         <w:rPr>
           <w:rFonts w:ascii="Courier New" w:eastAsia="Cambria" w:hAnsi="Courier New" w:cs="Courier New"/>
           <w:i/>
           <w:sz w:val="24"/>
         </w:rPr>
-        <w:t xml:space="preserve">: </w:t>
-      </w:r>
-      <w:r>
-        <w:rPr>
-          <w:rFonts w:ascii="Courier New" w:eastAsia="Cambria" w:hAnsi="Courier New" w:cs="Courier New"/>
-          <w:sz w:val="24"/>
-        </w:rPr>
-        <w:t>Pressure sensor output</w:t>
-      </w:r>
-      <w:r>
-        <w:rPr>
-          <w:rFonts w:ascii="Courier New" w:eastAsia="Cambria" w:hAnsi="Courier New" w:cs="Courier New"/>
-          <w:sz w:val="24"/>
-        </w:rPr>
-        <w:t xml:space="preserve"> from </w:t>
-      </w:r>
-      <w:proofErr w:type="spellStart"/>
-      <w:r>
-        <w:rPr>
-          <w:rFonts w:ascii="Courier New" w:eastAsia="Cambria" w:hAnsi="Courier New" w:cs="Courier New"/>
-          <w:sz w:val="24"/>
-        </w:rPr>
-        <w:t>ArduPilot</w:t>
-      </w:r>
-      <w:proofErr w:type="spellEnd"/>
-      <w:r>
-        <w:rPr>
-          <w:rFonts w:ascii="Courier New" w:eastAsia="Cambria" w:hAnsi="Courier New" w:cs="Courier New"/>
-          <w:sz w:val="24"/>
-        </w:rPr>
-        <w:t xml:space="preserve"> IMU</w:t>
-      </w:r>
-    </w:p>
-    <w:p>
-      <w:pPr>
-        <w:spacing w:after="0" w:line="240" w:lineRule="auto"/>
-        <w:rPr>
-          <w:rFonts w:ascii="Courier New" w:eastAsia="Cambria" w:hAnsi="Courier New" w:cs="Courier New"/>
-          <w:sz w:val="24"/>
-        </w:rPr>
-      </w:pPr>
-      <w:proofErr w:type="spellStart"/>
-      <w:r>
-        <w:rPr>
-          <w:rFonts w:ascii="Courier New" w:eastAsia="Cambria" w:hAnsi="Courier New" w:cs="Courier New"/>
-          <w:i/>
-          <w:sz w:val="24"/>
-        </w:rPr>
         <w:t>MaxVariance</w:t>
       </w:r>
-      <w:proofErr w:type="spellEnd"/>
       <w:r>
         <w:rPr>
           <w:rFonts w:ascii="Courier New" w:eastAsia="Cambria" w:hAnsi="Courier New" w:cs="Courier New"/>
@@ -2626,23 +2334,7 @@
           <w:rFonts w:ascii="Courier New" w:eastAsia="Cambria" w:hAnsi="Courier New" w:cs="Courier New"/>
           <w:sz w:val="24"/>
         </w:rPr>
-        <w:t xml:space="preserve">, </w:t>
-      </w:r>
-      <w:proofErr w:type="gramStart"/>
-      <w:r>
-        <w:rPr>
-          <w:rFonts w:ascii="Courier New" w:eastAsia="Cambria" w:hAnsi="Courier New" w:cs="Courier New"/>
-          <w:sz w:val="24"/>
-        </w:rPr>
-        <w:t>where</w:t>
-      </w:r>
-      <w:proofErr w:type="gramEnd"/>
-      <w:r>
-        <w:rPr>
-          <w:rFonts w:ascii="Courier New" w:eastAsia="Cambria" w:hAnsi="Courier New" w:cs="Courier New"/>
-          <w:sz w:val="24"/>
-        </w:rPr>
-        <w:t xml:space="preserve"> </w:t>
+        <w:t xml:space="preserve">, where </w:t>
       </w:r>
       <m:oMath>
         <m:sSubSup>
@@ -2863,17 +2555,7 @@
                 <w:rFonts w:ascii="Cambria Math" w:eastAsia="Cambria" w:hAnsi="Cambria Math" w:cs="Courier New"/>
                 <w:sz w:val="24"/>
               </w:rPr>
-              <m:t>Down</m:t>
-            </m:r>
-            <m:r>
-              <m:rPr>
-                <m:sty m:val="bi"/>
-              </m:rPr>
-              <w:rPr>
-                <w:rFonts w:ascii="Cambria Math" w:eastAsia="Cambria" w:hAnsi="Cambria Math" w:cs="Courier New"/>
-                <w:sz w:val="24"/>
-              </w:rPr>
-              <m:t>Mirror</m:t>
+              <m:t>DownMirror</m:t>
             </m:r>
           </m:sup>
         </m:sSubSup>
@@ -2962,23 +2644,7 @@
           <w:rFonts w:ascii="Courier New" w:eastAsia="Cambria" w:hAnsi="Courier New" w:cs="Courier New"/>
           <w:sz w:val="24"/>
         </w:rPr>
-        <w:t xml:space="preserve">%Assume that the floor is piecewise constant and use </w:t>
-      </w:r>
-      <w:proofErr w:type="spellStart"/>
-      <w:r>
-        <w:rPr>
-          <w:rFonts w:ascii="Courier New" w:eastAsia="Cambria" w:hAnsi="Courier New" w:cs="Courier New"/>
-          <w:sz w:val="24"/>
-        </w:rPr>
-        <w:t>Kalman</w:t>
-      </w:r>
-      <w:proofErr w:type="spellEnd"/>
-      <w:r>
-        <w:rPr>
-          <w:rFonts w:ascii="Courier New" w:eastAsia="Cambria" w:hAnsi="Courier New" w:cs="Courier New"/>
-          <w:sz w:val="24"/>
-        </w:rPr>
-        <w:t xml:space="preserve"> </w:t>
+        <w:t xml:space="preserve">%Assume that the floor is piecewise constant and use Kalman </w:t>
       </w:r>
     </w:p>
     <w:p>
@@ -3063,6 +2729,23 @@
           <w:sz w:val="24"/>
         </w:rPr>
         <w:t>% Got interrupted and didn’t get rest in – See Section V.E of [18].</w:t>
+      </w:r>
+      <w:r>
+        <w:rPr>
+          <w:rFonts w:ascii="Courier New" w:eastAsia="Cambria" w:hAnsi="Courier New" w:cs="Courier New"/>
+          <w:b/>
+          <w:sz w:val="24"/>
+        </w:rPr>
+        <w:t xml:space="preserve">Note that the IMU should update at a faster hz than the </w:t>
+      </w:r>
+      <w:r>
+        <w:rPr>
+          <w:rFonts w:ascii="Courier New" w:eastAsia="Cambria" w:hAnsi="Courier New" w:cs="Courier New"/>
+          <w:b/>
+          <w:sz w:val="24"/>
+        </w:rPr>
+        <w:lastRenderedPageBreak/>
+        <w:t>LRF, therefore, the LRF should be the measurement model in the EKF and the IMU should be the process model.</w:t>
       </w:r>
     </w:p>
     <w:p>
@@ -3335,14 +3018,7 @@
             <w:rFonts w:ascii="Cambria Math" w:eastAsia="Cambria" w:hAnsi="Cambria Math" w:cs="Courier New"/>
             <w:sz w:val="24"/>
           </w:rPr>
-          <m:t>co</m:t>
-        </m:r>
-        <m:r>
-          <w:rPr>
-            <w:rFonts w:ascii="Cambria Math" w:eastAsia="Cambria" w:hAnsi="Cambria Math" w:cs="Courier New"/>
-            <w:sz w:val="24"/>
-          </w:rPr>
-          <m:t>s</m:t>
+          <m:t>cos</m:t>
         </m:r>
         <m:sSubSup>
           <m:sSubSupPr>
@@ -3514,23 +3190,7 @@
           <w:rFonts w:ascii="Courier New" w:eastAsia="Cambria" w:hAnsi="Courier New" w:cs="Courier New"/>
           <w:sz w:val="24"/>
         </w:rPr>
-        <w:t xml:space="preserve">, </w:t>
-      </w:r>
-      <w:proofErr w:type="gramStart"/>
-      <w:r>
-        <w:rPr>
-          <w:rFonts w:ascii="Courier New" w:eastAsia="Cambria" w:hAnsi="Courier New" w:cs="Courier New"/>
-          <w:sz w:val="24"/>
-        </w:rPr>
-        <w:t>where</w:t>
-      </w:r>
-      <w:proofErr w:type="gramEnd"/>
-      <w:r>
-        <w:rPr>
-          <w:rFonts w:ascii="Courier New" w:eastAsia="Cambria" w:hAnsi="Courier New" w:cs="Courier New"/>
-          <w:sz w:val="24"/>
-        </w:rPr>
-        <w:t xml:space="preserve"> </w:t>
+        <w:t xml:space="preserve">, where </w:t>
       </w:r>
       <m:oMath>
         <m:sSubSup>
@@ -3597,22 +3257,7 @@
           <w:sz w:val="24"/>
         </w:rPr>
         <w:tab/>
-      </w:r>
-      <w:proofErr w:type="gramStart"/>
-      <w:r>
-        <w:rPr>
-          <w:rFonts w:ascii="Courier New" w:eastAsia="Cambria" w:hAnsi="Courier New" w:cs="Courier New"/>
-          <w:sz w:val="24"/>
-        </w:rPr>
-        <w:t>individual</w:t>
-      </w:r>
-      <w:proofErr w:type="gramEnd"/>
-      <w:r>
-        <w:rPr>
-          <w:rFonts w:ascii="Courier New" w:eastAsia="Cambria" w:hAnsi="Courier New" w:cs="Courier New"/>
-          <w:sz w:val="24"/>
-        </w:rPr>
-        <w:t xml:space="preserve"> upward LRF beams </w:t>
+        <w:t xml:space="preserve">individual upward LRF beams </w:t>
       </w:r>
     </w:p>
     <w:p>
@@ -3856,15 +3501,7 @@
           <w:b/>
           <w:sz w:val="24"/>
         </w:rPr>
-        <w:t xml:space="preserve"> </w:t>
-      </w:r>
-      <w:r>
-        <w:rPr>
-          <w:rFonts w:ascii="Courier New" w:eastAsia="Cambria" w:hAnsi="Courier New" w:cs="Courier New"/>
-          <w:b/>
-          <w:sz w:val="24"/>
-        </w:rPr>
-        <w:t xml:space="preserve">– </w:t>
+        <w:t xml:space="preserve"> – </w:t>
       </w:r>
       <w:r>
         <w:rPr>
@@ -3891,36 +3528,7 @@
           <w:sz w:val="24"/>
         </w:rPr>
         <w:tab/>
-      </w:r>
-      <w:r>
-        <w:rPr>
-          <w:rFonts w:ascii="Courier New" w:eastAsia="Cambria" w:hAnsi="Courier New" w:cs="Courier New"/>
-          <w:sz w:val="24"/>
-        </w:rPr>
-        <w:t>%</w:t>
-      </w:r>
-      <w:proofErr w:type="gramStart"/>
-      <w:r>
-        <w:rPr>
-          <w:rFonts w:ascii="Courier New" w:eastAsia="Cambria" w:hAnsi="Courier New" w:cs="Courier New"/>
-          <w:sz w:val="24"/>
-        </w:rPr>
-        <w:t>the</w:t>
-      </w:r>
-      <w:proofErr w:type="gramEnd"/>
-      <w:r>
-        <w:rPr>
-          <w:rFonts w:ascii="Courier New" w:eastAsia="Cambria" w:hAnsi="Courier New" w:cs="Courier New"/>
-          <w:sz w:val="24"/>
-        </w:rPr>
-        <w:t xml:space="preserve"> vehicle only moves on a single floor level</w:t>
-      </w:r>
-      <w:r>
-        <w:rPr>
-          <w:rFonts w:ascii="Courier New" w:eastAsia="Cambria" w:hAnsi="Courier New" w:cs="Courier New"/>
-          <w:sz w:val="24"/>
-        </w:rPr>
-        <w:t xml:space="preserve">, with a level </w:t>
+        <w:t xml:space="preserve">%the vehicle only moves on a single floor level, with a level </w:t>
       </w:r>
     </w:p>
     <w:p>
@@ -3940,23 +3548,7 @@
           <w:sz w:val="24"/>
         </w:rPr>
         <w:tab/>
-        <w:t>%</w:t>
-      </w:r>
-      <w:proofErr w:type="gramStart"/>
-      <w:r>
-        <w:rPr>
-          <w:rFonts w:ascii="Courier New" w:eastAsia="Cambria" w:hAnsi="Courier New" w:cs="Courier New"/>
-          <w:sz w:val="24"/>
-        </w:rPr>
-        <w:t>ceiling</w:t>
-      </w:r>
-      <w:proofErr w:type="gramEnd"/>
-      <w:r>
-        <w:rPr>
-          <w:rFonts w:ascii="Courier New" w:eastAsia="Cambria" w:hAnsi="Courier New" w:cs="Courier New"/>
-          <w:sz w:val="24"/>
-        </w:rPr>
-        <w:t xml:space="preserve">. </w:t>
+        <w:t xml:space="preserve">%ceiling. </w:t>
       </w:r>
     </w:p>
     <w:p>
@@ -3983,43 +3575,7 @@
           <w:sz w:val="24"/>
         </w:rPr>
         <w:tab/>
-      </w:r>
-      <w:r>
-        <w:rPr>
-          <w:rFonts w:ascii="Courier New" w:eastAsia="Cambria" w:hAnsi="Courier New" w:cs="Courier New"/>
-          <w:sz w:val="24"/>
-        </w:rPr>
-        <w:t xml:space="preserve">%Assume that the </w:t>
-      </w:r>
-      <w:r>
-        <w:rPr>
-          <w:rFonts w:ascii="Courier New" w:eastAsia="Cambria" w:hAnsi="Courier New" w:cs="Courier New"/>
-          <w:sz w:val="24"/>
-        </w:rPr>
-        <w:t>ceiling</w:t>
-      </w:r>
-      <w:r>
-        <w:rPr>
-          <w:rFonts w:ascii="Courier New" w:eastAsia="Cambria" w:hAnsi="Courier New" w:cs="Courier New"/>
-          <w:sz w:val="24"/>
-        </w:rPr>
-        <w:t xml:space="preserve"> is piecewise constant and use </w:t>
-      </w:r>
-      <w:proofErr w:type="spellStart"/>
-      <w:r>
-        <w:rPr>
-          <w:rFonts w:ascii="Courier New" w:eastAsia="Cambria" w:hAnsi="Courier New" w:cs="Courier New"/>
-          <w:sz w:val="24"/>
-        </w:rPr>
-        <w:t>Kalman</w:t>
-      </w:r>
-      <w:proofErr w:type="spellEnd"/>
-      <w:r>
-        <w:rPr>
-          <w:rFonts w:ascii="Courier New" w:eastAsia="Cambria" w:hAnsi="Courier New" w:cs="Courier New"/>
-          <w:sz w:val="24"/>
-        </w:rPr>
-        <w:t xml:space="preserve"> </w:t>
+        <w:t xml:space="preserve">%Assume that the ceiling is piecewise constant and use Kalman </w:t>
       </w:r>
     </w:p>
     <w:p>
@@ -4040,12 +3596,6 @@
           <w:sz w:val="24"/>
         </w:rPr>
         <w:tab/>
-      </w:r>
-      <w:r>
-        <w:rPr>
-          <w:rFonts w:ascii="Courier New" w:eastAsia="Cambria" w:hAnsi="Courier New" w:cs="Courier New"/>
-          <w:sz w:val="24"/>
-        </w:rPr>
         <w:t xml:space="preserve">%Filter to calculate </w:t>
       </w:r>
       <m:oMath>
@@ -4098,6 +3648,46 @@
           </m:sup>
         </m:sSubSup>
       </m:oMath>
+      <w:r>
+        <w:rPr>
+          <w:rFonts w:ascii="Courier New" w:eastAsia="Cambria" w:hAnsi="Courier New" w:cs="Courier New"/>
+          <w:b/>
+          <w:sz w:val="24"/>
+        </w:rPr>
+        <w:t xml:space="preserve">. Again Note that the IMU should be the </w:t>
+      </w:r>
+    </w:p>
+    <w:p>
+      <w:pPr>
+        <w:tabs>
+          <w:tab w:val="left" w:pos="360"/>
+        </w:tabs>
+        <w:spacing w:after="0" w:line="240" w:lineRule="auto"/>
+        <w:rPr>
+          <w:rFonts w:ascii="Courier New" w:eastAsia="Cambria" w:hAnsi="Courier New" w:cs="Courier New"/>
+          <w:b/>
+          <w:sz w:val="24"/>
+        </w:rPr>
+      </w:pPr>
+      <w:r>
+        <w:rPr>
+          <w:rFonts w:ascii="Courier New" w:eastAsia="Cambria" w:hAnsi="Courier New" w:cs="Courier New"/>
+          <w:b/>
+          <w:sz w:val="24"/>
+        </w:rPr>
+        <w:tab/>
+        <w:t>%</w:t>
+      </w:r>
+      <w:bookmarkStart w:id="0" w:name="_GoBack"/>
+      <w:bookmarkEnd w:id="0"/>
+      <w:r>
+        <w:rPr>
+          <w:rFonts w:ascii="Courier New" w:eastAsia="Cambria" w:hAnsi="Courier New" w:cs="Courier New"/>
+          <w:b/>
+          <w:sz w:val="24"/>
+        </w:rPr>
+        <w:t>process model and the LRF the measurement model.</w:t>
+      </w:r>
     </w:p>
     <w:p>
       <w:pPr>
@@ -4173,23 +3763,7 @@
           <w:rFonts w:ascii="Courier New" w:eastAsia="Cambria" w:hAnsi="Courier New" w:cs="Courier New"/>
           <w:sz w:val="24"/>
         </w:rPr>
-        <w:t xml:space="preserve"> Ca</w:t>
-      </w:r>
-      <w:proofErr w:type="spellStart"/>
-      <w:r>
-        <w:rPr>
-          <w:rFonts w:ascii="Courier New" w:eastAsia="Cambria" w:hAnsi="Courier New" w:cs="Courier New"/>
-          <w:sz w:val="24"/>
-        </w:rPr>
-        <w:t>lculate</w:t>
-      </w:r>
-      <w:proofErr w:type="spellEnd"/>
-      <w:r>
-        <w:rPr>
-          <w:rFonts w:ascii="Courier New" w:eastAsia="Cambria" w:hAnsi="Courier New" w:cs="Courier New"/>
-          <w:sz w:val="24"/>
-        </w:rPr>
-        <w:t xml:space="preserve"> the variance of the upward pointing laser </w:t>
+        <w:t xml:space="preserve"> Calculate the variance of the upward pointing laser </w:t>
       </w:r>
     </w:p>
     <w:p>
@@ -4210,21 +3784,12 @@
         </w:rPr>
         <w:tab/>
       </w:r>
-      <w:proofErr w:type="gramStart"/>
-      <w:r>
-        <w:rPr>
-          <w:rFonts w:ascii="Courier New" w:eastAsia="Cambria" w:hAnsi="Courier New" w:cs="Courier New"/>
-          <w:sz w:val="24"/>
-        </w:rPr>
-        <w:t>based</w:t>
-      </w:r>
-      <w:proofErr w:type="gramEnd"/>
-      <w:r>
-        <w:rPr>
-          <w:rFonts w:ascii="Courier New" w:eastAsia="Cambria" w:hAnsi="Courier New" w:cs="Courier New"/>
-          <w:sz w:val="24"/>
-        </w:rPr>
-        <w:t xml:space="preserve"> on a moving average.</w:t>
+      <w:r>
+        <w:rPr>
+          <w:rFonts w:ascii="Courier New" w:eastAsia="Cambria" w:hAnsi="Courier New" w:cs="Courier New"/>
+          <w:sz w:val="24"/>
+        </w:rPr>
+        <w:t>based on a moving average.</w:t>
       </w:r>
     </w:p>
     <w:p>
@@ -4329,16 +3894,8 @@
           <w:sz w:val="24"/>
         </w:rPr>
         <w:tab/>
-      </w:r>
-      <w:proofErr w:type="gramStart"/>
-      <w:r>
-        <w:rPr>
-          <w:rFonts w:ascii="Courier New" w:eastAsia="Cambria" w:hAnsi="Courier New" w:cs="Courier New"/>
-          <w:sz w:val="24"/>
-        </w:rPr>
         <w:t>Disregard upward scan</w:t>
       </w:r>
-      <w:proofErr w:type="gramEnd"/>
     </w:p>
     <w:p>
       <w:pPr>
@@ -4452,16 +4009,8 @@
           <w:sz w:val="24"/>
         </w:rPr>
         <w:tab/>
-      </w:r>
-      <w:proofErr w:type="gramStart"/>
-      <w:r>
-        <w:rPr>
-          <w:rFonts w:ascii="Courier New" w:eastAsia="Cambria" w:hAnsi="Courier New" w:cs="Courier New"/>
-          <w:sz w:val="24"/>
-        </w:rPr>
         <w:t>else</w:t>
       </w:r>
-      <w:proofErr w:type="gramEnd"/>
     </w:p>
     <w:p>
       <w:pPr>
@@ -4487,22 +4036,7 @@
           <w:sz w:val="24"/>
         </w:rPr>
         <w:tab/>
-      </w:r>
-      <w:proofErr w:type="gramStart"/>
-      <w:r>
-        <w:rPr>
-          <w:rFonts w:ascii="Courier New" w:eastAsia="Cambria" w:hAnsi="Courier New" w:cs="Courier New"/>
-          <w:sz w:val="24"/>
-        </w:rPr>
-        <w:t>return</w:t>
-      </w:r>
-      <w:proofErr w:type="gramEnd"/>
-      <w:r>
-        <w:rPr>
-          <w:rFonts w:ascii="Courier New" w:eastAsia="Cambria" w:hAnsi="Courier New" w:cs="Courier New"/>
-          <w:sz w:val="24"/>
-        </w:rPr>
-        <w:t xml:space="preserve"> </w:t>
+        <w:t xml:space="preserve">return </w:t>
       </w:r>
       <m:oMath>
         <m:sSubSup>
@@ -4689,7 +4223,6 @@
           <w:sz w:val="24"/>
         </w:rPr>
       </w:pPr>
-      <w:proofErr w:type="gramStart"/>
       <w:r>
         <w:rPr>
           <w:rFonts w:ascii="Courier New" w:eastAsia="Cambria" w:hAnsi="Courier New" w:cs="Courier New"/>
@@ -4697,7 +4230,6 @@
         </w:rPr>
         <w:t>else</w:t>
       </w:r>
-      <w:proofErr w:type="gramEnd"/>
     </w:p>
     <w:p>
       <w:pPr>
@@ -4718,23 +4250,13 @@
         </w:rPr>
         <w:tab/>
       </w:r>
-      <w:proofErr w:type="gramStart"/>
       <w:r>
         <w:rPr>
           <w:rFonts w:ascii="Courier New" w:eastAsia="Cambria" w:hAnsi="Courier New" w:cs="Courier New"/>
           <w:i/>
           <w:sz w:val="24"/>
         </w:rPr>
-        <w:t>return</w:t>
-      </w:r>
-      <w:proofErr w:type="gramEnd"/>
-      <w:r>
-        <w:rPr>
-          <w:rFonts w:ascii="Courier New" w:eastAsia="Cambria" w:hAnsi="Courier New" w:cs="Courier New"/>
-          <w:i/>
-          <w:sz w:val="24"/>
-        </w:rPr>
-        <w:t xml:space="preserve"> </w:t>
+        <w:t xml:space="preserve">return </w:t>
       </w:r>
       <m:oMath>
         <m:sSubSup>
@@ -5163,23 +4685,7 @@
           <w:rFonts w:ascii="Courier New" w:eastAsia="Cambria" w:hAnsi="Courier New" w:cs="Courier New"/>
           <w:sz w:val="24"/>
         </w:rPr>
-        <w:t xml:space="preserve">: The </w:t>
-      </w:r>
-      <w:proofErr w:type="gramStart"/>
-      <w:r>
-        <w:rPr>
-          <w:rFonts w:ascii="Courier New" w:eastAsia="Cambria" w:hAnsi="Courier New" w:cs="Courier New"/>
-          <w:sz w:val="24"/>
-        </w:rPr>
-        <w:t>laser scan</w:t>
-      </w:r>
-      <w:proofErr w:type="gramEnd"/>
-      <w:r>
-        <w:rPr>
-          <w:rFonts w:ascii="Courier New" w:eastAsia="Cambria" w:hAnsi="Courier New" w:cs="Courier New"/>
-          <w:sz w:val="24"/>
-        </w:rPr>
-        <w:t xml:space="preserve"> endpoints in the body frame.</w:t>
+        <w:t>: The laser scan endpoints in the body frame.</w:t>
       </w:r>
     </w:p>
     <w:p>
@@ -5348,23 +4854,7 @@
           <w:rFonts w:ascii="Courier New" w:eastAsia="Cambria" w:hAnsi="Courier New" w:cs="Courier New"/>
           <w:sz w:val="24"/>
         </w:rPr>
-        <w:t xml:space="preserve"> </w:t>
-      </w:r>
-      <w:proofErr w:type="gramStart"/>
-      <w:r>
-        <w:rPr>
-          <w:rFonts w:ascii="Courier New" w:eastAsia="Cambria" w:hAnsi="Courier New" w:cs="Courier New"/>
-          <w:sz w:val="24"/>
-        </w:rPr>
-        <w:t>laser scan</w:t>
-      </w:r>
-      <w:proofErr w:type="gramEnd"/>
-      <w:r>
-        <w:rPr>
-          <w:rFonts w:ascii="Courier New" w:eastAsia="Cambria" w:hAnsi="Courier New" w:cs="Courier New"/>
-          <w:sz w:val="24"/>
-        </w:rPr>
-        <w:t xml:space="preserve"> </w:t>
+        <w:t xml:space="preserve"> laser scan </w:t>
       </w:r>
       <w:r>
         <w:rPr>
@@ -5560,7 +5050,6 @@
           <w:rFonts w:ascii="Courier New" w:eastAsia="Cambria" w:hAnsi="Courier New" w:cs="Courier New"/>
           <w:sz w:val="24"/>
         </w:rPr>
-        <w:lastRenderedPageBreak/>
         <w:t xml:space="preserve">  </w:t>
       </w:r>
       <w:r>
@@ -5641,17 +5130,8 @@
             <w:rFonts w:ascii="Cambria Math" w:eastAsia="Cambria" w:hAnsi="Cambria Math" w:cs="Courier New"/>
             <w:sz w:val="24"/>
           </w:rPr>
-          <m:t xml:space="preserve">) </m:t>
+          <m:t>) ∨(</m:t>
         </m:r>
-        <w:proofErr w:type="gramStart"/>
-        <m:r>
-          <w:rPr>
-            <w:rFonts w:ascii="Cambria Math" w:eastAsia="Cambria" w:hAnsi="Cambria Math" w:cs="Courier New"/>
-            <w:sz w:val="24"/>
-          </w:rPr>
-          <m:t>∨(</m:t>
-        </m:r>
-        <w:proofErr w:type="gramEnd"/>
         <m:sSub>
           <m:sSubPr>
             <m:ctrlPr>
@@ -5808,21 +5288,12 @@
           <w:sz w:val="24"/>
         </w:rPr>
       </w:pPr>
-      <w:proofErr w:type="gramStart"/>
-      <w:r>
-        <w:rPr>
-          <w:rFonts w:ascii="Courier New" w:eastAsia="Cambria" w:hAnsi="Courier New" w:cs="Courier New"/>
-          <w:sz w:val="24"/>
-        </w:rPr>
-        <w:t>that</w:t>
-      </w:r>
-      <w:proofErr w:type="gramEnd"/>
-      <w:r>
-        <w:rPr>
-          <w:rFonts w:ascii="Courier New" w:eastAsia="Cambria" w:hAnsi="Courier New" w:cs="Courier New"/>
-          <w:sz w:val="24"/>
-        </w:rPr>
-        <w:t>:</w:t>
+      <w:r>
+        <w:rPr>
+          <w:rFonts w:ascii="Courier New" w:eastAsia="Cambria" w:hAnsi="Courier New" w:cs="Courier New"/>
+          <w:sz w:val="24"/>
+        </w:rPr>
+        <w:t>that:</w:t>
       </w:r>
     </w:p>
     <w:p>
@@ -6408,7 +5879,6 @@
         </w:rPr>
         <w:t xml:space="preserve">tep </w:t>
       </w:r>
-      <w:proofErr w:type="gramStart"/>
       <w:r>
         <w:rPr>
           <w:rFonts w:ascii="Cambria" w:eastAsia="Cambria" w:hAnsi="Cambria" w:cs="Cambria"/>
@@ -6430,7 +5900,6 @@
         </w:rPr>
         <w:t>s</w:t>
       </w:r>
-      <w:proofErr w:type="gramEnd"/>
       <w:r>
         <w:rPr>
           <w:rFonts w:ascii="Cambria" w:eastAsia="Cambria" w:hAnsi="Cambria" w:cs="Cambria"/>
@@ -6443,39 +5912,14 @@
           <w:rFonts w:ascii="Cambria" w:eastAsia="Cambria" w:hAnsi="Cambria" w:cs="Cambria"/>
           <w:sz w:val="24"/>
         </w:rPr>
-        <w:t>etermines the height/altitude</w:t>
-      </w:r>
-      <w:bookmarkStart w:id="0" w:name="_GoBack"/>
-      <w:bookmarkEnd w:id="0"/>
-      <w:r>
-        <w:rPr>
-          <w:rFonts w:ascii="Cambria" w:eastAsia="Cambria" w:hAnsi="Cambria" w:cs="Cambria"/>
-          <w:sz w:val="24"/>
-        </w:rPr>
-        <w:t xml:space="preserve"> using </w:t>
-      </w:r>
-      <w:proofErr w:type="spellStart"/>
-      <w:r>
-        <w:rPr>
-          <w:rFonts w:ascii="Cambria" w:eastAsia="Cambria" w:hAnsi="Cambria" w:cs="Cambria"/>
-          <w:sz w:val="24"/>
-        </w:rPr>
-        <w:t>Frie</w:t>
-      </w:r>
-      <w:r>
-        <w:rPr>
-          <w:rFonts w:ascii="Cambria" w:eastAsia="Cambria" w:hAnsi="Cambria" w:cs="Cambria"/>
-          <w:sz w:val="24"/>
-        </w:rPr>
-        <w:t>burg’s</w:t>
-      </w:r>
-      <w:proofErr w:type="spellEnd"/>
-      <w:r>
-        <w:rPr>
-          <w:rFonts w:ascii="Cambria" w:eastAsia="Cambria" w:hAnsi="Cambria" w:cs="Cambria"/>
-          <w:sz w:val="24"/>
-        </w:rPr>
-        <w:t xml:space="preserve"> algorithm. </w:t>
+        <w:t>etermines the height/altitude using Frie</w:t>
+      </w:r>
+      <w:r>
+        <w:rPr>
+          <w:rFonts w:ascii="Cambria" w:eastAsia="Cambria" w:hAnsi="Cambria" w:cs="Cambria"/>
+          <w:sz w:val="24"/>
+        </w:rPr>
+        <w:t xml:space="preserve">burg’s algorithm. </w:t>
       </w:r>
     </w:p>
     <w:p>
@@ -6496,23 +5940,13 @@
           <w:sz w:val="24"/>
         </w:rPr>
       </w:pPr>
-      <w:proofErr w:type="spellStart"/>
       <w:r>
         <w:rPr>
           <w:rFonts w:ascii="Cambria" w:eastAsia="Cambria" w:hAnsi="Cambria" w:cs="Cambria"/>
           <w:b/>
           <w:sz w:val="24"/>
         </w:rPr>
-        <w:t>II.a</w:t>
-      </w:r>
-      <w:proofErr w:type="spellEnd"/>
-      <w:r>
-        <w:rPr>
-          <w:rFonts w:ascii="Cambria" w:eastAsia="Cambria" w:hAnsi="Cambria" w:cs="Cambria"/>
-          <w:b/>
-          <w:sz w:val="24"/>
-        </w:rPr>
-        <w:t xml:space="preserve"> ICP Estimator</w:t>
+        <w:t>II.a ICP Estimator</w:t>
       </w:r>
     </w:p>
     <w:p>
@@ -6806,55 +6240,38 @@
           <w:sz w:val="24"/>
         </w:rPr>
       </w:pPr>
-      <w:proofErr w:type="spellStart"/>
-      <w:r>
-        <w:rPr>
-          <w:rFonts w:ascii="Cambria" w:eastAsia="Cambria" w:hAnsi="Cambria" w:cs="Cambria"/>
-          <w:sz w:val="24"/>
-        </w:rPr>
-        <w:t>Chetverikov‘s</w:t>
-      </w:r>
-      <w:proofErr w:type="spellEnd"/>
-      <w:r>
-        <w:rPr>
-          <w:rFonts w:ascii="Cambria" w:eastAsia="Cambria" w:hAnsi="Cambria" w:cs="Cambria"/>
-          <w:sz w:val="24"/>
-        </w:rPr>
-        <w:t xml:space="preserve"> paper [4] effectively breaks the point clouds down into regions (boxes). The paper uses squares, but the regions can be rectangles or arbitrary shapes. We can probably use squares or rectangles. This decomposition occurs prior to the neighborhood search. </w:t>
-      </w:r>
-    </w:p>
-    <w:p>
-      <w:pPr>
-        <w:spacing w:after="0" w:line="240" w:lineRule="auto"/>
-        <w:rPr>
-          <w:rFonts w:ascii="Cambria" w:eastAsia="Cambria" w:hAnsi="Cambria" w:cs="Cambria"/>
-          <w:sz w:val="24"/>
-        </w:rPr>
-      </w:pPr>
-    </w:p>
-    <w:p>
-      <w:pPr>
-        <w:spacing w:after="0" w:line="240" w:lineRule="auto"/>
-        <w:rPr>
-          <w:rFonts w:ascii="Cambria" w:eastAsia="Cambria" w:hAnsi="Cambria" w:cs="Cambria"/>
-          <w:sz w:val="24"/>
-        </w:rPr>
-      </w:pPr>
-      <w:proofErr w:type="spellStart"/>
-      <w:r>
-        <w:rPr>
-          <w:rFonts w:ascii="Cambria" w:eastAsia="Cambria" w:hAnsi="Cambria" w:cs="Cambria"/>
-          <w:sz w:val="24"/>
-        </w:rPr>
-        <w:t>Chetverikov</w:t>
-      </w:r>
-      <w:proofErr w:type="spellEnd"/>
-      <w:r>
-        <w:rPr>
-          <w:rFonts w:ascii="Cambria" w:eastAsia="Cambria" w:hAnsi="Cambria" w:cs="Cambria"/>
-          <w:sz w:val="24"/>
-        </w:rPr>
-        <w:t xml:space="preserve"> gives the algorithm for Boxing in his paper. It requires 2 passes, and has the predefined elements L</w:t>
+      <w:r>
+        <w:rPr>
+          <w:rFonts w:ascii="Cambria" w:eastAsia="Cambria" w:hAnsi="Cambria" w:cs="Cambria"/>
+          <w:sz w:val="24"/>
+        </w:rPr>
+        <w:t xml:space="preserve">Chetverikov‘s paper [4] effectively breaks the point clouds down into regions (boxes). The paper uses squares, but the regions can be rectangles or arbitrary shapes. We can probably use squares or rectangles. This decomposition occurs prior to the neighborhood search. </w:t>
+      </w:r>
+    </w:p>
+    <w:p>
+      <w:pPr>
+        <w:spacing w:after="0" w:line="240" w:lineRule="auto"/>
+        <w:rPr>
+          <w:rFonts w:ascii="Cambria" w:eastAsia="Cambria" w:hAnsi="Cambria" w:cs="Cambria"/>
+          <w:sz w:val="24"/>
+        </w:rPr>
+      </w:pPr>
+    </w:p>
+    <w:p>
+      <w:pPr>
+        <w:spacing w:after="0" w:line="240" w:lineRule="auto"/>
+        <w:rPr>
+          <w:rFonts w:ascii="Cambria" w:eastAsia="Cambria" w:hAnsi="Cambria" w:cs="Cambria"/>
+          <w:sz w:val="24"/>
+        </w:rPr>
+      </w:pPr>
+      <w:r>
+        <w:rPr>
+          <w:rFonts w:ascii="Cambria" w:eastAsia="Cambria" w:hAnsi="Cambria" w:cs="Cambria"/>
+          <w:sz w:val="24"/>
+        </w:rPr>
+        <w:lastRenderedPageBreak/>
+        <w:t>Chetverikov gives the algorithm for Boxing in his paper. It requires 2 passes, and has the predefined elements L</w:t>
       </w:r>
       <w:r>
         <w:rPr>
@@ -6884,15 +6301,7 @@
           <w:rFonts w:ascii="Cambria" w:eastAsia="Cambria" w:hAnsi="Cambria" w:cs="Cambria"/>
           <w:sz w:val="24"/>
         </w:rPr>
-        <w:t xml:space="preserve"> and an index matrix </w:t>
-      </w:r>
-      <w:proofErr w:type="spellStart"/>
-      <w:r>
-        <w:rPr>
-          <w:rFonts w:ascii="Cambria" w:eastAsia="Cambria" w:hAnsi="Cambria" w:cs="Cambria"/>
-          <w:sz w:val="24"/>
-        </w:rPr>
-        <w:t>I</w:t>
+        <w:t xml:space="preserve"> and an index matrix I</w:t>
       </w:r>
       <w:r>
         <w:rPr>
@@ -6900,19 +6309,8 @@
           <w:sz w:val="24"/>
           <w:vertAlign w:val="subscript"/>
         </w:rPr>
-        <w:t>m</w:t>
-      </w:r>
-      <w:proofErr w:type="gramStart"/>
-      <w:r>
-        <w:rPr>
-          <w:rFonts w:ascii="Cambria" w:eastAsia="Cambria" w:hAnsi="Cambria" w:cs="Cambria"/>
-          <w:sz w:val="24"/>
-          <w:vertAlign w:val="subscript"/>
-        </w:rPr>
-        <w:t>,n</w:t>
-      </w:r>
-      <w:proofErr w:type="spellEnd"/>
-      <w:proofErr w:type="gramEnd"/>
+        <w:t>m,n</w:t>
+      </w:r>
       <w:r>
         <w:rPr>
           <w:rFonts w:ascii="Cambria" w:eastAsia="Cambria" w:hAnsi="Cambria" w:cs="Cambria"/>
@@ -6968,99 +6366,24 @@
           <w:i/>
           <w:sz w:val="24"/>
         </w:rPr>
-        <w:t xml:space="preserve">Step 1. Allocate an </w:t>
-      </w:r>
-      <w:proofErr w:type="spellStart"/>
+        <w:t>Step 1. Allocate an MxM size allocator array B</w:t>
+      </w:r>
       <w:r>
         <w:rPr>
           <w:rFonts w:ascii="Cambria" w:eastAsia="Cambria" w:hAnsi="Cambria" w:cs="Cambria"/>
           <w:i/>
           <w:sz w:val="24"/>
-        </w:rPr>
-        <w:t>MxM</w:t>
-      </w:r>
-      <w:proofErr w:type="spellEnd"/>
+          <w:vertAlign w:val="subscript"/>
+        </w:rPr>
+        <w:t>m,n</w:t>
+      </w:r>
       <w:r>
         <w:rPr>
           <w:rFonts w:ascii="Cambria" w:eastAsia="Cambria" w:hAnsi="Cambria" w:cs="Cambria"/>
           <w:i/>
           <w:sz w:val="24"/>
         </w:rPr>
-        <w:t xml:space="preserve"> size allocator array </w:t>
-      </w:r>
-      <w:proofErr w:type="spellStart"/>
-      <w:r>
-        <w:rPr>
-          <w:rFonts w:ascii="Cambria" w:eastAsia="Cambria" w:hAnsi="Cambria" w:cs="Cambria"/>
-          <w:i/>
-          <w:sz w:val="24"/>
-        </w:rPr>
-        <w:t>B</w:t>
-      </w:r>
-      <w:r>
-        <w:rPr>
-          <w:rFonts w:ascii="Cambria" w:eastAsia="Cambria" w:hAnsi="Cambria" w:cs="Cambria"/>
-          <w:i/>
-          <w:sz w:val="24"/>
-          <w:vertAlign w:val="subscript"/>
-        </w:rPr>
-        <w:t>m</w:t>
-      </w:r>
-      <w:proofErr w:type="gramStart"/>
-      <w:r>
-        <w:rPr>
-          <w:rFonts w:ascii="Cambria" w:eastAsia="Cambria" w:hAnsi="Cambria" w:cs="Cambria"/>
-          <w:i/>
-          <w:sz w:val="24"/>
-          <w:vertAlign w:val="subscript"/>
-        </w:rPr>
-        <w:t>,n</w:t>
-      </w:r>
-      <w:proofErr w:type="spellEnd"/>
-      <w:proofErr w:type="gramEnd"/>
-      <w:r>
-        <w:rPr>
-          <w:rFonts w:ascii="Cambria" w:eastAsia="Cambria" w:hAnsi="Cambria" w:cs="Cambria"/>
-          <w:i/>
-          <w:sz w:val="24"/>
-        </w:rPr>
-        <w:t xml:space="preserve"> which is to contain the number of points in each box. (</w:t>
-      </w:r>
-      <w:proofErr w:type="gramStart"/>
-      <w:r>
-        <w:rPr>
-          <w:rFonts w:ascii="Cambria" w:eastAsia="Cambria" w:hAnsi="Cambria" w:cs="Cambria"/>
-          <w:i/>
-          <w:sz w:val="24"/>
-        </w:rPr>
-        <w:t>the</w:t>
-      </w:r>
-      <w:proofErr w:type="gramEnd"/>
-      <w:r>
-        <w:rPr>
-          <w:rFonts w:ascii="Cambria" w:eastAsia="Cambria" w:hAnsi="Cambria" w:cs="Cambria"/>
-          <w:i/>
-          <w:sz w:val="24"/>
-        </w:rPr>
-        <w:t xml:space="preserve"> grid of all points is </w:t>
-      </w:r>
-      <w:proofErr w:type="spellStart"/>
-      <w:r>
-        <w:rPr>
-          <w:rFonts w:ascii="Cambria" w:eastAsia="Cambria" w:hAnsi="Cambria" w:cs="Cambria"/>
-          <w:i/>
-          <w:sz w:val="24"/>
-        </w:rPr>
-        <w:t>MxM</w:t>
-      </w:r>
-      <w:proofErr w:type="spellEnd"/>
-      <w:r>
-        <w:rPr>
-          <w:rFonts w:ascii="Cambria" w:eastAsia="Cambria" w:hAnsi="Cambria" w:cs="Cambria"/>
-          <w:i/>
-          <w:sz w:val="24"/>
-        </w:rPr>
-        <w:t>).</w:t>
+        <w:t xml:space="preserve"> which is to contain the number of points in each box. (the grid of all points is MxM).</w:t>
       </w:r>
     </w:p>
     <w:p>
@@ -7100,38 +6423,17 @@
           <w:i/>
           <w:sz w:val="24"/>
         </w:rPr>
-        <w:t xml:space="preserve"> and fill </w:t>
-      </w:r>
-      <w:proofErr w:type="spellStart"/>
+        <w:t xml:space="preserve"> and fill B</w:t>
+      </w:r>
       <w:r>
         <w:rPr>
           <w:rFonts w:ascii="Cambria" w:eastAsia="Cambria" w:hAnsi="Cambria" w:cs="Cambria"/>
           <w:i/>
           <w:sz w:val="24"/>
-        </w:rPr>
-        <w:t>B</w:t>
-      </w:r>
-      <w:r>
-        <w:rPr>
-          <w:rFonts w:ascii="Cambria" w:eastAsia="Cambria" w:hAnsi="Cambria" w:cs="Cambria"/>
-          <w:i/>
-          <w:sz w:val="24"/>
           <w:vertAlign w:val="subscript"/>
         </w:rPr>
-        <w:t>m</w:t>
-      </w:r>
-      <w:proofErr w:type="gramStart"/>
-      <w:r>
-        <w:rPr>
-          <w:rFonts w:ascii="Cambria" w:eastAsia="Cambria" w:hAnsi="Cambria" w:cs="Cambria"/>
-          <w:i/>
-          <w:sz w:val="24"/>
-          <w:vertAlign w:val="subscript"/>
-        </w:rPr>
-        <w:t>,n</w:t>
-      </w:r>
-      <w:proofErr w:type="spellEnd"/>
-      <w:proofErr w:type="gramEnd"/>
+        <w:t>m,n</w:t>
+      </w:r>
       <w:r>
         <w:rPr>
           <w:rFonts w:ascii="Cambria" w:eastAsia="Cambria" w:hAnsi="Cambria" w:cs="Cambria"/>
@@ -7171,9 +6473,8 @@
       <w:r>
         <w:pict w14:anchorId="232D9623">
           <v:rect id="rectole0000000001" o:spid="_x0000_s1026" style="width:263.25pt;height:64.5pt;mso-left-percent:-10001;mso-top-percent:-10001;mso-position-horizontal:absolute;mso-position-horizontal-relative:char;mso-position-vertical:absolute;mso-position-vertical-relative:line;mso-left-percent:-10001;mso-top-percent:-10001" o:preferrelative="t" stroked="f">
-            <v:imagedata r:id="rId8" o:title=""/>
+            <v:imagedata r:id="rId7" o:title=""/>
           </v:rect>
-          <o:OLEObject Type="Embed" ProgID="StaticMetafile" ShapeID="rectole0000000001" DrawAspect="Content" ObjectID="_1328103987"/>
         </w:pict>
       </w:r>
     </w:p>
@@ -7197,27 +6498,17 @@
           <w:i/>
           <w:sz w:val="24"/>
         </w:rPr>
-        <w:t xml:space="preserve">Step 3. Fill </w:t>
-      </w:r>
-      <w:proofErr w:type="spellStart"/>
+        <w:t>Step 3. Fill I</w:t>
+      </w:r>
       <w:r>
         <w:rPr>
           <w:rFonts w:ascii="Cambria" w:eastAsia="Cambria" w:hAnsi="Cambria" w:cs="Cambria"/>
           <w:i/>
           <w:sz w:val="24"/>
-        </w:rPr>
-        <w:t>I</w:t>
-      </w:r>
-      <w:r>
-        <w:rPr>
-          <w:rFonts w:ascii="Cambria" w:eastAsia="Cambria" w:hAnsi="Cambria" w:cs="Cambria"/>
-          <w:i/>
-          <w:sz w:val="24"/>
           <w:vertAlign w:val="subscript"/>
         </w:rPr>
         <w:t>m,n</w:t>
       </w:r>
-      <w:proofErr w:type="spellEnd"/>
       <w:r>
         <w:rPr>
           <w:rFonts w:ascii="Cambria" w:eastAsia="Cambria" w:hAnsi="Cambria" w:cs="Cambria"/>
@@ -7240,9 +6531,8 @@
       <w:r>
         <w:pict w14:anchorId="4D7ABD8A">
           <v:rect id="rectole0000000002" o:spid="_x0000_s1027" style="width:370.5pt;height:132.75pt;mso-left-percent:-10001;mso-top-percent:-10001;mso-position-horizontal:absolute;mso-position-horizontal-relative:char;mso-position-vertical:absolute;mso-position-vertical-relative:line;mso-left-percent:-10001;mso-top-percent:-10001" o:preferrelative="t" stroked="f">
-            <v:imagedata r:id="rId10" o:title=""/>
+            <v:imagedata r:id="rId8" o:title=""/>
           </v:rect>
-          <o:OLEObject Type="Embed" ProgID="StaticMetafile" ShapeID="rectole0000000002" DrawAspect="Content" ObjectID="_1328103988"/>
         </w:pict>
       </w:r>
     </w:p>
@@ -7284,38 +6574,17 @@
           <w:i/>
           <w:sz w:val="24"/>
         </w:rPr>
-        <w:t xml:space="preserve">Step 1. For all m and n, set </w:t>
-      </w:r>
-      <w:proofErr w:type="spellStart"/>
+        <w:t>Step 1. For all m and n, set B</w:t>
+      </w:r>
       <w:r>
         <w:rPr>
           <w:rFonts w:ascii="Cambria" w:eastAsia="Cambria" w:hAnsi="Cambria" w:cs="Cambria"/>
           <w:i/>
           <w:sz w:val="24"/>
-        </w:rPr>
-        <w:t>B</w:t>
-      </w:r>
-      <w:r>
-        <w:rPr>
-          <w:rFonts w:ascii="Cambria" w:eastAsia="Cambria" w:hAnsi="Cambria" w:cs="Cambria"/>
-          <w:i/>
-          <w:sz w:val="24"/>
           <w:vertAlign w:val="subscript"/>
         </w:rPr>
-        <w:t>m</w:t>
-      </w:r>
-      <w:proofErr w:type="gramStart"/>
-      <w:r>
-        <w:rPr>
-          <w:rFonts w:ascii="Cambria" w:eastAsia="Cambria" w:hAnsi="Cambria" w:cs="Cambria"/>
-          <w:i/>
-          <w:sz w:val="24"/>
-          <w:vertAlign w:val="subscript"/>
-        </w:rPr>
-        <w:t>,n</w:t>
-      </w:r>
-      <w:proofErr w:type="spellEnd"/>
-      <w:proofErr w:type="gramEnd"/>
+        <w:t>m,n</w:t>
+      </w:r>
       <w:r>
         <w:rPr>
           <w:rFonts w:ascii="Cambria" w:eastAsia="Cambria" w:hAnsi="Cambria" w:cs="Cambria"/>
@@ -7362,72 +6631,109 @@
           <w:i/>
           <w:sz w:val="24"/>
         </w:rPr>
-        <w:t xml:space="preserve"> again. Use the m and n coordinates calculated above as well as </w:t>
-      </w:r>
-      <w:proofErr w:type="spellStart"/>
+        <w:t xml:space="preserve"> again. Use the m and n coordinates calculated above as well as B</w:t>
+      </w:r>
       <w:r>
         <w:rPr>
           <w:rFonts w:ascii="Cambria" w:eastAsia="Cambria" w:hAnsi="Cambria" w:cs="Cambria"/>
           <w:i/>
           <w:sz w:val="24"/>
-        </w:rPr>
-        <w:t>B</w:t>
+          <w:vertAlign w:val="subscript"/>
+        </w:rPr>
+        <w:t>m,n</w:t>
       </w:r>
       <w:r>
         <w:rPr>
           <w:rFonts w:ascii="Cambria" w:eastAsia="Cambria" w:hAnsi="Cambria" w:cs="Cambria"/>
           <w:i/>
           <w:sz w:val="24"/>
+        </w:rPr>
+        <w:t xml:space="preserve"> and I</w:t>
+      </w:r>
+      <w:r>
+        <w:rPr>
+          <w:rFonts w:ascii="Cambria" w:eastAsia="Cambria" w:hAnsi="Cambria" w:cs="Cambria"/>
+          <w:i/>
+          <w:sz w:val="24"/>
           <w:vertAlign w:val="subscript"/>
         </w:rPr>
-        <w:t>m</w:t>
-      </w:r>
-      <w:proofErr w:type="gramStart"/>
+        <w:t>m,n</w:t>
+      </w:r>
       <w:r>
         <w:rPr>
           <w:rFonts w:ascii="Cambria" w:eastAsia="Cambria" w:hAnsi="Cambria" w:cs="Cambria"/>
           <w:i/>
           <w:sz w:val="24"/>
+        </w:rPr>
+        <w:t xml:space="preserve"> to fill L</w:t>
+      </w:r>
+      <w:r>
+        <w:rPr>
+          <w:rFonts w:ascii="Cambria" w:eastAsia="Cambria" w:hAnsi="Cambria" w:cs="Cambria"/>
+          <w:i/>
+          <w:sz w:val="24"/>
           <w:vertAlign w:val="subscript"/>
         </w:rPr>
-        <w:t>,n</w:t>
-      </w:r>
-      <w:proofErr w:type="spellEnd"/>
-      <w:proofErr w:type="gramEnd"/>
+        <w:t>2</w:t>
+      </w:r>
       <w:r>
         <w:rPr>
           <w:rFonts w:ascii="Cambria" w:eastAsia="Cambria" w:hAnsi="Cambria" w:cs="Cambria"/>
           <w:i/>
           <w:sz w:val="24"/>
         </w:rPr>
-        <w:t xml:space="preserve"> and </w:t>
-      </w:r>
-      <w:proofErr w:type="spellStart"/>
+        <w:t>. For L</w:t>
+      </w:r>
       <w:r>
         <w:rPr>
           <w:rFonts w:ascii="Cambria" w:eastAsia="Cambria" w:hAnsi="Cambria" w:cs="Cambria"/>
           <w:i/>
           <w:sz w:val="24"/>
-        </w:rPr>
-        <w:t>I</w:t>
+          <w:vertAlign w:val="subscript"/>
+        </w:rPr>
+        <w:t>2</w:t>
       </w:r>
       <w:r>
         <w:rPr>
           <w:rFonts w:ascii="Cambria" w:eastAsia="Cambria" w:hAnsi="Cambria" w:cs="Cambria"/>
           <w:i/>
           <w:sz w:val="24"/>
+        </w:rPr>
+        <w:t xml:space="preserve"> the first point of the (m,n</w:t>
+      </w:r>
+      <w:r>
+        <w:rPr>
+          <w:rFonts w:ascii="Cambria" w:eastAsia="Cambria" w:hAnsi="Cambria" w:cs="Cambria"/>
+          <w:i/>
+          <w:sz w:val="24"/>
+          <w:vertAlign w:val="superscript"/>
+        </w:rPr>
+        <w:t>th</w:t>
+      </w:r>
+      <w:r>
+        <w:rPr>
+          <w:rFonts w:ascii="Cambria" w:eastAsia="Cambria" w:hAnsi="Cambria" w:cs="Cambria"/>
+          <w:i/>
+          <w:sz w:val="24"/>
+        </w:rPr>
+        <w:t>) box is indexed by I</w:t>
+      </w:r>
+      <w:r>
+        <w:rPr>
+          <w:rFonts w:ascii="Cambria" w:eastAsia="Cambria" w:hAnsi="Cambria" w:cs="Cambria"/>
+          <w:i/>
+          <w:sz w:val="24"/>
           <w:vertAlign w:val="subscript"/>
         </w:rPr>
         <w:t>m,n</w:t>
       </w:r>
-      <w:proofErr w:type="spellEnd"/>
       <w:r>
         <w:rPr>
           <w:rFonts w:ascii="Cambria" w:eastAsia="Cambria" w:hAnsi="Cambria" w:cs="Cambria"/>
           <w:i/>
           <w:sz w:val="24"/>
         </w:rPr>
-        <w:t xml:space="preserve"> to fill L</w:t>
+        <w:t>, while the address of the subsequent points is controlled by B</w:t>
       </w:r>
       <w:r>
         <w:rPr>
@@ -7436,7 +6742,7 @@
           <w:sz w:val="24"/>
           <w:vertAlign w:val="subscript"/>
         </w:rPr>
-        <w:t>2</w:t>
+        <w:t>m,n</w:t>
       </w:r>
       <w:r>
         <w:rPr>
@@ -7444,16 +6750,69 @@
           <w:i/>
           <w:sz w:val="24"/>
         </w:rPr>
-        <w:t>. For L</w:t>
-      </w:r>
-      <w:r>
+        <w:t xml:space="preserve"> whose value is incremented each time a new point enters the box. </w:t>
+      </w:r>
+    </w:p>
+    <w:p>
+      <w:pPr>
+        <w:spacing w:after="0" w:line="240" w:lineRule="auto"/>
         <w:rPr>
           <w:rFonts w:ascii="Cambria" w:eastAsia="Cambria" w:hAnsi="Cambria" w:cs="Cambria"/>
           <w:i/>
           <w:sz w:val="24"/>
+        </w:rPr>
+      </w:pPr>
+    </w:p>
+    <w:p>
+      <w:pPr>
+        <w:spacing w:after="0" w:line="240" w:lineRule="auto"/>
+        <w:rPr>
+          <w:rFonts w:ascii="Cambria" w:eastAsia="Cambria" w:hAnsi="Cambria" w:cs="Cambria"/>
+          <w:sz w:val="24"/>
+        </w:rPr>
+      </w:pPr>
+      <w:r>
+        <w:rPr>
+          <w:rFonts w:ascii="Cambria" w:eastAsia="Cambria" w:hAnsi="Cambria" w:cs="Cambria"/>
+          <w:sz w:val="24"/>
+        </w:rPr>
+        <w:t>After having boxed the point clouds, one can do a neighborhood search algorithm to determine neighboring points to a point A by using the following access procedure.</w:t>
+      </w:r>
+    </w:p>
+    <w:p>
+      <w:pPr>
+        <w:spacing w:after="0" w:line="240" w:lineRule="auto"/>
+        <w:rPr>
+          <w:rFonts w:ascii="Cambria" w:eastAsia="Cambria" w:hAnsi="Cambria" w:cs="Cambria"/>
+          <w:sz w:val="24"/>
+        </w:rPr>
+      </w:pPr>
+    </w:p>
+    <w:p>
+      <w:pPr>
+        <w:spacing w:after="0" w:line="240" w:lineRule="auto"/>
+        <w:rPr>
+          <w:rFonts w:ascii="Cambria" w:eastAsia="Cambria" w:hAnsi="Cambria" w:cs="Cambria"/>
+          <w:i/>
+          <w:sz w:val="24"/>
+        </w:rPr>
+      </w:pPr>
+      <w:r>
+        <w:rPr>
+          <w:rFonts w:ascii="Cambria" w:eastAsia="Cambria" w:hAnsi="Cambria" w:cs="Cambria"/>
+          <w:i/>
+          <w:sz w:val="24"/>
+        </w:rPr>
+        <w:t>Step 1. Compute the indices m</w:t>
+      </w:r>
+      <w:r>
+        <w:rPr>
+          <w:rFonts w:ascii="Cambria" w:eastAsia="Cambria" w:hAnsi="Cambria" w:cs="Cambria"/>
+          <w:i/>
+          <w:sz w:val="24"/>
           <w:vertAlign w:val="subscript"/>
         </w:rPr>
-        <w:t>2</w:t>
+        <w:t>i</w:t>
       </w:r>
       <w:r>
         <w:rPr>
@@ -7461,370 +6820,110 @@
           <w:i/>
           <w:sz w:val="24"/>
         </w:rPr>
-        <w:t xml:space="preserve"> the first point of the (</w:t>
-      </w:r>
-      <w:proofErr w:type="spellStart"/>
+        <w:t xml:space="preserve"> and n</w:t>
+      </w:r>
       <w:r>
         <w:rPr>
           <w:rFonts w:ascii="Cambria" w:eastAsia="Cambria" w:hAnsi="Cambria" w:cs="Cambria"/>
           <w:i/>
           <w:sz w:val="24"/>
-        </w:rPr>
-        <w:t>m</w:t>
-      </w:r>
-      <w:proofErr w:type="gramStart"/>
+          <w:vertAlign w:val="subscript"/>
+        </w:rPr>
+        <w:t>i</w:t>
+      </w:r>
       <w:r>
         <w:rPr>
           <w:rFonts w:ascii="Cambria" w:eastAsia="Cambria" w:hAnsi="Cambria" w:cs="Cambria"/>
           <w:i/>
           <w:sz w:val="24"/>
         </w:rPr>
-        <w:t>,n</w:t>
-      </w:r>
-      <w:r>
+        <w:t xml:space="preserve"> of the box that contains A using the procedure above.</w:t>
+      </w:r>
+    </w:p>
+    <w:p>
+      <w:pPr>
+        <w:spacing w:after="0" w:line="240" w:lineRule="auto"/>
         <w:rPr>
           <w:rFonts w:ascii="Cambria" w:eastAsia="Cambria" w:hAnsi="Cambria" w:cs="Cambria"/>
           <w:i/>
           <w:sz w:val="24"/>
-          <w:vertAlign w:val="superscript"/>
-        </w:rPr>
-        <w:t>th</w:t>
-      </w:r>
-      <w:proofErr w:type="spellEnd"/>
-      <w:proofErr w:type="gramEnd"/>
+        </w:rPr>
+      </w:pPr>
       <w:r>
         <w:rPr>
           <w:rFonts w:ascii="Cambria" w:eastAsia="Cambria" w:hAnsi="Cambria" w:cs="Cambria"/>
           <w:i/>
           <w:sz w:val="24"/>
         </w:rPr>
-        <w:t xml:space="preserve">) box is indexed by </w:t>
-      </w:r>
-      <w:proofErr w:type="spellStart"/>
+        <w:t>Step 2. Use the boxing data structure to retrieve the points B</w:t>
+      </w:r>
       <w:r>
         <w:rPr>
           <w:rFonts w:ascii="Cambria" w:eastAsia="Cambria" w:hAnsi="Cambria" w:cs="Cambria"/>
           <w:i/>
           <w:sz w:val="24"/>
-        </w:rPr>
-        <w:t>I</w:t>
+          <w:vertAlign w:val="subscript"/>
+        </w:rPr>
+        <w:t>j</w:t>
       </w:r>
       <w:r>
         <w:rPr>
           <w:rFonts w:ascii="Cambria" w:eastAsia="Cambria" w:hAnsi="Cambria" w:cs="Cambria"/>
           <w:i/>
           <w:sz w:val="24"/>
+        </w:rPr>
+        <w:t>, where j=0,1,2,…q</w:t>
+      </w:r>
+      <w:r>
+        <w:rPr>
+          <w:rFonts w:ascii="Cambria" w:eastAsia="Cambria" w:hAnsi="Cambria" w:cs="Cambria"/>
+          <w:i/>
+          <w:sz w:val="24"/>
           <w:vertAlign w:val="subscript"/>
         </w:rPr>
+        <w:t>i</w:t>
+      </w:r>
+      <w:r>
+        <w:rPr>
+          <w:rFonts w:ascii="Cambria" w:eastAsia="Cambria" w:hAnsi="Cambria" w:cs="Cambria"/>
+          <w:i/>
+          <w:sz w:val="24"/>
+        </w:rPr>
+        <w:t>-1 lying within nine boxes. (q</w:t>
+      </w:r>
+      <w:r>
+        <w:rPr>
+          <w:rFonts w:ascii="Cambria" w:eastAsia="Cambria" w:hAnsi="Cambria" w:cs="Cambria"/>
+          <w:i/>
+          <w:sz w:val="24"/>
+          <w:vertAlign w:val="subscript"/>
+        </w:rPr>
+        <w:t>i</w:t>
+      </w:r>
+      <w:r>
+        <w:rPr>
+          <w:rFonts w:ascii="Cambria" w:eastAsia="Cambria" w:hAnsi="Cambria" w:cs="Cambria"/>
+          <w:i/>
+          <w:sz w:val="24"/>
+        </w:rPr>
+        <w:t xml:space="preserve"> is used to denote all of the points in the nine boxes.) I</w:t>
+      </w:r>
+      <w:r>
+        <w:rPr>
+          <w:rFonts w:ascii="Cambria" w:eastAsia="Cambria" w:hAnsi="Cambria" w:cs="Cambria"/>
+          <w:i/>
+          <w:sz w:val="24"/>
+          <w:vertAlign w:val="subscript"/>
+        </w:rPr>
         <w:t>m,n</w:t>
       </w:r>
-      <w:proofErr w:type="spellEnd"/>
       <w:r>
         <w:rPr>
           <w:rFonts w:ascii="Cambria" w:eastAsia="Cambria" w:hAnsi="Cambria" w:cs="Cambria"/>
           <w:i/>
           <w:sz w:val="24"/>
         </w:rPr>
-        <w:t xml:space="preserve">, while the address of the subsequent points is controlled by </w:t>
-      </w:r>
-      <w:proofErr w:type="spellStart"/>
-      <w:r>
-        <w:rPr>
-          <w:rFonts w:ascii="Cambria" w:eastAsia="Cambria" w:hAnsi="Cambria" w:cs="Cambria"/>
-          <w:i/>
-          <w:sz w:val="24"/>
-        </w:rPr>
-        <w:t>B</w:t>
-      </w:r>
-      <w:r>
-        <w:rPr>
-          <w:rFonts w:ascii="Cambria" w:eastAsia="Cambria" w:hAnsi="Cambria" w:cs="Cambria"/>
-          <w:i/>
-          <w:sz w:val="24"/>
-          <w:vertAlign w:val="subscript"/>
-        </w:rPr>
-        <w:t>m,n</w:t>
-      </w:r>
-      <w:proofErr w:type="spellEnd"/>
-      <w:r>
-        <w:rPr>
-          <w:rFonts w:ascii="Cambria" w:eastAsia="Cambria" w:hAnsi="Cambria" w:cs="Cambria"/>
-          <w:i/>
-          <w:sz w:val="24"/>
-        </w:rPr>
-        <w:t xml:space="preserve"> whose value is incremented each time a new point enters the box. </w:t>
-      </w:r>
-    </w:p>
-    <w:p>
-      <w:pPr>
-        <w:spacing w:after="0" w:line="240" w:lineRule="auto"/>
-        <w:rPr>
-          <w:rFonts w:ascii="Cambria" w:eastAsia="Cambria" w:hAnsi="Cambria" w:cs="Cambria"/>
-          <w:i/>
-          <w:sz w:val="24"/>
-        </w:rPr>
-      </w:pPr>
-    </w:p>
-    <w:p>
-      <w:pPr>
-        <w:spacing w:after="0" w:line="240" w:lineRule="auto"/>
-        <w:rPr>
-          <w:rFonts w:ascii="Cambria" w:eastAsia="Cambria" w:hAnsi="Cambria" w:cs="Cambria"/>
-          <w:sz w:val="24"/>
-        </w:rPr>
-      </w:pPr>
-      <w:r>
-        <w:rPr>
-          <w:rFonts w:ascii="Cambria" w:eastAsia="Cambria" w:hAnsi="Cambria" w:cs="Cambria"/>
-          <w:sz w:val="24"/>
-        </w:rPr>
-        <w:t>After having boxed the point clouds, one can do a neighborhood search algorithm to determine neighboring points to a point A by using the following access procedure.</w:t>
-      </w:r>
-    </w:p>
-    <w:p>
-      <w:pPr>
-        <w:spacing w:after="0" w:line="240" w:lineRule="auto"/>
-        <w:rPr>
-          <w:rFonts w:ascii="Cambria" w:eastAsia="Cambria" w:hAnsi="Cambria" w:cs="Cambria"/>
-          <w:sz w:val="24"/>
-        </w:rPr>
-      </w:pPr>
-    </w:p>
-    <w:p>
-      <w:pPr>
-        <w:spacing w:after="0" w:line="240" w:lineRule="auto"/>
-        <w:rPr>
-          <w:rFonts w:ascii="Cambria" w:eastAsia="Cambria" w:hAnsi="Cambria" w:cs="Cambria"/>
-          <w:i/>
-          <w:sz w:val="24"/>
-        </w:rPr>
-      </w:pPr>
-      <w:r>
-        <w:rPr>
-          <w:rFonts w:ascii="Cambria" w:eastAsia="Cambria" w:hAnsi="Cambria" w:cs="Cambria"/>
-          <w:i/>
-          <w:sz w:val="24"/>
-        </w:rPr>
-        <w:t>Step 1. Compute the indices m</w:t>
-      </w:r>
-      <w:r>
-        <w:rPr>
-          <w:rFonts w:ascii="Cambria" w:eastAsia="Cambria" w:hAnsi="Cambria" w:cs="Cambria"/>
-          <w:i/>
-          <w:sz w:val="24"/>
-          <w:vertAlign w:val="subscript"/>
-        </w:rPr>
-        <w:t>i</w:t>
-      </w:r>
-      <w:r>
-        <w:rPr>
-          <w:rFonts w:ascii="Cambria" w:eastAsia="Cambria" w:hAnsi="Cambria" w:cs="Cambria"/>
-          <w:i/>
-          <w:sz w:val="24"/>
-        </w:rPr>
-        <w:t xml:space="preserve"> and </w:t>
-      </w:r>
-      <w:proofErr w:type="spellStart"/>
-      <w:proofErr w:type="gramStart"/>
-      <w:r>
-        <w:rPr>
-          <w:rFonts w:ascii="Cambria" w:eastAsia="Cambria" w:hAnsi="Cambria" w:cs="Cambria"/>
-          <w:i/>
-          <w:sz w:val="24"/>
-        </w:rPr>
-        <w:t>n</w:t>
-      </w:r>
-      <w:r>
-        <w:rPr>
-          <w:rFonts w:ascii="Cambria" w:eastAsia="Cambria" w:hAnsi="Cambria" w:cs="Cambria"/>
-          <w:i/>
-          <w:sz w:val="24"/>
-          <w:vertAlign w:val="subscript"/>
-        </w:rPr>
-        <w:t>i</w:t>
-      </w:r>
-      <w:proofErr w:type="spellEnd"/>
-      <w:proofErr w:type="gramEnd"/>
-      <w:r>
-        <w:rPr>
-          <w:rFonts w:ascii="Cambria" w:eastAsia="Cambria" w:hAnsi="Cambria" w:cs="Cambria"/>
-          <w:i/>
-          <w:sz w:val="24"/>
-        </w:rPr>
-        <w:t xml:space="preserve"> of the box that contains A using the procedure above.</w:t>
-      </w:r>
-    </w:p>
-    <w:p>
-      <w:pPr>
-        <w:spacing w:after="0" w:line="240" w:lineRule="auto"/>
-        <w:rPr>
-          <w:rFonts w:ascii="Cambria" w:eastAsia="Cambria" w:hAnsi="Cambria" w:cs="Cambria"/>
-          <w:i/>
-          <w:sz w:val="24"/>
-        </w:rPr>
-      </w:pPr>
-      <w:r>
-        <w:rPr>
-          <w:rFonts w:ascii="Cambria" w:eastAsia="Cambria" w:hAnsi="Cambria" w:cs="Cambria"/>
-          <w:i/>
-          <w:sz w:val="24"/>
-        </w:rPr>
-        <w:t xml:space="preserve">Step 2. Use the boxing data structure to retrieve the points </w:t>
-      </w:r>
-      <w:proofErr w:type="spellStart"/>
-      <w:r>
-        <w:rPr>
-          <w:rFonts w:ascii="Cambria" w:eastAsia="Cambria" w:hAnsi="Cambria" w:cs="Cambria"/>
-          <w:i/>
-          <w:sz w:val="24"/>
-        </w:rPr>
-        <w:t>B</w:t>
-      </w:r>
-      <w:r>
-        <w:rPr>
-          <w:rFonts w:ascii="Cambria" w:eastAsia="Cambria" w:hAnsi="Cambria" w:cs="Cambria"/>
-          <w:i/>
-          <w:sz w:val="24"/>
-          <w:vertAlign w:val="subscript"/>
-        </w:rPr>
-        <w:t>j</w:t>
-      </w:r>
-      <w:proofErr w:type="spellEnd"/>
-      <w:r>
-        <w:rPr>
-          <w:rFonts w:ascii="Cambria" w:eastAsia="Cambria" w:hAnsi="Cambria" w:cs="Cambria"/>
-          <w:i/>
-          <w:sz w:val="24"/>
-        </w:rPr>
-        <w:t>, where j=</w:t>
-      </w:r>
-      <w:proofErr w:type="gramStart"/>
-      <w:r>
-        <w:rPr>
-          <w:rFonts w:ascii="Cambria" w:eastAsia="Cambria" w:hAnsi="Cambria" w:cs="Cambria"/>
-          <w:i/>
-          <w:sz w:val="24"/>
-        </w:rPr>
-        <w:t>0,1,2,…q</w:t>
-      </w:r>
-      <w:r>
-        <w:rPr>
-          <w:rFonts w:ascii="Cambria" w:eastAsia="Cambria" w:hAnsi="Cambria" w:cs="Cambria"/>
-          <w:i/>
-          <w:sz w:val="24"/>
-          <w:vertAlign w:val="subscript"/>
-        </w:rPr>
-        <w:t>i</w:t>
-      </w:r>
-      <w:proofErr w:type="gramEnd"/>
-      <w:r>
-        <w:rPr>
-          <w:rFonts w:ascii="Cambria" w:eastAsia="Cambria" w:hAnsi="Cambria" w:cs="Cambria"/>
-          <w:i/>
-          <w:sz w:val="24"/>
-        </w:rPr>
-        <w:t>-1 lying within nine boxes. (</w:t>
-      </w:r>
-      <w:proofErr w:type="gramStart"/>
-      <w:r>
-        <w:rPr>
-          <w:rFonts w:ascii="Cambria" w:eastAsia="Cambria" w:hAnsi="Cambria" w:cs="Cambria"/>
-          <w:i/>
-          <w:sz w:val="24"/>
-        </w:rPr>
-        <w:t>q</w:t>
-      </w:r>
-      <w:r>
-        <w:rPr>
-          <w:rFonts w:ascii="Cambria" w:eastAsia="Cambria" w:hAnsi="Cambria" w:cs="Cambria"/>
-          <w:i/>
-          <w:sz w:val="24"/>
-          <w:vertAlign w:val="subscript"/>
-        </w:rPr>
-        <w:t>i</w:t>
-      </w:r>
-      <w:proofErr w:type="gramEnd"/>
-      <w:r>
-        <w:rPr>
-          <w:rFonts w:ascii="Cambria" w:eastAsia="Cambria" w:hAnsi="Cambria" w:cs="Cambria"/>
-          <w:i/>
-          <w:sz w:val="24"/>
-        </w:rPr>
-        <w:t xml:space="preserve"> is used to denote all of the points in the nine boxes.) </w:t>
-      </w:r>
-      <w:proofErr w:type="spellStart"/>
-      <w:r>
-        <w:rPr>
-          <w:rFonts w:ascii="Cambria" w:eastAsia="Cambria" w:hAnsi="Cambria" w:cs="Cambria"/>
-          <w:i/>
-          <w:sz w:val="24"/>
-        </w:rPr>
-        <w:t>I</w:t>
-      </w:r>
-      <w:r>
-        <w:rPr>
-          <w:rFonts w:ascii="Cambria" w:eastAsia="Cambria" w:hAnsi="Cambria" w:cs="Cambria"/>
-          <w:i/>
-          <w:sz w:val="24"/>
-          <w:vertAlign w:val="subscript"/>
-        </w:rPr>
-        <w:t>m</w:t>
-      </w:r>
-      <w:proofErr w:type="gramStart"/>
-      <w:r>
-        <w:rPr>
-          <w:rFonts w:ascii="Cambria" w:eastAsia="Cambria" w:hAnsi="Cambria" w:cs="Cambria"/>
-          <w:i/>
-          <w:sz w:val="24"/>
-          <w:vertAlign w:val="subscript"/>
-        </w:rPr>
-        <w:t>,n</w:t>
-      </w:r>
-      <w:proofErr w:type="spellEnd"/>
-      <w:proofErr w:type="gramEnd"/>
-      <w:r>
-        <w:rPr>
-          <w:rFonts w:ascii="Cambria" w:eastAsia="Cambria" w:hAnsi="Cambria" w:cs="Cambria"/>
-          <w:i/>
-          <w:sz w:val="24"/>
-        </w:rPr>
-        <w:t xml:space="preserve"> indexes the first point in the (</w:t>
-      </w:r>
-      <w:proofErr w:type="spellStart"/>
-      <w:r>
-        <w:rPr>
-          <w:rFonts w:ascii="Cambria" w:eastAsia="Cambria" w:hAnsi="Cambria" w:cs="Cambria"/>
-          <w:i/>
-          <w:sz w:val="24"/>
-        </w:rPr>
-        <w:t>m,n</w:t>
-      </w:r>
-      <w:proofErr w:type="spellEnd"/>
-      <w:r>
-        <w:rPr>
-          <w:rFonts w:ascii="Cambria" w:eastAsia="Cambria" w:hAnsi="Cambria" w:cs="Cambria"/>
-          <w:i/>
-          <w:sz w:val="24"/>
-        </w:rPr>
-        <w:t>)</w:t>
-      </w:r>
-      <w:proofErr w:type="spellStart"/>
-      <w:r>
-        <w:rPr>
-          <w:rFonts w:ascii="Cambria" w:eastAsia="Cambria" w:hAnsi="Cambria" w:cs="Cambria"/>
-          <w:i/>
-          <w:sz w:val="24"/>
-        </w:rPr>
-        <w:t>th</w:t>
-      </w:r>
-      <w:proofErr w:type="spellEnd"/>
-      <w:r>
-        <w:rPr>
-          <w:rFonts w:ascii="Cambria" w:eastAsia="Cambria" w:hAnsi="Cambria" w:cs="Cambria"/>
-          <w:i/>
-          <w:sz w:val="24"/>
-        </w:rPr>
-        <w:t xml:space="preserve"> box, while the number of points is given by the following formula:</w:t>
+        <w:t xml:space="preserve"> indexes the first point in the (m,n)th box, while the number of points is given by the following formula:</w:t>
       </w:r>
     </w:p>
     <w:p>
@@ -7840,9 +6939,8 @@
       <w:r>
         <w:pict w14:anchorId="6515605A">
           <v:rect id="rectole0000000003" o:spid="_x0000_s1028" style="width:378pt;height:75.75pt;mso-left-percent:-10001;mso-top-percent:-10001;mso-position-horizontal:absolute;mso-position-horizontal-relative:char;mso-position-vertical:absolute;mso-position-vertical-relative:line;mso-left-percent:-10001;mso-top-percent:-10001" o:preferrelative="t" stroked="f">
-            <v:imagedata r:id="rId12" o:title=""/>
+            <v:imagedata r:id="rId9" o:title=""/>
           </v:rect>
-          <o:OLEObject Type="Embed" ProgID="StaticMetafile" ShapeID="rectole0000000003" DrawAspect="Content" ObjectID="_1328103989"/>
         </w:pict>
       </w:r>
     </w:p>
@@ -7873,27 +6971,18 @@
           <w:i/>
           <w:sz w:val="24"/>
         </w:rPr>
-        <w:t xml:space="preserve">Step 3. Select the points </w:t>
-      </w:r>
-      <w:proofErr w:type="spellStart"/>
+        <w:lastRenderedPageBreak/>
+        <w:t>Step 3. Select the points B</w:t>
+      </w:r>
       <w:r>
         <w:rPr>
           <w:rFonts w:ascii="Cambria" w:eastAsia="Cambria" w:hAnsi="Cambria" w:cs="Cambria"/>
           <w:i/>
           <w:sz w:val="24"/>
-        </w:rPr>
-        <w:t>B</w:t>
-      </w:r>
-      <w:r>
-        <w:rPr>
-          <w:rFonts w:ascii="Cambria" w:eastAsia="Cambria" w:hAnsi="Cambria" w:cs="Cambria"/>
-          <w:i/>
-          <w:sz w:val="24"/>
           <w:vertAlign w:val="subscript"/>
         </w:rPr>
         <w:t>j</w:t>
       </w:r>
-      <w:proofErr w:type="spellEnd"/>
       <w:r>
         <w:rPr>
           <w:rFonts w:ascii="Cambria" w:eastAsia="Cambria" w:hAnsi="Cambria" w:cs="Cambria"/>
@@ -7940,9 +7029,8 @@
       <w:r>
         <w:pict w14:anchorId="26BF4229">
           <v:rect id="rectole0000000004" o:spid="_x0000_s1029" style="width:340.5pt;height:32.25pt;mso-left-percent:-10001;mso-top-percent:-10001;mso-position-horizontal:absolute;mso-position-horizontal-relative:char;mso-position-vertical:absolute;mso-position-vertical-relative:line;mso-left-percent:-10001;mso-top-percent:-10001" o:preferrelative="t" stroked="f">
-            <v:imagedata r:id="rId14" o:title=""/>
+            <v:imagedata r:id="rId10" o:title=""/>
           </v:rect>
-          <o:OLEObject Type="Embed" ProgID="StaticMetafile" ShapeID="rectole0000000004" DrawAspect="Content" ObjectID="_1328103990"/>
         </w:pict>
       </w:r>
     </w:p>
@@ -7987,9 +7075,8 @@
       <w:r>
         <w:pict w14:anchorId="1F1B7634">
           <v:rect id="rectole0000000005" o:spid="_x0000_s1030" style="width:293.05pt;height:426.25pt;mso-left-percent:-10001;mso-top-percent:-10001;mso-position-horizontal:absolute;mso-position-horizontal-relative:char;mso-position-vertical:absolute;mso-position-vertical-relative:line;mso-left-percent:-10001;mso-top-percent:-10001" o:preferrelative="t" stroked="f">
-            <v:imagedata r:id="rId16" o:title=""/>
+            <v:imagedata r:id="rId11" o:title=""/>
           </v:rect>
-          <o:OLEObject Type="Embed" ProgID="StaticMetafile" ShapeID="rectole0000000005" DrawAspect="Content" ObjectID="_1328103991"/>
         </w:pict>
       </w:r>
     </w:p>
@@ -8006,39 +7093,7 @@
           <w:rFonts w:ascii="Cambria" w:eastAsia="Cambria" w:hAnsi="Cambria" w:cs="Cambria"/>
           <w:sz w:val="24"/>
         </w:rPr>
-        <w:t xml:space="preserve">Figure 2. The Multilevel-SLAM algorithm from Univ. of </w:t>
-      </w:r>
-      <w:proofErr w:type="spellStart"/>
-      <w:r>
-        <w:rPr>
-          <w:rFonts w:ascii="Cambria" w:eastAsia="Cambria" w:hAnsi="Cambria" w:cs="Cambria"/>
-          <w:sz w:val="24"/>
-        </w:rPr>
-        <w:t>Frieburg</w:t>
-      </w:r>
-      <w:proofErr w:type="spellEnd"/>
-      <w:r>
-        <w:rPr>
-          <w:rFonts w:ascii="Cambria" w:eastAsia="Cambria" w:hAnsi="Cambria" w:cs="Cambria"/>
-          <w:sz w:val="24"/>
-        </w:rPr>
-        <w:t xml:space="preserve"> [6] that Penn uses a variant of the </w:t>
-      </w:r>
-      <w:proofErr w:type="spellStart"/>
-      <w:r>
-        <w:rPr>
-          <w:rFonts w:ascii="Cambria" w:eastAsia="Cambria" w:hAnsi="Cambria" w:cs="Cambria"/>
-          <w:sz w:val="24"/>
-        </w:rPr>
-        <w:t>Kalman</w:t>
-      </w:r>
-      <w:proofErr w:type="spellEnd"/>
-      <w:r>
-        <w:rPr>
-          <w:rFonts w:ascii="Cambria" w:eastAsia="Cambria" w:hAnsi="Cambria" w:cs="Cambria"/>
-          <w:sz w:val="24"/>
-        </w:rPr>
-        <w:t xml:space="preserve"> Filter, lines 3-11. </w:t>
+        <w:t xml:space="preserve">Figure 2. The Multilevel-SLAM algorithm from Univ. of Frieburg [6] that Penn uses a variant of the Kalman Filter, lines 3-11. </w:t>
       </w:r>
     </w:p>
     <w:p>
@@ -8084,23 +7139,13 @@
           <w:sz w:val="24"/>
         </w:rPr>
       </w:pPr>
-      <w:proofErr w:type="spellStart"/>
       <w:r>
         <w:rPr>
           <w:rFonts w:ascii="Cambria" w:eastAsia="Cambria" w:hAnsi="Cambria" w:cs="Cambria"/>
           <w:b/>
           <w:sz w:val="24"/>
         </w:rPr>
-        <w:t>II.b</w:t>
-      </w:r>
-      <w:proofErr w:type="spellEnd"/>
-      <w:r>
-        <w:rPr>
-          <w:rFonts w:ascii="Cambria" w:eastAsia="Cambria" w:hAnsi="Cambria" w:cs="Cambria"/>
-          <w:b/>
-          <w:sz w:val="24"/>
-        </w:rPr>
-        <w:t xml:space="preserve"> Height Estimate</w:t>
+        <w:t>II.b Height Estimate</w:t>
       </w:r>
     </w:p>
     <w:p>
@@ -8158,6 +7203,7 @@
           <w:color w:val="FF0000"/>
           <w:sz w:val="24"/>
         </w:rPr>
+        <w:lastRenderedPageBreak/>
         <w:t xml:space="preserve">The output of the </w:t>
       </w:r>
       <w:r>
@@ -8237,61 +7283,7 @@
           <w:color w:val="FF0000"/>
           <w:sz w:val="24"/>
         </w:rPr>
-        <w:t xml:space="preserve">The input to the variant of the </w:t>
-      </w:r>
-      <w:proofErr w:type="spellStart"/>
-      <w:r>
-        <w:rPr>
-          <w:rFonts w:ascii="Cambria" w:eastAsia="Cambria" w:hAnsi="Cambria" w:cs="Cambria"/>
-          <w:color w:val="FF0000"/>
-          <w:sz w:val="24"/>
-        </w:rPr>
-        <w:t>Kalman</w:t>
-      </w:r>
-      <w:proofErr w:type="spellEnd"/>
-      <w:r>
-        <w:rPr>
-          <w:rFonts w:ascii="Cambria" w:eastAsia="Cambria" w:hAnsi="Cambria" w:cs="Cambria"/>
-          <w:color w:val="FF0000"/>
-          <w:sz w:val="24"/>
-        </w:rPr>
-        <w:t xml:space="preserve"> Filter (KF) [6], which actually uses two KFs. </w:t>
-      </w:r>
-      <w:proofErr w:type="spellStart"/>
-      <w:r>
-        <w:rPr>
-          <w:rFonts w:ascii="Cambria" w:eastAsia="Cambria" w:hAnsi="Cambria" w:cs="Cambria"/>
-          <w:color w:val="FF0000"/>
-          <w:sz w:val="24"/>
-        </w:rPr>
-        <w:t>Frieburg’s</w:t>
-      </w:r>
-      <w:proofErr w:type="spellEnd"/>
-      <w:r>
-        <w:rPr>
-          <w:rFonts w:ascii="Cambria" w:eastAsia="Cambria" w:hAnsi="Cambria" w:cs="Cambria"/>
-          <w:color w:val="FF0000"/>
-          <w:sz w:val="24"/>
-        </w:rPr>
-        <w:t xml:space="preserve"> </w:t>
-      </w:r>
-      <w:proofErr w:type="gramStart"/>
-      <w:r>
-        <w:rPr>
-          <w:rFonts w:ascii="Cambria" w:eastAsia="Cambria" w:hAnsi="Cambria" w:cs="Cambria"/>
-          <w:color w:val="FF0000"/>
-          <w:sz w:val="24"/>
-        </w:rPr>
-        <w:t>paper</w:t>
-      </w:r>
-      <w:proofErr w:type="gramEnd"/>
-      <w:r>
-        <w:rPr>
-          <w:rFonts w:ascii="Cambria" w:eastAsia="Cambria" w:hAnsi="Cambria" w:cs="Cambria"/>
-          <w:color w:val="FF0000"/>
-          <w:sz w:val="24"/>
-        </w:rPr>
-        <w:t xml:space="preserve"> does an excellent job of describing the algorithm in Fig 2, and the team needs to read this paper. Note also that [6] has a better picture of the mirrors they use for the LRF. </w:t>
+        <w:t xml:space="preserve">The input to the variant of the Kalman Filter (KF) [6], which actually uses two KFs. Frieburg’s paper does an excellent job of describing the algorithm in Fig 2, and the team needs to read this paper. Note also that [6] has a better picture of the mirrors they use for the LRF. </w:t>
       </w:r>
     </w:p>
     <w:p>
@@ -8332,23 +7324,7 @@
           <w:rFonts w:ascii="Cambria" w:eastAsia="Cambria" w:hAnsi="Cambria" w:cs="Cambria"/>
           <w:sz w:val="24"/>
         </w:rPr>
-        <w:t xml:space="preserve">The results of the ICP steps prior to step 5 are combined with the IMU data in order to correct the error in the ICP algorithm Step 5. The correction is done by aligning the incoming scans with the map. This comparison uses </w:t>
-      </w:r>
-      <w:proofErr w:type="spellStart"/>
-      <w:r>
-        <w:rPr>
-          <w:rFonts w:ascii="Cambria" w:eastAsia="Cambria" w:hAnsi="Cambria" w:cs="Cambria"/>
-          <w:sz w:val="24"/>
-        </w:rPr>
-        <w:t>Chetverikov‘s</w:t>
-      </w:r>
-      <w:proofErr w:type="spellEnd"/>
-      <w:r>
-        <w:rPr>
-          <w:rFonts w:ascii="Cambria" w:eastAsia="Cambria" w:hAnsi="Cambria" w:cs="Cambria"/>
-          <w:sz w:val="24"/>
-        </w:rPr>
-        <w:t xml:space="preserve"> boxing and searching algorithms.  </w:t>
+        <w:t xml:space="preserve">The results of the ICP steps prior to step 5 are combined with the IMU data in order to correct the error in the ICP algorithm Step 5. The correction is done by aligning the incoming scans with the map. This comparison uses Chetverikov‘s boxing and searching algorithms.  </w:t>
       </w:r>
     </w:p>
     <w:p>
@@ -8468,15 +7444,7 @@
           <w:rFonts w:ascii="Cambria" w:eastAsia="Cambria" w:hAnsi="Cambria" w:cs="Cambria"/>
           <w:sz w:val="24"/>
         </w:rPr>
-        <w:t xml:space="preserve">, and may be connected to a pose node at some later time </w:t>
-      </w:r>
-      <w:proofErr w:type="spellStart"/>
-      <w:r>
-        <w:rPr>
-          <w:rFonts w:ascii="Cambria" w:eastAsia="Cambria" w:hAnsi="Cambria" w:cs="Cambria"/>
-          <w:sz w:val="24"/>
-        </w:rPr>
-        <w:t>t</w:t>
+        <w:t>, and may be connected to a pose node at some later time t</w:t>
       </w:r>
       <w:r>
         <w:rPr>
@@ -8486,7 +7454,6 @@
         </w:rPr>
         <w:t>x</w:t>
       </w:r>
-      <w:proofErr w:type="spellEnd"/>
       <w:r>
         <w:rPr>
           <w:rFonts w:ascii="Cambria" w:eastAsia="Cambria" w:hAnsi="Cambria" w:cs="Cambria"/>
@@ -8559,25 +7526,7 @@
           <w:color w:val="000000" w:themeColor="text1"/>
           <w:sz w:val="24"/>
         </w:rPr>
-        <w:t xml:space="preserve">9, 10]. Open source versions of SURF are available, and that is what we should use, we should not have to </w:t>
-      </w:r>
-      <w:proofErr w:type="spellStart"/>
-      <w:r>
-        <w:rPr>
-          <w:rFonts w:ascii="Cambria" w:eastAsia="Cambria" w:hAnsi="Cambria" w:cs="Cambria"/>
-          <w:color w:val="000000" w:themeColor="text1"/>
-          <w:sz w:val="24"/>
-        </w:rPr>
-        <w:t>reimplement</w:t>
-      </w:r>
-      <w:proofErr w:type="spellEnd"/>
-      <w:r>
-        <w:rPr>
-          <w:rFonts w:ascii="Cambria" w:eastAsia="Cambria" w:hAnsi="Cambria" w:cs="Cambria"/>
-          <w:color w:val="000000" w:themeColor="text1"/>
-          <w:sz w:val="24"/>
-        </w:rPr>
-        <w:t xml:space="preserve"> SURF. </w:t>
+        <w:t xml:space="preserve">9, 10]. Open source versions of SURF are available, and that is what we should use, we should not have to reimplement SURF. </w:t>
       </w:r>
     </w:p>
     <w:p>
@@ -8603,23 +7552,7 @@
           <w:rFonts w:ascii="Cambria" w:eastAsia="Cambria" w:hAnsi="Cambria" w:cs="Cambria"/>
           <w:sz w:val="24"/>
         </w:rPr>
-        <w:t xml:space="preserve">SURF is a scale invariant feature detector that uses </w:t>
-      </w:r>
-      <w:proofErr w:type="spellStart"/>
-      <w:r>
-        <w:rPr>
-          <w:rFonts w:ascii="Cambria" w:eastAsia="Cambria" w:hAnsi="Cambria" w:cs="Cambria"/>
-          <w:sz w:val="24"/>
-        </w:rPr>
-        <w:t>Haar</w:t>
-      </w:r>
-      <w:proofErr w:type="spellEnd"/>
-      <w:r>
-        <w:rPr>
-          <w:rFonts w:ascii="Cambria" w:eastAsia="Cambria" w:hAnsi="Cambria" w:cs="Cambria"/>
-          <w:sz w:val="24"/>
-        </w:rPr>
-        <w:t xml:space="preserve"> wavelets to approximate differences of Gaussians filters and integral images, which quickly and efficiently generates the sum of values in a rectangular subset of a grid in the image, for convolution. </w:t>
+        <w:t xml:space="preserve">SURF is a scale invariant feature detector that uses Haar wavelets to approximate differences of Gaussians filters and integral images, which quickly and efficiently generates the sum of values in a rectangular subset of a grid in the image, for convolution. </w:t>
       </w:r>
     </w:p>
     <w:p>
@@ -8714,6 +7647,7 @@
           <w:rFonts w:ascii="Cambria" w:eastAsia="Cambria" w:hAnsi="Cambria" w:cs="Cambria"/>
           <w:sz w:val="24"/>
         </w:rPr>
+        <w:lastRenderedPageBreak/>
         <w:t xml:space="preserve">The descriptors are matched </w:t>
       </w:r>
       <w:r>
@@ -8776,25 +7710,7 @@
           <w:color w:val="000000" w:themeColor="text1"/>
           <w:sz w:val="24"/>
         </w:rPr>
-        <w:t xml:space="preserve">The SURF binary files can be downloaded from the official SURF website [11]. In addition to the </w:t>
-      </w:r>
-      <w:proofErr w:type="spellStart"/>
-      <w:r>
-        <w:rPr>
-          <w:rFonts w:ascii="Cambria" w:eastAsia="Cambria" w:hAnsi="Cambria" w:cs="Cambria"/>
-          <w:color w:val="000000" w:themeColor="text1"/>
-          <w:sz w:val="24"/>
-        </w:rPr>
-        <w:t>OpenSURF</w:t>
-      </w:r>
-      <w:proofErr w:type="spellEnd"/>
-      <w:r>
-        <w:rPr>
-          <w:rFonts w:ascii="Cambria" w:eastAsia="Cambria" w:hAnsi="Cambria" w:cs="Cambria"/>
-          <w:color w:val="000000" w:themeColor="text1"/>
-          <w:sz w:val="24"/>
-        </w:rPr>
-        <w:t xml:space="preserve"> code (C++ or C#) [10], other versions are available [11, 12, 13, 14]. A few tutorials also exist [13, 14].</w:t>
+        <w:t>The SURF binary files can be downloaded from the official SURF website [11]. In addition to the OpenSURF code (C++ or C#) [10], other versions are available [11, 12, 13, 14]. A few tutorials also exist [13, 14].</w:t>
       </w:r>
     </w:p>
     <w:p>
@@ -8975,21 +7891,12 @@
           <w:sz w:val="24"/>
         </w:rPr>
       </w:pPr>
-      <w:proofErr w:type="gramStart"/>
-      <w:r>
-        <w:rPr>
-          <w:rFonts w:ascii="Cambria" w:eastAsia="Cambria" w:hAnsi="Cambria" w:cs="Cambria"/>
-          <w:sz w:val="24"/>
-        </w:rPr>
-        <w:t>clustering</w:t>
-      </w:r>
-      <w:proofErr w:type="gramEnd"/>
-      <w:r>
-        <w:rPr>
-          <w:rFonts w:ascii="Cambria" w:eastAsia="Cambria" w:hAnsi="Cambria" w:cs="Cambria"/>
-          <w:sz w:val="24"/>
-        </w:rPr>
-        <w:t xml:space="preserve"> all the descriptors from a set of training images </w:t>
+      <w:r>
+        <w:rPr>
+          <w:rFonts w:ascii="Cambria" w:eastAsia="Cambria" w:hAnsi="Cambria" w:cs="Cambria"/>
+          <w:sz w:val="24"/>
+        </w:rPr>
+        <w:t xml:space="preserve">clustering all the descriptors from a set of training images </w:t>
       </w:r>
       <w:r>
         <w:rPr>
@@ -9088,39 +7995,7 @@
           <w:rFonts w:ascii="Cambria" w:eastAsia="Cambria" w:hAnsi="Cambria" w:cs="Cambria"/>
           <w:sz w:val="24"/>
         </w:rPr>
-        <w:t xml:space="preserve">Observation at </w:t>
-      </w:r>
-      <w:proofErr w:type="gramStart"/>
-      <w:r>
-        <w:rPr>
-          <w:rFonts w:ascii="Cambria" w:eastAsia="Cambria" w:hAnsi="Cambria" w:cs="Cambria"/>
-          <w:sz w:val="24"/>
-        </w:rPr>
-        <w:t>time  denoted</w:t>
-      </w:r>
-      <w:proofErr w:type="gramEnd"/>
-      <w:r>
-        <w:rPr>
-          <w:rFonts w:ascii="Cambria" w:eastAsia="Cambria" w:hAnsi="Cambria" w:cs="Cambria"/>
-          <w:sz w:val="24"/>
-        </w:rPr>
-        <w:t xml:space="preserve"> as , where  is a binary variable indicating presence or absence of  word of vocabulary.   </w:t>
-      </w:r>
-      <w:proofErr w:type="gramStart"/>
-      <w:r>
-        <w:rPr>
-          <w:rFonts w:ascii="Cambria" w:eastAsia="Cambria" w:hAnsi="Cambria" w:cs="Cambria"/>
-          <w:sz w:val="24"/>
-        </w:rPr>
-        <w:t>denotes</w:t>
-      </w:r>
-      <w:proofErr w:type="gramEnd"/>
-      <w:r>
-        <w:rPr>
-          <w:rFonts w:ascii="Cambria" w:eastAsia="Cambria" w:hAnsi="Cambria" w:cs="Cambria"/>
-          <w:sz w:val="24"/>
-        </w:rPr>
-        <w:t xml:space="preserve"> set of all observations up to time .</w:t>
+        <w:t>Observation at time  denoted as , where  is a binary variable indicating presence or absence of  word of vocabulary.   denotes set of all observations up to time .</w:t>
       </w:r>
     </w:p>
     <w:p>
@@ -9309,6 +8184,7 @@
           <w:rFonts w:ascii="Cambria" w:eastAsia="Cambria" w:hAnsi="Cambria" w:cs="Cambria"/>
           <w:sz w:val="24"/>
         </w:rPr>
+        <w:lastRenderedPageBreak/>
         <w:t xml:space="preserve">, where  is root of  and  is parent of  in </w:t>
       </w:r>
     </w:p>
@@ -9330,7 +8206,6 @@
           <w:rFonts w:ascii="Cambria" w:eastAsia="Cambria" w:hAnsi="Cambria" w:cs="Cambria"/>
           <w:sz w:val="24"/>
         </w:rPr>
-        <w:lastRenderedPageBreak/>
         <w:t>Compute each probability  in the above expansion of  from co-occurrence frequency in training data; smoothing may be necessary if have limited training data</w:t>
       </w:r>
     </w:p>
@@ -9454,23 +8329,7 @@
           <w:rFonts w:ascii="Cambria" w:eastAsia="Cambria" w:hAnsi="Cambria" w:cs="Cambria"/>
           <w:sz w:val="24"/>
         </w:rPr>
-        <w:t xml:space="preserve">Represent world at </w:t>
-      </w:r>
-      <w:proofErr w:type="gramStart"/>
-      <w:r>
-        <w:rPr>
-          <w:rFonts w:ascii="Cambria" w:eastAsia="Cambria" w:hAnsi="Cambria" w:cs="Cambria"/>
-          <w:sz w:val="24"/>
-        </w:rPr>
-        <w:t>time  as</w:t>
-      </w:r>
-      <w:proofErr w:type="gramEnd"/>
-      <w:r>
-        <w:rPr>
-          <w:rFonts w:ascii="Cambria" w:eastAsia="Cambria" w:hAnsi="Cambria" w:cs="Cambria"/>
-          <w:sz w:val="24"/>
-        </w:rPr>
-        <w:t xml:space="preserve"> collection of  discrete and disjoint locations . Each location  is described by the set , an estimate of the probability that each word exists at the location – goal is to compute  for each location and select the location with the maximum likelihood</w:t>
+        <w:t>Represent world at time  as collection of  discrete and disjoint locations . Each location  is described by the set , an estimate of the probability that each word exists at the location – goal is to compute  for each location and select the location with the maximum likelihood</w:t>
       </w:r>
     </w:p>
     <w:p>
@@ -9484,119 +8343,112 @@
       <w:r>
         <w:pict w14:anchorId="3CE2264C">
           <v:rect id="rectole0000000006" o:spid="_x0000_s1031" style="width:365.25pt;height:558pt;mso-left-percent:-10001;mso-top-percent:-10001;mso-position-horizontal:absolute;mso-position-horizontal-relative:char;mso-position-vertical:absolute;mso-position-vertical-relative:line;mso-left-percent:-10001;mso-top-percent:-10001" o:preferrelative="t" stroked="f">
+            <v:imagedata r:id="rId12" o:title=""/>
+          </v:rect>
+        </w:pict>
+      </w:r>
+      <w:r>
+        <w:pict w14:anchorId="2AA0808E">
+          <v:rect id="rectole0000000007" o:spid="_x0000_s1032" style="width:371.25pt;height:261pt;mso-left-percent:-10001;mso-top-percent:-10001;mso-position-horizontal:absolute;mso-position-horizontal-relative:char;mso-position-vertical:absolute;mso-position-vertical-relative:line;mso-left-percent:-10001;mso-top-percent:-10001" o:preferrelative="t" stroked="f">
+            <v:imagedata r:id="rId13" o:title=""/>
+          </v:rect>
+        </w:pict>
+      </w:r>
+      <w:r>
+        <w:pict w14:anchorId="78C91F7F">
+          <v:rect id="rectole0000000008" o:spid="_x0000_s1033" style="width:349.5pt;height:306pt;mso-left-percent:-10001;mso-top-percent:-10001;mso-position-horizontal:absolute;mso-position-horizontal-relative:char;mso-position-vertical:absolute;mso-position-vertical-relative:line;mso-left-percent:-10001;mso-top-percent:-10001" o:preferrelative="t" stroked="f">
+            <v:imagedata r:id="rId14" o:title=""/>
+          </v:rect>
+        </w:pict>
+      </w:r>
+    </w:p>
+    <w:p>
+      <w:pPr>
+        <w:spacing w:after="0" w:line="240" w:lineRule="auto"/>
+        <w:rPr>
+          <w:rFonts w:ascii="Calibri" w:eastAsia="Calibri" w:hAnsi="Calibri" w:cs="Calibri"/>
+        </w:rPr>
+      </w:pPr>
+      <w:r>
+        <w:pict w14:anchorId="2ACD0DF0">
+          <v:rect id="rectole0000000009" o:spid="_x0000_s1034" style="width:378.75pt;height:84.75pt;mso-left-percent:-10001;mso-top-percent:-10001;mso-position-horizontal:absolute;mso-position-horizontal-relative:char;mso-position-vertical:absolute;mso-position-vertical-relative:line;mso-left-percent:-10001;mso-top-percent:-10001" o:preferrelative="t" stroked="f">
+            <v:imagedata r:id="rId15" o:title=""/>
+          </v:rect>
+        </w:pict>
+      </w:r>
+    </w:p>
+    <w:p>
+      <w:pPr>
+        <w:spacing w:after="0" w:line="240" w:lineRule="auto"/>
+        <w:rPr>
+          <w:rFonts w:ascii="Calibri" w:eastAsia="Calibri" w:hAnsi="Calibri" w:cs="Calibri"/>
+        </w:rPr>
+      </w:pPr>
+    </w:p>
+    <w:p>
+      <w:pPr>
+        <w:spacing w:after="0" w:line="240" w:lineRule="auto"/>
+        <w:rPr>
+          <w:rFonts w:ascii="Cambria" w:eastAsia="Cambria" w:hAnsi="Cambria" w:cs="Cambria"/>
+          <w:sz w:val="24"/>
+        </w:rPr>
+      </w:pPr>
+    </w:p>
+    <w:p>
+      <w:pPr>
+        <w:spacing w:after="0" w:line="240" w:lineRule="auto"/>
+        <w:rPr>
+          <w:rFonts w:ascii="Cambria" w:eastAsia="Cambria" w:hAnsi="Cambria" w:cs="Cambria"/>
+          <w:sz w:val="24"/>
+        </w:rPr>
+      </w:pPr>
+      <w:r>
+        <w:pict w14:anchorId="6A9629A7">
+          <v:rect id="rectole0000000010" o:spid="_x0000_s1035" style="width:354pt;height:75.75pt;mso-left-percent:-10001;mso-top-percent:-10001;mso-position-horizontal:absolute;mso-position-horizontal-relative:char;mso-position-vertical:absolute;mso-position-vertical-relative:line;mso-left-percent:-10001;mso-top-percent:-10001" o:preferrelative="t" stroked="f">
+            <v:imagedata r:id="rId16" o:title=""/>
+          </v:rect>
+        </w:pict>
+      </w:r>
+      <w:r>
+        <w:pict w14:anchorId="3F1386EF">
+          <v:rect id="rectole0000000011" o:spid="_x0000_s1036" style="width:349.5pt;height:138.75pt;mso-left-percent:-10001;mso-top-percent:-10001;mso-position-horizontal:absolute;mso-position-horizontal-relative:char;mso-position-vertical:absolute;mso-position-vertical-relative:line;mso-left-percent:-10001;mso-top-percent:-10001" o:preferrelative="t" stroked="f">
+            <v:imagedata r:id="rId17" o:title=""/>
+          </v:rect>
+        </w:pict>
+      </w:r>
+    </w:p>
+    <w:p>
+      <w:pPr>
+        <w:spacing w:after="0" w:line="240" w:lineRule="auto"/>
+        <w:rPr>
+          <w:rFonts w:ascii="Cambria" w:eastAsia="Cambria" w:hAnsi="Cambria" w:cs="Cambria"/>
+          <w:color w:val="FF0000"/>
+          <w:sz w:val="24"/>
+        </w:rPr>
+      </w:pPr>
+    </w:p>
+    <w:p>
+      <w:pPr>
+        <w:spacing w:after="0" w:line="240" w:lineRule="auto"/>
+        <w:rPr>
+          <w:rFonts w:ascii="Cambria" w:eastAsia="Cambria" w:hAnsi="Cambria" w:cs="Cambria"/>
+          <w:color w:val="FF0000"/>
+          <w:sz w:val="24"/>
+        </w:rPr>
+      </w:pPr>
+    </w:p>
+    <w:p>
+      <w:pPr>
+        <w:spacing w:after="0" w:line="240" w:lineRule="auto"/>
+        <w:rPr>
+          <w:rFonts w:ascii="Calibri" w:eastAsia="Calibri" w:hAnsi="Calibri" w:cs="Calibri"/>
+        </w:rPr>
+      </w:pPr>
+      <w:r>
+        <w:pict w14:anchorId="213DCD51">
+          <v:rect id="rectole0000000012" o:spid="_x0000_s1037" style="width:260.25pt;height:379.5pt;mso-left-percent:-10001;mso-top-percent:-10001;mso-position-horizontal:absolute;mso-position-horizontal-relative:char;mso-position-vertical:absolute;mso-position-vertical-relative:line;mso-left-percent:-10001;mso-top-percent:-10001" o:preferrelative="t" stroked="f">
             <v:imagedata r:id="rId18" o:title=""/>
           </v:rect>
-          <o:OLEObject Type="Embed" ProgID="StaticMetafile" ShapeID="rectole0000000006" DrawAspect="Content" ObjectID="_1328103992"/>
-        </w:pict>
-      </w:r>
-      <w:r>
-        <w:pict w14:anchorId="2AA0808E">
-          <v:rect id="rectole0000000007" o:spid="_x0000_s1032" style="width:371.25pt;height:261pt;mso-left-percent:-10001;mso-top-percent:-10001;mso-position-horizontal:absolute;mso-position-horizontal-relative:char;mso-position-vertical:absolute;mso-position-vertical-relative:line;mso-left-percent:-10001;mso-top-percent:-10001" o:preferrelative="t" stroked="f">
-            <v:imagedata r:id="rId20" o:title=""/>
-          </v:rect>
-          <o:OLEObject Type="Embed" ProgID="StaticMetafile" ShapeID="rectole0000000007" DrawAspect="Content" ObjectID="_1328103993"/>
-        </w:pict>
-      </w:r>
-      <w:r>
-        <w:pict w14:anchorId="78C91F7F">
-          <v:rect id="rectole0000000008" o:spid="_x0000_s1033" style="width:349.5pt;height:306pt;mso-left-percent:-10001;mso-top-percent:-10001;mso-position-horizontal:absolute;mso-position-horizontal-relative:char;mso-position-vertical:absolute;mso-position-vertical-relative:line;mso-left-percent:-10001;mso-top-percent:-10001" o:preferrelative="t" stroked="f">
-            <v:imagedata r:id="rId22" o:title=""/>
-          </v:rect>
-          <o:OLEObject Type="Embed" ProgID="StaticMetafile" ShapeID="rectole0000000008" DrawAspect="Content" ObjectID="_1328103994"/>
-        </w:pict>
-      </w:r>
-    </w:p>
-    <w:p>
-      <w:pPr>
-        <w:spacing w:after="0" w:line="240" w:lineRule="auto"/>
-        <w:rPr>
-          <w:rFonts w:ascii="Calibri" w:eastAsia="Calibri" w:hAnsi="Calibri" w:cs="Calibri"/>
-        </w:rPr>
-      </w:pPr>
-      <w:r>
-        <w:pict w14:anchorId="2ACD0DF0">
-          <v:rect id="rectole0000000009" o:spid="_x0000_s1034" style="width:378.75pt;height:84.75pt;mso-left-percent:-10001;mso-top-percent:-10001;mso-position-horizontal:absolute;mso-position-horizontal-relative:char;mso-position-vertical:absolute;mso-position-vertical-relative:line;mso-left-percent:-10001;mso-top-percent:-10001" o:preferrelative="t" stroked="f">
-            <v:imagedata r:id="rId24" o:title=""/>
-          </v:rect>
-          <o:OLEObject Type="Embed" ProgID="StaticMetafile" ShapeID="rectole0000000009" DrawAspect="Content" ObjectID="_1328103995"/>
-        </w:pict>
-      </w:r>
-    </w:p>
-    <w:p>
-      <w:pPr>
-        <w:spacing w:after="0" w:line="240" w:lineRule="auto"/>
-        <w:rPr>
-          <w:rFonts w:ascii="Calibri" w:eastAsia="Calibri" w:hAnsi="Calibri" w:cs="Calibri"/>
-        </w:rPr>
-      </w:pPr>
-    </w:p>
-    <w:p>
-      <w:pPr>
-        <w:spacing w:after="0" w:line="240" w:lineRule="auto"/>
-        <w:rPr>
-          <w:rFonts w:ascii="Cambria" w:eastAsia="Cambria" w:hAnsi="Cambria" w:cs="Cambria"/>
-          <w:sz w:val="24"/>
-        </w:rPr>
-      </w:pPr>
-    </w:p>
-    <w:p>
-      <w:pPr>
-        <w:spacing w:after="0" w:line="240" w:lineRule="auto"/>
-        <w:rPr>
-          <w:rFonts w:ascii="Cambria" w:eastAsia="Cambria" w:hAnsi="Cambria" w:cs="Cambria"/>
-          <w:sz w:val="24"/>
-        </w:rPr>
-      </w:pPr>
-      <w:r>
-        <w:pict w14:anchorId="6A9629A7">
-          <v:rect id="rectole0000000010" o:spid="_x0000_s1035" style="width:354pt;height:75.75pt;mso-left-percent:-10001;mso-top-percent:-10001;mso-position-horizontal:absolute;mso-position-horizontal-relative:char;mso-position-vertical:absolute;mso-position-vertical-relative:line;mso-left-percent:-10001;mso-top-percent:-10001" o:preferrelative="t" stroked="f">
-            <v:imagedata r:id="rId26" o:title=""/>
-          </v:rect>
-          <o:OLEObject Type="Embed" ProgID="StaticMetafile" ShapeID="rectole0000000010" DrawAspect="Content" ObjectID="_1328103996"/>
-        </w:pict>
-      </w:r>
-      <w:r>
-        <w:pict w14:anchorId="3F1386EF">
-          <v:rect id="rectole0000000011" o:spid="_x0000_s1036" style="width:349.5pt;height:138.75pt;mso-left-percent:-10001;mso-top-percent:-10001;mso-position-horizontal:absolute;mso-position-horizontal-relative:char;mso-position-vertical:absolute;mso-position-vertical-relative:line;mso-left-percent:-10001;mso-top-percent:-10001" o:preferrelative="t" stroked="f">
-            <v:imagedata r:id="rId28" o:title=""/>
-          </v:rect>
-          <o:OLEObject Type="Embed" ProgID="StaticMetafile" ShapeID="rectole0000000011" DrawAspect="Content" ObjectID="_1328103997"/>
-        </w:pict>
-      </w:r>
-    </w:p>
-    <w:p>
-      <w:pPr>
-        <w:spacing w:after="0" w:line="240" w:lineRule="auto"/>
-        <w:rPr>
-          <w:rFonts w:ascii="Cambria" w:eastAsia="Cambria" w:hAnsi="Cambria" w:cs="Cambria"/>
-          <w:color w:val="FF0000"/>
-          <w:sz w:val="24"/>
-        </w:rPr>
-      </w:pPr>
-    </w:p>
-    <w:p>
-      <w:pPr>
-        <w:spacing w:after="0" w:line="240" w:lineRule="auto"/>
-        <w:rPr>
-          <w:rFonts w:ascii="Cambria" w:eastAsia="Cambria" w:hAnsi="Cambria" w:cs="Cambria"/>
-          <w:color w:val="FF0000"/>
-          <w:sz w:val="24"/>
-        </w:rPr>
-      </w:pPr>
-    </w:p>
-    <w:p>
-      <w:pPr>
-        <w:spacing w:after="0" w:line="240" w:lineRule="auto"/>
-        <w:rPr>
-          <w:rFonts w:ascii="Calibri" w:eastAsia="Calibri" w:hAnsi="Calibri" w:cs="Calibri"/>
-        </w:rPr>
-      </w:pPr>
-      <w:r>
-        <w:pict w14:anchorId="213DCD51">
-          <v:rect id="rectole0000000012" o:spid="_x0000_s1037" style="width:260.25pt;height:379.5pt;mso-left-percent:-10001;mso-top-percent:-10001;mso-position-horizontal:absolute;mso-position-horizontal-relative:char;mso-position-vertical:absolute;mso-position-vertical-relative:line;mso-left-percent:-10001;mso-top-percent:-10001" o:preferrelative="t" stroked="f">
-            <v:imagedata r:id="rId30" o:title=""/>
-          </v:rect>
-          <o:OLEObject Type="Embed" ProgID="StaticMetafile" ShapeID="rectole0000000012" DrawAspect="Content" ObjectID="_1328103998"/>
         </w:pict>
       </w:r>
     </w:p>
@@ -9668,23 +8520,7 @@
           <w:rFonts w:ascii="Cambria" w:eastAsia="Cambria" w:hAnsi="Cambria" w:cs="Cambria"/>
           <w:sz w:val="24"/>
         </w:rPr>
-        <w:t>, 20(4)</w:t>
-      </w:r>
-      <w:proofErr w:type="gramStart"/>
-      <w:r>
-        <w:rPr>
-          <w:rFonts w:ascii="Cambria" w:eastAsia="Cambria" w:hAnsi="Cambria" w:cs="Cambria"/>
-          <w:sz w:val="24"/>
-        </w:rPr>
-        <w:t>:40</w:t>
-      </w:r>
-      <w:proofErr w:type="gramEnd"/>
-      <w:r>
-        <w:rPr>
-          <w:rFonts w:ascii="Cambria" w:eastAsia="Cambria" w:hAnsi="Cambria" w:cs="Cambria"/>
-          <w:sz w:val="24"/>
-        </w:rPr>
-        <w:t>-48.</w:t>
+        <w:t>, 20(4):40-48.</w:t>
       </w:r>
     </w:p>
     <w:p>
@@ -9708,7 +8544,7 @@
         </w:rPr>
         <w:t xml:space="preserve">Iterative Closest Point Algorithm – overview. </w:t>
       </w:r>
-      <w:hyperlink r:id="rId32">
+      <w:hyperlink r:id="rId19">
         <w:r>
           <w:rPr>
             <w:rFonts w:ascii="Cambria" w:eastAsia="Cambria" w:hAnsi="Cambria" w:cs="Cambria"/>
@@ -9742,29 +8578,9 @@
           <w:sz w:val="24"/>
           <w:u w:val="single"/>
         </w:rPr>
-        <w:t xml:space="preserve">Kumar, V. (2014) Phase 2 MEAM 620 Project notes </w:t>
-      </w:r>
-      <w:proofErr w:type="gramStart"/>
-      <w:r>
-        <w:rPr>
-          <w:rFonts w:ascii="Cambria" w:eastAsia="Cambria" w:hAnsi="Cambria" w:cs="Cambria"/>
-          <w:color w:val="000000"/>
-          <w:sz w:val="24"/>
-          <w:u w:val="single"/>
-        </w:rPr>
-        <w:t>slides :</w:t>
-      </w:r>
-      <w:proofErr w:type="gramEnd"/>
-      <w:r>
-        <w:rPr>
-          <w:rFonts w:ascii="Cambria" w:eastAsia="Cambria" w:hAnsi="Cambria" w:cs="Cambria"/>
-          <w:color w:val="000000"/>
-          <w:sz w:val="24"/>
-          <w:u w:val="single"/>
-        </w:rPr>
-        <w:t xml:space="preserve"> </w:t>
-      </w:r>
-      <w:hyperlink r:id="rId33">
+        <w:t xml:space="preserve">Kumar, V. (2014) Phase 2 MEAM 620 Project notes slides : </w:t>
+      </w:r>
+      <w:hyperlink r:id="rId20">
         <w:r>
           <w:rPr>
             <w:rFonts w:ascii="Cambria" w:eastAsia="Cambria" w:hAnsi="Cambria" w:cs="Cambria"/>
@@ -9799,7 +8615,6 @@
           <w:sz w:val="24"/>
         </w:rPr>
       </w:pPr>
-      <w:proofErr w:type="spellStart"/>
       <w:r>
         <w:rPr>
           <w:rFonts w:ascii="Cambria" w:eastAsia="Cambria" w:hAnsi="Cambria" w:cs="Cambria"/>
@@ -9807,17 +8622,7 @@
           <w:sz w:val="24"/>
           <w:u w:val="single"/>
         </w:rPr>
-        <w:t>Cherverikov</w:t>
-      </w:r>
-      <w:proofErr w:type="spellEnd"/>
-      <w:r>
-        <w:rPr>
-          <w:rFonts w:ascii="Cambria" w:eastAsia="Cambria" w:hAnsi="Cambria" w:cs="Cambria"/>
-          <w:color w:val="000000"/>
-          <w:sz w:val="24"/>
-          <w:u w:val="single"/>
-        </w:rPr>
-        <w:t>, D.</w:t>
+        <w:t>Cherverikov, D.</w:t>
       </w:r>
       <w:r>
         <w:rPr>
@@ -9842,25 +8647,7 @@
           <w:color w:val="000000"/>
           <w:sz w:val="24"/>
         </w:rPr>
-        <w:t>12(7)</w:t>
-      </w:r>
-      <w:proofErr w:type="gramStart"/>
-      <w:r>
-        <w:rPr>
-          <w:rFonts w:ascii="Cambria" w:eastAsia="Cambria" w:hAnsi="Cambria" w:cs="Cambria"/>
-          <w:color w:val="000000"/>
-          <w:sz w:val="24"/>
-        </w:rPr>
-        <w:t>:409</w:t>
-      </w:r>
-      <w:proofErr w:type="gramEnd"/>
-      <w:r>
-        <w:rPr>
-          <w:rFonts w:ascii="Cambria" w:eastAsia="Cambria" w:hAnsi="Cambria" w:cs="Cambria"/>
-          <w:color w:val="000000"/>
-          <w:sz w:val="24"/>
-        </w:rPr>
-        <w:t xml:space="preserve">-412. </w:t>
+        <w:t xml:space="preserve">12(7):409-412. </w:t>
       </w:r>
     </w:p>
     <w:p>
@@ -9876,38 +8663,13 @@
           <w:sz w:val="24"/>
         </w:rPr>
       </w:pPr>
-      <w:proofErr w:type="spellStart"/>
       <w:r>
         <w:rPr>
           <w:rFonts w:ascii="Cambria" w:eastAsia="Cambria" w:hAnsi="Cambria" w:cs="Cambria"/>
           <w:sz w:val="24"/>
         </w:rPr>
         <w:lastRenderedPageBreak/>
-        <w:t>Rusinkiewicz</w:t>
-      </w:r>
-      <w:proofErr w:type="spellEnd"/>
-      <w:r>
-        <w:rPr>
-          <w:rFonts w:ascii="Cambria" w:eastAsia="Cambria" w:hAnsi="Cambria" w:cs="Cambria"/>
-          <w:sz w:val="24"/>
-        </w:rPr>
-        <w:t xml:space="preserve">, S. and </w:t>
-      </w:r>
-      <w:proofErr w:type="spellStart"/>
-      <w:r>
-        <w:rPr>
-          <w:rFonts w:ascii="Cambria" w:eastAsia="Cambria" w:hAnsi="Cambria" w:cs="Cambria"/>
-          <w:sz w:val="24"/>
-        </w:rPr>
-        <w:t>Levoy</w:t>
-      </w:r>
-      <w:proofErr w:type="spellEnd"/>
-      <w:r>
-        <w:rPr>
-          <w:rFonts w:ascii="Cambria" w:eastAsia="Cambria" w:hAnsi="Cambria" w:cs="Cambria"/>
-          <w:sz w:val="24"/>
-        </w:rPr>
-        <w:t xml:space="preserve">, M. (2001) Efficient Variants of the ICP Algorithm, </w:t>
+        <w:t xml:space="preserve">Rusinkiewicz, S. and Levoy, M. (2001) Efficient Variants of the ICP Algorithm, </w:t>
       </w:r>
       <w:r>
         <w:rPr>
@@ -9917,7 +8679,7 @@
         </w:rPr>
         <w:t xml:space="preserve">Proceedings of the Third International Conference on 3D Digital Imaging and Modeling. </w:t>
       </w:r>
-      <w:hyperlink r:id="rId34">
+      <w:hyperlink r:id="rId21">
         <w:r>
           <w:rPr>
             <w:rFonts w:ascii="Cambria" w:eastAsia="Cambria" w:hAnsi="Cambria" w:cs="Cambria"/>
@@ -9942,69 +8704,12 @@
           <w:sz w:val="24"/>
         </w:rPr>
       </w:pPr>
-      <w:proofErr w:type="spellStart"/>
-      <w:r>
-        <w:rPr>
-          <w:rFonts w:ascii="Cambria" w:eastAsia="Cambria" w:hAnsi="Cambria" w:cs="Cambria"/>
-          <w:sz w:val="24"/>
-        </w:rPr>
-        <w:t>Grzona</w:t>
-      </w:r>
-      <w:proofErr w:type="spellEnd"/>
-      <w:r>
-        <w:rPr>
-          <w:rFonts w:ascii="Cambria" w:eastAsia="Cambria" w:hAnsi="Cambria" w:cs="Cambria"/>
-          <w:sz w:val="24"/>
-        </w:rPr>
-        <w:t xml:space="preserve">, S., </w:t>
-      </w:r>
-      <w:proofErr w:type="spellStart"/>
-      <w:r>
-        <w:rPr>
-          <w:rFonts w:ascii="Cambria" w:eastAsia="Cambria" w:hAnsi="Cambria" w:cs="Cambria"/>
-          <w:sz w:val="24"/>
-        </w:rPr>
-        <w:t>Grisetti</w:t>
-      </w:r>
-      <w:proofErr w:type="spellEnd"/>
-      <w:r>
-        <w:rPr>
-          <w:rFonts w:ascii="Cambria" w:eastAsia="Cambria" w:hAnsi="Cambria" w:cs="Cambria"/>
-          <w:sz w:val="24"/>
-        </w:rPr>
-        <w:t xml:space="preserve">, G. and </w:t>
-      </w:r>
-      <w:proofErr w:type="spellStart"/>
-      <w:r>
-        <w:rPr>
-          <w:rFonts w:ascii="Cambria" w:eastAsia="Cambria" w:hAnsi="Cambria" w:cs="Cambria"/>
-          <w:sz w:val="24"/>
-        </w:rPr>
-        <w:t>Burgard</w:t>
-      </w:r>
-      <w:proofErr w:type="spellEnd"/>
-      <w:r>
-        <w:rPr>
-          <w:rFonts w:ascii="Cambria" w:eastAsia="Cambria" w:hAnsi="Cambria" w:cs="Cambria"/>
-          <w:sz w:val="24"/>
-        </w:rPr>
-        <w:t xml:space="preserve">, W. (2012) A fully autonomous indoor </w:t>
-      </w:r>
-      <w:proofErr w:type="spellStart"/>
-      <w:r>
-        <w:rPr>
-          <w:rFonts w:ascii="Cambria" w:eastAsia="Cambria" w:hAnsi="Cambria" w:cs="Cambria"/>
-          <w:sz w:val="24"/>
-        </w:rPr>
-        <w:t>quadrotor</w:t>
-      </w:r>
-      <w:proofErr w:type="spellEnd"/>
-      <w:r>
-        <w:rPr>
-          <w:rFonts w:ascii="Cambria" w:eastAsia="Cambria" w:hAnsi="Cambria" w:cs="Cambria"/>
-          <w:sz w:val="24"/>
-        </w:rPr>
-        <w:t xml:space="preserve">. </w:t>
+      <w:r>
+        <w:rPr>
+          <w:rFonts w:ascii="Cambria" w:eastAsia="Cambria" w:hAnsi="Cambria" w:cs="Cambria"/>
+          <w:sz w:val="24"/>
+        </w:rPr>
+        <w:t xml:space="preserve">Grzona, S., Grisetti, G. and Burgard, W. (2012) A fully autonomous indoor quadrotor. </w:t>
       </w:r>
       <w:r>
         <w:rPr>
@@ -10021,7 +8726,7 @@
         </w:rPr>
         <w:t xml:space="preserve">, 28(1): 90-100. </w:t>
       </w:r>
-      <w:hyperlink r:id="rId35">
+      <w:hyperlink r:id="rId22">
         <w:r>
           <w:rPr>
             <w:rFonts w:ascii="Cambria" w:eastAsia="Cambria" w:hAnsi="Cambria" w:cs="Cambria"/>
@@ -10053,53 +8758,12 @@
           <w:sz w:val="24"/>
         </w:rPr>
       </w:pPr>
-      <w:proofErr w:type="spellStart"/>
-      <w:r>
-        <w:rPr>
-          <w:rFonts w:ascii="Cambria" w:eastAsia="Cambria" w:hAnsi="Cambria" w:cs="Cambria"/>
-          <w:sz w:val="24"/>
-        </w:rPr>
-        <w:t>Siegwart</w:t>
-      </w:r>
-      <w:proofErr w:type="spellEnd"/>
-      <w:r>
-        <w:rPr>
-          <w:rFonts w:ascii="Cambria" w:eastAsia="Cambria" w:hAnsi="Cambria" w:cs="Cambria"/>
-          <w:sz w:val="24"/>
-        </w:rPr>
-        <w:t xml:space="preserve">, R., </w:t>
-      </w:r>
-      <w:proofErr w:type="spellStart"/>
-      <w:r>
-        <w:rPr>
-          <w:rFonts w:ascii="Cambria" w:eastAsia="Cambria" w:hAnsi="Cambria" w:cs="Cambria"/>
-          <w:sz w:val="24"/>
-        </w:rPr>
-        <w:t>Nourbakhsh</w:t>
-      </w:r>
-      <w:proofErr w:type="spellEnd"/>
-      <w:r>
-        <w:rPr>
-          <w:rFonts w:ascii="Cambria" w:eastAsia="Cambria" w:hAnsi="Cambria" w:cs="Cambria"/>
-          <w:sz w:val="24"/>
-        </w:rPr>
-        <w:t xml:space="preserve">, I. R., and </w:t>
-      </w:r>
-      <w:proofErr w:type="spellStart"/>
-      <w:r>
-        <w:rPr>
-          <w:rFonts w:ascii="Cambria" w:eastAsia="Cambria" w:hAnsi="Cambria" w:cs="Cambria"/>
-          <w:sz w:val="24"/>
-        </w:rPr>
-        <w:t>Scaramuzza</w:t>
-      </w:r>
-      <w:proofErr w:type="spellEnd"/>
-      <w:r>
-        <w:rPr>
-          <w:rFonts w:ascii="Cambria" w:eastAsia="Cambria" w:hAnsi="Cambria" w:cs="Cambria"/>
-          <w:sz w:val="24"/>
-        </w:rPr>
-        <w:t>, D. (2011) Introduction to Autonomous Mobile Robots. Cambridge, MA; The MIT Press.</w:t>
+      <w:r>
+        <w:rPr>
+          <w:rFonts w:ascii="Cambria" w:eastAsia="Cambria" w:hAnsi="Cambria" w:cs="Cambria"/>
+          <w:sz w:val="24"/>
+        </w:rPr>
+        <w:t>Siegwart, R., Nourbakhsh, I. R., and Scaramuzza, D. (2011) Introduction to Autonomous Mobile Robots. Cambridge, MA; The MIT Press.</w:t>
       </w:r>
     </w:p>
     <w:p>
@@ -10128,31 +8792,14 @@
           <w:i/>
           <w:sz w:val="24"/>
         </w:rPr>
-        <w:t xml:space="preserve">Robotics and Automation, 2007 IEEE International Conference </w:t>
-      </w:r>
-      <w:proofErr w:type="gramStart"/>
-      <w:r>
-        <w:rPr>
-          <w:rFonts w:ascii="Cambria" w:eastAsia="Cambria" w:hAnsi="Cambria" w:cs="Cambria"/>
-          <w:i/>
-          <w:sz w:val="24"/>
-        </w:rPr>
-        <w:t>on</w:t>
-      </w:r>
-      <w:r>
-        <w:rPr>
-          <w:rFonts w:ascii="Cambria" w:eastAsia="Cambria" w:hAnsi="Cambria" w:cs="Cambria"/>
-          <w:sz w:val="24"/>
-        </w:rPr>
-        <w:t xml:space="preserve"> ,</w:t>
-      </w:r>
-      <w:proofErr w:type="gramEnd"/>
-      <w:r>
-        <w:rPr>
-          <w:rFonts w:ascii="Cambria" w:eastAsia="Cambria" w:hAnsi="Cambria" w:cs="Cambria"/>
-          <w:sz w:val="24"/>
-        </w:rPr>
-        <w:t xml:space="preserve"> vol., no., pp.2042,2048, 10-14 April 2007.</w:t>
+        <w:t>Robotics and Automation, 2007 IEEE International Conference on</w:t>
+      </w:r>
+      <w:r>
+        <w:rPr>
+          <w:rFonts w:ascii="Cambria" w:eastAsia="Cambria" w:hAnsi="Cambria" w:cs="Cambria"/>
+          <w:sz w:val="24"/>
+        </w:rPr>
+        <w:t xml:space="preserve"> , vol., no., pp.2042,2048, 10-14 April 2007.</w:t>
       </w:r>
     </w:p>
     <w:p>
@@ -10173,55 +8820,7 @@
           <w:rFonts w:ascii="Cambria" w:eastAsia="Cambria" w:hAnsi="Cambria" w:cs="Cambria"/>
           <w:sz w:val="24"/>
         </w:rPr>
-        <w:t xml:space="preserve">Bay, H., </w:t>
-      </w:r>
-      <w:proofErr w:type="spellStart"/>
-      <w:r>
-        <w:rPr>
-          <w:rFonts w:ascii="Cambria" w:eastAsia="Cambria" w:hAnsi="Cambria" w:cs="Cambria"/>
-          <w:sz w:val="24"/>
-        </w:rPr>
-        <w:t>Ess</w:t>
-      </w:r>
-      <w:proofErr w:type="spellEnd"/>
-      <w:r>
-        <w:rPr>
-          <w:rFonts w:ascii="Cambria" w:eastAsia="Cambria" w:hAnsi="Cambria" w:cs="Cambria"/>
-          <w:sz w:val="24"/>
-        </w:rPr>
-        <w:t xml:space="preserve">, A., </w:t>
-      </w:r>
-      <w:proofErr w:type="spellStart"/>
-      <w:r>
-        <w:rPr>
-          <w:rFonts w:ascii="Cambria" w:eastAsia="Cambria" w:hAnsi="Cambria" w:cs="Cambria"/>
-          <w:sz w:val="24"/>
-        </w:rPr>
-        <w:t>Tuytelaars</w:t>
-      </w:r>
-      <w:proofErr w:type="spellEnd"/>
-      <w:r>
-        <w:rPr>
-          <w:rFonts w:ascii="Cambria" w:eastAsia="Cambria" w:hAnsi="Cambria" w:cs="Cambria"/>
-          <w:sz w:val="24"/>
-        </w:rPr>
-        <w:t xml:space="preserve">. T., and Van </w:t>
-      </w:r>
-      <w:proofErr w:type="spellStart"/>
-      <w:r>
-        <w:rPr>
-          <w:rFonts w:ascii="Cambria" w:eastAsia="Cambria" w:hAnsi="Cambria" w:cs="Cambria"/>
-          <w:sz w:val="24"/>
-        </w:rPr>
-        <w:t>Gool</w:t>
-      </w:r>
-      <w:proofErr w:type="spellEnd"/>
-      <w:r>
-        <w:rPr>
-          <w:rFonts w:ascii="Cambria" w:eastAsia="Cambria" w:hAnsi="Cambria" w:cs="Cambria"/>
-          <w:sz w:val="24"/>
-        </w:rPr>
-        <w:t xml:space="preserve">, L. </w:t>
+        <w:t xml:space="preserve">Bay, H., Ess, A., Tuytelaars. T., and Van Gool, L. </w:t>
       </w:r>
       <w:r>
         <w:rPr>
@@ -10252,7 +8851,7 @@
         </w:rPr>
         <w:t xml:space="preserve">, 110: 346-359. </w:t>
       </w:r>
-      <w:hyperlink r:id="rId36" w:history="1">
+      <w:hyperlink r:id="rId23" w:history="1">
         <w:r>
           <w:rPr>
             <w:rStyle w:val="Hyperlink"/>
@@ -10282,25 +8881,9 @@
           <w:rFonts w:ascii="Cambria" w:eastAsia="Cambria" w:hAnsi="Cambria" w:cs="Cambria"/>
           <w:sz w:val="24"/>
         </w:rPr>
-        <w:t xml:space="preserve">Evans, C. (2014) </w:t>
-      </w:r>
-      <w:proofErr w:type="spellStart"/>
-      <w:r>
-        <w:rPr>
-          <w:rFonts w:ascii="Cambria" w:eastAsia="Cambria" w:hAnsi="Cambria" w:cs="Cambria"/>
-          <w:sz w:val="24"/>
-        </w:rPr>
-        <w:t>OpenSURF</w:t>
-      </w:r>
-      <w:proofErr w:type="spellEnd"/>
-      <w:r>
-        <w:rPr>
-          <w:rFonts w:ascii="Cambria" w:eastAsia="Cambria" w:hAnsi="Cambria" w:cs="Cambria"/>
-          <w:sz w:val="24"/>
-        </w:rPr>
-        <w:t xml:space="preserve">. Downloaded Feb 12. 2014. </w:t>
-      </w:r>
-      <w:hyperlink r:id="rId37" w:history="1">
+        <w:t xml:space="preserve">Evans, C. (2014) OpenSURF. Downloaded Feb 12. 2014. </w:t>
+      </w:r>
+      <w:hyperlink r:id="rId24" w:history="1">
         <w:r>
           <w:rPr>
             <w:rStyle w:val="Hyperlink"/>
@@ -10391,7 +8974,7 @@
         </w:rPr>
         <w:t xml:space="preserve">ETH SURF Website (2014) </w:t>
       </w:r>
-      <w:hyperlink r:id="rId38" w:history="1">
+      <w:hyperlink r:id="rId25" w:history="1">
         <w:r>
           <w:rPr>
             <w:rStyle w:val="Hyperlink"/>
@@ -10425,43 +9008,15 @@
           <w:szCs w:val="24"/>
         </w:rPr>
       </w:pPr>
-      <w:proofErr w:type="spellStart"/>
       <w:r>
         <w:rPr>
           <w:rFonts w:eastAsia="Times New Roman" w:cs="Times New Roman"/>
           <w:sz w:val="24"/>
           <w:szCs w:val="24"/>
         </w:rPr>
-        <w:t>GitHub</w:t>
-      </w:r>
-      <w:proofErr w:type="spellEnd"/>
-      <w:r>
-        <w:rPr>
-          <w:rFonts w:eastAsia="Times New Roman" w:cs="Times New Roman"/>
-          <w:sz w:val="24"/>
-          <w:szCs w:val="24"/>
-        </w:rPr>
-        <w:t xml:space="preserve"> </w:t>
-      </w:r>
-      <w:proofErr w:type="spellStart"/>
-      <w:r>
-        <w:rPr>
-          <w:rFonts w:eastAsia="Times New Roman" w:cs="Times New Roman"/>
-          <w:sz w:val="24"/>
-          <w:szCs w:val="24"/>
-        </w:rPr>
-        <w:t>OpenSURF</w:t>
-      </w:r>
-      <w:proofErr w:type="spellEnd"/>
-      <w:r>
-        <w:rPr>
-          <w:rFonts w:eastAsia="Times New Roman" w:cs="Times New Roman"/>
-          <w:sz w:val="24"/>
-          <w:szCs w:val="24"/>
-        </w:rPr>
-        <w:t xml:space="preserve"> (2014) </w:t>
-      </w:r>
-      <w:hyperlink r:id="rId39" w:history="1">
+        <w:t xml:space="preserve">GitHub OpenSURF (2014) </w:t>
+      </w:r>
+      <w:hyperlink r:id="rId26" w:history="1">
         <w:r>
           <w:rPr>
             <w:rStyle w:val="Hyperlink"/>
@@ -10495,7 +9050,7 @@
         </w:rPr>
         <w:t xml:space="preserve">MORF.LV (2014) </w:t>
       </w:r>
-      <w:hyperlink r:id="rId40" w:history="1">
+      <w:hyperlink r:id="rId27" w:history="1">
         <w:r>
           <w:rPr>
             <w:rStyle w:val="Hyperlink"/>
@@ -10529,25 +9084,15 @@
           <w:szCs w:val="24"/>
         </w:rPr>
       </w:pPr>
-      <w:proofErr w:type="spellStart"/>
       <w:r>
         <w:rPr>
           <w:rFonts w:eastAsia="Times New Roman" w:cs="Times New Roman"/>
           <w:sz w:val="24"/>
           <w:szCs w:val="24"/>
         </w:rPr>
-        <w:t>OpenCV</w:t>
-      </w:r>
-      <w:proofErr w:type="spellEnd"/>
-      <w:r>
-        <w:rPr>
-          <w:rFonts w:eastAsia="Times New Roman" w:cs="Times New Roman"/>
-          <w:sz w:val="24"/>
-          <w:szCs w:val="24"/>
-        </w:rPr>
-        <w:t xml:space="preserve"> SURF (2014) </w:t>
-      </w:r>
-      <w:hyperlink r:id="rId41" w:anchor="surf-in-opencv" w:history="1">
+        <w:t xml:space="preserve">OpenCV SURF (2014) </w:t>
+      </w:r>
+      <w:hyperlink r:id="rId28" w:anchor="surf-in-opencv" w:history="1">
         <w:r>
           <w:rPr>
             <w:rStyle w:val="Hyperlink"/>
@@ -10587,25 +9132,7 @@
           <w:sz w:val="24"/>
           <w:szCs w:val="24"/>
         </w:rPr>
-        <w:t xml:space="preserve">Russell, S. and </w:t>
-      </w:r>
-      <w:proofErr w:type="spellStart"/>
-      <w:r>
-        <w:rPr>
-          <w:rFonts w:eastAsia="Cambria" w:cs="Cambria"/>
-          <w:sz w:val="24"/>
-          <w:szCs w:val="24"/>
-        </w:rPr>
-        <w:t>Norvig</w:t>
-      </w:r>
-      <w:proofErr w:type="spellEnd"/>
-      <w:r>
-        <w:rPr>
-          <w:rFonts w:eastAsia="Cambria" w:cs="Cambria"/>
-          <w:sz w:val="24"/>
-          <w:szCs w:val="24"/>
-        </w:rPr>
-        <w:t xml:space="preserve">, P. (2010) </w:t>
+        <w:t xml:space="preserve">Russell, S. and Norvig, P. (2010) </w:t>
       </w:r>
       <w:r>
         <w:rPr>
@@ -10647,7 +9174,7 @@
         </w:rPr>
         <w:t xml:space="preserve">K-Dimensional Trees (2014) </w:t>
       </w:r>
-      <w:hyperlink r:id="rId42" w:history="1">
+      <w:hyperlink r:id="rId29" w:history="1">
         <w:r>
           <w:rPr>
             <w:rStyle w:val="Hyperlink"/>
@@ -10681,41 +9208,13 @@
           <w:szCs w:val="24"/>
         </w:rPr>
       </w:pPr>
-      <w:proofErr w:type="spellStart"/>
       <w:r>
         <w:rPr>
           <w:rFonts w:eastAsia="Cambria" w:cs="Cambria"/>
           <w:sz w:val="24"/>
           <w:szCs w:val="24"/>
         </w:rPr>
-        <w:t>Shen</w:t>
-      </w:r>
-      <w:proofErr w:type="spellEnd"/>
-      <w:r>
-        <w:rPr>
-          <w:rFonts w:eastAsia="Cambria" w:cs="Cambria"/>
-          <w:sz w:val="24"/>
-          <w:szCs w:val="24"/>
-        </w:rPr>
-        <w:t xml:space="preserve">, S., Michael, N, and Kumar. V. (2011) Autonomous Multi-Floor Indoor </w:t>
-      </w:r>
-      <w:proofErr w:type="spellStart"/>
-      <w:r>
-        <w:rPr>
-          <w:rFonts w:eastAsia="Cambria" w:cs="Cambria"/>
-          <w:sz w:val="24"/>
-          <w:szCs w:val="24"/>
-        </w:rPr>
-        <w:t>Naviationg</w:t>
-      </w:r>
-      <w:proofErr w:type="spellEnd"/>
-      <w:r>
-        <w:rPr>
-          <w:rFonts w:eastAsia="Cambria" w:cs="Cambria"/>
-          <w:sz w:val="24"/>
-          <w:szCs w:val="24"/>
-        </w:rPr>
-        <w:t xml:space="preserve"> with a Computationally constrained MAV. </w:t>
+        <w:t xml:space="preserve">Shen, S., Michael, N, and Kumar. V. (2011) Autonomous Multi-Floor Indoor Naviationg with a Computationally constrained MAV. </w:t>
       </w:r>
       <w:r>
         <w:rPr>
@@ -10749,59 +9248,13 @@
           <w:szCs w:val="24"/>
         </w:rPr>
       </w:pPr>
-      <w:proofErr w:type="spellStart"/>
       <w:r>
         <w:rPr>
           <w:rFonts w:eastAsia="Cambria" w:cs="Cambria"/>
           <w:sz w:val="24"/>
           <w:szCs w:val="24"/>
         </w:rPr>
-        <w:t>Grzonka</w:t>
-      </w:r>
-      <w:proofErr w:type="spellEnd"/>
-      <w:r>
-        <w:rPr>
-          <w:rFonts w:eastAsia="Cambria" w:cs="Cambria"/>
-          <w:sz w:val="24"/>
-          <w:szCs w:val="24"/>
-        </w:rPr>
-        <w:t xml:space="preserve">, S., </w:t>
-      </w:r>
-      <w:proofErr w:type="spellStart"/>
-      <w:r>
-        <w:rPr>
-          <w:rFonts w:eastAsia="Cambria" w:cs="Cambria"/>
-          <w:sz w:val="24"/>
-          <w:szCs w:val="24"/>
-        </w:rPr>
-        <w:t>Grisetti</w:t>
-      </w:r>
-      <w:proofErr w:type="spellEnd"/>
-      <w:r>
-        <w:rPr>
-          <w:rFonts w:eastAsia="Cambria" w:cs="Cambria"/>
-          <w:sz w:val="24"/>
-          <w:szCs w:val="24"/>
-        </w:rPr>
-        <w:t xml:space="preserve">, G. and </w:t>
-      </w:r>
-      <w:proofErr w:type="spellStart"/>
-      <w:r>
-        <w:rPr>
-          <w:rFonts w:eastAsia="Cambria" w:cs="Cambria"/>
-          <w:sz w:val="24"/>
-          <w:szCs w:val="24"/>
-        </w:rPr>
-        <w:t>Burgard</w:t>
-      </w:r>
-      <w:proofErr w:type="spellEnd"/>
-      <w:r>
-        <w:rPr>
-          <w:rFonts w:eastAsia="Cambria" w:cs="Cambria"/>
-          <w:sz w:val="24"/>
-          <w:szCs w:val="24"/>
-        </w:rPr>
-        <w:t xml:space="preserve">, W. (2009) Towards a navigation system for autonomous indoor flying. </w:t>
+        <w:t xml:space="preserve">Grzonka, S., Grisetti, G. and Burgard, W. (2009) Towards a navigation system for autonomous indoor flying. </w:t>
       </w:r>
       <w:r>
         <w:rPr>
@@ -10899,7 +9352,7 @@
         </w:rPr>
         <w:t>-Finding Detectors: employs a Hessian matrix-based measure (</w:t>
       </w:r>
-      <w:hyperlink r:id="rId43" w:history="1">
+      <w:hyperlink r:id="rId30" w:history="1">
         <w:r>
           <w:rPr>
             <w:rStyle w:val="Hyperlink"/>
@@ -10956,71 +9409,7 @@
           <w:rFonts w:ascii="Cambria" w:eastAsia="Cambria" w:hAnsi="Cambria" w:cs="Cambria"/>
           <w:sz w:val="24"/>
         </w:rPr>
-        <w:t>-They then sample the image with differently sized filters such as a Difference of Gaussians (</w:t>
-      </w:r>
-      <w:proofErr w:type="spellStart"/>
-      <w:r>
-        <w:rPr>
-          <w:rFonts w:ascii="Cambria" w:eastAsia="Cambria" w:hAnsi="Cambria" w:cs="Cambria"/>
-          <w:sz w:val="24"/>
-        </w:rPr>
-        <w:t>DoG</w:t>
-      </w:r>
-      <w:proofErr w:type="spellEnd"/>
-      <w:r>
-        <w:rPr>
-          <w:rFonts w:ascii="Cambria" w:eastAsia="Cambria" w:hAnsi="Cambria" w:cs="Cambria"/>
-          <w:sz w:val="24"/>
-        </w:rPr>
-        <w:t xml:space="preserve">) filter to approx. the </w:t>
-      </w:r>
-      <w:proofErr w:type="spellStart"/>
-      <w:r>
-        <w:rPr>
-          <w:rFonts w:ascii="Cambria" w:eastAsia="Cambria" w:hAnsi="Cambria" w:cs="Cambria"/>
-          <w:sz w:val="24"/>
-        </w:rPr>
-        <w:t>Laplacian</w:t>
-      </w:r>
-      <w:proofErr w:type="spellEnd"/>
-      <w:r>
-        <w:rPr>
-          <w:rFonts w:ascii="Cambria" w:eastAsia="Cambria" w:hAnsi="Cambria" w:cs="Cambria"/>
-          <w:sz w:val="24"/>
-        </w:rPr>
-        <w:t xml:space="preserve"> of Gaussians (</w:t>
-      </w:r>
-      <w:proofErr w:type="spellStart"/>
-      <w:r>
-        <w:rPr>
-          <w:rFonts w:ascii="Cambria" w:eastAsia="Cambria" w:hAnsi="Cambria" w:cs="Cambria"/>
-          <w:sz w:val="24"/>
-        </w:rPr>
-        <w:t>LoG</w:t>
-      </w:r>
-      <w:proofErr w:type="spellEnd"/>
-      <w:r>
-        <w:rPr>
-          <w:rFonts w:ascii="Cambria" w:eastAsia="Cambria" w:hAnsi="Cambria" w:cs="Cambria"/>
-          <w:sz w:val="24"/>
-        </w:rPr>
-        <w:t xml:space="preserve">). This brings speed at low costs to accuracy. It sounds like </w:t>
-      </w:r>
-      <w:proofErr w:type="gramStart"/>
-      <w:r>
-        <w:rPr>
-          <w:rFonts w:ascii="Cambria" w:eastAsia="Cambria" w:hAnsi="Cambria" w:cs="Cambria"/>
-          <w:sz w:val="24"/>
-        </w:rPr>
-        <w:t>each iteration</w:t>
-      </w:r>
-      <w:proofErr w:type="gramEnd"/>
-      <w:r>
-        <w:rPr>
-          <w:rFonts w:ascii="Cambria" w:eastAsia="Cambria" w:hAnsi="Cambria" w:cs="Cambria"/>
-          <w:sz w:val="24"/>
-        </w:rPr>
-        <w:t xml:space="preserve"> you further divide the field into more filtering boxes by at least a factor of 2.</w:t>
+        <w:t>-They then sample the image with differently sized filters such as a Difference of Gaussians (DoG) filter to approx. the Laplacian of Gaussians (LoG). This brings speed at low costs to accuracy. It sounds like each iteration you further divide the field into more filtering boxes by at least a factor of 2.</w:t>
       </w:r>
     </w:p>
     <w:p>
@@ -11062,23 +9451,7 @@
           <w:rFonts w:ascii="Cambria" w:eastAsia="Cambria" w:hAnsi="Cambria" w:cs="Cambria"/>
           <w:sz w:val="24"/>
         </w:rPr>
-        <w:t xml:space="preserve">-Descriptor: Once the interest points/ detectors are detected, a descriptor is found within the interest point regions by finding a sum of </w:t>
-      </w:r>
-      <w:proofErr w:type="spellStart"/>
-      <w:r>
-        <w:rPr>
-          <w:rFonts w:ascii="Cambria" w:eastAsia="Cambria" w:hAnsi="Cambria" w:cs="Cambria"/>
-          <w:sz w:val="24"/>
-        </w:rPr>
-        <w:t>haar</w:t>
-      </w:r>
-      <w:proofErr w:type="spellEnd"/>
-      <w:r>
-        <w:rPr>
-          <w:rFonts w:ascii="Cambria" w:eastAsia="Cambria" w:hAnsi="Cambria" w:cs="Cambria"/>
-          <w:sz w:val="24"/>
-        </w:rPr>
-        <w:t xml:space="preserve"> wavelet responses. This: </w:t>
+        <w:t xml:space="preserve">-Descriptor: Once the interest points/ detectors are detected, a descriptor is found within the interest point regions by finding a sum of haar wavelet responses. This: </w:t>
       </w:r>
       <w:r>
         <w:rPr>
@@ -11102,39 +9475,7 @@
           <w:rFonts w:ascii="Cambria" w:eastAsia="Cambria" w:hAnsi="Cambria" w:cs="Cambria"/>
           <w:sz w:val="24"/>
         </w:rPr>
-        <w:t xml:space="preserve">“We build on the distribution of first order </w:t>
-      </w:r>
-      <w:proofErr w:type="spellStart"/>
-      <w:r>
-        <w:rPr>
-          <w:rFonts w:ascii="Cambria" w:eastAsia="Cambria" w:hAnsi="Cambria" w:cs="Cambria"/>
-          <w:sz w:val="24"/>
-        </w:rPr>
-        <w:t>haar</w:t>
-      </w:r>
-      <w:proofErr w:type="spellEnd"/>
-      <w:r>
-        <w:rPr>
-          <w:rFonts w:ascii="Cambria" w:eastAsia="Cambria" w:hAnsi="Cambria" w:cs="Cambria"/>
-          <w:sz w:val="24"/>
-        </w:rPr>
-        <w:t xml:space="preserve"> wavelet responses in x and y direction rather than the gradient, exploit integral images for speed, and use only 64 dimensions (oh, only 64, good). This reduces the time for feature computation and matching, and has proven to simultaneously increase the robustness. Furthermore, we present a new indexing step based on the sign of the </w:t>
-      </w:r>
-      <w:proofErr w:type="spellStart"/>
-      <w:r>
-        <w:rPr>
-          <w:rFonts w:ascii="Cambria" w:eastAsia="Cambria" w:hAnsi="Cambria" w:cs="Cambria"/>
-          <w:sz w:val="24"/>
-        </w:rPr>
-        <w:t>Laplacian</w:t>
-      </w:r>
-      <w:proofErr w:type="spellEnd"/>
-      <w:r>
-        <w:rPr>
-          <w:rFonts w:ascii="Cambria" w:eastAsia="Cambria" w:hAnsi="Cambria" w:cs="Cambria"/>
-          <w:sz w:val="24"/>
-        </w:rPr>
-        <w:t>, which increases not only the robustness of the descriptor, but also the matching speed (by a factor of two in the best case).”</w:t>
+        <w:t>“We build on the distribution of first order haar wavelet responses in x and y direction rather than the gradient, exploit integral images for speed, and use only 64 dimensions (oh, only 64, good). This reduces the time for feature computation and matching, and has proven to simultaneously increase the robustness. Furthermore, we present a new indexing step based on the sign of the Laplacian, which increases not only the robustness of the descriptor, but also the matching speed (by a factor of two in the best case).”</w:t>
       </w:r>
     </w:p>
     <w:p>
@@ -11164,25 +9505,9 @@
           <w:rFonts w:ascii="Cambria" w:eastAsia="Cambria" w:hAnsi="Cambria" w:cs="Cambria"/>
           <w:sz w:val="24"/>
         </w:rPr>
-        <w:t xml:space="preserve">Firstly, </w:t>
-      </w:r>
-      <w:proofErr w:type="spellStart"/>
-      <w:r>
-        <w:rPr>
-          <w:rFonts w:ascii="Cambria" w:eastAsia="Cambria" w:hAnsi="Cambria" w:cs="Cambria"/>
-          <w:sz w:val="24"/>
-        </w:rPr>
-        <w:t>Haar</w:t>
-      </w:r>
-      <w:proofErr w:type="spellEnd"/>
-      <w:r>
-        <w:rPr>
-          <w:rFonts w:ascii="Cambria" w:eastAsia="Cambria" w:hAnsi="Cambria" w:cs="Cambria"/>
-          <w:sz w:val="24"/>
-        </w:rPr>
-        <w:t xml:space="preserve"> wavelet responses (</w:t>
-      </w:r>
-      <w:hyperlink r:id="rId44" w:history="1">
+        <w:t>Firstly, Haar wavelet responses (</w:t>
+      </w:r>
+      <w:hyperlink r:id="rId31" w:history="1">
         <w:r>
           <w:rPr>
             <w:rStyle w:val="Hyperlink"/>
@@ -11239,23 +9564,7 @@
           <w:rFonts w:ascii="Cambria" w:eastAsia="Cambria" w:hAnsi="Cambria" w:cs="Cambria"/>
           <w:sz w:val="24"/>
         </w:rPr>
-        <w:t xml:space="preserve">Then, “For the extraction of the descriptor, the first step consists of constructing a square region centered around the interest point and oriented along the orientation selected from the </w:t>
-      </w:r>
-      <w:proofErr w:type="spellStart"/>
-      <w:r>
-        <w:rPr>
-          <w:rFonts w:ascii="Cambria" w:eastAsia="Cambria" w:hAnsi="Cambria" w:cs="Cambria"/>
-          <w:sz w:val="24"/>
-        </w:rPr>
-        <w:t>Haar</w:t>
-      </w:r>
-      <w:proofErr w:type="spellEnd"/>
-      <w:r>
-        <w:rPr>
-          <w:rFonts w:ascii="Cambria" w:eastAsia="Cambria" w:hAnsi="Cambria" w:cs="Cambria"/>
-          <w:sz w:val="24"/>
-        </w:rPr>
-        <w:t xml:space="preserve"> wavelet responses. </w:t>
+        <w:t xml:space="preserve">Then, “For the extraction of the descriptor, the first step consists of constructing a square region centered around the interest point and oriented along the orientation selected from the Haar wavelet responses. </w:t>
       </w:r>
     </w:p>
     <w:p>
@@ -11276,82 +9585,34 @@
           <w:rFonts w:ascii="Cambria" w:eastAsia="Cambria" w:hAnsi="Cambria" w:cs="Cambria"/>
           <w:sz w:val="24"/>
         </w:rPr>
-        <w:t xml:space="preserve">That square region is then split into 4x4 squares, which is then again split into 5x5. Taking the </w:t>
-      </w:r>
-      <w:proofErr w:type="spellStart"/>
-      <w:r>
-        <w:rPr>
-          <w:rFonts w:ascii="Cambria" w:eastAsia="Cambria" w:hAnsi="Cambria" w:cs="Cambria"/>
-          <w:sz w:val="24"/>
-        </w:rPr>
-        <w:t>Haar</w:t>
-      </w:r>
-      <w:proofErr w:type="spellEnd"/>
-      <w:r>
-        <w:rPr>
-          <w:rFonts w:ascii="Cambria" w:eastAsia="Cambria" w:hAnsi="Cambria" w:cs="Cambria"/>
-          <w:sz w:val="24"/>
-        </w:rPr>
-        <w:t xml:space="preserve"> wavelet responses to EACH of these, results in a descriptor vector of length 64.  This achieves illumination bias invariance, while reducing the yielded vector to a unit vector further achieves contrast invariance.</w:t>
-      </w:r>
-    </w:p>
-    <w:p>
-      <w:pPr>
-        <w:spacing w:after="0" w:line="240" w:lineRule="auto"/>
-        <w:rPr>
-          <w:rFonts w:ascii="Cambria" w:eastAsia="Cambria" w:hAnsi="Cambria" w:cs="Cambria"/>
-          <w:sz w:val="24"/>
-        </w:rPr>
-      </w:pPr>
-    </w:p>
-    <w:p>
-      <w:pPr>
-        <w:spacing w:after="0" w:line="240" w:lineRule="auto"/>
-        <w:rPr>
-          <w:rFonts w:ascii="Cambria" w:eastAsia="Cambria" w:hAnsi="Cambria" w:cs="Cambria"/>
-          <w:sz w:val="24"/>
-        </w:rPr>
-      </w:pPr>
-      <w:r>
-        <w:rPr>
-          <w:rFonts w:ascii="Cambria" w:eastAsia="Cambria" w:hAnsi="Cambria" w:cs="Cambria"/>
-          <w:sz w:val="24"/>
-        </w:rPr>
-        <w:t xml:space="preserve">-Matching: </w:t>
-      </w:r>
-      <w:proofErr w:type="gramStart"/>
-      <w:r>
-        <w:rPr>
-          <w:rFonts w:ascii="Cambria" w:eastAsia="Cambria" w:hAnsi="Cambria" w:cs="Cambria"/>
-          <w:sz w:val="24"/>
-        </w:rPr>
-        <w:t xml:space="preserve">Indexing during the matching stage is sped up by including the sign of the </w:t>
-      </w:r>
-      <w:proofErr w:type="spellStart"/>
-      <w:r>
-        <w:rPr>
-          <w:rFonts w:ascii="Cambria" w:eastAsia="Cambria" w:hAnsi="Cambria" w:cs="Cambria"/>
-          <w:sz w:val="24"/>
-        </w:rPr>
-        <w:t>Laplacian</w:t>
-      </w:r>
-      <w:proofErr w:type="spellEnd"/>
-      <w:r>
-        <w:rPr>
-          <w:rFonts w:ascii="Cambria" w:eastAsia="Cambria" w:hAnsi="Cambria" w:cs="Cambria"/>
-          <w:sz w:val="24"/>
-        </w:rPr>
-        <w:t xml:space="preserve"> (the trace of the original Hessian Matrix) for each interest point</w:t>
-      </w:r>
-      <w:proofErr w:type="gramEnd"/>
-      <w:r>
-        <w:rPr>
-          <w:rFonts w:ascii="Cambria" w:eastAsia="Cambria" w:hAnsi="Cambria" w:cs="Cambria"/>
-          <w:sz w:val="24"/>
-        </w:rPr>
-        <w:t xml:space="preserve">. This is a free gain, because that sign can instantly rule out a mismatching of interest points that might otherwise appeared to match. Otherwise, matching is generally done by calculating distance between descriptor vectors on two different images relative to position (that came from the older paper, this one: </w:t>
-      </w:r>
-      <w:hyperlink r:id="rId45" w:history="1">
+        <w:t>That square region is then split into 4x4 squares, which is then again split into 5x5. Taking the Haar wavelet responses to EACH of these, results in a descriptor vector of length 64.  This achieves illumination bias invariance, while reducing the yielded vector to a unit vector further achieves contrast invariance.</w:t>
+      </w:r>
+    </w:p>
+    <w:p>
+      <w:pPr>
+        <w:spacing w:after="0" w:line="240" w:lineRule="auto"/>
+        <w:rPr>
+          <w:rFonts w:ascii="Cambria" w:eastAsia="Cambria" w:hAnsi="Cambria" w:cs="Cambria"/>
+          <w:sz w:val="24"/>
+        </w:rPr>
+      </w:pPr>
+    </w:p>
+    <w:p>
+      <w:pPr>
+        <w:spacing w:after="0" w:line="240" w:lineRule="auto"/>
+        <w:rPr>
+          <w:rFonts w:ascii="Cambria" w:eastAsia="Cambria" w:hAnsi="Cambria" w:cs="Cambria"/>
+          <w:sz w:val="24"/>
+        </w:rPr>
+      </w:pPr>
+      <w:r>
+        <w:rPr>
+          <w:rFonts w:ascii="Cambria" w:eastAsia="Cambria" w:hAnsi="Cambria" w:cs="Cambria"/>
+          <w:sz w:val="24"/>
+        </w:rPr>
+        <w:t xml:space="preserve">-Matching: Indexing during the matching stage is sped up by including the sign of the Laplacian (the trace of the original Hessian Matrix) for each interest point. This is a free gain, because that sign can instantly rule out a mismatching of interest points that might otherwise appeared to match. Otherwise, matching is generally done by calculating distance between descriptor vectors on two different images relative to position (that came from the older paper, this one: </w:t>
+      </w:r>
+      <w:hyperlink r:id="rId32" w:history="1">
         <w:r>
           <w:rPr>
             <w:rStyle w:val="Hyperlink"/>
@@ -11361,7 +9622,6 @@
           <w:t>http://www.vision.ee.ethz.ch/~surf/eccv06.pdf</w:t>
         </w:r>
       </w:hyperlink>
-      <w:proofErr w:type="gramStart"/>
       <w:r>
         <w:rPr>
           <w:rFonts w:ascii="Cambria" w:eastAsia="Cambria" w:hAnsi="Cambria" w:cs="Cambria"/>
@@ -11369,7 +9629,6 @@
         </w:rPr>
         <w:t xml:space="preserve"> )</w:t>
       </w:r>
-      <w:proofErr w:type="gramEnd"/>
     </w:p>
     <w:p>
       <w:pPr>
@@ -11434,17 +9693,9 @@
       </w:pPr>
       <w:r>
         <w:lastRenderedPageBreak/>
-        <w:t xml:space="preserve">Looks like </w:t>
-      </w:r>
-      <w:proofErr w:type="spellStart"/>
-      <w:r>
-        <w:t>OpenCV</w:t>
-      </w:r>
-      <w:proofErr w:type="spellEnd"/>
-      <w:r>
-        <w:t xml:space="preserve"> has implemented SURF (+other resources): </w:t>
-      </w:r>
-      <w:hyperlink r:id="rId46" w:anchor="additional-resources" w:history="1">
+        <w:t xml:space="preserve">Looks like OpenCV has implemented SURF (+other resources): </w:t>
+      </w:r>
+      <w:hyperlink r:id="rId33" w:anchor="additional-resources" w:history="1">
         <w:r>
           <w:rPr>
             <w:rStyle w:val="Hyperlink"/>
@@ -11470,7 +9721,7 @@
           <w:sz w:val="24"/>
         </w:rPr>
       </w:pPr>
-      <w:hyperlink r:id="rId47" w:anchor="svn%2Fbranches%2FFastHessianDev%2FOpenSURF" w:history="1">
+      <w:hyperlink r:id="rId34" w:anchor="svn%2Fbranches%2FFastHessianDev%2FOpenSURF" w:history="1">
         <w:r>
           <w:rPr>
             <w:rStyle w:val="Hyperlink"/>
@@ -11496,7 +9747,7 @@
           <w:sz w:val="24"/>
         </w:rPr>
       </w:pPr>
-      <w:hyperlink r:id="rId48" w:history="1">
+      <w:hyperlink r:id="rId35" w:history="1">
         <w:r>
           <w:rPr>
             <w:rStyle w:val="Hyperlink"/>
@@ -13389,7 +11640,7 @@
   <a:extraClrSchemeLst/>
   <a:extLst>
     <a:ext uri="{05A4C25C-085E-4340-85A3-A5531E510DB2}">
-      <thm15:themeFamily xmlns="" xmlns:thm15="http://schemas.microsoft.com/office/thememl/2012/main" name="Office Theme" id="{62F939B6-93AF-4DB8-9C6B-D6C7DFDC589F}" vid="{4A3C46E8-61CC-4603-A589-7422A47A8E4A}"/>
+      <thm15:themeFamily xmlns:thm15="http://schemas.microsoft.com/office/thememl/2012/main" xmlns="" name="Office Theme" id="{62F939B6-93AF-4DB8-9C6B-D6C7DFDC589F}" vid="{4A3C46E8-61CC-4603-A589-7422A47A8E4A}"/>
     </a:ext>
   </a:extLst>
 </a:theme>

</xml_diff>